<commit_message>
First draft for 2025-2026
</commit_message>
<xml_diff>
--- a/2025-26 MDE Ed-Fi Documentation/2025-2026 Ed-Fi ODS API Overview for SIS Vendors and Districts.docx
+++ b/2025-26 MDE Ed-Fi Documentation/2025-2026 Ed-Fi ODS API Overview for SIS Vendors and Districts.docx
@@ -1,6 +1,6 @@
 
 <file path=word/document.xml><?xml version="1.0" encoding="utf-8"?>
-<w:document xmlns:wpc="http://schemas.microsoft.com/office/word/2010/wordprocessingCanvas" xmlns:cx="http://schemas.microsoft.com/office/drawing/2014/chartex" xmlns:cx1="http://schemas.microsoft.com/office/drawing/2015/9/8/chartex" xmlns:cx2="http://schemas.microsoft.com/office/drawing/2015/10/21/chartex" xmlns:cx3="http://schemas.microsoft.com/office/drawing/2016/5/9/chartex" xmlns:cx4="http://schemas.microsoft.com/office/drawing/2016/5/10/chartex" xmlns:cx5="http://schemas.microsoft.com/office/drawing/2016/5/11/chartex" xmlns:cx6="http://schemas.microsoft.com/office/drawing/2016/5/12/chartex" xmlns:cx7="http://schemas.microsoft.com/office/drawing/2016/5/13/chartex" xmlns:cx8="http://schemas.microsoft.com/office/drawing/2016/5/14/chartex" xmlns:mc="http://schemas.openxmlformats.org/markup-compatibility/2006" xmlns:aink="http://schemas.microsoft.com/office/drawing/2016/ink" xmlns:am3d="http://schemas.microsoft.com/office/drawing/2017/model3d" xmlns:o="urn:schemas-microsoft-com:office:office" xmlns:oel="http://schemas.microsoft.com/office/2019/extlst" xmlns:r="http://schemas.openxmlformats.org/officeDocument/2006/relationships" xmlns:m="http://schemas.openxmlformats.org/officeDocument/2006/math" xmlns:v="urn:schemas-microsoft-com:vml" xmlns:wp14="http://schemas.microsoft.com/office/word/2010/wordprocessingDrawing" xmlns:wp="http://schemas.openxmlformats.org/drawingml/2006/wordprocessingDrawing" xmlns:w10="urn:schemas-microsoft-com:office:word" xmlns:w="http://schemas.openxmlformats.org/wordprocessingml/2006/main" xmlns:w14="http://schemas.microsoft.com/office/word/2010/wordml" xmlns:w15="http://schemas.microsoft.com/office/word/2012/wordml" xmlns:w16cex="http://schemas.microsoft.com/office/word/2018/wordml/cex" xmlns:w16cid="http://schemas.microsoft.com/office/word/2016/wordml/cid" xmlns:w16="http://schemas.microsoft.com/office/word/2018/wordml" xmlns:w16du="http://schemas.microsoft.com/office/word/2023/wordml/word16du" xmlns:w16sdtdh="http://schemas.microsoft.com/office/word/2020/wordml/sdtdatahash" xmlns:w16se="http://schemas.microsoft.com/office/word/2015/wordml/symex" xmlns:wpg="http://schemas.microsoft.com/office/word/2010/wordprocessingGroup" xmlns:wpi="http://schemas.microsoft.com/office/word/2010/wordprocessingInk" xmlns:wne="http://schemas.microsoft.com/office/word/2006/wordml" xmlns:wps="http://schemas.microsoft.com/office/word/2010/wordprocessingShape" mc:Ignorable="w14 w15 w16se w16cid w16 w16cex w16sdtdh w16du wp14">
+<w:document xmlns:wpc="http://schemas.microsoft.com/office/word/2010/wordprocessingCanvas" xmlns:cx="http://schemas.microsoft.com/office/drawing/2014/chartex" xmlns:cx1="http://schemas.microsoft.com/office/drawing/2015/9/8/chartex" xmlns:cx2="http://schemas.microsoft.com/office/drawing/2015/10/21/chartex" xmlns:cx3="http://schemas.microsoft.com/office/drawing/2016/5/9/chartex" xmlns:cx4="http://schemas.microsoft.com/office/drawing/2016/5/10/chartex" xmlns:cx5="http://schemas.microsoft.com/office/drawing/2016/5/11/chartex" xmlns:cx6="http://schemas.microsoft.com/office/drawing/2016/5/12/chartex" xmlns:cx7="http://schemas.microsoft.com/office/drawing/2016/5/13/chartex" xmlns:cx8="http://schemas.microsoft.com/office/drawing/2016/5/14/chartex" xmlns:mc="http://schemas.openxmlformats.org/markup-compatibility/2006" xmlns:aink="http://schemas.microsoft.com/office/drawing/2016/ink" xmlns:am3d="http://schemas.microsoft.com/office/drawing/2017/model3d" xmlns:o="urn:schemas-microsoft-com:office:office" xmlns:r="http://schemas.openxmlformats.org/officeDocument/2006/relationships" xmlns:m="http://schemas.openxmlformats.org/officeDocument/2006/math" xmlns:v="urn:schemas-microsoft-com:vml" xmlns:wp14="http://schemas.microsoft.com/office/word/2010/wordprocessingDrawing" xmlns:wp="http://schemas.openxmlformats.org/drawingml/2006/wordprocessingDrawing" xmlns:w10="urn:schemas-microsoft-com:office:word" xmlns:w="http://schemas.openxmlformats.org/wordprocessingml/2006/main" xmlns:w14="http://schemas.microsoft.com/office/word/2010/wordml" xmlns:w15="http://schemas.microsoft.com/office/word/2012/wordml" xmlns:w16cid="http://schemas.microsoft.com/office/word/2016/wordml/cid" xmlns:w16se="http://schemas.microsoft.com/office/word/2015/wordml/symex" xmlns:wpg="http://schemas.microsoft.com/office/word/2010/wordprocessingGroup" xmlns:wpi="http://schemas.microsoft.com/office/word/2010/wordprocessingInk" xmlns:wne="http://schemas.microsoft.com/office/word/2006/wordml" xmlns:wps="http://schemas.microsoft.com/office/word/2010/wordprocessingShape" mc:Ignorable="w14 w15 w16se w16cid wp14">
   <w:body>
     <w:sdt>
       <w:sdtPr>
@@ -91,7 +91,31 @@
               <w:sz w:val="28"/>
               <w:szCs w:val="28"/>
             </w:rPr>
-            <w:t>Minnesota Department of Education Automated Student Data Collection System for School Year 2024-2025</w:t>
+            <w:t>Minnesota Department of Education Automated Student Data Collection System for School Year 202</w:t>
+          </w:r>
+          <w:r>
+            <w:rPr>
+              <w:b/>
+              <w:sz w:val="28"/>
+              <w:szCs w:val="28"/>
+            </w:rPr>
+            <w:t>5</w:t>
+          </w:r>
+          <w:r>
+            <w:rPr>
+              <w:b/>
+              <w:sz w:val="28"/>
+              <w:szCs w:val="28"/>
+            </w:rPr>
+            <w:t>-202</w:t>
+          </w:r>
+          <w:r>
+            <w:rPr>
+              <w:b/>
+              <w:sz w:val="28"/>
+              <w:szCs w:val="28"/>
+            </w:rPr>
+            <w:t>6</w:t>
           </w:r>
         </w:p>
         <w:p>
@@ -111,7 +135,7 @@
             <w:rPr>
               <w:noProof/>
             </w:rPr>
-            <w:t>May 1, 2024</w:t>
+            <w:t>February 19, 2025</w:t>
           </w:r>
           <w:r>
             <w:fldChar w:fldCharType="end"/>
@@ -158,7 +182,7 @@
           <w:r>
             <w:fldChar w:fldCharType="separate"/>
           </w:r>
-          <w:hyperlink w:anchor="_Toc165456559" w:history="1">
+          <w:hyperlink w:anchor="_Toc190854891" w:history="1">
             <w:r>
               <w:rPr>
                 <w:rStyle w:val="Hyperlink"/>
@@ -185,7 +209,7 @@
                 <w:noProof/>
                 <w:webHidden/>
               </w:rPr>
-              <w:instrText xml:space="preserve"> PAGEREF _Toc165456559 \h </w:instrText>
+              <w:instrText xml:space="preserve"> PAGEREF _Toc190854891 \h </w:instrText>
             </w:r>
             <w:r>
               <w:rPr>
@@ -228,7 +252,7 @@
               <w:lang w:bidi="ar-SA"/>
             </w:rPr>
           </w:pPr>
-          <w:hyperlink w:anchor="_Toc165456560" w:history="1">
+          <w:hyperlink w:anchor="_Toc190854892" w:history="1">
             <w:r>
               <w:rPr>
                 <w:rStyle w:val="Hyperlink"/>
@@ -255,7 +279,7 @@
                 <w:noProof/>
                 <w:webHidden/>
               </w:rPr>
-              <w:instrText xml:space="preserve"> PAGEREF _Toc165456560 \h </w:instrText>
+              <w:instrText xml:space="preserve"> PAGEREF _Toc190854892 \h </w:instrText>
             </w:r>
             <w:r>
               <w:rPr>
@@ -275,7 +299,7 @@
                 <w:noProof/>
                 <w:webHidden/>
               </w:rPr>
-              <w:t>3</w:t>
+              <w:t>4</w:t>
             </w:r>
             <w:r>
               <w:rPr>
@@ -298,13 +322,13 @@
               <w:lang w:bidi="ar-SA"/>
             </w:rPr>
           </w:pPr>
-          <w:hyperlink w:anchor="_Toc165456561" w:history="1">
+          <w:hyperlink w:anchor="_Toc190854893" w:history="1">
             <w:r>
               <w:rPr>
                 <w:rStyle w:val="Hyperlink"/>
                 <w:noProof/>
               </w:rPr>
-              <w:t>MDE Ed-Fi ODS/API Release Notes for SY 2024-2025</w:t>
+              <w:t>Upgrade to Ed-Fi v6.2 for SY 2025-2026</w:t>
             </w:r>
             <w:r>
               <w:rPr>
@@ -325,7 +349,7 @@
                 <w:noProof/>
                 <w:webHidden/>
               </w:rPr>
-              <w:instrText xml:space="preserve"> PAGEREF _Toc165456561 \h </w:instrText>
+              <w:instrText xml:space="preserve"> PAGEREF _Toc190854893 \h </w:instrText>
             </w:r>
             <w:r>
               <w:rPr>
@@ -345,7 +369,7 @@
                 <w:noProof/>
                 <w:webHidden/>
               </w:rPr>
-              <w:t>3</w:t>
+              <w:t>4</w:t>
             </w:r>
             <w:r>
               <w:rPr>
@@ -368,13 +392,13 @@
               <w:lang w:bidi="ar-SA"/>
             </w:rPr>
           </w:pPr>
-          <w:hyperlink w:anchor="_Toc165456562" w:history="1">
+          <w:hyperlink w:anchor="_Toc190854894" w:history="1">
             <w:r>
               <w:rPr>
                 <w:rStyle w:val="Hyperlink"/>
                 <w:noProof/>
               </w:rPr>
-              <w:t>Revised SIS Vendor Certification Requirements for MDE’s Ed-Fi System</w:t>
+              <w:t>SIS Vendor Certification Requirements for MDE’s Ed-Fi System</w:t>
             </w:r>
             <w:r>
               <w:rPr>
@@ -395,7 +419,7 @@
                 <w:noProof/>
                 <w:webHidden/>
               </w:rPr>
-              <w:instrText xml:space="preserve"> PAGEREF _Toc165456562 \h </w:instrText>
+              <w:instrText xml:space="preserve"> PAGEREF _Toc190854894 \h </w:instrText>
             </w:r>
             <w:r>
               <w:rPr>
@@ -415,7 +439,77 @@
                 <w:noProof/>
                 <w:webHidden/>
               </w:rPr>
-              <w:t>3</w:t>
+              <w:t>4</w:t>
+            </w:r>
+            <w:r>
+              <w:rPr>
+                <w:noProof/>
+                <w:webHidden/>
+              </w:rPr>
+              <w:fldChar w:fldCharType="end"/>
+            </w:r>
+          </w:hyperlink>
+        </w:p>
+        <w:p>
+          <w:pPr>
+            <w:pStyle w:val="TOC4"/>
+            <w:tabs>
+              <w:tab w:val="right" w:leader="dot" w:pos="10070"/>
+            </w:tabs>
+            <w:rPr>
+              <w:rFonts w:asciiTheme="minorHAnsi" w:eastAsiaTheme="minorEastAsia" w:hAnsiTheme="minorHAnsi" w:cstheme="minorBidi"/>
+              <w:noProof/>
+              <w:lang w:bidi="ar-SA"/>
+            </w:rPr>
+          </w:pPr>
+          <w:hyperlink w:anchor="_Toc190854895" w:history="1">
+            <w:r>
+              <w:rPr>
+                <w:rStyle w:val="Hyperlink"/>
+                <w:noProof/>
+              </w:rPr>
+              <w:t>Preparation for Joint Powers SIS Vendor Certification</w:t>
+            </w:r>
+            <w:r>
+              <w:rPr>
+                <w:noProof/>
+                <w:webHidden/>
+              </w:rPr>
+              <w:tab/>
+            </w:r>
+            <w:r>
+              <w:rPr>
+                <w:noProof/>
+                <w:webHidden/>
+              </w:rPr>
+              <w:fldChar w:fldCharType="begin"/>
+            </w:r>
+            <w:r>
+              <w:rPr>
+                <w:noProof/>
+                <w:webHidden/>
+              </w:rPr>
+              <w:instrText xml:space="preserve"> PAGEREF _Toc190854895 \h </w:instrText>
+            </w:r>
+            <w:r>
+              <w:rPr>
+                <w:noProof/>
+                <w:webHidden/>
+              </w:rPr>
+            </w:r>
+            <w:r>
+              <w:rPr>
+                <w:noProof/>
+                <w:webHidden/>
+              </w:rPr>
+              <w:fldChar w:fldCharType="separate"/>
+            </w:r>
+            <w:r>
+              <w:rPr>
+                <w:noProof/>
+                <w:webHidden/>
+              </w:rPr>
+              <w:t>5</w:t>
             </w:r>
             <w:r>
               <w:rPr>
@@ -438,7 +532,7 @@
               <w:lang w:bidi="ar-SA"/>
             </w:rPr>
           </w:pPr>
-          <w:hyperlink w:anchor="_Toc165456563" w:history="1">
+          <w:hyperlink w:anchor="_Toc190854896" w:history="1">
             <w:r>
               <w:rPr>
                 <w:rStyle w:val="Hyperlink"/>
@@ -465,7 +559,7 @@
                 <w:noProof/>
                 <w:webHidden/>
               </w:rPr>
-              <w:instrText xml:space="preserve"> PAGEREF _Toc165456563 \h </w:instrText>
+              <w:instrText xml:space="preserve"> PAGEREF _Toc190854896 \h </w:instrText>
             </w:r>
             <w:r>
               <w:rPr>
@@ -485,7 +579,7 @@
                 <w:noProof/>
                 <w:webHidden/>
               </w:rPr>
-              <w:t>4</w:t>
+              <w:t>5</w:t>
             </w:r>
             <w:r>
               <w:rPr>
@@ -508,13 +602,13 @@
               <w:lang w:bidi="ar-SA"/>
             </w:rPr>
           </w:pPr>
-          <w:hyperlink w:anchor="_Toc165456564" w:history="1">
+          <w:hyperlink w:anchor="_Toc190854897" w:history="1">
             <w:r>
               <w:rPr>
                 <w:rStyle w:val="Hyperlink"/>
                 <w:noProof/>
               </w:rPr>
-              <w:t>Ed-Fi Key &amp; Secret Update Process</w:t>
+              <w:t>Production Ed-Fi Key &amp; Secret Update Process</w:t>
             </w:r>
             <w:r>
               <w:rPr>
@@ -535,7 +629,7 @@
                 <w:noProof/>
                 <w:webHidden/>
               </w:rPr>
-              <w:instrText xml:space="preserve"> PAGEREF _Toc165456564 \h </w:instrText>
+              <w:instrText xml:space="preserve"> PAGEREF _Toc190854897 \h </w:instrText>
             </w:r>
             <w:r>
               <w:rPr>
@@ -555,7 +649,7 @@
                 <w:noProof/>
                 <w:webHidden/>
               </w:rPr>
-              <w:t>4</w:t>
+              <w:t>5</w:t>
             </w:r>
             <w:r>
               <w:rPr>
@@ -578,7 +672,7 @@
               <w:lang w:bidi="ar-SA"/>
             </w:rPr>
           </w:pPr>
-          <w:hyperlink w:anchor="_Toc165456565" w:history="1">
+          <w:hyperlink w:anchor="_Toc190854898" w:history="1">
             <w:r>
               <w:rPr>
                 <w:rStyle w:val="Hyperlink"/>
@@ -605,7 +699,7 @@
                 <w:noProof/>
                 <w:webHidden/>
               </w:rPr>
-              <w:instrText xml:space="preserve"> PAGEREF _Toc165456565 \h </w:instrText>
+              <w:instrText xml:space="preserve"> PAGEREF _Toc190854898 \h </w:instrText>
             </w:r>
             <w:r>
               <w:rPr>
@@ -625,7 +719,7 @@
                 <w:noProof/>
                 <w:webHidden/>
               </w:rPr>
-              <w:t>4</w:t>
+              <w:t>5</w:t>
             </w:r>
             <w:r>
               <w:rPr>
@@ -648,7 +742,7 @@
               <w:lang w:bidi="ar-SA"/>
             </w:rPr>
           </w:pPr>
-          <w:hyperlink w:anchor="_Toc165456566" w:history="1">
+          <w:hyperlink w:anchor="_Toc190854899" w:history="1">
             <w:r>
               <w:rPr>
                 <w:rStyle w:val="Hyperlink"/>
@@ -675,7 +769,7 @@
                 <w:noProof/>
                 <w:webHidden/>
               </w:rPr>
-              <w:instrText xml:space="preserve"> PAGEREF _Toc165456566 \h </w:instrText>
+              <w:instrText xml:space="preserve"> PAGEREF _Toc190854899 \h </w:instrText>
             </w:r>
             <w:r>
               <w:rPr>
@@ -695,7 +789,7 @@
                 <w:noProof/>
                 <w:webHidden/>
               </w:rPr>
-              <w:t>4</w:t>
+              <w:t>5</w:t>
             </w:r>
             <w:r>
               <w:rPr>
@@ -718,7 +812,7 @@
               <w:lang w:bidi="ar-SA"/>
             </w:rPr>
           </w:pPr>
-          <w:hyperlink w:anchor="_Toc165456567" w:history="1">
+          <w:hyperlink w:anchor="_Toc190854900" w:history="1">
             <w:r>
               <w:rPr>
                 <w:rStyle w:val="Hyperlink"/>
@@ -745,7 +839,7 @@
                 <w:noProof/>
                 <w:webHidden/>
               </w:rPr>
-              <w:instrText xml:space="preserve"> PAGEREF _Toc165456567 \h </w:instrText>
+              <w:instrText xml:space="preserve"> PAGEREF _Toc190854900 \h </w:instrText>
             </w:r>
             <w:r>
               <w:rPr>
@@ -765,7 +859,7 @@
                 <w:noProof/>
                 <w:webHidden/>
               </w:rPr>
-              <w:t>4</w:t>
+              <w:t>5</w:t>
             </w:r>
             <w:r>
               <w:rPr>
@@ -788,7 +882,7 @@
               <w:lang w:bidi="ar-SA"/>
             </w:rPr>
           </w:pPr>
-          <w:hyperlink w:anchor="_Toc165456568" w:history="1">
+          <w:hyperlink w:anchor="_Toc190854901" w:history="1">
             <w:r>
               <w:rPr>
                 <w:rStyle w:val="Hyperlink"/>
@@ -815,7 +909,7 @@
                 <w:noProof/>
                 <w:webHidden/>
               </w:rPr>
-              <w:instrText xml:space="preserve"> PAGEREF _Toc165456568 \h </w:instrText>
+              <w:instrText xml:space="preserve"> PAGEREF _Toc190854901 \h </w:instrText>
             </w:r>
             <w:r>
               <w:rPr>
@@ -835,7 +929,7 @@
                 <w:noProof/>
                 <w:webHidden/>
               </w:rPr>
-              <w:t>5</w:t>
+              <w:t>6</w:t>
             </w:r>
             <w:r>
               <w:rPr>
@@ -858,13 +952,13 @@
               <w:lang w:bidi="ar-SA"/>
             </w:rPr>
           </w:pPr>
-          <w:hyperlink w:anchor="_Toc165456569" w:history="1">
+          <w:hyperlink w:anchor="_Toc190854902" w:history="1">
             <w:r>
               <w:rPr>
                 <w:rStyle w:val="Hyperlink"/>
                 <w:noProof/>
               </w:rPr>
-              <w:t>Ed-Fi Swagger Tool</w:t>
+              <w:t>Ed-Fi Swagger Interface</w:t>
             </w:r>
             <w:r>
               <w:rPr>
@@ -885,7 +979,7 @@
                 <w:noProof/>
                 <w:webHidden/>
               </w:rPr>
-              <w:instrText xml:space="preserve"> PAGEREF _Toc165456569 \h </w:instrText>
+              <w:instrText xml:space="preserve"> PAGEREF _Toc190854902 \h </w:instrText>
             </w:r>
             <w:r>
               <w:rPr>
@@ -905,7 +999,7 @@
                 <w:noProof/>
                 <w:webHidden/>
               </w:rPr>
-              <w:t>5</w:t>
+              <w:t>6</w:t>
             </w:r>
             <w:r>
               <w:rPr>
@@ -928,7 +1022,7 @@
               <w:lang w:bidi="ar-SA"/>
             </w:rPr>
           </w:pPr>
-          <w:hyperlink w:anchor="_Toc165456570" w:history="1">
+          <w:hyperlink w:anchor="_Toc190854903" w:history="1">
             <w:r>
               <w:rPr>
                 <w:rStyle w:val="Hyperlink"/>
@@ -955,7 +1049,7 @@
                 <w:noProof/>
                 <w:webHidden/>
               </w:rPr>
-              <w:instrText xml:space="preserve"> PAGEREF _Toc165456570 \h </w:instrText>
+              <w:instrText xml:space="preserve"> PAGEREF _Toc190854903 \h </w:instrText>
             </w:r>
             <w:r>
               <w:rPr>
@@ -975,7 +1069,7 @@
                 <w:noProof/>
                 <w:webHidden/>
               </w:rPr>
-              <w:t>5</w:t>
+              <w:t>6</w:t>
             </w:r>
             <w:r>
               <w:rPr>
@@ -998,7 +1092,7 @@
               <w:lang w:bidi="ar-SA"/>
             </w:rPr>
           </w:pPr>
-          <w:hyperlink w:anchor="_Toc165456571" w:history="1">
+          <w:hyperlink w:anchor="_Toc190854904" w:history="1">
             <w:r>
               <w:rPr>
                 <w:rStyle w:val="Hyperlink"/>
@@ -1025,7 +1119,7 @@
                 <w:noProof/>
                 <w:webHidden/>
               </w:rPr>
-              <w:instrText xml:space="preserve"> PAGEREF _Toc165456571 \h </w:instrText>
+              <w:instrText xml:space="preserve"> PAGEREF _Toc190854904 \h </w:instrText>
             </w:r>
             <w:r>
               <w:rPr>
@@ -1045,7 +1139,7 @@
                 <w:noProof/>
                 <w:webHidden/>
               </w:rPr>
-              <w:t>6</w:t>
+              <w:t>7</w:t>
             </w:r>
             <w:r>
               <w:rPr>
@@ -1068,7 +1162,7 @@
               <w:lang w:bidi="ar-SA"/>
             </w:rPr>
           </w:pPr>
-          <w:hyperlink w:anchor="_Toc165456572" w:history="1">
+          <w:hyperlink w:anchor="_Toc190854905" w:history="1">
             <w:r>
               <w:rPr>
                 <w:rStyle w:val="Hyperlink"/>
@@ -1095,7 +1189,7 @@
                 <w:noProof/>
                 <w:webHidden/>
               </w:rPr>
-              <w:instrText xml:space="preserve"> PAGEREF _Toc165456572 \h </w:instrText>
+              <w:instrText xml:space="preserve"> PAGEREF _Toc190854905 \h </w:instrText>
             </w:r>
             <w:r>
               <w:rPr>
@@ -1115,7 +1209,7 @@
                 <w:noProof/>
                 <w:webHidden/>
               </w:rPr>
-              <w:t>6</w:t>
+              <w:t>7</w:t>
             </w:r>
             <w:r>
               <w:rPr>
@@ -1138,7 +1232,7 @@
               <w:lang w:bidi="ar-SA"/>
             </w:rPr>
           </w:pPr>
-          <w:hyperlink w:anchor="_Toc165456573" w:history="1">
+          <w:hyperlink w:anchor="_Toc190854906" w:history="1">
             <w:r>
               <w:rPr>
                 <w:rStyle w:val="Hyperlink"/>
@@ -1165,7 +1259,7 @@
                 <w:noProof/>
                 <w:webHidden/>
               </w:rPr>
-              <w:instrText xml:space="preserve"> PAGEREF _Toc165456573 \h </w:instrText>
+              <w:instrText xml:space="preserve"> PAGEREF _Toc190854906 \h </w:instrText>
             </w:r>
             <w:r>
               <w:rPr>
@@ -1185,7 +1279,7 @@
                 <w:noProof/>
                 <w:webHidden/>
               </w:rPr>
-              <w:t>6</w:t>
+              <w:t>7</w:t>
             </w:r>
             <w:r>
               <w:rPr>
@@ -1208,7 +1302,7 @@
               <w:lang w:bidi="ar-SA"/>
             </w:rPr>
           </w:pPr>
-          <w:hyperlink w:anchor="_Toc165456574" w:history="1">
+          <w:hyperlink w:anchor="_Toc190854907" w:history="1">
             <w:r>
               <w:rPr>
                 <w:rStyle w:val="Hyperlink"/>
@@ -1235,7 +1329,7 @@
                 <w:noProof/>
                 <w:webHidden/>
               </w:rPr>
-              <w:instrText xml:space="preserve"> PAGEREF _Toc165456574 \h </w:instrText>
+              <w:instrText xml:space="preserve"> PAGEREF _Toc190854907 \h </w:instrText>
             </w:r>
             <w:r>
               <w:rPr>
@@ -1255,7 +1349,7 @@
                 <w:noProof/>
                 <w:webHidden/>
               </w:rPr>
-              <w:t>6</w:t>
+              <w:t>7</w:t>
             </w:r>
             <w:r>
               <w:rPr>
@@ -1278,7 +1372,7 @@
               <w:lang w:bidi="ar-SA"/>
             </w:rPr>
           </w:pPr>
-          <w:hyperlink w:anchor="_Toc165456575" w:history="1">
+          <w:hyperlink w:anchor="_Toc190854908" w:history="1">
             <w:r>
               <w:rPr>
                 <w:rStyle w:val="Hyperlink"/>
@@ -1305,7 +1399,7 @@
                 <w:noProof/>
                 <w:webHidden/>
               </w:rPr>
-              <w:instrText xml:space="preserve"> PAGEREF _Toc165456575 \h </w:instrText>
+              <w:instrText xml:space="preserve"> PAGEREF _Toc190854908 \h </w:instrText>
             </w:r>
             <w:r>
               <w:rPr>
@@ -1325,7 +1419,7 @@
                 <w:noProof/>
                 <w:webHidden/>
               </w:rPr>
-              <w:t>6</w:t>
+              <w:t>7</w:t>
             </w:r>
             <w:r>
               <w:rPr>
@@ -1348,7 +1442,7 @@
               <w:lang w:bidi="ar-SA"/>
             </w:rPr>
           </w:pPr>
-          <w:hyperlink w:anchor="_Toc165456576" w:history="1">
+          <w:hyperlink w:anchor="_Toc190854909" w:history="1">
             <w:r>
               <w:rPr>
                 <w:rStyle w:val="Hyperlink"/>
@@ -1375,7 +1469,7 @@
                 <w:noProof/>
                 <w:webHidden/>
               </w:rPr>
-              <w:instrText xml:space="preserve"> PAGEREF _Toc165456576 \h </w:instrText>
+              <w:instrText xml:space="preserve"> PAGEREF _Toc190854909 \h </w:instrText>
             </w:r>
             <w:r>
               <w:rPr>
@@ -1395,7 +1489,7 @@
                 <w:noProof/>
                 <w:webHidden/>
               </w:rPr>
-              <w:t>7</w:t>
+              <w:t>8</w:t>
             </w:r>
             <w:r>
               <w:rPr>
@@ -1418,7 +1512,7 @@
               <w:lang w:bidi="ar-SA"/>
             </w:rPr>
           </w:pPr>
-          <w:hyperlink w:anchor="_Toc165456577" w:history="1">
+          <w:hyperlink w:anchor="_Toc190854910" w:history="1">
             <w:r>
               <w:rPr>
                 <w:rStyle w:val="Hyperlink"/>
@@ -1445,7 +1539,7 @@
                 <w:noProof/>
                 <w:webHidden/>
               </w:rPr>
-              <w:instrText xml:space="preserve"> PAGEREF _Toc165456577 \h </w:instrText>
+              <w:instrText xml:space="preserve"> PAGEREF _Toc190854910 \h </w:instrText>
             </w:r>
             <w:r>
               <w:rPr>
@@ -1465,7 +1559,7 @@
                 <w:noProof/>
                 <w:webHidden/>
               </w:rPr>
-              <w:t>7</w:t>
+              <w:t>8</w:t>
             </w:r>
             <w:r>
               <w:rPr>
@@ -1488,7 +1582,7 @@
               <w:lang w:bidi="ar-SA"/>
             </w:rPr>
           </w:pPr>
-          <w:hyperlink w:anchor="_Toc165456578" w:history="1">
+          <w:hyperlink w:anchor="_Toc190854911" w:history="1">
             <w:r>
               <w:rPr>
                 <w:rStyle w:val="Hyperlink"/>
@@ -1516,7 +1610,7 @@
                 <w:noProof/>
                 <w:webHidden/>
               </w:rPr>
-              <w:instrText xml:space="preserve"> PAGEREF _Toc165456578 \h </w:instrText>
+              <w:instrText xml:space="preserve"> PAGEREF _Toc190854911 \h </w:instrText>
             </w:r>
             <w:r>
               <w:rPr>
@@ -1536,7 +1630,7 @@
                 <w:noProof/>
                 <w:webHidden/>
               </w:rPr>
-              <w:t>7</w:t>
+              <w:t>8</w:t>
             </w:r>
             <w:r>
               <w:rPr>
@@ -1559,7 +1653,7 @@
               <w:lang w:bidi="ar-SA"/>
             </w:rPr>
           </w:pPr>
-          <w:hyperlink w:anchor="_Toc165456579" w:history="1">
+          <w:hyperlink w:anchor="_Toc190854912" w:history="1">
             <w:r>
               <w:rPr>
                 <w:rStyle w:val="Hyperlink"/>
@@ -1587,7 +1681,7 @@
                 <w:noProof/>
                 <w:webHidden/>
               </w:rPr>
-              <w:instrText xml:space="preserve"> PAGEREF _Toc165456579 \h </w:instrText>
+              <w:instrText xml:space="preserve"> PAGEREF _Toc190854912 \h </w:instrText>
             </w:r>
             <w:r>
               <w:rPr>
@@ -1607,7 +1701,7 @@
                 <w:noProof/>
                 <w:webHidden/>
               </w:rPr>
-              <w:t>9</w:t>
+              <w:t>10</w:t>
             </w:r>
             <w:r>
               <w:rPr>
@@ -1630,7 +1724,7 @@
               <w:lang w:bidi="ar-SA"/>
             </w:rPr>
           </w:pPr>
-          <w:hyperlink w:anchor="_Toc165456580" w:history="1">
+          <w:hyperlink w:anchor="_Toc190854913" w:history="1">
             <w:r>
               <w:rPr>
                 <w:rStyle w:val="Hyperlink"/>
@@ -1657,7 +1751,7 @@
                 <w:noProof/>
                 <w:webHidden/>
               </w:rPr>
-              <w:instrText xml:space="preserve"> PAGEREF _Toc165456580 \h </w:instrText>
+              <w:instrText xml:space="preserve"> PAGEREF _Toc190854913 \h </w:instrText>
             </w:r>
             <w:r>
               <w:rPr>
@@ -1677,7 +1771,7 @@
                 <w:noProof/>
                 <w:webHidden/>
               </w:rPr>
-              <w:t>9</w:t>
+              <w:t>10</w:t>
             </w:r>
             <w:r>
               <w:rPr>
@@ -1700,7 +1794,7 @@
               <w:lang w:bidi="ar-SA"/>
             </w:rPr>
           </w:pPr>
-          <w:hyperlink w:anchor="_Toc165456581" w:history="1">
+          <w:hyperlink w:anchor="_Toc190854914" w:history="1">
             <w:r>
               <w:rPr>
                 <w:rStyle w:val="Hyperlink"/>
@@ -1727,7 +1821,7 @@
                 <w:noProof/>
                 <w:webHidden/>
               </w:rPr>
-              <w:instrText xml:space="preserve"> PAGEREF _Toc165456581 \h </w:instrText>
+              <w:instrText xml:space="preserve"> PAGEREF _Toc190854914 \h </w:instrText>
             </w:r>
             <w:r>
               <w:rPr>
@@ -1747,7 +1841,7 @@
                 <w:noProof/>
                 <w:webHidden/>
               </w:rPr>
-              <w:t>10</w:t>
+              <w:t>11</w:t>
             </w:r>
             <w:r>
               <w:rPr>
@@ -1770,7 +1864,7 @@
               <w:lang w:bidi="ar-SA"/>
             </w:rPr>
           </w:pPr>
-          <w:hyperlink w:anchor="_Toc165456582" w:history="1">
+          <w:hyperlink w:anchor="_Toc190854915" w:history="1">
             <w:r>
               <w:rPr>
                 <w:rStyle w:val="Hyperlink"/>
@@ -1797,7 +1891,7 @@
                 <w:noProof/>
                 <w:webHidden/>
               </w:rPr>
-              <w:instrText xml:space="preserve"> PAGEREF _Toc165456582 \h </w:instrText>
+              <w:instrText xml:space="preserve"> PAGEREF _Toc190854915 \h </w:instrText>
             </w:r>
             <w:r>
               <w:rPr>
@@ -1817,7 +1911,7 @@
                 <w:noProof/>
                 <w:webHidden/>
               </w:rPr>
-              <w:t>11</w:t>
+              <w:t>12</w:t>
             </w:r>
             <w:r>
               <w:rPr>
@@ -1840,7 +1934,7 @@
               <w:lang w:bidi="ar-SA"/>
             </w:rPr>
           </w:pPr>
-          <w:hyperlink w:anchor="_Toc165456583" w:history="1">
+          <w:hyperlink w:anchor="_Toc190854916" w:history="1">
             <w:r>
               <w:rPr>
                 <w:rStyle w:val="Hyperlink"/>
@@ -1867,7 +1961,7 @@
                 <w:noProof/>
                 <w:webHidden/>
               </w:rPr>
-              <w:instrText xml:space="preserve"> PAGEREF _Toc165456583 \h </w:instrText>
+              <w:instrText xml:space="preserve"> PAGEREF _Toc190854916 \h </w:instrText>
             </w:r>
             <w:r>
               <w:rPr>
@@ -1887,7 +1981,7 @@
                 <w:noProof/>
                 <w:webHidden/>
               </w:rPr>
-              <w:t>11</w:t>
+              <w:t>12</w:t>
             </w:r>
             <w:r>
               <w:rPr>
@@ -1910,7 +2004,7 @@
               <w:lang w:bidi="ar-SA"/>
             </w:rPr>
           </w:pPr>
-          <w:hyperlink w:anchor="_Toc165456584" w:history="1">
+          <w:hyperlink w:anchor="_Toc190854917" w:history="1">
             <w:r>
               <w:rPr>
                 <w:rStyle w:val="Hyperlink"/>
@@ -1937,7 +2031,7 @@
                 <w:noProof/>
                 <w:webHidden/>
               </w:rPr>
-              <w:instrText xml:space="preserve"> PAGEREF _Toc165456584 \h </w:instrText>
+              <w:instrText xml:space="preserve"> PAGEREF _Toc190854917 \h </w:instrText>
             </w:r>
             <w:r>
               <w:rPr>
@@ -1957,7 +2051,7 @@
                 <w:noProof/>
                 <w:webHidden/>
               </w:rPr>
-              <w:t>11</w:t>
+              <w:t>12</w:t>
             </w:r>
             <w:r>
               <w:rPr>
@@ -1980,7 +2074,7 @@
               <w:lang w:bidi="ar-SA"/>
             </w:rPr>
           </w:pPr>
-          <w:hyperlink w:anchor="_Toc165456585" w:history="1">
+          <w:hyperlink w:anchor="_Toc190854918" w:history="1">
             <w:r>
               <w:rPr>
                 <w:rStyle w:val="Hyperlink"/>
@@ -2007,7 +2101,7 @@
                 <w:noProof/>
                 <w:webHidden/>
               </w:rPr>
-              <w:instrText xml:space="preserve"> PAGEREF _Toc165456585 \h </w:instrText>
+              <w:instrText xml:space="preserve"> PAGEREF _Toc190854918 \h </w:instrText>
             </w:r>
             <w:r>
               <w:rPr>
@@ -2027,7 +2121,7 @@
                 <w:noProof/>
                 <w:webHidden/>
               </w:rPr>
-              <w:t>11</w:t>
+              <w:t>12</w:t>
             </w:r>
             <w:r>
               <w:rPr>
@@ -2050,7 +2144,7 @@
               <w:lang w:bidi="ar-SA"/>
             </w:rPr>
           </w:pPr>
-          <w:hyperlink w:anchor="_Toc165456586" w:history="1">
+          <w:hyperlink w:anchor="_Toc190854919" w:history="1">
             <w:r>
               <w:rPr>
                 <w:rStyle w:val="Hyperlink"/>
@@ -2077,7 +2171,7 @@
                 <w:noProof/>
                 <w:webHidden/>
               </w:rPr>
-              <w:instrText xml:space="preserve"> PAGEREF _Toc165456586 \h </w:instrText>
+              <w:instrText xml:space="preserve"> PAGEREF _Toc190854919 \h </w:instrText>
             </w:r>
             <w:r>
               <w:rPr>
@@ -2097,7 +2191,7 @@
                 <w:noProof/>
                 <w:webHidden/>
               </w:rPr>
-              <w:t>11</w:t>
+              <w:t>12</w:t>
             </w:r>
             <w:r>
               <w:rPr>
@@ -2120,7 +2214,7 @@
               <w:lang w:bidi="ar-SA"/>
             </w:rPr>
           </w:pPr>
-          <w:hyperlink w:anchor="_Toc165456587" w:history="1">
+          <w:hyperlink w:anchor="_Toc190854920" w:history="1">
             <w:r>
               <w:rPr>
                 <w:rStyle w:val="Hyperlink"/>
@@ -2147,7 +2241,7 @@
                 <w:noProof/>
                 <w:webHidden/>
               </w:rPr>
-              <w:instrText xml:space="preserve"> PAGEREF _Toc165456587 \h </w:instrText>
+              <w:instrText xml:space="preserve"> PAGEREF _Toc190854920 \h </w:instrText>
             </w:r>
             <w:r>
               <w:rPr>
@@ -2167,7 +2261,7 @@
                 <w:noProof/>
                 <w:webHidden/>
               </w:rPr>
-              <w:t>11</w:t>
+              <w:t>12</w:t>
             </w:r>
             <w:r>
               <w:rPr>
@@ -2190,7 +2284,7 @@
               <w:lang w:bidi="ar-SA"/>
             </w:rPr>
           </w:pPr>
-          <w:hyperlink w:anchor="_Toc165456588" w:history="1">
+          <w:hyperlink w:anchor="_Toc190854921" w:history="1">
             <w:r>
               <w:rPr>
                 <w:rStyle w:val="Hyperlink"/>
@@ -2217,7 +2311,7 @@
                 <w:noProof/>
                 <w:webHidden/>
               </w:rPr>
-              <w:instrText xml:space="preserve"> PAGEREF _Toc165456588 \h </w:instrText>
+              <w:instrText xml:space="preserve"> PAGEREF _Toc190854921 \h </w:instrText>
             </w:r>
             <w:r>
               <w:rPr>
@@ -2237,7 +2331,7 @@
                 <w:noProof/>
                 <w:webHidden/>
               </w:rPr>
-              <w:t>12</w:t>
+              <w:t>13</w:t>
             </w:r>
             <w:r>
               <w:rPr>
@@ -2260,7 +2354,7 @@
               <w:lang w:bidi="ar-SA"/>
             </w:rPr>
           </w:pPr>
-          <w:hyperlink w:anchor="_Toc165456589" w:history="1">
+          <w:hyperlink w:anchor="_Toc190854922" w:history="1">
             <w:r>
               <w:rPr>
                 <w:rStyle w:val="Hyperlink"/>
@@ -2287,7 +2381,7 @@
                 <w:noProof/>
                 <w:webHidden/>
               </w:rPr>
-              <w:instrText xml:space="preserve"> PAGEREF _Toc165456589 \h </w:instrText>
+              <w:instrText xml:space="preserve"> PAGEREF _Toc190854922 \h </w:instrText>
             </w:r>
             <w:r>
               <w:rPr>
@@ -2307,7 +2401,7 @@
                 <w:noProof/>
                 <w:webHidden/>
               </w:rPr>
-              <w:t>12</w:t>
+              <w:t>13</w:t>
             </w:r>
             <w:r>
               <w:rPr>
@@ -2325,8 +2419,29 @@
           <w:r>
             <w:fldChar w:fldCharType="end"/>
           </w:r>
-          <w:bookmarkStart w:id="0" w:name="_Toc165456559"/>
-          <w:r>
+          <w:bookmarkStart w:id="0" w:name="_Toc190854891"/>
+        </w:p>
+        <w:p>
+          <w:pPr>
+            <w:spacing w:before="120" w:after="0"/>
+            <w:rPr>
+              <w:rFonts w:asciiTheme="minorHAnsi" w:eastAsiaTheme="majorEastAsia" w:hAnsiTheme="minorHAnsi" w:cstheme="majorBidi"/>
+              <w:b/>
+              <w:color w:val="003865" w:themeColor="accent1"/>
+              <w:sz w:val="32"/>
+              <w:szCs w:val="32"/>
+            </w:rPr>
+          </w:pPr>
+          <w:r>
+            <w:br w:type="page"/>
+          </w:r>
+        </w:p>
+        <w:p>
+          <w:pPr>
+            <w:pStyle w:val="Heading2"/>
+          </w:pPr>
+          <w:r>
+            <w:lastRenderedPageBreak/>
             <w:t>Change Log</w:t>
           </w:r>
           <w:bookmarkEnd w:id="0"/>
@@ -2479,6 +2594,54 @@
               </w:p>
             </w:tc>
           </w:tr>
+          <w:tr>
+            <w:trPr>
+              <w:cnfStyle w:val="000000010000" w:firstRow="0" w:lastRow="0" w:firstColumn="0" w:lastColumn="0" w:oddVBand="0" w:evenVBand="0" w:oddHBand="0" w:evenHBand="1" w:firstRowFirstColumn="0" w:firstRowLastColumn="0" w:lastRowFirstColumn="0" w:lastRowLastColumn="0"/>
+              <w:cantSplit/>
+            </w:trPr>
+            <w:tc>
+              <w:tcPr>
+                <w:tcW w:w="1435" w:type="dxa"/>
+              </w:tcPr>
+              <w:p>
+                <w:pPr>
+                  <w:jc w:val="center"/>
+                </w:pPr>
+                <w:r>
+                  <w:t>v1.1</w:t>
+                </w:r>
+              </w:p>
+            </w:tc>
+            <w:tc>
+              <w:tcPr>
+                <w:tcW w:w="1530" w:type="dxa"/>
+              </w:tcPr>
+              <w:p>
+                <w:pPr>
+                  <w:jc w:val="center"/>
+                </w:pPr>
+                <w:r>
+                  <w:t>2/19/2025</w:t>
+                </w:r>
+              </w:p>
+            </w:tc>
+            <w:tc>
+              <w:tcPr>
+                <w:tcW w:w="6930" w:type="dxa"/>
+              </w:tcPr>
+              <w:p>
+                <w:r>
+                  <w:t>Updated revision for the SY 2025-2</w:t>
+                </w:r>
+                <w:r>
+                  <w:t>02</w:t>
+                </w:r>
+                <w:r>
+                  <w:t>6 collection using Ed-Fi v6.2 in Azure.</w:t>
+                </w:r>
+              </w:p>
+            </w:tc>
+          </w:tr>
         </w:tbl>
         <w:p>
           <w:pPr>
@@ -2514,7 +2677,7 @@
               <w:lang w:bidi="ar-SA"/>
             </w:rPr>
           </w:pPr>
-          <w:bookmarkStart w:id="1" w:name="_Toc165456560"/>
+          <w:bookmarkStart w:id="1" w:name="_Toc190854892"/>
           <w:r>
             <w:rPr>
               <w:lang w:bidi="ar-SA"/>
@@ -2650,7 +2813,13 @@
             <w:rPr>
               <w:szCs w:val="20"/>
             </w:rPr>
-            <w:t xml:space="preserve">Data </w:t>
+            <w:t>d</w:t>
+          </w:r>
+          <w:r>
+            <w:rPr>
+              <w:szCs w:val="20"/>
+            </w:rPr>
+            <w:t xml:space="preserve">ata </w:t>
           </w:r>
           <w:r>
             <w:rPr>
@@ -2913,85 +3082,124 @@
           <w:pPr>
             <w:pStyle w:val="Heading3"/>
           </w:pPr>
-          <w:bookmarkStart w:id="2" w:name="_Toc165456561"/>
-          <w:r>
-            <w:t>MDE Ed-Fi ODS/API Release Notes for</w:t>
-          </w:r>
-          <w:r>
-            <w:t xml:space="preserve"> SY 2024-2025</w:t>
+          <w:bookmarkStart w:id="2" w:name="_Toc190854893"/>
+          <w:r>
+            <w:t>Upgrade to Ed-Fi v6.2 for</w:t>
+          </w:r>
+          <w:r>
+            <w:t xml:space="preserve"> SY 202</w:t>
+          </w:r>
+          <w:r>
+            <w:t>5</w:t>
+          </w:r>
+          <w:r>
+            <w:t>-202</w:t>
+          </w:r>
+          <w:r>
+            <w:t>6</w:t>
           </w:r>
           <w:bookmarkEnd w:id="2"/>
         </w:p>
         <w:p>
           <w:pPr>
-            <w:pStyle w:val="ListParagraph"/>
-            <w:numPr>
-              <w:ilvl w:val="0"/>
-              <w:numId w:val="29"/>
-            </w:numPr>
-          </w:pPr>
-          <w:r>
-            <w:t xml:space="preserve">Due to some technical setbacks, MDE has decided to delay upgrading to Ed-Fi version 6.1 for the 2024-25 school year.  MDE will remain on Ed-Fi version 5.2 and still intends to pilot the solution for joint powers / intermediate school districts.  </w:t>
-          </w:r>
-        </w:p>
-        <w:p>
-          <w:pPr>
-            <w:pStyle w:val="ListParagraph"/>
-            <w:numPr>
-              <w:ilvl w:val="0"/>
-              <w:numId w:val="29"/>
-            </w:numPr>
-          </w:pPr>
-          <w:r>
-            <w:t>The Ed-Fi Test Sandbox environment for SY 2024-25 will be the same “sb24” Ed-Fi Test Sandbox environment that was used for SY 2023-2024.</w:t>
+            <w:rPr>
+              <w:b/>
+            </w:rPr>
+          </w:pPr>
+          <w:r>
+            <w:t>MDE has upgraded</w:t>
+          </w:r>
+          <w:r>
+            <w:t xml:space="preserve"> to Ed-Fi version 6.</w:t>
+          </w:r>
+          <w:r>
+            <w:t>2</w:t>
+          </w:r>
+          <w:r>
+            <w:t xml:space="preserve"> for the 202</w:t>
+          </w:r>
+          <w:r>
+            <w:t>5</w:t>
+          </w:r>
+          <w:r>
+            <w:t>-2</w:t>
+          </w:r>
+          <w:r>
+            <w:t>026</w:t>
+          </w:r>
+          <w:r>
+            <w:t xml:space="preserve"> school year.  </w:t>
+          </w:r>
+          <w:r>
+            <w:t xml:space="preserve">This upgrade also moves </w:t>
+          </w:r>
+          <w:r>
+            <w:t xml:space="preserve">MDE’s Ed-Fi system to cloud hosting in Microsoft Azure. This upgrade required system architecture changes that resulted in a new URL format for MDE Ed-Fi system components for the 2025-2026 school year.  </w:t>
+          </w:r>
+          <w:r>
+            <w:rPr>
+              <w:b/>
+            </w:rPr>
+            <w:t>Please use the new URL format for connecting to MDE’s Ed-Fi API for the 2025-2026 school year.</w:t>
+          </w:r>
+        </w:p>
+        <w:p>
+          <w:r>
+            <w:t>Note that MDE will continue to use the current Ed-Fi version 5.2 environment for the remainder of the 2024-2025 data collection.  The URLs for the Ed-Fi version 5.2 environment are unchanged.</w:t>
+          </w:r>
+        </w:p>
+        <w:p>
+          <w:pPr>
+            <w:pStyle w:val="Heading3"/>
+          </w:pPr>
+          <w:bookmarkStart w:id="3" w:name="_Toc190854894"/>
+          <w:r>
+            <w:t>SIS Vendor Certification Requirements for MDE’s Ed-Fi System</w:t>
+          </w:r>
+          <w:bookmarkEnd w:id="3"/>
+        </w:p>
+        <w:p>
+          <w:pPr>
+            <w:keepNext/>
+          </w:pPr>
+          <w:r>
+            <w:t xml:space="preserve">MDE </w:t>
+          </w:r>
+          <w:r>
+            <w:t>will</w:t>
+          </w:r>
+          <w:r>
+            <w:t xml:space="preserve"> us</w:t>
+          </w:r>
+          <w:r>
+            <w:t>e</w:t>
           </w:r>
           <w:r>
             <w:t xml:space="preserve"> </w:t>
           </w:r>
           <w:r>
-            <w:t xml:space="preserve">The SY 2023-24 Ed-Fi API profile will still be available.  You will also have access to a new SY 2024-25 Ed-Fi API profile that includes the </w:t>
-          </w:r>
-          <w:proofErr w:type="spellStart"/>
-          <w:r>
-            <w:rPr>
-              <w:i/>
-              <w:iCs/>
-            </w:rPr>
-            <w:t>StudentEducationOrganizationResponsibilityAssociation</w:t>
-          </w:r>
-          <w:proofErr w:type="spellEnd"/>
-          <w:r>
-            <w:t xml:space="preserve"> and </w:t>
-          </w:r>
-          <w:proofErr w:type="spellStart"/>
-          <w:r>
-            <w:rPr>
-              <w:i/>
-              <w:iCs/>
-            </w:rPr>
-            <w:t>ResponsibilityDescriptor</w:t>
-          </w:r>
-          <w:proofErr w:type="spellEnd"/>
-          <w:r>
-            <w:t xml:space="preserve"> with the MDE extension for the Joint Powers solution. </w:t>
-          </w:r>
-        </w:p>
-        <w:p>
-          <w:pPr>
-            <w:pStyle w:val="Heading3"/>
-          </w:pPr>
-          <w:bookmarkStart w:id="3" w:name="_Toc165456562"/>
-          <w:r>
-            <w:t>Revised SIS Vendor Certification Requirements for MDE’s Ed-Fi System</w:t>
-          </w:r>
-          <w:bookmarkEnd w:id="3"/>
-        </w:p>
-        <w:p>
-          <w:pPr>
-            <w:keepNext/>
-          </w:pPr>
-          <w:r>
-            <w:t>MDE is using a new staged SIS Vendor Certification process for MDE’s Ed-Fi system starting in SY 2024-25.</w:t>
+            <w:t>the following</w:t>
+          </w:r>
+          <w:r>
+            <w:t xml:space="preserve"> staged SIS Vendor Certification process for MDE’s Ed-Fi system </w:t>
+          </w:r>
+          <w:r>
+            <w:t>for</w:t>
+          </w:r>
+          <w:r>
+            <w:t xml:space="preserve"> SY 202</w:t>
+          </w:r>
+          <w:r>
+            <w:t>5</w:t>
+          </w:r>
+          <w:r>
+            <w:t>-</w:t>
+          </w:r>
+          <w:r>
+            <w:t>2026</w:t>
+          </w:r>
+          <w:r>
+            <w:t>.</w:t>
           </w:r>
         </w:p>
         <w:p>
@@ -3002,25 +3210,16 @@
             <w:t>Stage 1:</w:t>
           </w:r>
           <w:r>
-            <w:t xml:space="preserve"> Demonstrate SIS ability to send data to MDE’s Ed-Fi ODS/API </w:t>
-          </w:r>
-          <w:r>
-            <w:rPr>
-              <w:i/>
-            </w:rPr>
-            <w:t>(same as today)</w:t>
-          </w:r>
-          <w:r>
-            <w:t xml:space="preserve"> and also delete data from MDE’s Ed-Fi ODS/API </w:t>
-          </w:r>
-          <w:r>
-            <w:rPr>
-              <w:i/>
-            </w:rPr>
-            <w:t>(new)</w:t>
-          </w:r>
-          <w:r>
-            <w:t>.</w:t>
+            <w:t xml:space="preserve"> Demonstrate SIS ability to send data </w:t>
+          </w:r>
+          <w:r>
+            <w:t xml:space="preserve">and delete data </w:t>
+          </w:r>
+          <w:r>
+            <w:t xml:space="preserve">using </w:t>
+          </w:r>
+          <w:r>
+            <w:t>MDE’s Ed-Fi ODS/API.</w:t>
           </w:r>
         </w:p>
         <w:p>
@@ -3043,25 +3242,10 @@
             <w:t>:</w:t>
           </w:r>
           <w:r>
-            <w:t xml:space="preserve"> Demonstrate customer ability to send data to MDE’s Ed-Fi ODS/API </w:t>
-          </w:r>
-          <w:r>
-            <w:rPr>
-              <w:i/>
-            </w:rPr>
-            <w:t>(</w:t>
-          </w:r>
-          <w:r>
-            <w:rPr>
-              <w:i/>
-            </w:rPr>
-            <w:t>when SIS software updates are actually deployed to Minnesota customers</w:t>
-          </w:r>
-          <w:r>
-            <w:rPr>
-              <w:i/>
-            </w:rPr>
-            <w:t>)</w:t>
+            <w:t xml:space="preserve"> </w:t>
+          </w:r>
+          <w:r>
+            <w:t>Minnesota customers must receive the SIS software updates for 2025-2026 by the specified deadline</w:t>
           </w:r>
           <w:r>
             <w:t>. Also provide MDE with the customer training plan on the SIS software updates.</w:t>
@@ -3101,7 +3285,6 @@
                   <w:spacing w:before="0" w:after="0"/>
                 </w:pPr>
                 <w:r>
-                  <w:lastRenderedPageBreak/>
                   <w:t>Milestone</w:t>
                 </w:r>
               </w:p>
@@ -3134,7 +3317,13 @@
                   <w:spacing w:before="0" w:after="0"/>
                 </w:pPr>
                 <w:r>
-                  <w:t>SIS Vendor questions due regarding new staged certification process</w:t>
+                  <w:t xml:space="preserve">SIS Vendor questions due regarding </w:t>
+                </w:r>
+                <w:r>
+                  <w:t xml:space="preserve">the 2025-2026 </w:t>
+                </w:r>
+                <w:r>
+                  <w:t>certification process</w:t>
                 </w:r>
               </w:p>
             </w:tc>
@@ -3148,7 +3337,16 @@
                   <w:jc w:val="center"/>
                 </w:pPr>
                 <w:r>
-                  <w:t>March 15, 2024</w:t>
+                  <w:t>March 1</w:t>
+                </w:r>
+                <w:r>
+                  <w:t>4</w:t>
+                </w:r>
+                <w:r>
+                  <w:t>, 202</w:t>
+                </w:r>
+                <w:r>
+                  <w:t>5</w:t>
                 </w:r>
               </w:p>
             </w:tc>
@@ -3181,7 +3379,10 @@
                   <w:jc w:val="center"/>
                 </w:pPr>
                 <w:r>
-                  <w:t>June 30, 2024</w:t>
+                  <w:t>June 30, 202</w:t>
+                </w:r>
+                <w:r>
+                  <w:t>5</w:t>
                 </w:r>
               </w:p>
             </w:tc>
@@ -3214,7 +3415,19 @@
                   <w:jc w:val="center"/>
                 </w:pPr>
                 <w:r>
-                  <w:t>August 15, 2024</w:t>
+                  <w:t>July</w:t>
+                </w:r>
+                <w:r>
+                  <w:t xml:space="preserve"> </w:t>
+                </w:r>
+                <w:r>
+                  <w:t>2</w:t>
+                </w:r>
+                <w:r>
+                  <w:t>5, 202</w:t>
+                </w:r>
+                <w:r>
+                  <w:t>5</w:t>
                 </w:r>
               </w:p>
             </w:tc>
@@ -3222,6 +3435,7 @@
         </w:tbl>
         <w:p>
           <w:r>
+            <w:lastRenderedPageBreak/>
             <w:t xml:space="preserve">The Stage 2 due date is </w:t>
           </w:r>
           <w:r>
@@ -3231,39 +3445,98 @@
             <w:t>the dea</w:t>
           </w:r>
           <w:r>
-            <w:t>dline when Minnesota customers must receive the SIS software updates for SY 2024-25.</w:t>
+            <w:t>dline when Minnesota customers must receive the SIS software updates for SY 202</w:t>
+          </w:r>
+          <w:r>
+            <w:t>5</w:t>
+          </w:r>
+          <w:r>
+            <w:t>-2</w:t>
+          </w:r>
+          <w:r>
+            <w:t>02</w:t>
+          </w:r>
+          <w:r>
+            <w:t>6</w:t>
+          </w:r>
+          <w:r>
+            <w:t>.</w:t>
+          </w:r>
+        </w:p>
+        <w:p>
+          <w:pPr>
+            <w:pStyle w:val="Heading4"/>
+          </w:pPr>
+          <w:bookmarkStart w:id="4" w:name="_Toc190854895"/>
+          <w:r>
+            <w:t>Preparation for Joint Powers SIS Vendor Certification</w:t>
+          </w:r>
+          <w:bookmarkEnd w:id="4"/>
+          <w:r>
+            <w:t xml:space="preserve"> </w:t>
+          </w:r>
+        </w:p>
+        <w:p>
+          <w:r>
+            <w:t>I</w:t>
+          </w:r>
+          <w:r>
+            <w:t xml:space="preserve">n MDE’s SIS vendor certification process, the SIS vendor </w:t>
+          </w:r>
+          <w:r>
+            <w:t xml:space="preserve">typically </w:t>
+          </w:r>
+          <w:r>
+            <w:t xml:space="preserve">creates a test sandbox ahead of the certification meeting. The SIS vendor communications the test sandbox key to MDE </w:t>
+          </w:r>
+          <w:r>
+            <w:t xml:space="preserve">and MNIT </w:t>
+          </w:r>
+          <w:r>
+            <w:t xml:space="preserve">at the beginning of the certification meeting </w:t>
+          </w:r>
+          <w:r>
+            <w:t>for accessing the Ed-Fi ODS database and validating data sync results.</w:t>
+          </w:r>
+        </w:p>
+        <w:p>
+          <w:r>
+            <w:t xml:space="preserve">For Joint Powers SIS Vendor Certification, MDE will use a new end-to-end testing process which allows MDE and MNIT to see how the data sync from the SIS vendor is translated by MDE’s Ed-Fi data pipeline for MARSS and validate the end results.  To support this testing process, </w:t>
+          </w:r>
+          <w:r>
+            <w:rPr>
+              <w:b/>
+            </w:rPr>
+            <w:t>SIS vendors must communicate the test sandbox key at least one day before the certification meeting</w:t>
+          </w:r>
+          <w:r>
+            <w:t xml:space="preserve"> to allow the end-to-end test environment to be configured ahead of time.</w:t>
           </w:r>
         </w:p>
         <w:p>
           <w:pPr>
             <w:pStyle w:val="Heading3"/>
           </w:pPr>
-          <w:bookmarkStart w:id="4" w:name="_Toc165456563"/>
+          <w:bookmarkStart w:id="5" w:name="_Toc190854896"/>
           <w:r>
             <w:t>Reminders</w:t>
           </w:r>
-          <w:bookmarkEnd w:id="4"/>
+          <w:bookmarkEnd w:id="5"/>
         </w:p>
         <w:p>
           <w:pPr>
             <w:pStyle w:val="Heading4"/>
           </w:pPr>
-          <w:bookmarkStart w:id="5" w:name="_Toc165456564"/>
+          <w:bookmarkStart w:id="6" w:name="_Toc190854897"/>
           <w:r>
             <w:t xml:space="preserve">Production </w:t>
           </w:r>
           <w:r>
             <w:t>Ed-Fi Key &amp; Secret Update Process</w:t>
           </w:r>
-          <w:bookmarkEnd w:id="5"/>
-        </w:p>
-        <w:p>
-          <w:r>
-            <w:t xml:space="preserve">For </w:t>
-          </w:r>
-          <w:r>
-            <w:t xml:space="preserve">SY 2023-24, </w:t>
-          </w:r>
+          <w:bookmarkEnd w:id="6"/>
+        </w:p>
+        <w:p>
           <w:r>
             <w:t xml:space="preserve">MDE’s </w:t>
           </w:r>
@@ -3289,13 +3562,34 @@
             <w:t>s</w:t>
           </w:r>
           <w:r>
-            <w:t xml:space="preserve"> was updated to migrate LEA keys and secrets from the prior year with the year suffix on the Ed-Fi API key. We will be using the same process for SY 2024-25, incrementing the Ed-Fi API key suffix to </w:t>
+            <w:t xml:space="preserve"> migrate</w:t>
+          </w:r>
+          <w:r>
+            <w:t>s</w:t>
+          </w:r>
+          <w:r>
+            <w:t xml:space="preserve"> LEA keys and secrets from the prior year with the year suffix on the Ed-Fi API key. We will be using the same process for SY 202</w:t>
+          </w:r>
+          <w:r>
+            <w:t>5</w:t>
+          </w:r>
+          <w:r>
+            <w:t>-</w:t>
+          </w:r>
+          <w:r>
+            <w:t>2026</w:t>
+          </w:r>
+          <w:r>
+            <w:t xml:space="preserve">, incrementing the Ed-Fi API key suffix to </w:t>
           </w:r>
           <w:r>
             <w:t>‘</w:t>
           </w:r>
           <w:r>
-            <w:t>2025</w:t>
+            <w:t>202</w:t>
+          </w:r>
+          <w:r>
+            <w:t>6</w:t>
           </w:r>
           <w:r>
             <w:t>’</w:t>
@@ -3308,11 +3602,11 @@
           <w:pPr>
             <w:pStyle w:val="Heading4"/>
           </w:pPr>
-          <w:bookmarkStart w:id="6" w:name="_Toc165456565"/>
+          <w:bookmarkStart w:id="7" w:name="_Toc190854898"/>
           <w:r>
             <w:t>Update Your Ed-Fi Descriptors Annually</w:t>
           </w:r>
-          <w:bookmarkEnd w:id="6"/>
+          <w:bookmarkEnd w:id="7"/>
         </w:p>
         <w:p>
           <w:r>
@@ -3329,11 +3623,11 @@
           <w:pPr>
             <w:pStyle w:val="Heading3"/>
           </w:pPr>
-          <w:bookmarkStart w:id="7" w:name="_Toc165456566"/>
+          <w:bookmarkStart w:id="8" w:name="_Toc190854899"/>
           <w:r>
             <w:t>Documentation Conventions</w:t>
           </w:r>
-          <w:bookmarkEnd w:id="7"/>
+          <w:bookmarkEnd w:id="8"/>
         </w:p>
         <w:p>
           <w:pPr>
@@ -3405,18 +3699,42 @@
             <w:rPr>
               <w:szCs w:val="20"/>
             </w:rPr>
-            <w:t>These URLs are also subject to change upon actual Ed-Fi implementation for the 2024-2025 school year.</w:t>
+            <w:t>These URLs are also subject to change upon actual Ed-Fi implementation for the 202</w:t>
+          </w:r>
+          <w:r>
+            <w:rPr>
+              <w:szCs w:val="20"/>
+            </w:rPr>
+            <w:t>5</w:t>
+          </w:r>
+          <w:r>
+            <w:rPr>
+              <w:szCs w:val="20"/>
+            </w:rPr>
+            <w:t>-202</w:t>
+          </w:r>
+          <w:r>
+            <w:rPr>
+              <w:szCs w:val="20"/>
+            </w:rPr>
+            <w:t>6</w:t>
+          </w:r>
+          <w:r>
+            <w:rPr>
+              <w:szCs w:val="20"/>
+            </w:rPr>
+            <w:t xml:space="preserve"> school year.</w:t>
           </w:r>
         </w:p>
         <w:p>
           <w:pPr>
             <w:pStyle w:val="Heading2"/>
           </w:pPr>
-          <w:bookmarkStart w:id="8" w:name="_Toc165456567"/>
+          <w:bookmarkStart w:id="9" w:name="_Toc190854900"/>
           <w:r>
             <w:t>MDE Ed-Fi Test Sandbox Certification Testing</w:t>
           </w:r>
-          <w:bookmarkEnd w:id="8"/>
+          <w:bookmarkEnd w:id="9"/>
         </w:p>
         <w:p>
           <w:pPr>
@@ -3522,15 +3840,37 @@
             </w:rPr>
             <w:t xml:space="preserve"> and </w:t>
           </w:r>
-          <w:hyperlink r:id="rId11" w:history="1">
-            <w:r>
-              <w:rPr>
-                <w:rStyle w:val="Hyperlink"/>
-                <w:szCs w:val="20"/>
-              </w:rPr>
-              <w:t>SIS Vendor and District Test Plan</w:t>
-            </w:r>
-          </w:hyperlink>
+          <w:commentRangeStart w:id="10"/>
+          <w:r>
+            <w:fldChar w:fldCharType="begin"/>
+          </w:r>
+          <w:r>
+            <w:instrText xml:space="preserve"> HYPERLINK "https://github.com/mn-mde-edfi/MDE-EdFi-Documentation/blob/master/sis_test_plan_a_toc.md" </w:instrText>
+          </w:r>
+          <w:r>
+            <w:fldChar w:fldCharType="separate"/>
+          </w:r>
+          <w:r>
+            <w:rPr>
+              <w:rStyle w:val="Hyperlink"/>
+              <w:szCs w:val="20"/>
+            </w:rPr>
+            <w:t>SIS Vendor and District Test Plan</w:t>
+          </w:r>
+          <w:r>
+            <w:rPr>
+              <w:rStyle w:val="Hyperlink"/>
+              <w:szCs w:val="20"/>
+            </w:rPr>
+            <w:fldChar w:fldCharType="end"/>
+          </w:r>
+          <w:commentRangeEnd w:id="10"/>
+          <w:r>
+            <w:rPr>
+              <w:rStyle w:val="CommentReference"/>
+            </w:rPr>
+            <w:commentReference w:id="10"/>
+          </w:r>
           <w:r>
             <w:rPr>
               <w:szCs w:val="20"/>
@@ -3669,7 +4009,14 @@
             <w:rPr>
               <w:szCs w:val="20"/>
             </w:rPr>
-            <w:t>, LEA Programs, and the State Course Catalog and Staff records required for the Minnesota Common Course Catalog (MCCC) data collection</w:t>
+            <w:t xml:space="preserve">, LEA Programs, and the State Course Catalog and Staff </w:t>
+          </w:r>
+          <w:r>
+            <w:rPr>
+              <w:szCs w:val="20"/>
+            </w:rPr>
+            <w:lastRenderedPageBreak/>
+            <w:t>records required for the Minnesota Common Course Catalog (MCCC) data collection</w:t>
           </w:r>
           <w:r>
             <w:rPr>
@@ -3748,13 +4095,12 @@
           <w:pPr>
             <w:pStyle w:val="Heading3"/>
           </w:pPr>
-          <w:bookmarkStart w:id="9" w:name="_Toc165456568"/>
+          <w:bookmarkStart w:id="11" w:name="_Toc190854901"/>
           <w:r>
             <w:rPr>
               <w:noProof/>
               <w:szCs w:val="20"/>
             </w:rPr>
-            <w:lastRenderedPageBreak/>
             <w:drawing>
               <wp:anchor distT="0" distB="0" distL="114300" distR="114300" simplePos="0" relativeHeight="251653120" behindDoc="0" locked="0" layoutInCell="1" allowOverlap="1" wp14:anchorId="16D9BCAA" wp14:editId="122B4A95">
                 <wp:simplePos x="0" y="0"/>
@@ -3779,7 +4125,7 @@
                         <pic:cNvPicPr/>
                       </pic:nvPicPr>
                       <pic:blipFill rotWithShape="1">
-                        <a:blip r:embed="rId12" cstate="print">
+                        <a:blip r:embed="rId14" cstate="print">
                           <a:extLst>
                             <a:ext uri="{28A0092B-C50C-407E-A947-70E740481C1C}">
                               <a14:useLocalDpi xmlns:a14="http://schemas.microsoft.com/office/drawing/2010/main" val="0"/>
@@ -3807,7 +4153,7 @@
                           <a:tailEnd type="none" w="med" len="med"/>
                           <a:extLst>
                             <a:ext uri="{C807C97D-BFC1-408E-A445-0C87EB9F89A2}">
-                              <ask:lineSketchStyleProps xmlns:ask="http://schemas.microsoft.com/office/drawing/2018/sketchyshapes" sd="0">
+                              <ask:lineSketchStyleProps xmlns:ask="http://schemas.microsoft.com/office/drawing/2018/sketchyshapes" xmlns:w16sdtdh="http://schemas.microsoft.com/office/word/2020/wordml/sdtdatahash" xmlns:w16du="http://schemas.microsoft.com/office/word/2023/wordml/word16du" xmlns:w16="http://schemas.microsoft.com/office/word/2018/wordml" xmlns:w16cex="http://schemas.microsoft.com/office/word/2018/wordml/cex" xmlns:w="http://schemas.openxmlformats.org/wordprocessingml/2006/main" xmlns:w10="urn:schemas-microsoft-com:office:word" xmlns:v="urn:schemas-microsoft-com:vml" xmlns:oel="http://schemas.microsoft.com/office/2019/extlst" xmlns:o="urn:schemas-microsoft-com:office:office" xmlns="" sd="0">
                                 <a:custGeom>
                                   <a:avLst/>
                                   <a:gdLst/>
@@ -3852,10 +4198,10 @@
           <w:r>
             <w:t>Portal</w:t>
           </w:r>
-          <w:bookmarkEnd w:id="9"/>
-        </w:p>
-        <w:p>
-          <w:hyperlink r:id="rId13" w:history="1">
+          <w:bookmarkEnd w:id="11"/>
+        </w:p>
+        <w:p>
+          <w:hyperlink r:id="rId15" w:history="1">
             <w:r>
               <w:rPr>
                 <w:rStyle w:val="Hyperlink"/>
@@ -3924,7 +4270,7 @@
             </w:rPr>
             <w:t>. To request an account, </w:t>
           </w:r>
-          <w:hyperlink r:id="rId14" w:history="1">
+          <w:hyperlink r:id="rId16" w:history="1">
             <w:r>
               <w:rPr>
                 <w:rStyle w:val="Hyperlink"/>
@@ -4009,7 +4355,7 @@
                               </pic:cNvPicPr>
                             </pic:nvPicPr>
                             <pic:blipFill rotWithShape="1">
-                              <a:blip r:embed="rId15" cstate="print">
+                              <a:blip r:embed="rId17" cstate="print">
                                 <a:extLst>
                                   <a:ext uri="{28A0092B-C50C-407E-A947-70E740481C1C}">
                                     <a14:useLocalDpi xmlns:a14="http://schemas.microsoft.com/office/drawing/2010/main" val="0"/>
@@ -4147,9 +4493,9 @@
               </mc:Choice>
               <mc:Fallback>
                 <w:pict>
-                  <v:group w14:anchorId="65F5C7F8" id="Group 1" o:spid="_x0000_s1026" style="position:absolute;margin-left:275.9pt;margin-top:153.55pt;width:252.25pt;height:165.9pt;z-index:251657216;mso-position-horizontal-relative:margin;mso-position-vertical-relative:margin" coordsize="32035,21073" o:gfxdata="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">
+                  <v:group w14:anchorId="65F5C7F8" id="Group 1" o:spid="_x0000_s1026" style="position:absolute;margin-left:275.9pt;margin-top:153.55pt;width:252.25pt;height:165.9pt;z-index:251657216;mso-position-horizontal-relative:margin;mso-position-vertical-relative:margin" coordsize="32035,21073" o:gfxdata="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">
                     <v:shape id="Picture 4" o:spid="_x0000_s1027" type="#_x0000_t75" style="position:absolute;top:423;width:31508;height:20650;visibility:visible;mso-wrap-style:square" o:gfxdata="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">
-                      <v:imagedata r:id="rId16" o:title="" croptop="10077f"/>
+                      <v:imagedata r:id="rId18" o:title="" croptop="10077f"/>
                     </v:shape>
                     <v:oval id="Oval 2" o:spid="_x0000_s1028" style="position:absolute;left:9061;width:22974;height:3732;visibility:visible;mso-wrap-style:square;v-text-anchor:middle" o:gfxdata="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" filled="f" strokecolor="#c00000" strokeweight="2.25pt"/>
                     <v:shapetype id="_x0000_t47" coordsize="21600,21600" o:spt="47" adj="-8280,24300,-1800,4050" path="m@0@1l@2@3nfem,l21600,r,21600l,21600xe">
@@ -4218,7 +4564,7 @@
             </w:rPr>
             <w:t xml:space="preserve">he </w:t>
           </w:r>
-          <w:hyperlink r:id="rId17" w:history="1">
+          <w:hyperlink r:id="rId19" w:history="1">
             <w:r>
               <w:rPr>
                 <w:rStyle w:val="Hyperlink"/>
@@ -4243,7 +4589,7 @@
                 <w:rFonts w:asciiTheme="minorHAnsi" w:hAnsiTheme="minorHAnsi"/>
                 <w:shd w:val="clear" w:color="auto" w:fill="FFFFFF"/>
               </w:rPr>
-              <w:t xml:space="preserve"> Website</w:t>
+              <w:t xml:space="preserve"> </w:t>
             </w:r>
             <w:r>
               <w:rPr>
@@ -4251,6 +4597,22 @@
                 <w:rFonts w:asciiTheme="minorHAnsi" w:hAnsiTheme="minorHAnsi"/>
                 <w:shd w:val="clear" w:color="auto" w:fill="FFFFFF"/>
               </w:rPr>
+              <w:t>W</w:t>
+            </w:r>
+            <w:r>
+              <w:rPr>
+                <w:rStyle w:val="Hyperlink"/>
+                <w:rFonts w:asciiTheme="minorHAnsi" w:hAnsiTheme="minorHAnsi"/>
+                <w:shd w:val="clear" w:color="auto" w:fill="FFFFFF"/>
+              </w:rPr>
+              <w:t>ebsite</w:t>
+            </w:r>
+            <w:r>
+              <w:rPr>
+                <w:rStyle w:val="Hyperlink"/>
+                <w:rFonts w:asciiTheme="minorHAnsi" w:hAnsiTheme="minorHAnsi"/>
+                <w:shd w:val="clear" w:color="auto" w:fill="FFFFFF"/>
+              </w:rPr>
               <w:t> </w:t>
             </w:r>
           </w:hyperlink>
@@ -4323,14 +4685,14 @@
           <w:pPr>
             <w:pStyle w:val="Heading3"/>
           </w:pPr>
-          <w:bookmarkStart w:id="10" w:name="_Toc165456569"/>
+          <w:bookmarkStart w:id="12" w:name="_Toc190854902"/>
           <w:r>
             <w:t xml:space="preserve">Ed-Fi Swagger </w:t>
           </w:r>
-          <w:bookmarkEnd w:id="10"/>
           <w:r>
             <w:t>Interface</w:t>
           </w:r>
+          <w:bookmarkEnd w:id="12"/>
         </w:p>
         <w:p>
           <w:pPr>
@@ -4338,7 +4700,7 @@
               <w:rStyle w:val="Hyperlink"/>
             </w:rPr>
           </w:pPr>
-          <w:hyperlink r:id="rId18" w:history="1">
+          <w:hyperlink r:id="rId20" w:history="1">
             <w:r>
               <w:rPr>
                 <w:rStyle w:val="Hyperlink"/>
@@ -4590,7 +4952,7 @@
               <w:iCs/>
               <w:szCs w:val="20"/>
             </w:rPr>
-            <w:t>Three</w:t>
+            <w:t>Four</w:t>
           </w:r>
           <w:r>
             <w:rPr>
@@ -4607,7 +4969,7 @@
               <w:iCs/>
               <w:szCs w:val="20"/>
             </w:rPr>
-            <w:t>Four</w:t>
+            <w:t>Five</w:t>
           </w:r>
           <w:r>
             <w:rPr>
@@ -4714,7 +5076,7 @@
               <w:iCs/>
               <w:szCs w:val="20"/>
             </w:rPr>
-            <w:t>3</w:t>
+            <w:t>4</w:t>
           </w:r>
           <w:r>
             <w:rPr>
@@ -4743,7 +5105,7 @@
               <w:iCs/>
               <w:szCs w:val="20"/>
             </w:rPr>
-            <w:t>4</w:t>
+            <w:t>5</w:t>
           </w:r>
           <w:r>
             <w:rPr>
@@ -4752,19 +5114,8 @@
               <w:iCs/>
               <w:szCs w:val="20"/>
             </w:rPr>
-            <w:t xml:space="preserve"> </w:t>
-          </w:r>
-          <w:proofErr w:type="gramStart"/>
-          <w:r>
-            <w:rPr>
-              <w:rFonts w:asciiTheme="minorHAnsi" w:eastAsia="Arial" w:hAnsiTheme="minorHAnsi" w:cs="Arial"/>
-              <w:i/>
-              <w:iCs/>
-              <w:szCs w:val="20"/>
-            </w:rPr>
-            <w:t>ODS</w:t>
-          </w:r>
-          <w:proofErr w:type="gramEnd"/>
+            <w:t xml:space="preserve"> ODS</w:t>
+          </w:r>
         </w:p>
         <w:p>
           <w:pPr>
@@ -4795,7 +5146,7 @@
               <w:iCs/>
               <w:szCs w:val="20"/>
             </w:rPr>
-            <w:t>Four</w:t>
+            <w:t>Five</w:t>
           </w:r>
           <w:r>
             <w:rPr>
@@ -4812,7 +5163,7 @@
               <w:iCs/>
               <w:szCs w:val="20"/>
             </w:rPr>
-            <w:t>Five</w:t>
+            <w:t>Six</w:t>
           </w:r>
           <w:r>
             <w:rPr>
@@ -4919,7 +5270,7 @@
               <w:iCs/>
               <w:szCs w:val="20"/>
             </w:rPr>
-            <w:t>4</w:t>
+            <w:t>5</w:t>
           </w:r>
           <w:r>
             <w:rPr>
@@ -4948,7 +5299,7 @@
               <w:iCs/>
               <w:szCs w:val="20"/>
             </w:rPr>
-            <w:t>5</w:t>
+            <w:t>6</w:t>
           </w:r>
           <w:r>
             <w:rPr>
@@ -4957,29 +5308,27 @@
               <w:iCs/>
               <w:szCs w:val="20"/>
             </w:rPr>
-            <w:t xml:space="preserve"> </w:t>
-          </w:r>
-          <w:proofErr w:type="gramStart"/>
-          <w:r>
+            <w:t xml:space="preserve"> ODS</w:t>
+          </w:r>
+        </w:p>
+        <w:p>
+          <w:pPr>
             <w:rPr>
               <w:rFonts w:asciiTheme="minorHAnsi" w:eastAsia="Arial" w:hAnsiTheme="minorHAnsi" w:cs="Arial"/>
               <w:i/>
               <w:iCs/>
               <w:szCs w:val="20"/>
             </w:rPr>
-            <w:t>ODS</w:t>
-          </w:r>
-          <w:proofErr w:type="gramEnd"/>
-        </w:p>
-        <w:p>
-          <w:pPr>
+          </w:pPr>
+          <w:r>
             <w:rPr>
               <w:rFonts w:asciiTheme="minorHAnsi" w:eastAsia="Arial" w:hAnsiTheme="minorHAnsi" w:cs="Arial"/>
               <w:i/>
               <w:iCs/>
               <w:szCs w:val="20"/>
             </w:rPr>
-          </w:pPr>
+            <w:t xml:space="preserve">Note: The </w:t>
+          </w:r>
           <w:r>
             <w:rPr>
               <w:rFonts w:asciiTheme="minorHAnsi" w:eastAsia="Arial" w:hAnsiTheme="minorHAnsi" w:cs="Arial"/>
@@ -4987,7 +5336,7 @@
               <w:iCs/>
               <w:szCs w:val="20"/>
             </w:rPr>
-            <w:t>Note: The Identities Section</w:t>
+            <w:t xml:space="preserve">Ed-Fi </w:t>
           </w:r>
           <w:r>
             <w:rPr>
@@ -4996,7 +5345,7 @@
               <w:iCs/>
               <w:szCs w:val="20"/>
             </w:rPr>
-            <w:t xml:space="preserve"> in the Ed-Fi Swagger tool</w:t>
+            <w:t xml:space="preserve">Identities </w:t>
           </w:r>
           <w:r>
             <w:rPr>
@@ -5005,7 +5354,7 @@
               <w:iCs/>
               <w:szCs w:val="20"/>
             </w:rPr>
-            <w:t xml:space="preserve"> is provided as documentation only and is not functional in the </w:t>
+            <w:t>API</w:t>
           </w:r>
           <w:r>
             <w:rPr>
@@ -5014,7 +5363,7 @@
               <w:iCs/>
               <w:szCs w:val="20"/>
             </w:rPr>
-            <w:t xml:space="preserve">Ed-Fi Test </w:t>
+            <w:t xml:space="preserve"> </w:t>
           </w:r>
           <w:r>
             <w:rPr>
@@ -5023,6 +5372,42 @@
               <w:iCs/>
               <w:szCs w:val="20"/>
             </w:rPr>
+            <w:t>documentation is not available</w:t>
+          </w:r>
+          <w:r>
+            <w:rPr>
+              <w:rFonts w:asciiTheme="minorHAnsi" w:eastAsia="Arial" w:hAnsiTheme="minorHAnsi" w:cs="Arial"/>
+              <w:i/>
+              <w:iCs/>
+              <w:szCs w:val="20"/>
+            </w:rPr>
+            <w:t xml:space="preserve"> the Ed-Fi Swagger tool</w:t>
+          </w:r>
+          <w:r>
+            <w:rPr>
+              <w:rFonts w:asciiTheme="minorHAnsi" w:eastAsia="Arial" w:hAnsiTheme="minorHAnsi" w:cs="Arial"/>
+              <w:i/>
+              <w:iCs/>
+              <w:szCs w:val="20"/>
+            </w:rPr>
+            <w:t xml:space="preserve"> in the </w:t>
+          </w:r>
+          <w:r>
+            <w:rPr>
+              <w:rFonts w:asciiTheme="minorHAnsi" w:eastAsia="Arial" w:hAnsiTheme="minorHAnsi" w:cs="Arial"/>
+              <w:i/>
+              <w:iCs/>
+              <w:szCs w:val="20"/>
+            </w:rPr>
+            <w:t xml:space="preserve">Ed-Fi Test </w:t>
+          </w:r>
+          <w:r>
+            <w:rPr>
+              <w:rFonts w:asciiTheme="minorHAnsi" w:eastAsia="Arial" w:hAnsiTheme="minorHAnsi" w:cs="Arial"/>
+              <w:i/>
+              <w:iCs/>
+              <w:szCs w:val="20"/>
+            </w:rPr>
             <w:t>Sandbox environment.</w:t>
           </w:r>
         </w:p>
@@ -5030,14 +5415,40 @@
           <w:pPr>
             <w:pStyle w:val="Heading3"/>
           </w:pPr>
-          <w:bookmarkStart w:id="11" w:name="_Toc165456570"/>
+          <w:bookmarkStart w:id="13" w:name="_Toc190854903"/>
           <w:r>
             <w:t xml:space="preserve">Ed-Fi </w:t>
           </w:r>
           <w:r>
             <w:t>Test Sandbox API URLs</w:t>
           </w:r>
-          <w:bookmarkEnd w:id="11"/>
+          <w:bookmarkEnd w:id="13"/>
+        </w:p>
+        <w:p>
+          <w:pPr>
+            <w:ind w:left="648" w:hanging="648"/>
+          </w:pPr>
+          <w:r>
+            <w:rPr>
+              <w:b/>
+            </w:rPr>
+            <w:t xml:space="preserve">NOTE: </w:t>
+          </w:r>
+          <w:r>
+            <w:t xml:space="preserve">This </w:t>
+          </w:r>
+          <w:r>
+            <w:t>section documents the</w:t>
+          </w:r>
+          <w:r>
+            <w:t xml:space="preserve"> new URL format for MDE Ed-Fi system components for the 2025-2026 school year.  </w:t>
+          </w:r>
+          <w:r>
+            <w:rPr>
+              <w:b/>
+            </w:rPr>
+            <w:t>Please use the new URL format for connecting to MDE’s Ed-Fi API for the 2025-2026 school year.</w:t>
+          </w:r>
         </w:p>
         <w:p>
           <w:pPr>
@@ -5081,9 +5492,27 @@
             <w:rPr>
               <w:rFonts w:ascii="Courier New" w:hAnsi="Courier New" w:cs="Courier New"/>
             </w:rPr>
-            <w:t>test.edfi5.education.mn.gov/sb24/</w:t>
+            <w:t>test.</w:t>
+          </w:r>
+          <w:r>
+            <w:rPr>
+              <w:rFonts w:ascii="Courier New" w:hAnsi="Courier New" w:cs="Courier New"/>
+            </w:rPr>
+            <w:t>api</w:t>
+          </w:r>
+          <w:r>
+            <w:rPr>
+              <w:rFonts w:ascii="Courier New" w:hAnsi="Courier New" w:cs="Courier New"/>
+            </w:rPr>
+            <w:t>.education.mn.gov/</w:t>
           </w:r>
           <w:proofErr w:type="spellStart"/>
+          <w:r>
+            <w:rPr>
+              <w:rFonts w:ascii="Courier New" w:hAnsi="Courier New" w:cs="Courier New"/>
+            </w:rPr>
+            <w:t>edfi</w:t>
+          </w:r>
           <w:r>
             <w:rPr>
               <w:rFonts w:ascii="Courier New" w:hAnsi="Courier New" w:cs="Courier New"/>
@@ -5119,33 +5548,44 @@
             <w:rPr>
               <w:rFonts w:ascii="Courier New" w:hAnsi="Courier New" w:cs="Courier New"/>
             </w:rPr>
-            <w:t>test.edfi5.education.mn.gov/sb24/</w:t>
+            <w:t>test.</w:t>
+          </w:r>
+          <w:r>
+            <w:rPr>
+              <w:rFonts w:ascii="Courier New" w:hAnsi="Courier New" w:cs="Courier New"/>
+            </w:rPr>
+            <w:t>api</w:t>
+          </w:r>
+          <w:r>
+            <w:rPr>
+              <w:rFonts w:ascii="Courier New" w:hAnsi="Courier New" w:cs="Courier New"/>
+            </w:rPr>
+            <w:t>.education.mn.gov/</w:t>
           </w:r>
           <w:proofErr w:type="spellStart"/>
           <w:r>
             <w:rPr>
               <w:rFonts w:ascii="Courier New" w:hAnsi="Courier New" w:cs="Courier New"/>
             </w:rPr>
-            <w:t>api</w:t>
+            <w:t>edfia</w:t>
+          </w:r>
+          <w:r>
+            <w:rPr>
+              <w:rFonts w:ascii="Courier New" w:hAnsi="Courier New" w:cs="Courier New"/>
+            </w:rPr>
+            <w:t>pi</w:t>
           </w:r>
           <w:proofErr w:type="spellEnd"/>
           <w:r>
             <w:rPr>
               <w:rFonts w:ascii="Courier New" w:hAnsi="Courier New" w:cs="Courier New"/>
             </w:rPr>
-            <w:t>/data/</w:t>
-          </w:r>
-          <w:proofErr w:type="gramStart"/>
-          <w:r>
-            <w:rPr>
-              <w:rFonts w:ascii="Courier New" w:hAnsi="Courier New" w:cs="Courier New"/>
-            </w:rPr>
-            <w:t>v3</w:t>
-          </w:r>
-          <w:proofErr w:type="gramEnd"/>
-        </w:p>
-        <w:p>
-          <w:r>
+            <w:t>/data/v3</w:t>
+          </w:r>
+        </w:p>
+        <w:p>
+          <w:r>
+            <w:lastRenderedPageBreak/>
             <w:t xml:space="preserve">Please note details on how this URL changes for addressing MDE </w:t>
           </w:r>
           <w:r>
@@ -5159,9 +5599,8 @@
           <w:pPr>
             <w:pStyle w:val="Heading4"/>
           </w:pPr>
-          <w:bookmarkStart w:id="12" w:name="_Toc165456571"/>
-          <w:r>
-            <w:lastRenderedPageBreak/>
+          <w:bookmarkStart w:id="14" w:name="_Toc190854904"/>
+          <w:r>
             <w:t xml:space="preserve">Ed-Fi API </w:t>
           </w:r>
           <w:r>
@@ -5170,7 +5609,7 @@
           <w:r>
             <w:t xml:space="preserve"> URLs</w:t>
           </w:r>
-          <w:bookmarkEnd w:id="12"/>
+          <w:bookmarkEnd w:id="14"/>
         </w:p>
         <w:p>
           <w:pPr>
@@ -5300,6 +5739,14 @@
               <w:sz w:val="20"/>
               <w:szCs w:val="20"/>
             </w:rPr>
+            <w:t>edfi</w:t>
+          </w:r>
+          <w:r>
+            <w:rPr>
+              <w:rFonts w:ascii="Courier New" w:hAnsi="Courier New" w:cs="Courier New"/>
+              <w:sz w:val="20"/>
+              <w:szCs w:val="20"/>
+            </w:rPr>
             <w:t>api</w:t>
           </w:r>
           <w:proofErr w:type="spellEnd"/>
@@ -5334,11 +5781,11 @@
           <w:pPr>
             <w:pStyle w:val="Heading4"/>
           </w:pPr>
-          <w:bookmarkStart w:id="13" w:name="_Toc165456572"/>
+          <w:bookmarkStart w:id="15" w:name="_Toc190854905"/>
           <w:r>
             <w:t>Ed-Fi API Core URLs</w:t>
           </w:r>
-          <w:bookmarkEnd w:id="13"/>
+          <w:bookmarkEnd w:id="15"/>
         </w:p>
         <w:p>
           <w:pPr>
@@ -5418,7 +5865,6 @@
             </w:rPr>
             <w:t xml:space="preserve">the </w:t>
           </w:r>
-          <w:proofErr w:type="spellStart"/>
           <w:r>
             <w:rPr>
               <w:i/>
@@ -5427,54 +5873,62 @@
             </w:rPr>
             <w:t>StudentSchoolAssociation</w:t>
           </w:r>
+          <w:r>
+            <w:rPr>
+              <w:szCs w:val="20"/>
+            </w:rPr>
+            <w:t xml:space="preserve"> resource</w:t>
+          </w:r>
+          <w:r>
+            <w:rPr>
+              <w:szCs w:val="20"/>
+            </w:rPr>
+            <w:t>, the URL is:</w:t>
+          </w:r>
+        </w:p>
+        <w:p>
+          <w:pPr>
+            <w:rPr>
+              <w:rFonts w:ascii="Courier New" w:hAnsi="Courier New" w:cs="Courier New"/>
+              <w:sz w:val="20"/>
+              <w:szCs w:val="20"/>
+            </w:rPr>
+          </w:pPr>
+          <w:r>
+            <w:rPr>
+              <w:rFonts w:ascii="Courier New" w:hAnsi="Courier New" w:cs="Courier New"/>
+              <w:sz w:val="20"/>
+              <w:szCs w:val="20"/>
+            </w:rPr>
+            <w:t>…/</w:t>
+          </w:r>
+          <w:proofErr w:type="spellStart"/>
+          <w:r>
+            <w:rPr>
+              <w:rFonts w:ascii="Courier New" w:hAnsi="Courier New" w:cs="Courier New"/>
+              <w:sz w:val="20"/>
+              <w:szCs w:val="20"/>
+            </w:rPr>
+            <w:t>edfi</w:t>
+          </w:r>
+          <w:r>
+            <w:rPr>
+              <w:rFonts w:ascii="Courier New" w:hAnsi="Courier New" w:cs="Courier New"/>
+              <w:sz w:val="20"/>
+              <w:szCs w:val="20"/>
+            </w:rPr>
+            <w:t>api</w:t>
+          </w:r>
           <w:proofErr w:type="spellEnd"/>
           <w:r>
             <w:rPr>
-              <w:szCs w:val="20"/>
-            </w:rPr>
-            <w:t xml:space="preserve"> resource</w:t>
-          </w:r>
-          <w:r>
-            <w:rPr>
-              <w:szCs w:val="20"/>
-            </w:rPr>
-            <w:t>, the URL is:</w:t>
-          </w:r>
-        </w:p>
-        <w:p>
-          <w:pPr>
-            <w:rPr>
               <w:rFonts w:ascii="Courier New" w:hAnsi="Courier New" w:cs="Courier New"/>
               <w:sz w:val="20"/>
               <w:szCs w:val="20"/>
             </w:rPr>
-          </w:pPr>
-          <w:r>
-            <w:rPr>
-              <w:rFonts w:ascii="Courier New" w:hAnsi="Courier New" w:cs="Courier New"/>
-              <w:sz w:val="20"/>
-              <w:szCs w:val="20"/>
-            </w:rPr>
-            <w:t>…/</w:t>
+            <w:t>/data/v3/</w:t>
           </w:r>
           <w:proofErr w:type="spellStart"/>
-          <w:r>
-            <w:rPr>
-              <w:rFonts w:ascii="Courier New" w:hAnsi="Courier New" w:cs="Courier New"/>
-              <w:sz w:val="20"/>
-              <w:szCs w:val="20"/>
-            </w:rPr>
-            <w:t>api</w:t>
-          </w:r>
-          <w:proofErr w:type="spellEnd"/>
-          <w:r>
-            <w:rPr>
-              <w:rFonts w:ascii="Courier New" w:hAnsi="Courier New" w:cs="Courier New"/>
-              <w:sz w:val="20"/>
-              <w:szCs w:val="20"/>
-            </w:rPr>
-            <w:t>/data/v3/</w:t>
-          </w:r>
           <w:r>
             <w:rPr>
               <w:rFonts w:ascii="Courier New" w:hAnsi="Courier New" w:cs="Courier New"/>
@@ -5485,6 +5939,7 @@
             </w:rPr>
             <w:t>ed-fi</w:t>
           </w:r>
+          <w:proofErr w:type="spellEnd"/>
           <w:r>
             <w:rPr>
               <w:rFonts w:ascii="Courier New" w:hAnsi="Courier New" w:cs="Courier New"/>
@@ -5524,11 +5979,11 @@
           <w:pPr>
             <w:pStyle w:val="Heading4"/>
           </w:pPr>
-          <w:bookmarkStart w:id="14" w:name="_Toc165456573"/>
+          <w:bookmarkStart w:id="16" w:name="_Toc190854906"/>
           <w:r>
             <w:t>URLs in Test Sandbox vs. Production Environments</w:t>
           </w:r>
-          <w:bookmarkEnd w:id="14"/>
+          <w:bookmarkEnd w:id="16"/>
         </w:p>
         <w:p>
           <w:pPr>
@@ -5588,6 +6043,14 @@
               <w:sz w:val="20"/>
               <w:szCs w:val="20"/>
             </w:rPr>
+            <w:t>edfi</w:t>
+          </w:r>
+          <w:r>
+            <w:rPr>
+              <w:rFonts w:ascii="Courier New" w:hAnsi="Courier New" w:cs="Courier New"/>
+              <w:sz w:val="20"/>
+              <w:szCs w:val="20"/>
+            </w:rPr>
             <w:t>api</w:t>
           </w:r>
           <w:proofErr w:type="spellEnd"/>
@@ -5618,6 +6081,7 @@
             </w:rPr>
             <w:t>/</w:t>
           </w:r>
+          <w:proofErr w:type="spellStart"/>
           <w:r>
             <w:rPr>
               <w:rFonts w:ascii="Courier New" w:hAnsi="Courier New" w:cs="Courier New"/>
@@ -5625,7 +6089,17 @@
               <w:sz w:val="20"/>
               <w:szCs w:val="20"/>
             </w:rPr>
-            <w:t>ed-fi/</w:t>
+            <w:t>ed-fi</w:t>
+          </w:r>
+          <w:proofErr w:type="spellEnd"/>
+          <w:r>
+            <w:rPr>
+              <w:rFonts w:ascii="Courier New" w:hAnsi="Courier New" w:cs="Courier New"/>
+              <w:bCs/>
+              <w:sz w:val="20"/>
+              <w:szCs w:val="20"/>
+            </w:rPr>
+            <w:t>/</w:t>
           </w:r>
           <w:proofErr w:type="spellStart"/>
           <w:r>
@@ -5663,23 +6137,21 @@
             </w:rPr>
             <w:t>…/</w:t>
           </w:r>
-          <w:proofErr w:type="spellStart"/>
           <w:r>
             <w:rPr>
               <w:rFonts w:ascii="Courier New" w:hAnsi="Courier New" w:cs="Courier New"/>
               <w:sz w:val="20"/>
               <w:szCs w:val="20"/>
             </w:rPr>
-            <w:t>api</w:t>
-          </w:r>
-          <w:proofErr w:type="spellEnd"/>
+            <w:t>edfi</w:t>
+          </w:r>
           <w:r>
             <w:rPr>
               <w:rFonts w:ascii="Courier New" w:hAnsi="Courier New" w:cs="Courier New"/>
               <w:sz w:val="20"/>
               <w:szCs w:val="20"/>
             </w:rPr>
-            <w:t>/data/v3/</w:t>
+            <w:t>api/data/v3/</w:t>
           </w:r>
           <w:r>
             <w:rPr>
@@ -5730,7 +6202,7 @@
           <w:pPr>
             <w:pStyle w:val="Heading4"/>
           </w:pPr>
-          <w:bookmarkStart w:id="15" w:name="_Toc165456574"/>
+          <w:bookmarkStart w:id="17" w:name="_Toc190854907"/>
           <w:r>
             <w:t xml:space="preserve">Ed-FI API </w:t>
           </w:r>
@@ -5740,7 +6212,7 @@
           <w:r>
             <w:t xml:space="preserve"> (OAuth) URL</w:t>
           </w:r>
-          <w:bookmarkEnd w:id="15"/>
+          <w:bookmarkEnd w:id="17"/>
         </w:p>
         <w:p>
           <w:pPr>
@@ -5774,13 +6246,31 @@
             <w:rPr>
               <w:rFonts w:ascii="Courier New" w:hAnsi="Courier New" w:cs="Courier New"/>
             </w:rPr>
-            <w:t>test.edfi5.education.mn.gov/sb24/</w:t>
+            <w:t>test.</w:t>
+          </w:r>
+          <w:r>
+            <w:rPr>
+              <w:rFonts w:ascii="Courier New" w:hAnsi="Courier New" w:cs="Courier New"/>
+            </w:rPr>
+            <w:t>api</w:t>
+          </w:r>
+          <w:r>
+            <w:rPr>
+              <w:rFonts w:ascii="Courier New" w:hAnsi="Courier New" w:cs="Courier New"/>
+            </w:rPr>
+            <w:t>.education.mn.gov/</w:t>
           </w:r>
           <w:proofErr w:type="spellStart"/>
           <w:r>
             <w:rPr>
               <w:rFonts w:ascii="Courier New" w:hAnsi="Courier New" w:cs="Courier New"/>
             </w:rPr>
+            <w:t>edfi</w:t>
+          </w:r>
+          <w:r>
+            <w:rPr>
+              <w:rFonts w:ascii="Courier New" w:hAnsi="Courier New" w:cs="Courier New"/>
+            </w:rPr>
             <w:t>api</w:t>
           </w:r>
           <w:proofErr w:type="spellEnd"/>
@@ -5791,7 +6281,6 @@
             <w:t>/</w:t>
           </w:r>
           <w:proofErr w:type="spellStart"/>
-          <w:proofErr w:type="gramStart"/>
           <w:r>
             <w:rPr>
               <w:rFonts w:ascii="Courier New" w:hAnsi="Courier New" w:cs="Courier New"/>
@@ -5799,7 +6288,6 @@
             <w:t>oauth</w:t>
           </w:r>
           <w:proofErr w:type="spellEnd"/>
-          <w:proofErr w:type="gramEnd"/>
           <w:r>
             <w:rPr>
               <w:rFonts w:ascii="Courier New" w:hAnsi="Courier New" w:cs="Courier New"/>
@@ -5877,7 +6365,7 @@
           <w:r>
             <w:t xml:space="preserve">the </w:t>
           </w:r>
-          <w:hyperlink r:id="rId19" w:history="1">
+          <w:hyperlink r:id="rId21" w:history="1">
             <w:r>
               <w:rPr>
                 <w:rStyle w:val="Hyperlink"/>
@@ -5889,7 +6377,19 @@
               <w:rPr>
                 <w:rStyle w:val="Hyperlink"/>
               </w:rPr>
-              <w:t>TechDocs</w:t>
+              <w:t>Tech</w:t>
+            </w:r>
+            <w:r>
+              <w:rPr>
+                <w:rStyle w:val="Hyperlink"/>
+              </w:rPr>
+              <w:t>D</w:t>
+            </w:r>
+            <w:r>
+              <w:rPr>
+                <w:rStyle w:val="Hyperlink"/>
+              </w:rPr>
+              <w:t>ocs</w:t>
             </w:r>
             <w:proofErr w:type="spellEnd"/>
             <w:r>
@@ -5907,11 +6407,11 @@
           <w:pPr>
             <w:pStyle w:val="Heading3"/>
           </w:pPr>
-          <w:bookmarkStart w:id="16" w:name="_Toc165456575"/>
+          <w:bookmarkStart w:id="18" w:name="_Toc190854908"/>
           <w:r>
             <w:t>Minimal vs. Populated Test Sandbox ODS Databases</w:t>
           </w:r>
-          <w:bookmarkEnd w:id="16"/>
+          <w:bookmarkEnd w:id="18"/>
         </w:p>
         <w:p>
           <w:pPr>
@@ -6080,14 +6580,14 @@
           <w:pPr>
             <w:pStyle w:val="Heading3"/>
           </w:pPr>
-          <w:bookmarkStart w:id="17" w:name="_Toc165456576"/>
+          <w:bookmarkStart w:id="19" w:name="_Toc190854909"/>
           <w:r>
             <w:t xml:space="preserve">Other </w:t>
           </w:r>
           <w:r>
             <w:t>Ed-Fi Test Sandbox Environment Helpful Tips</w:t>
           </w:r>
-          <w:bookmarkEnd w:id="17"/>
+          <w:bookmarkEnd w:id="19"/>
         </w:p>
         <w:p>
           <w:pPr>
@@ -6247,11 +6747,11 @@
           <w:pPr>
             <w:pStyle w:val="Heading2"/>
           </w:pPr>
-          <w:bookmarkStart w:id="18" w:name="_Toc165456577"/>
+          <w:bookmarkStart w:id="20" w:name="_Toc190854910"/>
           <w:r>
             <w:t>MDE Ed-Fi API Documentation</w:t>
           </w:r>
-          <w:bookmarkEnd w:id="18"/>
+          <w:bookmarkEnd w:id="20"/>
         </w:p>
         <w:p>
           <w:pPr>
@@ -6260,14 +6760,14 @@
               <w:shd w:val="clear" w:color="auto" w:fill="FFFFFF"/>
             </w:rPr>
           </w:pPr>
-          <w:bookmarkStart w:id="19" w:name="_Toc165456578"/>
+          <w:bookmarkStart w:id="21" w:name="_Toc190854911"/>
           <w:r>
             <w:rPr>
               <w:shd w:val="clear" w:color="auto" w:fill="FFFFFF"/>
             </w:rPr>
             <w:t>Browsing MDE’s Ed-Fi API Using the Ed-Fi Swagger Tool</w:t>
           </w:r>
-          <w:bookmarkEnd w:id="19"/>
+          <w:bookmarkEnd w:id="21"/>
         </w:p>
         <w:p>
           <w:pPr>
@@ -6342,7 +6842,27 @@
               <w:szCs w:val="20"/>
               <w:shd w:val="clear" w:color="auto" w:fill="F0F0F0"/>
             </w:rPr>
-            <w:t>POST /ed-fi/</w:t>
+            <w:t>POST /</w:t>
+          </w:r>
+          <w:proofErr w:type="spellStart"/>
+          <w:r>
+            <w:rPr>
+              <w:rFonts w:ascii="Courier New" w:hAnsi="Courier New" w:cs="Courier New"/>
+              <w:sz w:val="20"/>
+              <w:szCs w:val="20"/>
+              <w:shd w:val="clear" w:color="auto" w:fill="F0F0F0"/>
+            </w:rPr>
+            <w:t>ed-fi</w:t>
+          </w:r>
+          <w:proofErr w:type="spellEnd"/>
+          <w:r>
+            <w:rPr>
+              <w:rFonts w:ascii="Courier New" w:hAnsi="Courier New" w:cs="Courier New"/>
+              <w:sz w:val="20"/>
+              <w:szCs w:val="20"/>
+              <w:shd w:val="clear" w:color="auto" w:fill="F0F0F0"/>
+            </w:rPr>
+            <w:t>/</w:t>
           </w:r>
           <w:proofErr w:type="spellStart"/>
           <w:r>
@@ -6549,7 +7069,7 @@
               </mc:Choice>
               <mc:Fallback>
                 <w:pict>
-                  <v:group w14:anchorId="2FAA406A" id="Group 2" o:spid="_x0000_s1030" style="position:absolute;margin-left:108.7pt;margin-top:1.4pt;width:350.85pt;height:56.95pt;z-index:251661312" coordsize="44559,7235" o:gfxdata="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">
+                  <v:group w14:anchorId="2FAA406A" id="Group 2" o:spid="_x0000_s1030" style="position:absolute;margin-left:108.7pt;margin-top:1.4pt;width:350.85pt;height:56.95pt;z-index:251661312" coordsize="44559,7235" o:gfxdata="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">
                     <v:oval id="Oval 7" o:spid="_x0000_s1031" style="position:absolute;width:26949;height:3727;visibility:visible;mso-wrap-style:square;v-text-anchor:middle" o:gfxdata="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" filled="f" strokecolor="#c00000" strokeweight="2.25pt"/>
                     <v:shape id="Callout: Line 8" o:spid="_x0000_s1032" type="#_x0000_t47" style="position:absolute;left:30326;top:2155;width:14233;height:5080;visibility:visible;mso-wrap-style:square;v-text-anchor:middle" o:gfxdata="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" adj="-5924,3263,37,8032" fillcolor="white [3201]" strokecolor="#c00000" strokeweight="2.25pt">
                       <v:stroke startarrow="classic" startarrowwidth="wide"/>
@@ -6605,7 +7125,7 @@
                         <pic:cNvPicPr/>
                       </pic:nvPicPr>
                       <pic:blipFill rotWithShape="1">
-                        <a:blip r:embed="rId20"/>
+                        <a:blip r:embed="rId22"/>
                         <a:srcRect t="20907"/>
                         <a:stretch/>
                       </pic:blipFill>
@@ -6627,7 +7147,7 @@
                           <a:tailEnd type="none" w="med" len="med"/>
                           <a:extLst>
                             <a:ext uri="{C807C97D-BFC1-408E-A445-0C87EB9F89A2}">
-                              <ask:lineSketchStyleProps xmlns:ask="http://schemas.microsoft.com/office/drawing/2018/sketchyshapes" sd="0">
+                              <ask:lineSketchStyleProps xmlns:ask="http://schemas.microsoft.com/office/drawing/2018/sketchyshapes" xmlns:w16sdtdh="http://schemas.microsoft.com/office/word/2020/wordml/sdtdatahash" xmlns:w16du="http://schemas.microsoft.com/office/word/2023/wordml/word16du" xmlns:w16="http://schemas.microsoft.com/office/word/2018/wordml" xmlns:w16cex="http://schemas.microsoft.com/office/word/2018/wordml/cex" xmlns:w="http://schemas.openxmlformats.org/wordprocessingml/2006/main" xmlns:w10="urn:schemas-microsoft-com:office:word" xmlns:v="urn:schemas-microsoft-com:vml" xmlns:oel="http://schemas.microsoft.com/office/2019/extlst" xmlns:o="urn:schemas-microsoft-com:office:office" xmlns="" sd="0">
                                 <a:custGeom>
                                   <a:avLst/>
                                   <a:gdLst/>
@@ -6810,7 +7330,7 @@
               </mc:Choice>
               <mc:Fallback>
                 <w:pict>
-                  <v:group w14:anchorId="5CCDB9D9" id="Group 3" o:spid="_x0000_s1033" style="position:absolute;margin-left:8.75pt;margin-top:4.9pt;width:451.85pt;height:76.6pt;z-index:251665408" coordsize="57385,9725" o:gfxdata="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">
+                  <v:group w14:anchorId="5CCDB9D9" id="Group 3" o:spid="_x0000_s1033" style="position:absolute;margin-left:8.75pt;margin-top:4.9pt;width:451.85pt;height:76.6pt;z-index:251665408" coordsize="57385,9725" o:gfxdata="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">
                     <v:oval id="Oval 12" o:spid="_x0000_s1034" style="position:absolute;width:39591;height:4373;visibility:visible;mso-wrap-style:square;v-text-anchor:middle" o:gfxdata="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" filled="f" strokecolor="#c00000" strokeweight="2.25pt"/>
                     <v:shape id="Callout: Line 13" o:spid="_x0000_s1035" type="#_x0000_t47" style="position:absolute;left:43155;top:1774;width:14230;height:7951;visibility:visible;mso-wrap-style:square;v-text-anchor:middle" o:gfxdata="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" adj="-5924,3263,37,8032" fillcolor="white [3201]" strokecolor="#c00000" strokeweight="2.25pt">
                       <v:stroke startarrow="classic" startarrowwidth="wide"/>
@@ -6860,7 +7380,7 @@
                         <pic:cNvPicPr/>
                       </pic:nvPicPr>
                       <pic:blipFill rotWithShape="1">
-                        <a:blip r:embed="rId21"/>
+                        <a:blip r:embed="rId23"/>
                         <a:srcRect t="15850"/>
                         <a:stretch/>
                       </pic:blipFill>
@@ -6882,7 +7402,7 @@
                           <a:tailEnd type="none" w="med" len="med"/>
                           <a:extLst>
                             <a:ext uri="{C807C97D-BFC1-408E-A445-0C87EB9F89A2}">
-                              <ask:lineSketchStyleProps xmlns:ask="http://schemas.microsoft.com/office/drawing/2018/sketchyshapes" sd="0">
+                              <ask:lineSketchStyleProps xmlns:ask="http://schemas.microsoft.com/office/drawing/2018/sketchyshapes" xmlns:w16sdtdh="http://schemas.microsoft.com/office/word/2020/wordml/sdtdatahash" xmlns:w16du="http://schemas.microsoft.com/office/word/2023/wordml/word16du" xmlns:w16="http://schemas.microsoft.com/office/word/2018/wordml" xmlns:w16cex="http://schemas.microsoft.com/office/word/2018/wordml/cex" xmlns:w="http://schemas.openxmlformats.org/wordprocessingml/2006/main" xmlns:w10="urn:schemas-microsoft-com:office:word" xmlns:v="urn:schemas-microsoft-com:vml" xmlns:oel="http://schemas.microsoft.com/office/2019/extlst" xmlns:o="urn:schemas-microsoft-com:office:office" xmlns="" sd="0">
                                 <a:custGeom>
                                   <a:avLst/>
                                   <a:gdLst/>
@@ -7064,7 +7584,7 @@
               </mc:Choice>
               <mc:Fallback>
                 <w:pict>
-                  <v:group w14:anchorId="35C8F515" id="Group 4" o:spid="_x0000_s1036" style="position:absolute;margin-left:78.6pt;margin-top:14.15pt;width:447.15pt;height:62.6pt;z-index:251669504" coordsize="56788,7950" o:gfxdata="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">
+                  <v:group w14:anchorId="35C8F515" id="Group 4" o:spid="_x0000_s1036" style="position:absolute;margin-left:78.6pt;margin-top:14.15pt;width:447.15pt;height:62.6pt;z-index:251669504" coordsize="56788,7950" o:gfxdata="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">
                     <v:oval id="Oval 15" o:spid="_x0000_s1037" style="position:absolute;top:2797;width:8825;height:1829;visibility:visible;mso-wrap-style:square;v-text-anchor:middle" o:gfxdata="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" filled="f" strokecolor="#c00000" strokeweight="2.25pt"/>
                     <v:shape id="Callout: Line 16" o:spid="_x0000_s1038" type="#_x0000_t47" style="position:absolute;left:34290;width:22498;height:7950;visibility:visible;mso-wrap-style:square;v-text-anchor:middle" o:gfxdata="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" adj="-23856,10176,37,8032" fillcolor="white [3201]" strokecolor="#c00000" strokeweight="2.25pt">
                       <v:stroke startarrow="classic" startarrowwidth="wide"/>
@@ -7115,7 +7635,7 @@
                         <pic:cNvPicPr/>
                       </pic:nvPicPr>
                       <pic:blipFill>
-                        <a:blip r:embed="rId22"/>
+                        <a:blip r:embed="rId24"/>
                         <a:stretch>
                           <a:fillRect/>
                         </a:stretch>
@@ -7297,7 +7817,7 @@
               </mc:Choice>
               <mc:Fallback>
                 <w:pict>
-                  <v:group w14:anchorId="6FAEB18D" id="Group 5" o:spid="_x0000_s1039" style="position:absolute;margin-left:84pt;margin-top:18.4pt;width:447.15pt;height:83.85pt;z-index:251673600" coordsize="56788,10648" o:gfxdata="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">
+                  <v:group w14:anchorId="6FAEB18D" id="Group 5" o:spid="_x0000_s1039" style="position:absolute;margin-left:84pt;margin-top:18.4pt;width:447.15pt;height:83.85pt;z-index:251673600" coordsize="56788,10648" o:gfxdata="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">
                     <v:oval id="Oval 19" o:spid="_x0000_s1040" style="position:absolute;top:2797;width:8825;height:1829;visibility:visible;mso-wrap-style:square;v-text-anchor:middle" o:gfxdata="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" filled="f" strokecolor="#c00000" strokeweight="2.25pt"/>
                     <v:shape id="Callout: Line 20" o:spid="_x0000_s1041" type="#_x0000_t47" style="position:absolute;left:34290;width:22498;height:10648;visibility:visible;mso-wrap-style:square;v-text-anchor:middle" o:gfxdata="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" adj="-23932,6951,37,8032" fillcolor="white [3201]" strokecolor="#c00000" strokeweight="2.25pt">
                       <v:stroke startarrow="classic" startarrowwidth="wide"/>
@@ -7347,7 +7867,7 @@
                         <pic:cNvPicPr/>
                       </pic:nvPicPr>
                       <pic:blipFill>
-                        <a:blip r:embed="rId23"/>
+                        <a:blip r:embed="rId25"/>
                         <a:stretch>
                           <a:fillRect/>
                         </a:stretch>
@@ -7412,7 +7932,27 @@
             <w:rPr>
               <w:szCs w:val="20"/>
             </w:rPr>
-            <w:t xml:space="preserve"> reference with an actual JSON excerpt:</w:t>
+            <w:t xml:space="preserve"> reference with an actual JSON excerpt</w:t>
+          </w:r>
+          <w:r>
+            <w:rPr>
+              <w:szCs w:val="20"/>
+            </w:rPr>
+            <w:t>.</w:t>
+          </w:r>
+        </w:p>
+        <w:p>
+          <w:pPr>
+            <w:spacing w:before="120" w:after="0"/>
+            <w:rPr>
+              <w:szCs w:val="20"/>
+            </w:rPr>
+          </w:pPr>
+          <w:r>
+            <w:rPr>
+              <w:szCs w:val="20"/>
+            </w:rPr>
+            <w:br w:type="page"/>
           </w:r>
         </w:p>
         <w:p>
@@ -7426,6 +7966,7 @@
             <w:rPr>
               <w:szCs w:val="20"/>
             </w:rPr>
+            <w:lastRenderedPageBreak/>
             <w:t>Swagger documentation</w:t>
           </w:r>
           <w:r>
@@ -7661,7 +8202,6 @@
               <w:sz w:val="20"/>
               <w:szCs w:val="20"/>
             </w:rPr>
-            <w:lastRenderedPageBreak/>
             <w:t xml:space="preserve">    </w:t>
           </w:r>
           <w:r>
@@ -8293,14 +8833,14 @@
               <w:shd w:val="clear" w:color="auto" w:fill="FFFFFF"/>
             </w:rPr>
           </w:pPr>
-          <w:bookmarkStart w:id="20" w:name="_Toc165456579"/>
+          <w:bookmarkStart w:id="22" w:name="_Toc190854912"/>
           <w:r>
             <w:rPr>
               <w:shd w:val="clear" w:color="auto" w:fill="FFFFFF"/>
             </w:rPr>
             <w:t>Mapping Documentation</w:t>
           </w:r>
-          <w:bookmarkEnd w:id="20"/>
+          <w:bookmarkEnd w:id="22"/>
         </w:p>
         <w:p>
           <w:pPr>
@@ -8365,7 +8905,7 @@
             </w:rPr>
             <w:t xml:space="preserve"> </w:t>
           </w:r>
-          <w:hyperlink r:id="rId24" w:history="1">
+          <w:hyperlink r:id="rId26" w:history="1">
             <w:r>
               <w:rPr>
                 <w:rStyle w:val="Hyperlink"/>
@@ -8409,11 +8949,11 @@
           <w:pPr>
             <w:pStyle w:val="Heading3"/>
           </w:pPr>
-          <w:bookmarkStart w:id="21" w:name="_Toc165456580"/>
+          <w:bookmarkStart w:id="23" w:name="_Toc190854913"/>
           <w:r>
             <w:t>Ed-Fi Descriptor References</w:t>
           </w:r>
-          <w:bookmarkEnd w:id="21"/>
+          <w:bookmarkEnd w:id="23"/>
         </w:p>
         <w:p>
           <w:pPr>
@@ -8428,7 +8968,7 @@
             </w:rPr>
             <w:t xml:space="preserve">See </w:t>
           </w:r>
-          <w:hyperlink r:id="rId25" w:history="1">
+          <w:hyperlink r:id="rId27" w:history="1">
             <w:r>
               <w:rPr>
                 <w:rStyle w:val="Hyperlink"/>
@@ -8443,7 +8983,7 @@
             </w:rPr>
             <w:t xml:space="preserve"> for the list of </w:t>
           </w:r>
-          <w:hyperlink r:id="rId26" w:history="1">
+          <w:hyperlink r:id="rId28" w:history="1">
             <w:r>
               <w:rPr>
                 <w:rStyle w:val="Hyperlink"/>
@@ -8458,7 +8998,7 @@
             </w:rPr>
             <w:t xml:space="preserve"> and additional documentation on </w:t>
           </w:r>
-          <w:hyperlink r:id="rId27" w:history="1">
+          <w:hyperlink r:id="rId29" w:history="1">
             <w:r>
               <w:rPr>
                 <w:rStyle w:val="Hyperlink"/>
@@ -8640,15 +9180,32 @@
         </w:p>
         <w:p>
           <w:pPr>
+            <w:spacing w:before="120" w:after="0"/>
+            <w:rPr>
+              <w:szCs w:val="20"/>
+            </w:rPr>
+          </w:pPr>
+          <w:r>
+            <w:rPr>
+              <w:szCs w:val="20"/>
+            </w:rPr>
+            <w:br w:type="page"/>
+          </w:r>
+        </w:p>
+        <w:p>
+          <w:pPr>
             <w:spacing w:line="259" w:lineRule="auto"/>
             <w:rPr>
               <w:szCs w:val="20"/>
             </w:rPr>
           </w:pPr>
-          <w:r>
-            <w:rPr>
-              <w:szCs w:val="20"/>
-            </w:rPr>
+          <w:bookmarkStart w:id="24" w:name="_GoBack"/>
+          <w:bookmarkEnd w:id="24"/>
+          <w:r>
+            <w:rPr>
+              <w:szCs w:val="20"/>
+            </w:rPr>
+            <w:lastRenderedPageBreak/>
             <w:t xml:space="preserve">The following JSON excerpt is from the Minnesota extension of the </w:t>
           </w:r>
           <w:proofErr w:type="spellStart"/>
@@ -9382,7 +9939,6 @@
               <w:sz w:val="20"/>
               <w:szCs w:val="20"/>
             </w:rPr>
-            <w:lastRenderedPageBreak/>
             <w:t xml:space="preserve">      </w:t>
           </w:r>
           <w:r>
@@ -10276,11 +10832,11 @@
           <w:pPr>
             <w:pStyle w:val="Heading3"/>
           </w:pPr>
-          <w:bookmarkStart w:id="22" w:name="_Toc165456581"/>
+          <w:bookmarkStart w:id="25" w:name="_Toc190854914"/>
           <w:r>
             <w:t>MDE Identifiers</w:t>
           </w:r>
-          <w:bookmarkEnd w:id="22"/>
+          <w:bookmarkEnd w:id="25"/>
         </w:p>
         <w:tbl>
           <w:tblPr>
@@ -10390,7 +10946,7 @@
                 <w:r>
                   <w:t xml:space="preserve">See </w:t>
                 </w:r>
-                <w:hyperlink r:id="rId28" w:anchor="ed-fi--marss-identities-api-integrations" w:history="1">
+                <w:hyperlink r:id="rId30" w:anchor="ed-fi--marss-identities-api-integrations" w:history="1">
                   <w:r>
                     <w:rPr>
                       <w:rStyle w:val="Hyperlink"/>
@@ -10471,7 +11027,7 @@
                 <w:r>
                   <w:t xml:space="preserve">See </w:t>
                 </w:r>
-                <w:hyperlink r:id="rId29" w:history="1">
+                <w:hyperlink r:id="rId31" w:history="1">
                   <w:r>
                     <w:rPr>
                       <w:rStyle w:val="Hyperlink"/>
@@ -10485,7 +11041,7 @@
                 <w:r>
                   <w:t xml:space="preserve">documentation on </w:t>
                 </w:r>
-                <w:hyperlink r:id="rId30" w:anchor="minnesota-district-and-school-ids" w:history="1">
+                <w:hyperlink r:id="rId32" w:anchor="minnesota-district-and-school-ids" w:history="1">
                   <w:r>
                     <w:rPr>
                       <w:rStyle w:val="Hyperlink"/>
@@ -10501,7 +11057,7 @@
                 <w:r>
                   <w:t xml:space="preserve">More information is available in </w:t>
                 </w:r>
-                <w:hyperlink r:id="rId31" w:history="1">
+                <w:hyperlink r:id="rId33" w:history="1">
                   <w:r>
                     <w:rPr>
                       <w:rStyle w:val="Hyperlink"/>
@@ -10512,7 +11068,7 @@
                 <w:r>
                   <w:t xml:space="preserve">, including this reference on </w:t>
                 </w:r>
-                <w:hyperlink r:id="rId32" w:history="1">
+                <w:hyperlink r:id="rId34" w:history="1">
                   <w:r>
                     <w:rPr>
                       <w:rStyle w:val="Hyperlink"/>
@@ -10538,6 +11094,7 @@
               <w:p>
                 <w:proofErr w:type="spellStart"/>
                 <w:r>
+                  <w:lastRenderedPageBreak/>
                   <w:t>StaffUniqueId</w:t>
                 </w:r>
                 <w:proofErr w:type="spellEnd"/>
@@ -10574,7 +11131,7 @@
             </w:rPr>
             <w:t xml:space="preserve">See </w:t>
           </w:r>
-          <w:hyperlink r:id="rId33" w:history="1">
+          <w:hyperlink r:id="rId35" w:history="1">
             <w:r>
               <w:rPr>
                 <w:rStyle w:val="Hyperlink"/>
@@ -10595,7 +11152,7 @@
             </w:rPr>
             <w:t xml:space="preserve"> MDE Ed-Fi API requirements for </w:t>
           </w:r>
-          <w:hyperlink r:id="rId34" w:anchor="education-organization-id-usage-by-resource" w:history="1">
+          <w:hyperlink r:id="rId36" w:anchor="education-organization-id-usage-by-resource" w:history="1">
             <w:proofErr w:type="spellStart"/>
             <w:r>
               <w:rPr>
@@ -10624,11 +11181,11 @@
           <w:pPr>
             <w:pStyle w:val="Heading3"/>
           </w:pPr>
-          <w:bookmarkStart w:id="23" w:name="_Toc165456582"/>
+          <w:bookmarkStart w:id="26" w:name="_Toc190854915"/>
           <w:r>
             <w:t>Ed-Fi Model Dependency</w:t>
           </w:r>
-          <w:bookmarkEnd w:id="23"/>
+          <w:bookmarkEnd w:id="26"/>
         </w:p>
         <w:p>
           <w:pPr>
@@ -10655,7 +11212,6 @@
               <w:i/>
               <w:szCs w:val="20"/>
             </w:rPr>
-            <w:lastRenderedPageBreak/>
             <w:t>Authorization denied. The claim does not have any established relationships with the requested resource.</w:t>
           </w:r>
         </w:p>
@@ -10666,7 +11222,7 @@
             </w:rPr>
             <w:t xml:space="preserve">See </w:t>
           </w:r>
-          <w:hyperlink r:id="rId35" w:history="1">
+          <w:hyperlink r:id="rId37" w:history="1">
             <w:r>
               <w:rPr>
                 <w:rStyle w:val="Hyperlink"/>
@@ -10681,7 +11237,7 @@
             </w:rPr>
             <w:t xml:space="preserve"> for </w:t>
           </w:r>
-          <w:hyperlink r:id="rId36" w:anchor="ed-fi-model-dependency" w:history="1">
+          <w:hyperlink r:id="rId38" w:anchor="ed-fi-model-dependency" w:history="1">
             <w:r>
               <w:rPr>
                 <w:rStyle w:val="Hyperlink"/>
@@ -10701,11 +11257,11 @@
           <w:pPr>
             <w:pStyle w:val="Heading3"/>
           </w:pPr>
-          <w:bookmarkStart w:id="24" w:name="_Toc165456583"/>
+          <w:bookmarkStart w:id="27" w:name="_Toc190854916"/>
           <w:r>
             <w:t>Read-Only Ed-Fi API Endpoints</w:t>
           </w:r>
-          <w:bookmarkEnd w:id="24"/>
+          <w:bookmarkEnd w:id="27"/>
         </w:p>
         <w:p>
           <w:r>
@@ -10749,15 +11305,23 @@
           <w:pPr>
             <w:pStyle w:val="Heading4"/>
           </w:pPr>
-          <w:bookmarkStart w:id="25" w:name="_Toc165456584"/>
-          <w:r>
-            <w:t>Resource: /ed-fi/</w:t>
+          <w:bookmarkStart w:id="28" w:name="_Toc190854917"/>
+          <w:r>
+            <w:t>Resource: /</w:t>
           </w:r>
           <w:proofErr w:type="spellStart"/>
           <w:r>
+            <w:t>ed-fi</w:t>
+          </w:r>
+          <w:proofErr w:type="spellEnd"/>
+          <w:r>
+            <w:t>/</w:t>
+          </w:r>
+          <w:proofErr w:type="spellStart"/>
+          <w:r>
             <w:t>localEducationAgencies</w:t>
           </w:r>
-          <w:bookmarkEnd w:id="25"/>
+          <w:bookmarkEnd w:id="28"/>
           <w:proofErr w:type="spellEnd"/>
         </w:p>
         <w:p>
@@ -10765,15 +11329,7 @@
             <w:pStyle w:val="Quote"/>
           </w:pPr>
           <w:r>
-            <w:t xml:space="preserve">This entity represents an administrative unit at the local level which exists primarily to operate schools or to contract for educational services. It includes school districts, charter schools, </w:t>
-          </w:r>
-          <w:proofErr w:type="gramStart"/>
-          <w:r>
-            <w:t>or</w:t>
-          </w:r>
-          <w:proofErr w:type="gramEnd"/>
-          <w:r>
-            <w:t xml:space="preserve"> other local administrative organizations.</w:t>
+            <w:t>This entity represents an administrative unit at the local level which exists primarily to operate schools or to contract for educational services. It includes school districts, charter schools, or other local administrative organizations.</w:t>
           </w:r>
         </w:p>
         <w:p>
@@ -10793,11 +11349,11 @@
           <w:pPr>
             <w:pStyle w:val="Heading4"/>
           </w:pPr>
-          <w:bookmarkStart w:id="26" w:name="_Toc165456585"/>
+          <w:bookmarkStart w:id="29" w:name="_Toc190854918"/>
           <w:r>
             <w:t>Resource: /ed-fi/schools</w:t>
           </w:r>
-          <w:bookmarkEnd w:id="26"/>
+          <w:bookmarkEnd w:id="29"/>
         </w:p>
         <w:p>
           <w:pPr>
@@ -10824,15 +11380,23 @@
           <w:pPr>
             <w:pStyle w:val="Heading4"/>
           </w:pPr>
-          <w:bookmarkStart w:id="27" w:name="_Toc165456586"/>
-          <w:r>
-            <w:t>Resource: /ed-fi/</w:t>
+          <w:bookmarkStart w:id="30" w:name="_Toc190854919"/>
+          <w:r>
+            <w:t>Resource: /</w:t>
           </w:r>
           <w:proofErr w:type="spellStart"/>
           <w:r>
+            <w:t>ed-fi</w:t>
+          </w:r>
+          <w:proofErr w:type="spellEnd"/>
+          <w:r>
+            <w:t>/</w:t>
+          </w:r>
+          <w:proofErr w:type="spellStart"/>
+          <w:r>
             <w:t>postSecondaryInstitutions</w:t>
           </w:r>
-          <w:bookmarkEnd w:id="27"/>
+          <w:bookmarkEnd w:id="30"/>
           <w:proofErr w:type="spellEnd"/>
         </w:p>
         <w:p>
@@ -10853,6 +11417,7 @@
             <w:rPr>
               <w:szCs w:val="20"/>
             </w:rPr>
+            <w:lastRenderedPageBreak/>
             <w:t>All postsecondary institution organization data required for Ed-Fi is loaded into the ODS from MDE-ORG.</w:t>
           </w:r>
         </w:p>
@@ -10860,11 +11425,11 @@
           <w:pPr>
             <w:pStyle w:val="Heading4"/>
           </w:pPr>
-          <w:bookmarkStart w:id="28" w:name="_Toc165456587"/>
+          <w:bookmarkStart w:id="31" w:name="_Toc190854920"/>
           <w:r>
             <w:t>Resource: /ed-fi/programs</w:t>
           </w:r>
-          <w:bookmarkEnd w:id="28"/>
+          <w:bookmarkEnd w:id="31"/>
         </w:p>
         <w:p>
           <w:pPr>
@@ -10918,11 +11483,11 @@
           <w:pPr>
             <w:pStyle w:val="Heading4"/>
           </w:pPr>
-          <w:bookmarkStart w:id="29" w:name="_Toc165456588"/>
+          <w:bookmarkStart w:id="32" w:name="_Toc190854921"/>
           <w:r>
             <w:t>Resource: /ed-fi/courses</w:t>
           </w:r>
-          <w:bookmarkEnd w:id="29"/>
+          <w:bookmarkEnd w:id="32"/>
         </w:p>
         <w:p>
           <w:pPr>
@@ -10942,7 +11507,6 @@
             <w:rPr>
               <w:szCs w:val="20"/>
             </w:rPr>
-            <w:lastRenderedPageBreak/>
             <w:t>The MCCC State Course Catalog courses are loaded for the state education agency (</w:t>
           </w:r>
           <w:proofErr w:type="spellStart"/>
@@ -10964,11 +11528,11 @@
           <w:pPr>
             <w:pStyle w:val="Heading4"/>
           </w:pPr>
-          <w:bookmarkStart w:id="30" w:name="_Toc165456589"/>
+          <w:bookmarkStart w:id="33" w:name="_Toc190854922"/>
           <w:r>
             <w:t>Resource: /ed-fi/staffs</w:t>
           </w:r>
-          <w:bookmarkEnd w:id="30"/>
+          <w:bookmarkEnd w:id="33"/>
         </w:p>
         <w:p>
           <w:pPr>
@@ -11015,8 +11579,8 @@
       </w:sdtContent>
     </w:sdt>
     <w:sectPr>
-      <w:footerReference w:type="default" r:id="rId37"/>
-      <w:footerReference w:type="first" r:id="rId38"/>
+      <w:footerReference w:type="default" r:id="rId39"/>
+      <w:footerReference w:type="first" r:id="rId40"/>
       <w:type w:val="continuous"/>
       <w:pgSz w:w="12240" w:h="15840" w:code="1"/>
       <w:pgMar w:top="1440" w:right="1080" w:bottom="1440" w:left="1080" w:header="0" w:footer="504" w:gutter="0"/>
@@ -11027,8 +11591,41 @@
 </w:document>
 </file>
 
+<file path=word/comments.xml><?xml version="1.0" encoding="utf-8"?>
+<w:comments xmlns:wpc="http://schemas.microsoft.com/office/word/2010/wordprocessingCanvas" xmlns:cx="http://schemas.microsoft.com/office/drawing/2014/chartex" xmlns:cx1="http://schemas.microsoft.com/office/drawing/2015/9/8/chartex" xmlns:cx2="http://schemas.microsoft.com/office/drawing/2015/10/21/chartex" xmlns:cx3="http://schemas.microsoft.com/office/drawing/2016/5/9/chartex" xmlns:cx4="http://schemas.microsoft.com/office/drawing/2016/5/10/chartex" xmlns:cx5="http://schemas.microsoft.com/office/drawing/2016/5/11/chartex" xmlns:cx6="http://schemas.microsoft.com/office/drawing/2016/5/12/chartex" xmlns:cx7="http://schemas.microsoft.com/office/drawing/2016/5/13/chartex" xmlns:cx8="http://schemas.microsoft.com/office/drawing/2016/5/14/chartex" xmlns:mc="http://schemas.openxmlformats.org/markup-compatibility/2006" xmlns:aink="http://schemas.microsoft.com/office/drawing/2016/ink" xmlns:am3d="http://schemas.microsoft.com/office/drawing/2017/model3d" xmlns:o="urn:schemas-microsoft-com:office:office" xmlns:r="http://schemas.openxmlformats.org/officeDocument/2006/relationships" xmlns:m="http://schemas.openxmlformats.org/officeDocument/2006/math" xmlns:v="urn:schemas-microsoft-com:vml" xmlns:wp14="http://schemas.microsoft.com/office/word/2010/wordprocessingDrawing" xmlns:wp="http://schemas.openxmlformats.org/drawingml/2006/wordprocessingDrawing" xmlns:w10="urn:schemas-microsoft-com:office:word" xmlns:w="http://schemas.openxmlformats.org/wordprocessingml/2006/main" xmlns:w14="http://schemas.microsoft.com/office/word/2010/wordml" xmlns:w15="http://schemas.microsoft.com/office/word/2012/wordml" xmlns:w16cid="http://schemas.microsoft.com/office/word/2016/wordml/cid" xmlns:w16se="http://schemas.microsoft.com/office/word/2015/wordml/symex" xmlns:wpg="http://schemas.microsoft.com/office/word/2010/wordprocessingGroup" xmlns:wpi="http://schemas.microsoft.com/office/word/2010/wordprocessingInk" xmlns:wne="http://schemas.microsoft.com/office/word/2006/wordml" xmlns:wps="http://schemas.microsoft.com/office/word/2010/wordprocessingShape" mc:Ignorable="w14 w15 w16se w16cid wp14">
+  <w:comment w:id="10" w:author="Reeg, David" w:date="2025-02-19T11:00:00Z" w:initials="RD(">
+    <w:p>
+      <w:pPr>
+        <w:pStyle w:val="CommentText"/>
+      </w:pPr>
+      <w:r>
+        <w:rPr>
+          <w:rStyle w:val="CommentReference"/>
+        </w:rPr>
+        <w:annotationRef/>
+      </w:r>
+      <w:r>
+        <w:t>The SIS Vendor and District Test Plan in Markdown is very out of date. Is it still needed? Review w/ Mike.</w:t>
+      </w:r>
+    </w:p>
+  </w:comment>
+</w:comments>
+</file>
+
+<file path=word/commentsExtended.xml><?xml version="1.0" encoding="utf-8"?>
+<w15:commentsEx xmlns:wpc="http://schemas.microsoft.com/office/word/2010/wordprocessingCanvas" xmlns:cx="http://schemas.microsoft.com/office/drawing/2014/chartex" xmlns:cx1="http://schemas.microsoft.com/office/drawing/2015/9/8/chartex" xmlns:cx2="http://schemas.microsoft.com/office/drawing/2015/10/21/chartex" xmlns:cx3="http://schemas.microsoft.com/office/drawing/2016/5/9/chartex" xmlns:cx4="http://schemas.microsoft.com/office/drawing/2016/5/10/chartex" xmlns:cx5="http://schemas.microsoft.com/office/drawing/2016/5/11/chartex" xmlns:cx6="http://schemas.microsoft.com/office/drawing/2016/5/12/chartex" xmlns:cx7="http://schemas.microsoft.com/office/drawing/2016/5/13/chartex" xmlns:cx8="http://schemas.microsoft.com/office/drawing/2016/5/14/chartex" xmlns:mc="http://schemas.openxmlformats.org/markup-compatibility/2006" xmlns:aink="http://schemas.microsoft.com/office/drawing/2016/ink" xmlns:am3d="http://schemas.microsoft.com/office/drawing/2017/model3d" xmlns:o="urn:schemas-microsoft-com:office:office" xmlns:r="http://schemas.openxmlformats.org/officeDocument/2006/relationships" xmlns:m="http://schemas.openxmlformats.org/officeDocument/2006/math" xmlns:v="urn:schemas-microsoft-com:vml" xmlns:wp14="http://schemas.microsoft.com/office/word/2010/wordprocessingDrawing" xmlns:wp="http://schemas.openxmlformats.org/drawingml/2006/wordprocessingDrawing" xmlns:w10="urn:schemas-microsoft-com:office:word" xmlns:w="http://schemas.openxmlformats.org/wordprocessingml/2006/main" xmlns:w14="http://schemas.microsoft.com/office/word/2010/wordml" xmlns:w15="http://schemas.microsoft.com/office/word/2012/wordml" xmlns:w16cid="http://schemas.microsoft.com/office/word/2016/wordml/cid" xmlns:w16se="http://schemas.microsoft.com/office/word/2015/wordml/symex" xmlns:wpg="http://schemas.microsoft.com/office/word/2010/wordprocessingGroup" xmlns:wpi="http://schemas.microsoft.com/office/word/2010/wordprocessingInk" xmlns:wne="http://schemas.microsoft.com/office/word/2006/wordml" xmlns:wps="http://schemas.microsoft.com/office/word/2010/wordprocessingShape" mc:Ignorable="w14 w15 w16se w16cid wp14">
+  <w15:commentEx w15:paraId="2896D491" w15:done="0"/>
+</w15:commentsEx>
+</file>
+
+<file path=word/commentsIds.xml><?xml version="1.0" encoding="utf-8"?>
+<w16cid:commentsIds xmlns:wpc="http://schemas.microsoft.com/office/word/2010/wordprocessingCanvas" xmlns:cx="http://schemas.microsoft.com/office/drawing/2014/chartex" xmlns:cx1="http://schemas.microsoft.com/office/drawing/2015/9/8/chartex" xmlns:cx2="http://schemas.microsoft.com/office/drawing/2015/10/21/chartex" xmlns:cx3="http://schemas.microsoft.com/office/drawing/2016/5/9/chartex" xmlns:cx4="http://schemas.microsoft.com/office/drawing/2016/5/10/chartex" xmlns:cx5="http://schemas.microsoft.com/office/drawing/2016/5/11/chartex" xmlns:cx6="http://schemas.microsoft.com/office/drawing/2016/5/12/chartex" xmlns:cx7="http://schemas.microsoft.com/office/drawing/2016/5/13/chartex" xmlns:cx8="http://schemas.microsoft.com/office/drawing/2016/5/14/chartex" xmlns:mc="http://schemas.openxmlformats.org/markup-compatibility/2006" xmlns:aink="http://schemas.microsoft.com/office/drawing/2016/ink" xmlns:am3d="http://schemas.microsoft.com/office/drawing/2017/model3d" xmlns:o="urn:schemas-microsoft-com:office:office" xmlns:r="http://schemas.openxmlformats.org/officeDocument/2006/relationships" xmlns:m="http://schemas.openxmlformats.org/officeDocument/2006/math" xmlns:v="urn:schemas-microsoft-com:vml" xmlns:wp14="http://schemas.microsoft.com/office/word/2010/wordprocessingDrawing" xmlns:wp="http://schemas.openxmlformats.org/drawingml/2006/wordprocessingDrawing" xmlns:w10="urn:schemas-microsoft-com:office:word" xmlns:w="http://schemas.openxmlformats.org/wordprocessingml/2006/main" xmlns:w14="http://schemas.microsoft.com/office/word/2010/wordml" xmlns:w15="http://schemas.microsoft.com/office/word/2012/wordml" xmlns:w16cid="http://schemas.microsoft.com/office/word/2016/wordml/cid" xmlns:w16se="http://schemas.microsoft.com/office/word/2015/wordml/symex" xmlns:wpg="http://schemas.microsoft.com/office/word/2010/wordprocessingGroup" xmlns:wpi="http://schemas.microsoft.com/office/word/2010/wordprocessingInk" xmlns:wne="http://schemas.microsoft.com/office/word/2006/wordml" xmlns:wps="http://schemas.microsoft.com/office/word/2010/wordprocessingShape" mc:Ignorable="w14 w15 w16se w16cid wp14">
+  <w16cid:commentId w16cid:paraId="2896D491" w16cid:durableId="2B603848"/>
+</w16cid:commentsIds>
+</file>
+
 <file path=word/endnotes.xml><?xml version="1.0" encoding="utf-8"?>
-<w:endnotes xmlns:wpc="http://schemas.microsoft.com/office/word/2010/wordprocessingCanvas" xmlns:cx="http://schemas.microsoft.com/office/drawing/2014/chartex" xmlns:cx1="http://schemas.microsoft.com/office/drawing/2015/9/8/chartex" xmlns:cx2="http://schemas.microsoft.com/office/drawing/2015/10/21/chartex" xmlns:cx3="http://schemas.microsoft.com/office/drawing/2016/5/9/chartex" xmlns:cx4="http://schemas.microsoft.com/office/drawing/2016/5/10/chartex" xmlns:cx5="http://schemas.microsoft.com/office/drawing/2016/5/11/chartex" xmlns:cx6="http://schemas.microsoft.com/office/drawing/2016/5/12/chartex" xmlns:cx7="http://schemas.microsoft.com/office/drawing/2016/5/13/chartex" xmlns:cx8="http://schemas.microsoft.com/office/drawing/2016/5/14/chartex" xmlns:mc="http://schemas.openxmlformats.org/markup-compatibility/2006" xmlns:aink="http://schemas.microsoft.com/office/drawing/2016/ink" xmlns:am3d="http://schemas.microsoft.com/office/drawing/2017/model3d" xmlns:o="urn:schemas-microsoft-com:office:office" xmlns:oel="http://schemas.microsoft.com/office/2019/extlst" xmlns:r="http://schemas.openxmlformats.org/officeDocument/2006/relationships" xmlns:m="http://schemas.openxmlformats.org/officeDocument/2006/math" xmlns:v="urn:schemas-microsoft-com:vml" xmlns:wp14="http://schemas.microsoft.com/office/word/2010/wordprocessingDrawing" xmlns:wp="http://schemas.openxmlformats.org/drawingml/2006/wordprocessingDrawing" xmlns:w10="urn:schemas-microsoft-com:office:word" xmlns:w="http://schemas.openxmlformats.org/wordprocessingml/2006/main" xmlns:w14="http://schemas.microsoft.com/office/word/2010/wordml" xmlns:w15="http://schemas.microsoft.com/office/word/2012/wordml" xmlns:w16cex="http://schemas.microsoft.com/office/word/2018/wordml/cex" xmlns:w16cid="http://schemas.microsoft.com/office/word/2016/wordml/cid" xmlns:w16="http://schemas.microsoft.com/office/word/2018/wordml" xmlns:w16du="http://schemas.microsoft.com/office/word/2023/wordml/word16du" xmlns:w16sdtdh="http://schemas.microsoft.com/office/word/2020/wordml/sdtdatahash" xmlns:w16se="http://schemas.microsoft.com/office/word/2015/wordml/symex" xmlns:wpg="http://schemas.microsoft.com/office/word/2010/wordprocessingGroup" xmlns:wpi="http://schemas.microsoft.com/office/word/2010/wordprocessingInk" xmlns:wne="http://schemas.microsoft.com/office/word/2006/wordml" xmlns:wps="http://schemas.microsoft.com/office/word/2010/wordprocessingShape" mc:Ignorable="w14 w15 w16se w16cid w16 w16cex w16sdtdh w16du wp14">
+<w:endnotes xmlns:wpc="http://schemas.microsoft.com/office/word/2010/wordprocessingCanvas" xmlns:cx="http://schemas.microsoft.com/office/drawing/2014/chartex" xmlns:cx1="http://schemas.microsoft.com/office/drawing/2015/9/8/chartex" xmlns:cx2="http://schemas.microsoft.com/office/drawing/2015/10/21/chartex" xmlns:cx3="http://schemas.microsoft.com/office/drawing/2016/5/9/chartex" xmlns:cx4="http://schemas.microsoft.com/office/drawing/2016/5/10/chartex" xmlns:cx5="http://schemas.microsoft.com/office/drawing/2016/5/11/chartex" xmlns:cx6="http://schemas.microsoft.com/office/drawing/2016/5/12/chartex" xmlns:cx7="http://schemas.microsoft.com/office/drawing/2016/5/13/chartex" xmlns:cx8="http://schemas.microsoft.com/office/drawing/2016/5/14/chartex" xmlns:mc="http://schemas.openxmlformats.org/markup-compatibility/2006" xmlns:aink="http://schemas.microsoft.com/office/drawing/2016/ink" xmlns:am3d="http://schemas.microsoft.com/office/drawing/2017/model3d" xmlns:o="urn:schemas-microsoft-com:office:office" xmlns:r="http://schemas.openxmlformats.org/officeDocument/2006/relationships" xmlns:m="http://schemas.openxmlformats.org/officeDocument/2006/math" xmlns:v="urn:schemas-microsoft-com:vml" xmlns:wp14="http://schemas.microsoft.com/office/word/2010/wordprocessingDrawing" xmlns:wp="http://schemas.openxmlformats.org/drawingml/2006/wordprocessingDrawing" xmlns:w10="urn:schemas-microsoft-com:office:word" xmlns:w="http://schemas.openxmlformats.org/wordprocessingml/2006/main" xmlns:w14="http://schemas.microsoft.com/office/word/2010/wordml" xmlns:w15="http://schemas.microsoft.com/office/word/2012/wordml" xmlns:w16cid="http://schemas.microsoft.com/office/word/2016/wordml/cid" xmlns:w16se="http://schemas.microsoft.com/office/word/2015/wordml/symex" xmlns:wpg="http://schemas.microsoft.com/office/word/2010/wordprocessingGroup" xmlns:wpi="http://schemas.microsoft.com/office/word/2010/wordprocessingInk" xmlns:wne="http://schemas.microsoft.com/office/word/2006/wordml" xmlns:wps="http://schemas.microsoft.com/office/word/2010/wordprocessingShape" mc:Ignorable="w14 w15 w16se w16cid wp14">
   <w:endnote w:type="separator" w:id="-1">
     <w:p>
       <w:r>
@@ -11047,7 +11644,7 @@
 </file>
 
 <file path=word/footer1.xml><?xml version="1.0" encoding="utf-8"?>
-<w:ftr xmlns:wpc="http://schemas.microsoft.com/office/word/2010/wordprocessingCanvas" xmlns:cx="http://schemas.microsoft.com/office/drawing/2014/chartex" xmlns:cx1="http://schemas.microsoft.com/office/drawing/2015/9/8/chartex" xmlns:cx2="http://schemas.microsoft.com/office/drawing/2015/10/21/chartex" xmlns:cx3="http://schemas.microsoft.com/office/drawing/2016/5/9/chartex" xmlns:cx4="http://schemas.microsoft.com/office/drawing/2016/5/10/chartex" xmlns:cx5="http://schemas.microsoft.com/office/drawing/2016/5/11/chartex" xmlns:cx6="http://schemas.microsoft.com/office/drawing/2016/5/12/chartex" xmlns:cx7="http://schemas.microsoft.com/office/drawing/2016/5/13/chartex" xmlns:cx8="http://schemas.microsoft.com/office/drawing/2016/5/14/chartex" xmlns:mc="http://schemas.openxmlformats.org/markup-compatibility/2006" xmlns:aink="http://schemas.microsoft.com/office/drawing/2016/ink" xmlns:am3d="http://schemas.microsoft.com/office/drawing/2017/model3d" xmlns:o="urn:schemas-microsoft-com:office:office" xmlns:oel="http://schemas.microsoft.com/office/2019/extlst" xmlns:r="http://schemas.openxmlformats.org/officeDocument/2006/relationships" xmlns:m="http://schemas.openxmlformats.org/officeDocument/2006/math" xmlns:v="urn:schemas-microsoft-com:vml" xmlns:wp14="http://schemas.microsoft.com/office/word/2010/wordprocessingDrawing" xmlns:wp="http://schemas.openxmlformats.org/drawingml/2006/wordprocessingDrawing" xmlns:w10="urn:schemas-microsoft-com:office:word" xmlns:w="http://schemas.openxmlformats.org/wordprocessingml/2006/main" xmlns:w14="http://schemas.microsoft.com/office/word/2010/wordml" xmlns:w15="http://schemas.microsoft.com/office/word/2012/wordml" xmlns:w16cex="http://schemas.microsoft.com/office/word/2018/wordml/cex" xmlns:w16cid="http://schemas.microsoft.com/office/word/2016/wordml/cid" xmlns:w16="http://schemas.microsoft.com/office/word/2018/wordml" xmlns:w16du="http://schemas.microsoft.com/office/word/2023/wordml/word16du" xmlns:w16sdtdh="http://schemas.microsoft.com/office/word/2020/wordml/sdtdatahash" xmlns:w16se="http://schemas.microsoft.com/office/word/2015/wordml/symex" xmlns:wpg="http://schemas.microsoft.com/office/word/2010/wordprocessingGroup" xmlns:wpi="http://schemas.microsoft.com/office/word/2010/wordprocessingInk" xmlns:wne="http://schemas.microsoft.com/office/word/2006/wordml" xmlns:wps="http://schemas.microsoft.com/office/word/2010/wordprocessingShape" mc:Ignorable="w14 w15 w16se w16cid w16 w16cex w16sdtdh w16du wp14">
+<w:ftr xmlns:wpc="http://schemas.microsoft.com/office/word/2010/wordprocessingCanvas" xmlns:cx="http://schemas.microsoft.com/office/drawing/2014/chartex" xmlns:cx1="http://schemas.microsoft.com/office/drawing/2015/9/8/chartex" xmlns:cx2="http://schemas.microsoft.com/office/drawing/2015/10/21/chartex" xmlns:cx3="http://schemas.microsoft.com/office/drawing/2016/5/9/chartex" xmlns:cx4="http://schemas.microsoft.com/office/drawing/2016/5/10/chartex" xmlns:cx5="http://schemas.microsoft.com/office/drawing/2016/5/11/chartex" xmlns:cx6="http://schemas.microsoft.com/office/drawing/2016/5/12/chartex" xmlns:cx7="http://schemas.microsoft.com/office/drawing/2016/5/13/chartex" xmlns:cx8="http://schemas.microsoft.com/office/drawing/2016/5/14/chartex" xmlns:mc="http://schemas.openxmlformats.org/markup-compatibility/2006" xmlns:aink="http://schemas.microsoft.com/office/drawing/2016/ink" xmlns:am3d="http://schemas.microsoft.com/office/drawing/2017/model3d" xmlns:o="urn:schemas-microsoft-com:office:office" xmlns:r="http://schemas.openxmlformats.org/officeDocument/2006/relationships" xmlns:m="http://schemas.openxmlformats.org/officeDocument/2006/math" xmlns:v="urn:schemas-microsoft-com:vml" xmlns:wp14="http://schemas.microsoft.com/office/word/2010/wordprocessingDrawing" xmlns:wp="http://schemas.openxmlformats.org/drawingml/2006/wordprocessingDrawing" xmlns:w10="urn:schemas-microsoft-com:office:word" xmlns:w="http://schemas.openxmlformats.org/wordprocessingml/2006/main" xmlns:w14="http://schemas.microsoft.com/office/word/2010/wordml" xmlns:w15="http://schemas.microsoft.com/office/word/2012/wordml" xmlns:w16cid="http://schemas.microsoft.com/office/word/2016/wordml/cid" xmlns:w16se="http://schemas.microsoft.com/office/word/2015/wordml/symex" xmlns:wpg="http://schemas.microsoft.com/office/word/2010/wordprocessingGroup" xmlns:wpi="http://schemas.microsoft.com/office/word/2010/wordprocessingInk" xmlns:wne="http://schemas.microsoft.com/office/word/2006/wordml" xmlns:wps="http://schemas.microsoft.com/office/word/2010/wordprocessingShape" mc:Ignorable="w14 w15 w16se w16cid wp14">
   <w:p>
     <w:pPr>
       <w:pStyle w:val="Footer"/>
@@ -11061,7 +11658,6 @@
         <w:dataBinding w:prefixMappings="xmlns:ns0='http://purl.org/dc/elements/1.1/' xmlns:ns1='http://schemas.openxmlformats.org/package/2006/metadata/core-properties' " w:xpath="/ns1:coreProperties[1]/ns0:title[1]" w:storeItemID="{6C3C8BC8-F283-45AE-878A-BAB7291924A1}"/>
         <w:text/>
       </w:sdtPr>
-      <w:sdtEndPr/>
       <w:sdtContent>
         <w:r>
           <w:rPr>
@@ -11096,11 +11692,12 @@
       <w:fldChar w:fldCharType="end"/>
     </w:r>
   </w:p>
+  <w:p/>
 </w:ftr>
 </file>
 
 <file path=word/footer2.xml><?xml version="1.0" encoding="utf-8"?>
-<w:ftr xmlns:wpc="http://schemas.microsoft.com/office/word/2010/wordprocessingCanvas" xmlns:cx="http://schemas.microsoft.com/office/drawing/2014/chartex" xmlns:cx1="http://schemas.microsoft.com/office/drawing/2015/9/8/chartex" xmlns:cx2="http://schemas.microsoft.com/office/drawing/2015/10/21/chartex" xmlns:cx3="http://schemas.microsoft.com/office/drawing/2016/5/9/chartex" xmlns:cx4="http://schemas.microsoft.com/office/drawing/2016/5/10/chartex" xmlns:cx5="http://schemas.microsoft.com/office/drawing/2016/5/11/chartex" xmlns:cx6="http://schemas.microsoft.com/office/drawing/2016/5/12/chartex" xmlns:cx7="http://schemas.microsoft.com/office/drawing/2016/5/13/chartex" xmlns:cx8="http://schemas.microsoft.com/office/drawing/2016/5/14/chartex" xmlns:mc="http://schemas.openxmlformats.org/markup-compatibility/2006" xmlns:aink="http://schemas.microsoft.com/office/drawing/2016/ink" xmlns:am3d="http://schemas.microsoft.com/office/drawing/2017/model3d" xmlns:o="urn:schemas-microsoft-com:office:office" xmlns:oel="http://schemas.microsoft.com/office/2019/extlst" xmlns:r="http://schemas.openxmlformats.org/officeDocument/2006/relationships" xmlns:m="http://schemas.openxmlformats.org/officeDocument/2006/math" xmlns:v="urn:schemas-microsoft-com:vml" xmlns:wp14="http://schemas.microsoft.com/office/word/2010/wordprocessingDrawing" xmlns:wp="http://schemas.openxmlformats.org/drawingml/2006/wordprocessingDrawing" xmlns:w10="urn:schemas-microsoft-com:office:word" xmlns:w="http://schemas.openxmlformats.org/wordprocessingml/2006/main" xmlns:w14="http://schemas.microsoft.com/office/word/2010/wordml" xmlns:w15="http://schemas.microsoft.com/office/word/2012/wordml" xmlns:w16cex="http://schemas.microsoft.com/office/word/2018/wordml/cex" xmlns:w16cid="http://schemas.microsoft.com/office/word/2016/wordml/cid" xmlns:w16="http://schemas.microsoft.com/office/word/2018/wordml" xmlns:w16du="http://schemas.microsoft.com/office/word/2023/wordml/word16du" xmlns:w16sdtdh="http://schemas.microsoft.com/office/word/2020/wordml/sdtdatahash" xmlns:w16se="http://schemas.microsoft.com/office/word/2015/wordml/symex" xmlns:wpg="http://schemas.microsoft.com/office/word/2010/wordprocessingGroup" xmlns:wpi="http://schemas.microsoft.com/office/word/2010/wordprocessingInk" xmlns:wne="http://schemas.microsoft.com/office/word/2006/wordml" xmlns:wps="http://schemas.microsoft.com/office/word/2010/wordprocessingShape" mc:Ignorable="w14 w15 w16se w16cid w16 w16cex w16sdtdh w16du wp14">
+<w:ftr xmlns:wpc="http://schemas.microsoft.com/office/word/2010/wordprocessingCanvas" xmlns:cx="http://schemas.microsoft.com/office/drawing/2014/chartex" xmlns:cx1="http://schemas.microsoft.com/office/drawing/2015/9/8/chartex" xmlns:cx2="http://schemas.microsoft.com/office/drawing/2015/10/21/chartex" xmlns:cx3="http://schemas.microsoft.com/office/drawing/2016/5/9/chartex" xmlns:cx4="http://schemas.microsoft.com/office/drawing/2016/5/10/chartex" xmlns:cx5="http://schemas.microsoft.com/office/drawing/2016/5/11/chartex" xmlns:cx6="http://schemas.microsoft.com/office/drawing/2016/5/12/chartex" xmlns:cx7="http://schemas.microsoft.com/office/drawing/2016/5/13/chartex" xmlns:cx8="http://schemas.microsoft.com/office/drawing/2016/5/14/chartex" xmlns:mc="http://schemas.openxmlformats.org/markup-compatibility/2006" xmlns:aink="http://schemas.microsoft.com/office/drawing/2016/ink" xmlns:am3d="http://schemas.microsoft.com/office/drawing/2017/model3d" xmlns:o="urn:schemas-microsoft-com:office:office" xmlns:r="http://schemas.openxmlformats.org/officeDocument/2006/relationships" xmlns:m="http://schemas.openxmlformats.org/officeDocument/2006/math" xmlns:v="urn:schemas-microsoft-com:vml" xmlns:wp14="http://schemas.microsoft.com/office/word/2010/wordprocessingDrawing" xmlns:wp="http://schemas.openxmlformats.org/drawingml/2006/wordprocessingDrawing" xmlns:w10="urn:schemas-microsoft-com:office:word" xmlns:w="http://schemas.openxmlformats.org/wordprocessingml/2006/main" xmlns:w14="http://schemas.microsoft.com/office/word/2010/wordml" xmlns:w15="http://schemas.microsoft.com/office/word/2012/wordml" xmlns:w16cid="http://schemas.microsoft.com/office/word/2016/wordml/cid" xmlns:w16se="http://schemas.microsoft.com/office/word/2015/wordml/symex" xmlns:wpg="http://schemas.microsoft.com/office/word/2010/wordprocessingGroup" xmlns:wpi="http://schemas.microsoft.com/office/word/2010/wordprocessingInk" xmlns:wne="http://schemas.microsoft.com/office/word/2006/wordml" xmlns:wps="http://schemas.microsoft.com/office/word/2010/wordprocessingShape" mc:Ignorable="w14 w15 w16se w16cid wp14">
   <w:p>
     <w:pPr>
       <w:pStyle w:val="Footer"/>
@@ -11137,7 +11734,7 @@
 </file>
 
 <file path=word/footnotes.xml><?xml version="1.0" encoding="utf-8"?>
-<w:footnotes xmlns:wpc="http://schemas.microsoft.com/office/word/2010/wordprocessingCanvas" xmlns:cx="http://schemas.microsoft.com/office/drawing/2014/chartex" xmlns:cx1="http://schemas.microsoft.com/office/drawing/2015/9/8/chartex" xmlns:cx2="http://schemas.microsoft.com/office/drawing/2015/10/21/chartex" xmlns:cx3="http://schemas.microsoft.com/office/drawing/2016/5/9/chartex" xmlns:cx4="http://schemas.microsoft.com/office/drawing/2016/5/10/chartex" xmlns:cx5="http://schemas.microsoft.com/office/drawing/2016/5/11/chartex" xmlns:cx6="http://schemas.microsoft.com/office/drawing/2016/5/12/chartex" xmlns:cx7="http://schemas.microsoft.com/office/drawing/2016/5/13/chartex" xmlns:cx8="http://schemas.microsoft.com/office/drawing/2016/5/14/chartex" xmlns:mc="http://schemas.openxmlformats.org/markup-compatibility/2006" xmlns:aink="http://schemas.microsoft.com/office/drawing/2016/ink" xmlns:am3d="http://schemas.microsoft.com/office/drawing/2017/model3d" xmlns:o="urn:schemas-microsoft-com:office:office" xmlns:oel="http://schemas.microsoft.com/office/2019/extlst" xmlns:r="http://schemas.openxmlformats.org/officeDocument/2006/relationships" xmlns:m="http://schemas.openxmlformats.org/officeDocument/2006/math" xmlns:v="urn:schemas-microsoft-com:vml" xmlns:wp14="http://schemas.microsoft.com/office/word/2010/wordprocessingDrawing" xmlns:wp="http://schemas.openxmlformats.org/drawingml/2006/wordprocessingDrawing" xmlns:w10="urn:schemas-microsoft-com:office:word" xmlns:w="http://schemas.openxmlformats.org/wordprocessingml/2006/main" xmlns:w14="http://schemas.microsoft.com/office/word/2010/wordml" xmlns:w15="http://schemas.microsoft.com/office/word/2012/wordml" xmlns:w16cex="http://schemas.microsoft.com/office/word/2018/wordml/cex" xmlns:w16cid="http://schemas.microsoft.com/office/word/2016/wordml/cid" xmlns:w16="http://schemas.microsoft.com/office/word/2018/wordml" xmlns:w16du="http://schemas.microsoft.com/office/word/2023/wordml/word16du" xmlns:w16sdtdh="http://schemas.microsoft.com/office/word/2020/wordml/sdtdatahash" xmlns:w16se="http://schemas.microsoft.com/office/word/2015/wordml/symex" xmlns:wpg="http://schemas.microsoft.com/office/word/2010/wordprocessingGroup" xmlns:wpi="http://schemas.microsoft.com/office/word/2010/wordprocessingInk" xmlns:wne="http://schemas.microsoft.com/office/word/2006/wordml" xmlns:wps="http://schemas.microsoft.com/office/word/2010/wordprocessingShape" mc:Ignorable="w14 w15 w16se w16cid w16 w16cex w16sdtdh w16du wp14">
+<w:footnotes xmlns:wpc="http://schemas.microsoft.com/office/word/2010/wordprocessingCanvas" xmlns:cx="http://schemas.microsoft.com/office/drawing/2014/chartex" xmlns:cx1="http://schemas.microsoft.com/office/drawing/2015/9/8/chartex" xmlns:cx2="http://schemas.microsoft.com/office/drawing/2015/10/21/chartex" xmlns:cx3="http://schemas.microsoft.com/office/drawing/2016/5/9/chartex" xmlns:cx4="http://schemas.microsoft.com/office/drawing/2016/5/10/chartex" xmlns:cx5="http://schemas.microsoft.com/office/drawing/2016/5/11/chartex" xmlns:cx6="http://schemas.microsoft.com/office/drawing/2016/5/12/chartex" xmlns:cx7="http://schemas.microsoft.com/office/drawing/2016/5/13/chartex" xmlns:cx8="http://schemas.microsoft.com/office/drawing/2016/5/14/chartex" xmlns:mc="http://schemas.openxmlformats.org/markup-compatibility/2006" xmlns:aink="http://schemas.microsoft.com/office/drawing/2016/ink" xmlns:am3d="http://schemas.microsoft.com/office/drawing/2017/model3d" xmlns:o="urn:schemas-microsoft-com:office:office" xmlns:r="http://schemas.openxmlformats.org/officeDocument/2006/relationships" xmlns:m="http://schemas.openxmlformats.org/officeDocument/2006/math" xmlns:v="urn:schemas-microsoft-com:vml" xmlns:wp14="http://schemas.microsoft.com/office/word/2010/wordprocessingDrawing" xmlns:wp="http://schemas.openxmlformats.org/drawingml/2006/wordprocessingDrawing" xmlns:w10="urn:schemas-microsoft-com:office:word" xmlns:w="http://schemas.openxmlformats.org/wordprocessingml/2006/main" xmlns:w14="http://schemas.microsoft.com/office/word/2010/wordml" xmlns:w15="http://schemas.microsoft.com/office/word/2012/wordml" xmlns:w16cid="http://schemas.microsoft.com/office/word/2016/wordml/cid" xmlns:w16se="http://schemas.microsoft.com/office/word/2015/wordml/symex" xmlns:wpg="http://schemas.microsoft.com/office/word/2010/wordprocessingGroup" xmlns:wpi="http://schemas.microsoft.com/office/word/2010/wordprocessingInk" xmlns:wne="http://schemas.microsoft.com/office/word/2006/wordml" xmlns:wps="http://schemas.microsoft.com/office/word/2010/wordprocessingShape" mc:Ignorable="w14 w15 w16se w16cid wp14">
   <w:footnote w:type="separator" w:id="-1">
     <w:p>
       <w:r>
@@ -11156,10 +11753,10 @@
 </file>
 
 <file path=word/numbering.xml><?xml version="1.0" encoding="utf-8"?>
-<w:numbering xmlns:wpc="http://schemas.microsoft.com/office/word/2010/wordprocessingCanvas" xmlns:cx="http://schemas.microsoft.com/office/drawing/2014/chartex" xmlns:cx1="http://schemas.microsoft.com/office/drawing/2015/9/8/chartex" xmlns:cx2="http://schemas.microsoft.com/office/drawing/2015/10/21/chartex" xmlns:cx3="http://schemas.microsoft.com/office/drawing/2016/5/9/chartex" xmlns:cx4="http://schemas.microsoft.com/office/drawing/2016/5/10/chartex" xmlns:cx5="http://schemas.microsoft.com/office/drawing/2016/5/11/chartex" xmlns:cx6="http://schemas.microsoft.com/office/drawing/2016/5/12/chartex" xmlns:cx7="http://schemas.microsoft.com/office/drawing/2016/5/13/chartex" xmlns:cx8="http://schemas.microsoft.com/office/drawing/2016/5/14/chartex" xmlns:mc="http://schemas.openxmlformats.org/markup-compatibility/2006" xmlns:aink="http://schemas.microsoft.com/office/drawing/2016/ink" xmlns:am3d="http://schemas.microsoft.com/office/drawing/2017/model3d" xmlns:o="urn:schemas-microsoft-com:office:office" xmlns:oel="http://schemas.microsoft.com/office/2019/extlst" xmlns:r="http://schemas.openxmlformats.org/officeDocument/2006/relationships" xmlns:m="http://schemas.openxmlformats.org/officeDocument/2006/math" xmlns:v="urn:schemas-microsoft-com:vml" xmlns:wp14="http://schemas.microsoft.com/office/word/2010/wordprocessingDrawing" xmlns:wp="http://schemas.openxmlformats.org/drawingml/2006/wordprocessingDrawing" xmlns:w10="urn:schemas-microsoft-com:office:word" xmlns:w="http://schemas.openxmlformats.org/wordprocessingml/2006/main" xmlns:w14="http://schemas.microsoft.com/office/word/2010/wordml" xmlns:w15="http://schemas.microsoft.com/office/word/2012/wordml" xmlns:w16cex="http://schemas.microsoft.com/office/word/2018/wordml/cex" xmlns:w16cid="http://schemas.microsoft.com/office/word/2016/wordml/cid" xmlns:w16="http://schemas.microsoft.com/office/word/2018/wordml" xmlns:w16du="http://schemas.microsoft.com/office/word/2023/wordml/word16du" xmlns:w16sdtdh="http://schemas.microsoft.com/office/word/2020/wordml/sdtdatahash" xmlns:w16se="http://schemas.microsoft.com/office/word/2015/wordml/symex" xmlns:wpg="http://schemas.microsoft.com/office/word/2010/wordprocessingGroup" xmlns:wpi="http://schemas.microsoft.com/office/word/2010/wordprocessingInk" xmlns:wne="http://schemas.microsoft.com/office/word/2006/wordml" xmlns:wps="http://schemas.microsoft.com/office/word/2010/wordprocessingShape" mc:Ignorable="w14 w15 w16se w16cid w16 w16cex w16sdtdh w16du wp14">
+<w:numbering xmlns:wpc="http://schemas.microsoft.com/office/word/2010/wordprocessingCanvas" xmlns:cx="http://schemas.microsoft.com/office/drawing/2014/chartex" xmlns:cx1="http://schemas.microsoft.com/office/drawing/2015/9/8/chartex" xmlns:cx2="http://schemas.microsoft.com/office/drawing/2015/10/21/chartex" xmlns:cx3="http://schemas.microsoft.com/office/drawing/2016/5/9/chartex" xmlns:cx4="http://schemas.microsoft.com/office/drawing/2016/5/10/chartex" xmlns:cx5="http://schemas.microsoft.com/office/drawing/2016/5/11/chartex" xmlns:cx6="http://schemas.microsoft.com/office/drawing/2016/5/12/chartex" xmlns:cx7="http://schemas.microsoft.com/office/drawing/2016/5/13/chartex" xmlns:cx8="http://schemas.microsoft.com/office/drawing/2016/5/14/chartex" xmlns:mc="http://schemas.openxmlformats.org/markup-compatibility/2006" xmlns:aink="http://schemas.microsoft.com/office/drawing/2016/ink" xmlns:am3d="http://schemas.microsoft.com/office/drawing/2017/model3d" xmlns:o="urn:schemas-microsoft-com:office:office" xmlns:r="http://schemas.openxmlformats.org/officeDocument/2006/relationships" xmlns:m="http://schemas.openxmlformats.org/officeDocument/2006/math" xmlns:v="urn:schemas-microsoft-com:vml" xmlns:wp14="http://schemas.microsoft.com/office/word/2010/wordprocessingDrawing" xmlns:wp="http://schemas.openxmlformats.org/drawingml/2006/wordprocessingDrawing" xmlns:w10="urn:schemas-microsoft-com:office:word" xmlns:w="http://schemas.openxmlformats.org/wordprocessingml/2006/main" xmlns:w14="http://schemas.microsoft.com/office/word/2010/wordml" xmlns:w15="http://schemas.microsoft.com/office/word/2012/wordml" xmlns:w16cid="http://schemas.microsoft.com/office/word/2016/wordml/cid" xmlns:w16se="http://schemas.microsoft.com/office/word/2015/wordml/symex" xmlns:wpg="http://schemas.microsoft.com/office/word/2010/wordprocessingGroup" xmlns:wpi="http://schemas.microsoft.com/office/word/2010/wordprocessingInk" xmlns:wne="http://schemas.microsoft.com/office/word/2006/wordml" xmlns:wps="http://schemas.microsoft.com/office/word/2010/wordprocessingShape" mc:Ignorable="w14 w15 w16se w16cid wp14">
   <w:numPicBullet w:numPicBulletId="0">
     <w:pict>
-      <v:shapetype w14:anchorId="3D51F049" id="_x0000_t75" coordsize="21600,21600" o:spt="75" o:preferrelative="t" path="m@4@5l@4@11@9@11@9@5xe" filled="f" stroked="f">
+      <v:shapetype id="_x0000_t75" coordsize="21600,21600" o:spt="75" o:preferrelative="t" path="m@4@5l@4@11@9@11@9@5xe" filled="f" stroked="f">
         <v:stroke joinstyle="miter"/>
         <v:formulas>
           <v:f eqn="if lineDrawn pixelLineWidth 0"/>
@@ -11178,7 +11775,7 @@
         <v:path o:extrusionok="f" gradientshapeok="t" o:connecttype="rect"/>
         <o:lock v:ext="edit" aspectratio="t"/>
       </v:shapetype>
-      <v:shape id="_x0000_i1026" type="#_x0000_t75" style="width:12.9pt;height:24.2pt" o:bullet="t">
+      <v:shape id="_x0000_i1070" type="#_x0000_t75" style="width:12.9pt;height:24.6pt" o:bullet="t">
         <v:imagedata r:id="rId1" o:title="Art_Bullet_Green-Svc-Descr"/>
       </v:shape>
     </w:pict>
@@ -14584,129 +15181,137 @@
       </w:pPr>
     </w:lvl>
   </w:abstractNum>
-  <w:num w:numId="1" w16cid:durableId="1081757943">
+  <w:num w:numId="1">
     <w:abstractNumId w:val="3"/>
   </w:num>
-  <w:num w:numId="2" w16cid:durableId="1554542304">
+  <w:num w:numId="2">
     <w:abstractNumId w:val="7"/>
   </w:num>
-  <w:num w:numId="3" w16cid:durableId="1018000045">
+  <w:num w:numId="3">
     <w:abstractNumId w:val="28"/>
   </w:num>
-  <w:num w:numId="4" w16cid:durableId="517355843">
+  <w:num w:numId="4">
     <w:abstractNumId w:val="23"/>
   </w:num>
-  <w:num w:numId="5" w16cid:durableId="610669454">
+  <w:num w:numId="5">
     <w:abstractNumId w:val="19"/>
   </w:num>
-  <w:num w:numId="6" w16cid:durableId="336463926">
+  <w:num w:numId="6">
     <w:abstractNumId w:val="4"/>
   </w:num>
-  <w:num w:numId="7" w16cid:durableId="1312564701">
+  <w:num w:numId="7">
     <w:abstractNumId w:val="17"/>
   </w:num>
-  <w:num w:numId="8" w16cid:durableId="1673098817">
+  <w:num w:numId="8">
     <w:abstractNumId w:val="8"/>
   </w:num>
-  <w:num w:numId="9" w16cid:durableId="369115389">
+  <w:num w:numId="9">
     <w:abstractNumId w:val="13"/>
   </w:num>
-  <w:num w:numId="10" w16cid:durableId="1283538929">
+  <w:num w:numId="10">
     <w:abstractNumId w:val="2"/>
   </w:num>
-  <w:num w:numId="11" w16cid:durableId="932475500">
+  <w:num w:numId="11">
     <w:abstractNumId w:val="2"/>
   </w:num>
-  <w:num w:numId="12" w16cid:durableId="74593981">
+  <w:num w:numId="12">
     <w:abstractNumId w:val="29"/>
   </w:num>
-  <w:num w:numId="13" w16cid:durableId="1697191322">
+  <w:num w:numId="13">
     <w:abstractNumId w:val="31"/>
   </w:num>
-  <w:num w:numId="14" w16cid:durableId="1476338249">
+  <w:num w:numId="14">
     <w:abstractNumId w:val="18"/>
   </w:num>
-  <w:num w:numId="15" w16cid:durableId="607352083">
+  <w:num w:numId="15">
     <w:abstractNumId w:val="2"/>
   </w:num>
-  <w:num w:numId="16" w16cid:durableId="1595700295">
+  <w:num w:numId="16">
     <w:abstractNumId w:val="31"/>
   </w:num>
-  <w:num w:numId="17" w16cid:durableId="998966527">
+  <w:num w:numId="17">
     <w:abstractNumId w:val="18"/>
   </w:num>
-  <w:num w:numId="18" w16cid:durableId="789476463">
+  <w:num w:numId="18">
     <w:abstractNumId w:val="10"/>
   </w:num>
-  <w:num w:numId="19" w16cid:durableId="1658220460">
+  <w:num w:numId="19">
     <w:abstractNumId w:val="5"/>
   </w:num>
-  <w:num w:numId="20" w16cid:durableId="2110225968">
+  <w:num w:numId="20">
     <w:abstractNumId w:val="1"/>
   </w:num>
-  <w:num w:numId="21" w16cid:durableId="1004669609">
+  <w:num w:numId="21">
     <w:abstractNumId w:val="0"/>
   </w:num>
-  <w:num w:numId="22" w16cid:durableId="214436820">
+  <w:num w:numId="22">
     <w:abstractNumId w:val="9"/>
   </w:num>
-  <w:num w:numId="23" w16cid:durableId="1414425255">
+  <w:num w:numId="23">
     <w:abstractNumId w:val="20"/>
   </w:num>
-  <w:num w:numId="24" w16cid:durableId="441151509">
+  <w:num w:numId="24">
     <w:abstractNumId w:val="24"/>
   </w:num>
-  <w:num w:numId="25" w16cid:durableId="1307666872">
+  <w:num w:numId="25">
     <w:abstractNumId w:val="24"/>
   </w:num>
-  <w:num w:numId="26" w16cid:durableId="1727945169">
+  <w:num w:numId="26">
     <w:abstractNumId w:val="25"/>
   </w:num>
-  <w:num w:numId="27" w16cid:durableId="1823231753">
+  <w:num w:numId="27">
     <w:abstractNumId w:val="14"/>
   </w:num>
-  <w:num w:numId="28" w16cid:durableId="543490754">
+  <w:num w:numId="28">
     <w:abstractNumId w:val="12"/>
   </w:num>
-  <w:num w:numId="29" w16cid:durableId="351222898">
+  <w:num w:numId="29">
     <w:abstractNumId w:val="15"/>
   </w:num>
-  <w:num w:numId="30" w16cid:durableId="1779596247">
+  <w:num w:numId="30">
     <w:abstractNumId w:val="33"/>
   </w:num>
-  <w:num w:numId="31" w16cid:durableId="1091655692">
+  <w:num w:numId="31">
     <w:abstractNumId w:val="32"/>
   </w:num>
-  <w:num w:numId="32" w16cid:durableId="544954259">
+  <w:num w:numId="32">
     <w:abstractNumId w:val="16"/>
   </w:num>
-  <w:num w:numId="33" w16cid:durableId="1681619213">
+  <w:num w:numId="33">
     <w:abstractNumId w:val="27"/>
   </w:num>
-  <w:num w:numId="34" w16cid:durableId="2115862268">
+  <w:num w:numId="34">
     <w:abstractNumId w:val="30"/>
   </w:num>
-  <w:num w:numId="35" w16cid:durableId="1793359097">
+  <w:num w:numId="35">
     <w:abstractNumId w:val="11"/>
   </w:num>
-  <w:num w:numId="36" w16cid:durableId="71321759">
+  <w:num w:numId="36">
     <w:abstractNumId w:val="6"/>
   </w:num>
-  <w:num w:numId="37" w16cid:durableId="1398092708">
+  <w:num w:numId="37">
     <w:abstractNumId w:val="22"/>
   </w:num>
-  <w:num w:numId="38" w16cid:durableId="1826967045">
+  <w:num w:numId="38">
     <w:abstractNumId w:val="21"/>
   </w:num>
-  <w:num w:numId="39" w16cid:durableId="510265015">
+  <w:num w:numId="39">
     <w:abstractNumId w:val="26"/>
   </w:num>
   <w:numIdMacAtCleanup w:val="8"/>
 </w:numbering>
 </file>
 
+<file path=word/people.xml><?xml version="1.0" encoding="utf-8"?>
+<w15:people xmlns:wpc="http://schemas.microsoft.com/office/word/2010/wordprocessingCanvas" xmlns:cx="http://schemas.microsoft.com/office/drawing/2014/chartex" xmlns:cx1="http://schemas.microsoft.com/office/drawing/2015/9/8/chartex" xmlns:cx2="http://schemas.microsoft.com/office/drawing/2015/10/21/chartex" xmlns:cx3="http://schemas.microsoft.com/office/drawing/2016/5/9/chartex" xmlns:cx4="http://schemas.microsoft.com/office/drawing/2016/5/10/chartex" xmlns:cx5="http://schemas.microsoft.com/office/drawing/2016/5/11/chartex" xmlns:cx6="http://schemas.microsoft.com/office/drawing/2016/5/12/chartex" xmlns:cx7="http://schemas.microsoft.com/office/drawing/2016/5/13/chartex" xmlns:cx8="http://schemas.microsoft.com/office/drawing/2016/5/14/chartex" xmlns:mc="http://schemas.openxmlformats.org/markup-compatibility/2006" xmlns:aink="http://schemas.microsoft.com/office/drawing/2016/ink" xmlns:am3d="http://schemas.microsoft.com/office/drawing/2017/model3d" xmlns:o="urn:schemas-microsoft-com:office:office" xmlns:r="http://schemas.openxmlformats.org/officeDocument/2006/relationships" xmlns:m="http://schemas.openxmlformats.org/officeDocument/2006/math" xmlns:v="urn:schemas-microsoft-com:vml" xmlns:wp14="http://schemas.microsoft.com/office/word/2010/wordprocessingDrawing" xmlns:wp="http://schemas.openxmlformats.org/drawingml/2006/wordprocessingDrawing" xmlns:w10="urn:schemas-microsoft-com:office:word" xmlns:w="http://schemas.openxmlformats.org/wordprocessingml/2006/main" xmlns:w14="http://schemas.microsoft.com/office/word/2010/wordml" xmlns:w15="http://schemas.microsoft.com/office/word/2012/wordml" xmlns:w16cid="http://schemas.microsoft.com/office/word/2016/wordml/cid" xmlns:w16se="http://schemas.microsoft.com/office/word/2015/wordml/symex" xmlns:wpg="http://schemas.microsoft.com/office/word/2010/wordprocessingGroup" xmlns:wpi="http://schemas.microsoft.com/office/word/2010/wordprocessingInk" xmlns:wne="http://schemas.microsoft.com/office/word/2006/wordml" xmlns:wps="http://schemas.microsoft.com/office/word/2010/wordprocessingShape" mc:Ignorable="w14 w15 w16se w16cid wp14">
+  <w15:person w15:author="Reeg, David">
+    <w15:presenceInfo w15:providerId="AD" w15:userId="S-1-5-21-2432509816-4247194023-3791653442-4073"/>
+  </w15:person>
+</w15:people>
+</file>
+
 <file path=word/styles.xml><?xml version="1.0" encoding="utf-8"?>
-<w:styles xmlns:mc="http://schemas.openxmlformats.org/markup-compatibility/2006" xmlns:r="http://schemas.openxmlformats.org/officeDocument/2006/relationships" xmlns:w="http://schemas.openxmlformats.org/wordprocessingml/2006/main" xmlns:w14="http://schemas.microsoft.com/office/word/2010/wordml" xmlns:w15="http://schemas.microsoft.com/office/word/2012/wordml" xmlns:w16cex="http://schemas.microsoft.com/office/word/2018/wordml/cex" xmlns:w16cid="http://schemas.microsoft.com/office/word/2016/wordml/cid" xmlns:w16="http://schemas.microsoft.com/office/word/2018/wordml" xmlns:w16du="http://schemas.microsoft.com/office/word/2023/wordml/word16du" xmlns:w16sdtdh="http://schemas.microsoft.com/office/word/2020/wordml/sdtdatahash" xmlns:w16se="http://schemas.microsoft.com/office/word/2015/wordml/symex" mc:Ignorable="w14 w15 w16se w16cid w16 w16cex w16sdtdh w16du">
+<w:styles xmlns:mc="http://schemas.openxmlformats.org/markup-compatibility/2006" xmlns:r="http://schemas.openxmlformats.org/officeDocument/2006/relationships" xmlns:w="http://schemas.openxmlformats.org/wordprocessingml/2006/main" xmlns:w14="http://schemas.microsoft.com/office/word/2010/wordml" xmlns:w15="http://schemas.microsoft.com/office/word/2012/wordml" xmlns:w16cid="http://schemas.microsoft.com/office/word/2016/wordml/cid" xmlns:w16se="http://schemas.microsoft.com/office/word/2015/wordml/symex" mc:Ignorable="w14 w15 w16se w16cid">
   <w:docDefaults>
     <w:rPrDefault>
       <w:rPr>
@@ -14722,7 +15327,7 @@
       </w:pPr>
     </w:pPrDefault>
   </w:docDefaults>
-  <w:latentStyles w:defLockedState="0" w:defUIPriority="0" w:defSemiHidden="0" w:defUnhideWhenUsed="0" w:defQFormat="0" w:count="376">
+  <w:latentStyles w:defLockedState="0" w:defUIPriority="0" w:defSemiHidden="0" w:defUnhideWhenUsed="0" w:defQFormat="0" w:count="375">
     <w:lsdException w:name="Normal" w:qFormat="1"/>
     <w:lsdException w:name="heading 1" w:uiPriority="1" w:qFormat="1"/>
     <w:lsdException w:name="heading 2" w:uiPriority="1" w:qFormat="1"/>
@@ -15097,7 +15702,6 @@
     <w:lsdException w:name="Smart Hyperlink" w:semiHidden="1" w:uiPriority="99" w:unhideWhenUsed="1"/>
     <w:lsdException w:name="Hashtag" w:semiHidden="1" w:uiPriority="99" w:unhideWhenUsed="1"/>
     <w:lsdException w:name="Unresolved Mention" w:semiHidden="1" w:uiPriority="99" w:unhideWhenUsed="1"/>
-    <w:lsdException w:name="Smart Link" w:semiHidden="1" w:uiPriority="99" w:unhideWhenUsed="1"/>
   </w:latentStyles>
   <w:style w:type="paragraph" w:default="1" w:styleId="Normal">
     <w:name w:val="Normal"/>
@@ -16064,6 +16668,119 @@
       <w:spacing w:before="0" w:line="240" w:lineRule="auto"/>
     </w:pPr>
   </w:style>
+  <w:style w:type="paragraph" w:styleId="Header">
+    <w:name w:val="header"/>
+    <w:basedOn w:val="Normal"/>
+    <w:link w:val="HeaderChar"/>
+    <w:uiPriority w:val="99"/>
+    <w:unhideWhenUsed/>
+    <w:rsid w:val="00525FF7"/>
+    <w:pPr>
+      <w:tabs>
+        <w:tab w:val="center" w:pos="4680"/>
+        <w:tab w:val="right" w:pos="9360"/>
+      </w:tabs>
+      <w:spacing w:before="0" w:after="0" w:line="240" w:lineRule="auto"/>
+    </w:pPr>
+  </w:style>
+  <w:style w:type="character" w:customStyle="1" w:styleId="HeaderChar">
+    <w:name w:val="Header Char"/>
+    <w:basedOn w:val="DefaultParagraphFont"/>
+    <w:link w:val="Header"/>
+    <w:uiPriority w:val="99"/>
+    <w:rsid w:val="00525FF7"/>
+  </w:style>
+  <w:style w:type="character" w:styleId="CommentReference">
+    <w:name w:val="annotation reference"/>
+    <w:basedOn w:val="DefaultParagraphFont"/>
+    <w:semiHidden/>
+    <w:unhideWhenUsed/>
+    <w:rsid w:val="00274D0F"/>
+    <w:rPr>
+      <w:sz w:val="16"/>
+      <w:szCs w:val="16"/>
+    </w:rPr>
+  </w:style>
+  <w:style w:type="paragraph" w:styleId="CommentText">
+    <w:name w:val="annotation text"/>
+    <w:basedOn w:val="Normal"/>
+    <w:link w:val="CommentTextChar"/>
+    <w:semiHidden/>
+    <w:unhideWhenUsed/>
+    <w:rsid w:val="00274D0F"/>
+    <w:pPr>
+      <w:spacing w:line="240" w:lineRule="auto"/>
+    </w:pPr>
+    <w:rPr>
+      <w:sz w:val="20"/>
+      <w:szCs w:val="20"/>
+    </w:rPr>
+  </w:style>
+  <w:style w:type="character" w:customStyle="1" w:styleId="CommentTextChar">
+    <w:name w:val="Comment Text Char"/>
+    <w:basedOn w:val="DefaultParagraphFont"/>
+    <w:link w:val="CommentText"/>
+    <w:semiHidden/>
+    <w:rsid w:val="00274D0F"/>
+    <w:rPr>
+      <w:sz w:val="20"/>
+      <w:szCs w:val="20"/>
+    </w:rPr>
+  </w:style>
+  <w:style w:type="paragraph" w:styleId="CommentSubject">
+    <w:name w:val="annotation subject"/>
+    <w:basedOn w:val="CommentText"/>
+    <w:next w:val="CommentText"/>
+    <w:link w:val="CommentSubjectChar"/>
+    <w:semiHidden/>
+    <w:unhideWhenUsed/>
+    <w:rsid w:val="00274D0F"/>
+    <w:rPr>
+      <w:b/>
+      <w:bCs/>
+    </w:rPr>
+  </w:style>
+  <w:style w:type="character" w:customStyle="1" w:styleId="CommentSubjectChar">
+    <w:name w:val="Comment Subject Char"/>
+    <w:basedOn w:val="CommentTextChar"/>
+    <w:link w:val="CommentSubject"/>
+    <w:semiHidden/>
+    <w:rsid w:val="00274D0F"/>
+    <w:rPr>
+      <w:b/>
+      <w:bCs/>
+      <w:sz w:val="20"/>
+      <w:szCs w:val="20"/>
+    </w:rPr>
+  </w:style>
+  <w:style w:type="paragraph" w:styleId="BalloonText">
+    <w:name w:val="Balloon Text"/>
+    <w:basedOn w:val="Normal"/>
+    <w:link w:val="BalloonTextChar"/>
+    <w:semiHidden/>
+    <w:unhideWhenUsed/>
+    <w:rsid w:val="00274D0F"/>
+    <w:pPr>
+      <w:spacing w:before="0" w:after="0" w:line="240" w:lineRule="auto"/>
+    </w:pPr>
+    <w:rPr>
+      <w:rFonts w:ascii="Segoe UI" w:hAnsi="Segoe UI" w:cs="Segoe UI"/>
+      <w:sz w:val="18"/>
+      <w:szCs w:val="18"/>
+    </w:rPr>
+  </w:style>
+  <w:style w:type="character" w:customStyle="1" w:styleId="BalloonTextChar">
+    <w:name w:val="Balloon Text Char"/>
+    <w:basedOn w:val="DefaultParagraphFont"/>
+    <w:link w:val="BalloonText"/>
+    <w:semiHidden/>
+    <w:rsid w:val="00274D0F"/>
+    <w:rPr>
+      <w:rFonts w:ascii="Segoe UI" w:hAnsi="Segoe UI" w:cs="Segoe UI"/>
+      <w:sz w:val="18"/>
+      <w:szCs w:val="18"/>
+    </w:rPr>
+  </w:style>
 </w:styles>
 </file>
 
@@ -16242,7 +16959,7 @@
 </file>
 
 <file path=customXml/itemProps1.xml><?xml version="1.0" encoding="utf-8"?>
-<ds:datastoreItem xmlns:ds="http://schemas.openxmlformats.org/officeDocument/2006/customXml" ds:itemID="{79424265-6A69-44D5-857C-1EE8C3D1FE47}">
+<ds:datastoreItem xmlns:ds="http://schemas.openxmlformats.org/officeDocument/2006/customXml" ds:itemID="{2113C75C-165E-4E58-A58D-82B1D022897E}">
   <ds:schemaRefs>
     <ds:schemaRef ds:uri="http://schemas.openxmlformats.org/officeDocument/2006/bibliography"/>
   </ds:schemaRefs>

</xml_diff>

<commit_message>
Updates for Ed-Fi v6.2 Azure
</commit_message>
<xml_diff>
--- a/2025-26 MDE Ed-Fi Documentation/2025-2026 Ed-Fi ODS API Overview for SIS Vendors and Districts.docx
+++ b/2025-26 MDE Ed-Fi Documentation/2025-2026 Ed-Fi ODS API Overview for SIS Vendors and Districts.docx
@@ -3840,43 +3840,23 @@
             </w:rPr>
             <w:t xml:space="preserve"> and </w:t>
           </w:r>
-          <w:commentRangeStart w:id="10"/>
-          <w:r>
-            <w:fldChar w:fldCharType="begin"/>
-          </w:r>
-          <w:r>
-            <w:instrText xml:space="preserve"> HYPERLINK "https://github.com/mn-mde-edfi/MDE-EdFi-Documentation/blob/master/sis_test_plan_a_toc.md" </w:instrText>
-          </w:r>
-          <w:r>
-            <w:fldChar w:fldCharType="separate"/>
-          </w:r>
-          <w:r>
-            <w:rPr>
-              <w:rStyle w:val="Hyperlink"/>
-              <w:szCs w:val="20"/>
-            </w:rPr>
-            <w:t>SIS Vendor and District Test Plan</w:t>
-          </w:r>
-          <w:r>
-            <w:rPr>
-              <w:rStyle w:val="Hyperlink"/>
-              <w:szCs w:val="20"/>
-            </w:rPr>
-            <w:fldChar w:fldCharType="end"/>
-          </w:r>
-          <w:commentRangeEnd w:id="10"/>
-          <w:r>
-            <w:rPr>
-              <w:rStyle w:val="CommentReference"/>
-            </w:rPr>
-            <w:commentReference w:id="10"/>
-          </w:r>
+          <w:hyperlink r:id="rId11" w:history="1">
+            <w:r>
+              <w:rPr>
+                <w:rStyle w:val="Hyperlink"/>
+                <w:szCs w:val="20"/>
+              </w:rPr>
+              <w:t>SIS Vendor and District Test Plan</w:t>
+            </w:r>
+          </w:hyperlink>
           <w:r>
             <w:rPr>
               <w:szCs w:val="20"/>
             </w:rPr>
             <w:t>.</w:t>
           </w:r>
+          <w:bookmarkStart w:id="10" w:name="_GoBack"/>
+          <w:bookmarkEnd w:id="10"/>
         </w:p>
         <w:p>
           <w:pPr>
@@ -4125,7 +4105,7 @@
                         <pic:cNvPicPr/>
                       </pic:nvPicPr>
                       <pic:blipFill rotWithShape="1">
-                        <a:blip r:embed="rId14" cstate="print">
+                        <a:blip r:embed="rId12" cstate="print">
                           <a:extLst>
                             <a:ext uri="{28A0092B-C50C-407E-A947-70E740481C1C}">
                               <a14:useLocalDpi xmlns:a14="http://schemas.microsoft.com/office/drawing/2010/main" val="0"/>
@@ -4153,7 +4133,7 @@
                           <a:tailEnd type="none" w="med" len="med"/>
                           <a:extLst>
                             <a:ext uri="{C807C97D-BFC1-408E-A445-0C87EB9F89A2}">
-                              <ask:lineSketchStyleProps xmlns:ask="http://schemas.microsoft.com/office/drawing/2018/sketchyshapes" xmlns:w16sdtdh="http://schemas.microsoft.com/office/word/2020/wordml/sdtdatahash" xmlns:w16du="http://schemas.microsoft.com/office/word/2023/wordml/word16du" xmlns:w16="http://schemas.microsoft.com/office/word/2018/wordml" xmlns:w16cex="http://schemas.microsoft.com/office/word/2018/wordml/cex" xmlns:w="http://schemas.openxmlformats.org/wordprocessingml/2006/main" xmlns:w10="urn:schemas-microsoft-com:office:word" xmlns:v="urn:schemas-microsoft-com:vml" xmlns:oel="http://schemas.microsoft.com/office/2019/extlst" xmlns:o="urn:schemas-microsoft-com:office:office" xmlns="" sd="0">
+                              <ask:lineSketchStyleProps xmlns="" xmlns:o="urn:schemas-microsoft-com:office:office" xmlns:oel="http://schemas.microsoft.com/office/2019/extlst" xmlns:v="urn:schemas-microsoft-com:vml" xmlns:w10="urn:schemas-microsoft-com:office:word" xmlns:w="http://schemas.openxmlformats.org/wordprocessingml/2006/main" xmlns:w16cex="http://schemas.microsoft.com/office/word/2018/wordml/cex" xmlns:w16="http://schemas.microsoft.com/office/word/2018/wordml" xmlns:w16du="http://schemas.microsoft.com/office/word/2023/wordml/word16du" xmlns:w16sdtdh="http://schemas.microsoft.com/office/word/2020/wordml/sdtdatahash" xmlns:ask="http://schemas.microsoft.com/office/drawing/2018/sketchyshapes" sd="0">
                                 <a:custGeom>
                                   <a:avLst/>
                                   <a:gdLst/>
@@ -4201,7 +4181,7 @@
           <w:bookmarkEnd w:id="11"/>
         </w:p>
         <w:p>
-          <w:hyperlink r:id="rId15" w:history="1">
+          <w:hyperlink r:id="rId13" w:history="1">
             <w:r>
               <w:rPr>
                 <w:rStyle w:val="Hyperlink"/>
@@ -4270,7 +4250,7 @@
             </w:rPr>
             <w:t>. To request an account, </w:t>
           </w:r>
-          <w:hyperlink r:id="rId16" w:history="1">
+          <w:hyperlink r:id="rId14" w:history="1">
             <w:r>
               <w:rPr>
                 <w:rStyle w:val="Hyperlink"/>
@@ -4355,7 +4335,7 @@
                               </pic:cNvPicPr>
                             </pic:nvPicPr>
                             <pic:blipFill rotWithShape="1">
-                              <a:blip r:embed="rId17" cstate="print">
+                              <a:blip r:embed="rId15" cstate="print">
                                 <a:extLst>
                                   <a:ext uri="{28A0092B-C50C-407E-A947-70E740481C1C}">
                                     <a14:useLocalDpi xmlns:a14="http://schemas.microsoft.com/office/drawing/2010/main" val="0"/>
@@ -4589,23 +4569,7 @@
                 <w:rFonts w:asciiTheme="minorHAnsi" w:hAnsiTheme="minorHAnsi"/>
                 <w:shd w:val="clear" w:color="auto" w:fill="FFFFFF"/>
               </w:rPr>
-              <w:t xml:space="preserve"> </w:t>
-            </w:r>
-            <w:r>
-              <w:rPr>
-                <w:rStyle w:val="Hyperlink"/>
-                <w:rFonts w:asciiTheme="minorHAnsi" w:hAnsiTheme="minorHAnsi"/>
-                <w:shd w:val="clear" w:color="auto" w:fill="FFFFFF"/>
-              </w:rPr>
-              <w:t>W</w:t>
-            </w:r>
-            <w:r>
-              <w:rPr>
-                <w:rStyle w:val="Hyperlink"/>
-                <w:rFonts w:asciiTheme="minorHAnsi" w:hAnsiTheme="minorHAnsi"/>
-                <w:shd w:val="clear" w:color="auto" w:fill="FFFFFF"/>
-              </w:rPr>
-              <w:t>ebsite</w:t>
+              <w:t xml:space="preserve"> Website</w:t>
             </w:r>
             <w:r>
               <w:rPr>
@@ -5435,13 +5399,7 @@
             <w:t xml:space="preserve">NOTE: </w:t>
           </w:r>
           <w:r>
-            <w:t xml:space="preserve">This </w:t>
-          </w:r>
-          <w:r>
-            <w:t>section documents the</w:t>
-          </w:r>
-          <w:r>
-            <w:t xml:space="preserve"> new URL format for MDE Ed-Fi system components for the 2025-2026 school year.  </w:t>
+            <w:t xml:space="preserve">This section documents the new URL format for MDE Ed-Fi system components for the 2025-2026 school year.  </w:t>
           </w:r>
           <w:r>
             <w:rPr>
@@ -6377,19 +6335,7 @@
               <w:rPr>
                 <w:rStyle w:val="Hyperlink"/>
               </w:rPr>
-              <w:t>Tech</w:t>
-            </w:r>
-            <w:r>
-              <w:rPr>
-                <w:rStyle w:val="Hyperlink"/>
-              </w:rPr>
-              <w:t>D</w:t>
-            </w:r>
-            <w:r>
-              <w:rPr>
-                <w:rStyle w:val="Hyperlink"/>
-              </w:rPr>
-              <w:t>ocs</w:t>
+              <w:t>TechDocs</w:t>
             </w:r>
             <w:proofErr w:type="spellEnd"/>
             <w:r>
@@ -7147,7 +7093,7 @@
                           <a:tailEnd type="none" w="med" len="med"/>
                           <a:extLst>
                             <a:ext uri="{C807C97D-BFC1-408E-A445-0C87EB9F89A2}">
-                              <ask:lineSketchStyleProps xmlns:ask="http://schemas.microsoft.com/office/drawing/2018/sketchyshapes" xmlns:w16sdtdh="http://schemas.microsoft.com/office/word/2020/wordml/sdtdatahash" xmlns:w16du="http://schemas.microsoft.com/office/word/2023/wordml/word16du" xmlns:w16="http://schemas.microsoft.com/office/word/2018/wordml" xmlns:w16cex="http://schemas.microsoft.com/office/word/2018/wordml/cex" xmlns:w="http://schemas.openxmlformats.org/wordprocessingml/2006/main" xmlns:w10="urn:schemas-microsoft-com:office:word" xmlns:v="urn:schemas-microsoft-com:vml" xmlns:oel="http://schemas.microsoft.com/office/2019/extlst" xmlns:o="urn:schemas-microsoft-com:office:office" xmlns="" sd="0">
+                              <ask:lineSketchStyleProps xmlns="" xmlns:o="urn:schemas-microsoft-com:office:office" xmlns:oel="http://schemas.microsoft.com/office/2019/extlst" xmlns:v="urn:schemas-microsoft-com:vml" xmlns:w10="urn:schemas-microsoft-com:office:word" xmlns:w="http://schemas.openxmlformats.org/wordprocessingml/2006/main" xmlns:w16cex="http://schemas.microsoft.com/office/word/2018/wordml/cex" xmlns:w16="http://schemas.microsoft.com/office/word/2018/wordml" xmlns:w16du="http://schemas.microsoft.com/office/word/2023/wordml/word16du" xmlns:w16sdtdh="http://schemas.microsoft.com/office/word/2020/wordml/sdtdatahash" xmlns:ask="http://schemas.microsoft.com/office/drawing/2018/sketchyshapes" sd="0">
                                 <a:custGeom>
                                   <a:avLst/>
                                   <a:gdLst/>
@@ -7402,7 +7348,7 @@
                           <a:tailEnd type="none" w="med" len="med"/>
                           <a:extLst>
                             <a:ext uri="{C807C97D-BFC1-408E-A445-0C87EB9F89A2}">
-                              <ask:lineSketchStyleProps xmlns:ask="http://schemas.microsoft.com/office/drawing/2018/sketchyshapes" xmlns:w16sdtdh="http://schemas.microsoft.com/office/word/2020/wordml/sdtdatahash" xmlns:w16du="http://schemas.microsoft.com/office/word/2023/wordml/word16du" xmlns:w16="http://schemas.microsoft.com/office/word/2018/wordml" xmlns:w16cex="http://schemas.microsoft.com/office/word/2018/wordml/cex" xmlns:w="http://schemas.openxmlformats.org/wordprocessingml/2006/main" xmlns:w10="urn:schemas-microsoft-com:office:word" xmlns:v="urn:schemas-microsoft-com:vml" xmlns:oel="http://schemas.microsoft.com/office/2019/extlst" xmlns:o="urn:schemas-microsoft-com:office:office" xmlns="" sd="0">
+                              <ask:lineSketchStyleProps xmlns="" xmlns:o="urn:schemas-microsoft-com:office:office" xmlns:oel="http://schemas.microsoft.com/office/2019/extlst" xmlns:v="urn:schemas-microsoft-com:vml" xmlns:w10="urn:schemas-microsoft-com:office:word" xmlns:w="http://schemas.openxmlformats.org/wordprocessingml/2006/main" xmlns:w16cex="http://schemas.microsoft.com/office/word/2018/wordml/cex" xmlns:w16="http://schemas.microsoft.com/office/word/2018/wordml" xmlns:w16du="http://schemas.microsoft.com/office/word/2023/wordml/word16du" xmlns:w16sdtdh="http://schemas.microsoft.com/office/word/2020/wordml/sdtdatahash" xmlns:ask="http://schemas.microsoft.com/office/drawing/2018/sketchyshapes" sd="0">
                                 <a:custGeom>
                                   <a:avLst/>
                                   <a:gdLst/>
@@ -9199,8 +9145,6 @@
               <w:szCs w:val="20"/>
             </w:rPr>
           </w:pPr>
-          <w:bookmarkStart w:id="24" w:name="_GoBack"/>
-          <w:bookmarkEnd w:id="24"/>
           <w:r>
             <w:rPr>
               <w:szCs w:val="20"/>
@@ -10832,11 +10776,11 @@
           <w:pPr>
             <w:pStyle w:val="Heading3"/>
           </w:pPr>
-          <w:bookmarkStart w:id="25" w:name="_Toc190854914"/>
+          <w:bookmarkStart w:id="24" w:name="_Toc190854914"/>
           <w:r>
             <w:t>MDE Identifiers</w:t>
           </w:r>
-          <w:bookmarkEnd w:id="25"/>
+          <w:bookmarkEnd w:id="24"/>
         </w:p>
         <w:tbl>
           <w:tblPr>
@@ -11181,11 +11125,11 @@
           <w:pPr>
             <w:pStyle w:val="Heading3"/>
           </w:pPr>
-          <w:bookmarkStart w:id="26" w:name="_Toc190854915"/>
+          <w:bookmarkStart w:id="25" w:name="_Toc190854915"/>
           <w:r>
             <w:t>Ed-Fi Model Dependency</w:t>
           </w:r>
-          <w:bookmarkEnd w:id="26"/>
+          <w:bookmarkEnd w:id="25"/>
         </w:p>
         <w:p>
           <w:pPr>
@@ -11257,55 +11201,130 @@
           <w:pPr>
             <w:pStyle w:val="Heading3"/>
           </w:pPr>
-          <w:bookmarkStart w:id="27" w:name="_Toc190854916"/>
+          <w:bookmarkStart w:id="26" w:name="_Toc190854916"/>
           <w:r>
             <w:t>Read-Only Ed-Fi API Endpoints</w:t>
           </w:r>
+          <w:bookmarkEnd w:id="26"/>
+        </w:p>
+        <w:p>
+          <w:r>
+            <w:t xml:space="preserve">Several of the required </w:t>
+          </w:r>
+          <w:r>
+            <w:t xml:space="preserve">Ed-Fi </w:t>
+          </w:r>
+          <w:r>
+            <w:t xml:space="preserve">API </w:t>
+          </w:r>
+          <w:r>
+            <w:t xml:space="preserve">data elements are </w:t>
+          </w:r>
+          <w:r>
+            <w:t>loaded</w:t>
+          </w:r>
+          <w:r>
+            <w:t xml:space="preserve"> by MDE </w:t>
+          </w:r>
+          <w:r>
+            <w:t>into</w:t>
+          </w:r>
+          <w:r>
+            <w:t xml:space="preserve"> the </w:t>
+          </w:r>
+          <w:r>
+            <w:t xml:space="preserve">Ed-Fi </w:t>
+          </w:r>
+          <w:r>
+            <w:t>ODS</w:t>
+          </w:r>
+          <w:r>
+            <w:t xml:space="preserve"> and are read-only to the SIS Vendor API profiles</w:t>
+          </w:r>
+          <w:r>
+            <w:t>. This section details those elements.</w:t>
+          </w:r>
+        </w:p>
+        <w:p>
+          <w:pPr>
+            <w:pStyle w:val="Heading4"/>
+          </w:pPr>
+          <w:bookmarkStart w:id="27" w:name="_Toc190854917"/>
+          <w:r>
+            <w:t>Resource: /</w:t>
+          </w:r>
+          <w:proofErr w:type="spellStart"/>
+          <w:r>
+            <w:t>ed-fi</w:t>
+          </w:r>
+          <w:proofErr w:type="spellEnd"/>
+          <w:r>
+            <w:t>/</w:t>
+          </w:r>
+          <w:proofErr w:type="spellStart"/>
+          <w:r>
+            <w:t>localEducationAgencies</w:t>
+          </w:r>
           <w:bookmarkEnd w:id="27"/>
-        </w:p>
-        <w:p>
-          <w:r>
-            <w:t xml:space="preserve">Several of the required </w:t>
-          </w:r>
-          <w:r>
-            <w:t xml:space="preserve">Ed-Fi </w:t>
-          </w:r>
-          <w:r>
-            <w:t xml:space="preserve">API </w:t>
-          </w:r>
-          <w:r>
-            <w:t xml:space="preserve">data elements are </w:t>
-          </w:r>
-          <w:r>
-            <w:t>loaded</w:t>
-          </w:r>
-          <w:r>
-            <w:t xml:space="preserve"> by MDE </w:t>
-          </w:r>
-          <w:r>
-            <w:t>into</w:t>
-          </w:r>
-          <w:r>
-            <w:t xml:space="preserve"> the </w:t>
-          </w:r>
-          <w:r>
-            <w:t xml:space="preserve">Ed-Fi </w:t>
-          </w:r>
-          <w:r>
-            <w:t>ODS</w:t>
-          </w:r>
-          <w:r>
-            <w:t xml:space="preserve"> and are read-only to the SIS Vendor API profiles</w:t>
-          </w:r>
-          <w:r>
-            <w:t>. This section details those elements.</w:t>
+          <w:proofErr w:type="spellEnd"/>
+        </w:p>
+        <w:p>
+          <w:pPr>
+            <w:pStyle w:val="Quote"/>
+          </w:pPr>
+          <w:r>
+            <w:t>This entity represents an administrative unit at the local level which exists primarily to operate schools or to contract for educational services. It includes school districts, charter schools, or other local administrative organizations.</w:t>
+          </w:r>
+        </w:p>
+        <w:p>
+          <w:pPr>
+            <w:rPr>
+              <w:szCs w:val="20"/>
+            </w:rPr>
+          </w:pPr>
+          <w:r>
+            <w:rPr>
+              <w:szCs w:val="20"/>
+            </w:rPr>
+            <w:t>All local education agency organization data required for Ed-Fi is loaded into the ODS from MDE-ORG.</w:t>
           </w:r>
         </w:p>
         <w:p>
           <w:pPr>
             <w:pStyle w:val="Heading4"/>
           </w:pPr>
-          <w:bookmarkStart w:id="28" w:name="_Toc190854917"/>
+          <w:bookmarkStart w:id="28" w:name="_Toc190854918"/>
+          <w:r>
+            <w:t>Resource: /ed-fi/schools</w:t>
+          </w:r>
+          <w:bookmarkEnd w:id="28"/>
+        </w:p>
+        <w:p>
+          <w:pPr>
+            <w:pStyle w:val="Quote"/>
+          </w:pPr>
+          <w:r>
+            <w:t>This entity represents an educational organization that includes staff and students who participate in classes and educational activity groups.</w:t>
+          </w:r>
+        </w:p>
+        <w:p>
+          <w:pPr>
+            <w:rPr>
+              <w:szCs w:val="20"/>
+            </w:rPr>
+          </w:pPr>
+          <w:r>
+            <w:rPr>
+              <w:szCs w:val="20"/>
+            </w:rPr>
+            <w:t>All school organization data required for Ed-Fi is loaded into the ODS from MDE-ORG.</w:t>
+          </w:r>
+        </w:p>
+        <w:p>
+          <w:pPr>
+            <w:pStyle w:val="Heading4"/>
+          </w:pPr>
+          <w:bookmarkStart w:id="29" w:name="_Toc190854919"/>
           <w:r>
             <w:t>Resource: /</w:t>
           </w:r>
@@ -11319,84 +11338,9 @@
           </w:r>
           <w:proofErr w:type="spellStart"/>
           <w:r>
-            <w:t>localEducationAgencies</w:t>
-          </w:r>
-          <w:bookmarkEnd w:id="28"/>
-          <w:proofErr w:type="spellEnd"/>
-        </w:p>
-        <w:p>
-          <w:pPr>
-            <w:pStyle w:val="Quote"/>
-          </w:pPr>
-          <w:r>
-            <w:t>This entity represents an administrative unit at the local level which exists primarily to operate schools or to contract for educational services. It includes school districts, charter schools, or other local administrative organizations.</w:t>
-          </w:r>
-        </w:p>
-        <w:p>
-          <w:pPr>
-            <w:rPr>
-              <w:szCs w:val="20"/>
-            </w:rPr>
-          </w:pPr>
-          <w:r>
-            <w:rPr>
-              <w:szCs w:val="20"/>
-            </w:rPr>
-            <w:t>All local education agency organization data required for Ed-Fi is loaded into the ODS from MDE-ORG.</w:t>
-          </w:r>
-        </w:p>
-        <w:p>
-          <w:pPr>
-            <w:pStyle w:val="Heading4"/>
-          </w:pPr>
-          <w:bookmarkStart w:id="29" w:name="_Toc190854918"/>
-          <w:r>
-            <w:t>Resource: /ed-fi/schools</w:t>
+            <w:t>postSecondaryInstitutions</w:t>
           </w:r>
           <w:bookmarkEnd w:id="29"/>
-        </w:p>
-        <w:p>
-          <w:pPr>
-            <w:pStyle w:val="Quote"/>
-          </w:pPr>
-          <w:r>
-            <w:t>This entity represents an educational organization that includes staff and students who participate in classes and educational activity groups.</w:t>
-          </w:r>
-        </w:p>
-        <w:p>
-          <w:pPr>
-            <w:rPr>
-              <w:szCs w:val="20"/>
-            </w:rPr>
-          </w:pPr>
-          <w:r>
-            <w:rPr>
-              <w:szCs w:val="20"/>
-            </w:rPr>
-            <w:t>All school organization data required for Ed-Fi is loaded into the ODS from MDE-ORG.</w:t>
-          </w:r>
-        </w:p>
-        <w:p>
-          <w:pPr>
-            <w:pStyle w:val="Heading4"/>
-          </w:pPr>
-          <w:bookmarkStart w:id="30" w:name="_Toc190854919"/>
-          <w:r>
-            <w:t>Resource: /</w:t>
-          </w:r>
-          <w:proofErr w:type="spellStart"/>
-          <w:r>
-            <w:t>ed-fi</w:t>
-          </w:r>
-          <w:proofErr w:type="spellEnd"/>
-          <w:r>
-            <w:t>/</w:t>
-          </w:r>
-          <w:proofErr w:type="spellStart"/>
-          <w:r>
-            <w:t>postSecondaryInstitutions</w:t>
-          </w:r>
-          <w:bookmarkEnd w:id="30"/>
           <w:proofErr w:type="spellEnd"/>
         </w:p>
         <w:p>
@@ -11425,10 +11369,68 @@
           <w:pPr>
             <w:pStyle w:val="Heading4"/>
           </w:pPr>
-          <w:bookmarkStart w:id="31" w:name="_Toc190854920"/>
+          <w:bookmarkStart w:id="30" w:name="_Toc190854920"/>
           <w:r>
             <w:t>Resource: /ed-fi/programs</w:t>
           </w:r>
+          <w:bookmarkEnd w:id="30"/>
+        </w:p>
+        <w:p>
+          <w:pPr>
+            <w:pStyle w:val="Quote"/>
+          </w:pPr>
+          <w:r>
+            <w:t>This entity represents any program designed to work in conjunction with, or as a supplement to, the main academic program. Programs may provide instruction, training, services, or benefits through federal, state, or local agencies. Programs may also include organized extracurricular activities for students</w:t>
+          </w:r>
+          <w:r>
+            <w:t>.</w:t>
+          </w:r>
+        </w:p>
+        <w:p>
+          <w:pPr>
+            <w:rPr>
+              <w:szCs w:val="20"/>
+            </w:rPr>
+          </w:pPr>
+          <w:r>
+            <w:rPr>
+              <w:szCs w:val="20"/>
+            </w:rPr>
+            <w:t>Program data records are created for each appropriate program type</w:t>
+          </w:r>
+          <w:r>
+            <w:rPr>
+              <w:szCs w:val="20"/>
+            </w:rPr>
+            <w:t>,</w:t>
+          </w:r>
+          <w:r>
+            <w:rPr>
+              <w:szCs w:val="20"/>
+            </w:rPr>
+            <w:t xml:space="preserve"> for each organization</w:t>
+          </w:r>
+          <w:r>
+            <w:rPr>
+              <w:szCs w:val="20"/>
+            </w:rPr>
+            <w:t>,</w:t>
+          </w:r>
+          <w:r>
+            <w:rPr>
+              <w:szCs w:val="20"/>
+            </w:rPr>
+            <w:t xml:space="preserve"> as part of the organization data load into the ODS from MDE-ORG.</w:t>
+          </w:r>
+        </w:p>
+        <w:p>
+          <w:pPr>
+            <w:pStyle w:val="Heading4"/>
+          </w:pPr>
+          <w:bookmarkStart w:id="31" w:name="_Toc190854921"/>
+          <w:r>
+            <w:t>Resource: /ed-fi/courses</w:t>
+          </w:r>
           <w:bookmarkEnd w:id="31"/>
         </w:p>
         <w:p>
@@ -11436,103 +11438,45 @@
             <w:pStyle w:val="Quote"/>
           </w:pPr>
           <w:r>
-            <w:t>This entity represents any program designed to work in conjunction with, or as a supplement to, the main academic program. Programs may provide instruction, training, services, or benefits through federal, state, or local agencies. Programs may also include organized extracurricular activities for students</w:t>
-          </w:r>
-          <w:r>
-            <w:t>.</w:t>
-          </w:r>
-        </w:p>
-        <w:p>
-          <w:pPr>
-            <w:rPr>
-              <w:szCs w:val="20"/>
-            </w:rPr>
-          </w:pPr>
-          <w:r>
-            <w:rPr>
-              <w:szCs w:val="20"/>
-            </w:rPr>
-            <w:t>Program data records are created for each appropriate program type</w:t>
-          </w:r>
-          <w:r>
-            <w:rPr>
-              <w:szCs w:val="20"/>
-            </w:rPr>
-            <w:t>,</w:t>
-          </w:r>
-          <w:r>
-            <w:rPr>
-              <w:szCs w:val="20"/>
-            </w:rPr>
-            <w:t xml:space="preserve"> for each organization</w:t>
-          </w:r>
-          <w:r>
-            <w:rPr>
-              <w:szCs w:val="20"/>
-            </w:rPr>
-            <w:t>,</w:t>
-          </w:r>
-          <w:r>
-            <w:rPr>
-              <w:szCs w:val="20"/>
-            </w:rPr>
-            <w:t xml:space="preserve"> as part of the organization data load into the ODS from MDE-ORG.</w:t>
+            <w:t>This educational entity represents the organization of subject matter and related learning experiences provided for the instruction of students on a regular or systematic basis.</w:t>
+          </w:r>
+        </w:p>
+        <w:p>
+          <w:pPr>
+            <w:rPr>
+              <w:szCs w:val="20"/>
+            </w:rPr>
+          </w:pPr>
+          <w:r>
+            <w:rPr>
+              <w:szCs w:val="20"/>
+            </w:rPr>
+            <w:t>The MCCC State Course Catalog courses are loaded for the state education agency (</w:t>
+          </w:r>
+          <w:proofErr w:type="spellStart"/>
+          <w:r>
+            <w:rPr>
+              <w:szCs w:val="20"/>
+            </w:rPr>
+            <w:t>EducationOrganizationId</w:t>
+          </w:r>
+          <w:proofErr w:type="spellEnd"/>
+          <w:r>
+            <w:rPr>
+              <w:szCs w:val="20"/>
+            </w:rPr>
+            <w:t xml:space="preserve"> = 999999000) into the ODS by MDE.</w:t>
           </w:r>
         </w:p>
         <w:p>
           <w:pPr>
             <w:pStyle w:val="Heading4"/>
           </w:pPr>
-          <w:bookmarkStart w:id="32" w:name="_Toc190854921"/>
-          <w:r>
-            <w:t>Resource: /ed-fi/courses</w:t>
+          <w:bookmarkStart w:id="32" w:name="_Toc190854922"/>
+          <w:r>
+            <w:t>Resource: /ed-fi/staffs</w:t>
           </w:r>
           <w:bookmarkEnd w:id="32"/>
-        </w:p>
-        <w:p>
-          <w:pPr>
-            <w:pStyle w:val="Quote"/>
-          </w:pPr>
-          <w:r>
-            <w:t>This educational entity represents the organization of subject matter and related learning experiences provided for the instruction of students on a regular or systematic basis.</w:t>
-          </w:r>
-        </w:p>
-        <w:p>
-          <w:pPr>
-            <w:rPr>
-              <w:szCs w:val="20"/>
-            </w:rPr>
-          </w:pPr>
-          <w:r>
-            <w:rPr>
-              <w:szCs w:val="20"/>
-            </w:rPr>
-            <w:t>The MCCC State Course Catalog courses are loaded for the state education agency (</w:t>
-          </w:r>
-          <w:proofErr w:type="spellStart"/>
-          <w:r>
-            <w:rPr>
-              <w:szCs w:val="20"/>
-            </w:rPr>
-            <w:t>EducationOrganizationId</w:t>
-          </w:r>
-          <w:proofErr w:type="spellEnd"/>
-          <w:r>
-            <w:rPr>
-              <w:szCs w:val="20"/>
-            </w:rPr>
-            <w:t xml:space="preserve"> = 999999000) into the ODS by MDE.</w:t>
-          </w:r>
-        </w:p>
-        <w:p>
-          <w:pPr>
-            <w:pStyle w:val="Heading4"/>
-          </w:pPr>
-          <w:bookmarkStart w:id="33" w:name="_Toc190854922"/>
-          <w:r>
-            <w:t>Resource: /ed-fi/staffs</w:t>
-          </w:r>
-          <w:bookmarkEnd w:id="33"/>
         </w:p>
         <w:p>
           <w:pPr>
@@ -11589,39 +11533,6 @@
     </w:sectPr>
   </w:body>
 </w:document>
-</file>
-
-<file path=word/comments.xml><?xml version="1.0" encoding="utf-8"?>
-<w:comments xmlns:wpc="http://schemas.microsoft.com/office/word/2010/wordprocessingCanvas" xmlns:cx="http://schemas.microsoft.com/office/drawing/2014/chartex" xmlns:cx1="http://schemas.microsoft.com/office/drawing/2015/9/8/chartex" xmlns:cx2="http://schemas.microsoft.com/office/drawing/2015/10/21/chartex" xmlns:cx3="http://schemas.microsoft.com/office/drawing/2016/5/9/chartex" xmlns:cx4="http://schemas.microsoft.com/office/drawing/2016/5/10/chartex" xmlns:cx5="http://schemas.microsoft.com/office/drawing/2016/5/11/chartex" xmlns:cx6="http://schemas.microsoft.com/office/drawing/2016/5/12/chartex" xmlns:cx7="http://schemas.microsoft.com/office/drawing/2016/5/13/chartex" xmlns:cx8="http://schemas.microsoft.com/office/drawing/2016/5/14/chartex" xmlns:mc="http://schemas.openxmlformats.org/markup-compatibility/2006" xmlns:aink="http://schemas.microsoft.com/office/drawing/2016/ink" xmlns:am3d="http://schemas.microsoft.com/office/drawing/2017/model3d" xmlns:o="urn:schemas-microsoft-com:office:office" xmlns:r="http://schemas.openxmlformats.org/officeDocument/2006/relationships" xmlns:m="http://schemas.openxmlformats.org/officeDocument/2006/math" xmlns:v="urn:schemas-microsoft-com:vml" xmlns:wp14="http://schemas.microsoft.com/office/word/2010/wordprocessingDrawing" xmlns:wp="http://schemas.openxmlformats.org/drawingml/2006/wordprocessingDrawing" xmlns:w10="urn:schemas-microsoft-com:office:word" xmlns:w="http://schemas.openxmlformats.org/wordprocessingml/2006/main" xmlns:w14="http://schemas.microsoft.com/office/word/2010/wordml" xmlns:w15="http://schemas.microsoft.com/office/word/2012/wordml" xmlns:w16cid="http://schemas.microsoft.com/office/word/2016/wordml/cid" xmlns:w16se="http://schemas.microsoft.com/office/word/2015/wordml/symex" xmlns:wpg="http://schemas.microsoft.com/office/word/2010/wordprocessingGroup" xmlns:wpi="http://schemas.microsoft.com/office/word/2010/wordprocessingInk" xmlns:wne="http://schemas.microsoft.com/office/word/2006/wordml" xmlns:wps="http://schemas.microsoft.com/office/word/2010/wordprocessingShape" mc:Ignorable="w14 w15 w16se w16cid wp14">
-  <w:comment w:id="10" w:author="Reeg, David" w:date="2025-02-19T11:00:00Z" w:initials="RD(">
-    <w:p>
-      <w:pPr>
-        <w:pStyle w:val="CommentText"/>
-      </w:pPr>
-      <w:r>
-        <w:rPr>
-          <w:rStyle w:val="CommentReference"/>
-        </w:rPr>
-        <w:annotationRef/>
-      </w:r>
-      <w:r>
-        <w:t>The SIS Vendor and District Test Plan in Markdown is very out of date. Is it still needed? Review w/ Mike.</w:t>
-      </w:r>
-    </w:p>
-  </w:comment>
-</w:comments>
-</file>
-
-<file path=word/commentsExtended.xml><?xml version="1.0" encoding="utf-8"?>
-<w15:commentsEx xmlns:wpc="http://schemas.microsoft.com/office/word/2010/wordprocessingCanvas" xmlns:cx="http://schemas.microsoft.com/office/drawing/2014/chartex" xmlns:cx1="http://schemas.microsoft.com/office/drawing/2015/9/8/chartex" xmlns:cx2="http://schemas.microsoft.com/office/drawing/2015/10/21/chartex" xmlns:cx3="http://schemas.microsoft.com/office/drawing/2016/5/9/chartex" xmlns:cx4="http://schemas.microsoft.com/office/drawing/2016/5/10/chartex" xmlns:cx5="http://schemas.microsoft.com/office/drawing/2016/5/11/chartex" xmlns:cx6="http://schemas.microsoft.com/office/drawing/2016/5/12/chartex" xmlns:cx7="http://schemas.microsoft.com/office/drawing/2016/5/13/chartex" xmlns:cx8="http://schemas.microsoft.com/office/drawing/2016/5/14/chartex" xmlns:mc="http://schemas.openxmlformats.org/markup-compatibility/2006" xmlns:aink="http://schemas.microsoft.com/office/drawing/2016/ink" xmlns:am3d="http://schemas.microsoft.com/office/drawing/2017/model3d" xmlns:o="urn:schemas-microsoft-com:office:office" xmlns:r="http://schemas.openxmlformats.org/officeDocument/2006/relationships" xmlns:m="http://schemas.openxmlformats.org/officeDocument/2006/math" xmlns:v="urn:schemas-microsoft-com:vml" xmlns:wp14="http://schemas.microsoft.com/office/word/2010/wordprocessingDrawing" xmlns:wp="http://schemas.openxmlformats.org/drawingml/2006/wordprocessingDrawing" xmlns:w10="urn:schemas-microsoft-com:office:word" xmlns:w="http://schemas.openxmlformats.org/wordprocessingml/2006/main" xmlns:w14="http://schemas.microsoft.com/office/word/2010/wordml" xmlns:w15="http://schemas.microsoft.com/office/word/2012/wordml" xmlns:w16cid="http://schemas.microsoft.com/office/word/2016/wordml/cid" xmlns:w16se="http://schemas.microsoft.com/office/word/2015/wordml/symex" xmlns:wpg="http://schemas.microsoft.com/office/word/2010/wordprocessingGroup" xmlns:wpi="http://schemas.microsoft.com/office/word/2010/wordprocessingInk" xmlns:wne="http://schemas.microsoft.com/office/word/2006/wordml" xmlns:wps="http://schemas.microsoft.com/office/word/2010/wordprocessingShape" mc:Ignorable="w14 w15 w16se w16cid wp14">
-  <w15:commentEx w15:paraId="2896D491" w15:done="0"/>
-</w15:commentsEx>
-</file>
-
-<file path=word/commentsIds.xml><?xml version="1.0" encoding="utf-8"?>
-<w16cid:commentsIds xmlns:wpc="http://schemas.microsoft.com/office/word/2010/wordprocessingCanvas" xmlns:cx="http://schemas.microsoft.com/office/drawing/2014/chartex" xmlns:cx1="http://schemas.microsoft.com/office/drawing/2015/9/8/chartex" xmlns:cx2="http://schemas.microsoft.com/office/drawing/2015/10/21/chartex" xmlns:cx3="http://schemas.microsoft.com/office/drawing/2016/5/9/chartex" xmlns:cx4="http://schemas.microsoft.com/office/drawing/2016/5/10/chartex" xmlns:cx5="http://schemas.microsoft.com/office/drawing/2016/5/11/chartex" xmlns:cx6="http://schemas.microsoft.com/office/drawing/2016/5/12/chartex" xmlns:cx7="http://schemas.microsoft.com/office/drawing/2016/5/13/chartex" xmlns:cx8="http://schemas.microsoft.com/office/drawing/2016/5/14/chartex" xmlns:mc="http://schemas.openxmlformats.org/markup-compatibility/2006" xmlns:aink="http://schemas.microsoft.com/office/drawing/2016/ink" xmlns:am3d="http://schemas.microsoft.com/office/drawing/2017/model3d" xmlns:o="urn:schemas-microsoft-com:office:office" xmlns:r="http://schemas.openxmlformats.org/officeDocument/2006/relationships" xmlns:m="http://schemas.openxmlformats.org/officeDocument/2006/math" xmlns:v="urn:schemas-microsoft-com:vml" xmlns:wp14="http://schemas.microsoft.com/office/word/2010/wordprocessingDrawing" xmlns:wp="http://schemas.openxmlformats.org/drawingml/2006/wordprocessingDrawing" xmlns:w10="urn:schemas-microsoft-com:office:word" xmlns:w="http://schemas.openxmlformats.org/wordprocessingml/2006/main" xmlns:w14="http://schemas.microsoft.com/office/word/2010/wordml" xmlns:w15="http://schemas.microsoft.com/office/word/2012/wordml" xmlns:w16cid="http://schemas.microsoft.com/office/word/2016/wordml/cid" xmlns:w16se="http://schemas.microsoft.com/office/word/2015/wordml/symex" xmlns:wpg="http://schemas.microsoft.com/office/word/2010/wordprocessingGroup" xmlns:wpi="http://schemas.microsoft.com/office/word/2010/wordprocessingInk" xmlns:wne="http://schemas.microsoft.com/office/word/2006/wordml" xmlns:wps="http://schemas.microsoft.com/office/word/2010/wordprocessingShape" mc:Ignorable="w14 w15 w16se w16cid wp14">
-  <w16cid:commentId w16cid:paraId="2896D491" w16cid:durableId="2B603848"/>
-</w16cid:commentsIds>
 </file>
 
 <file path=word/endnotes.xml><?xml version="1.0" encoding="utf-8"?>
@@ -11658,6 +11569,7 @@
         <w:dataBinding w:prefixMappings="xmlns:ns0='http://purl.org/dc/elements/1.1/' xmlns:ns1='http://schemas.openxmlformats.org/package/2006/metadata/core-properties' " w:xpath="/ns1:coreProperties[1]/ns0:title[1]" w:storeItemID="{6C3C8BC8-F283-45AE-878A-BAB7291924A1}"/>
         <w:text/>
       </w:sdtPr>
+      <w:sdtEndPr/>
       <w:sdtContent>
         <w:r>
           <w:rPr>
@@ -11775,7 +11687,7 @@
         <v:path o:extrusionok="f" gradientshapeok="t" o:connecttype="rect"/>
         <o:lock v:ext="edit" aspectratio="t"/>
       </v:shapetype>
-      <v:shape id="_x0000_i1070" type="#_x0000_t75" style="width:12.9pt;height:24.6pt" o:bullet="t">
+      <v:shape id="_x0000_i1041" type="#_x0000_t75" style="width:12.75pt;height:24.75pt" o:bullet="t">
         <v:imagedata r:id="rId1" o:title="Art_Bullet_Green-Svc-Descr"/>
       </v:shape>
     </w:pict>
@@ -15300,14 +15212,6 @@
   </w:num>
   <w:numIdMacAtCleanup w:val="8"/>
 </w:numbering>
-</file>
-
-<file path=word/people.xml><?xml version="1.0" encoding="utf-8"?>
-<w15:people xmlns:wpc="http://schemas.microsoft.com/office/word/2010/wordprocessingCanvas" xmlns:cx="http://schemas.microsoft.com/office/drawing/2014/chartex" xmlns:cx1="http://schemas.microsoft.com/office/drawing/2015/9/8/chartex" xmlns:cx2="http://schemas.microsoft.com/office/drawing/2015/10/21/chartex" xmlns:cx3="http://schemas.microsoft.com/office/drawing/2016/5/9/chartex" xmlns:cx4="http://schemas.microsoft.com/office/drawing/2016/5/10/chartex" xmlns:cx5="http://schemas.microsoft.com/office/drawing/2016/5/11/chartex" xmlns:cx6="http://schemas.microsoft.com/office/drawing/2016/5/12/chartex" xmlns:cx7="http://schemas.microsoft.com/office/drawing/2016/5/13/chartex" xmlns:cx8="http://schemas.microsoft.com/office/drawing/2016/5/14/chartex" xmlns:mc="http://schemas.openxmlformats.org/markup-compatibility/2006" xmlns:aink="http://schemas.microsoft.com/office/drawing/2016/ink" xmlns:am3d="http://schemas.microsoft.com/office/drawing/2017/model3d" xmlns:o="urn:schemas-microsoft-com:office:office" xmlns:r="http://schemas.openxmlformats.org/officeDocument/2006/relationships" xmlns:m="http://schemas.openxmlformats.org/officeDocument/2006/math" xmlns:v="urn:schemas-microsoft-com:vml" xmlns:wp14="http://schemas.microsoft.com/office/word/2010/wordprocessingDrawing" xmlns:wp="http://schemas.openxmlformats.org/drawingml/2006/wordprocessingDrawing" xmlns:w10="urn:schemas-microsoft-com:office:word" xmlns:w="http://schemas.openxmlformats.org/wordprocessingml/2006/main" xmlns:w14="http://schemas.microsoft.com/office/word/2010/wordml" xmlns:w15="http://schemas.microsoft.com/office/word/2012/wordml" xmlns:w16cid="http://schemas.microsoft.com/office/word/2016/wordml/cid" xmlns:w16se="http://schemas.microsoft.com/office/word/2015/wordml/symex" xmlns:wpg="http://schemas.microsoft.com/office/word/2010/wordprocessingGroup" xmlns:wpi="http://schemas.microsoft.com/office/word/2010/wordprocessingInk" xmlns:wne="http://schemas.microsoft.com/office/word/2006/wordml" xmlns:wps="http://schemas.microsoft.com/office/word/2010/wordprocessingShape" mc:Ignorable="w14 w15 w16se w16cid wp14">
-  <w15:person w15:author="Reeg, David">
-    <w15:presenceInfo w15:providerId="AD" w15:userId="S-1-5-21-2432509816-4247194023-3791653442-4073"/>
-  </w15:person>
-</w15:people>
 </file>
 
 <file path=word/styles.xml><?xml version="1.0" encoding="utf-8"?>
@@ -16959,7 +16863,7 @@
 </file>
 
 <file path=customXml/itemProps1.xml><?xml version="1.0" encoding="utf-8"?>
-<ds:datastoreItem xmlns:ds="http://schemas.openxmlformats.org/officeDocument/2006/customXml" ds:itemID="{2113C75C-165E-4E58-A58D-82B1D022897E}">
+<ds:datastoreItem xmlns:ds="http://schemas.openxmlformats.org/officeDocument/2006/customXml" ds:itemID="{217E3419-D53A-4C96-AD97-8BB854B1903B}">
   <ds:schemaRefs>
     <ds:schemaRef ds:uri="http://schemas.openxmlformats.org/officeDocument/2006/bibliography"/>
   </ds:schemaRefs>

</xml_diff>

<commit_message>
Fixed a couple of out of date school year references.
</commit_message>
<xml_diff>
--- a/2025-26 MDE Ed-Fi Documentation/2025-2026 Ed-Fi ODS API Overview for SIS Vendors and Districts.docx
+++ b/2025-26 MDE Ed-Fi Documentation/2025-2026 Ed-Fi ODS API Overview for SIS Vendors and Districts.docx
@@ -135,7 +135,15 @@
             <w:rPr>
               <w:noProof/>
             </w:rPr>
-            <w:t>February 19, 2025</w:t>
+            <w:t>March</w:t>
+          </w:r>
+          <w:bookmarkStart w:id="0" w:name="_GoBack"/>
+          <w:bookmarkEnd w:id="0"/>
+          <w:r>
+            <w:rPr>
+              <w:noProof/>
+            </w:rPr>
+            <w:t xml:space="preserve"> 20, 2025</w:t>
           </w:r>
           <w:r>
             <w:fldChar w:fldCharType="end"/>
@@ -2419,7 +2427,7 @@
           <w:r>
             <w:fldChar w:fldCharType="end"/>
           </w:r>
-          <w:bookmarkStart w:id="0" w:name="_Toc190854891"/>
+          <w:bookmarkStart w:id="1" w:name="_Toc190854891"/>
         </w:p>
         <w:p>
           <w:pPr>
@@ -2444,7 +2452,7 @@
             <w:lastRenderedPageBreak/>
             <w:t>Change Log</w:t>
           </w:r>
-          <w:bookmarkEnd w:id="0"/>
+          <w:bookmarkEnd w:id="1"/>
         </w:p>
         <w:tbl>
           <w:tblPr>
@@ -2677,7 +2685,7 @@
               <w:lang w:bidi="ar-SA"/>
             </w:rPr>
           </w:pPr>
-          <w:bookmarkStart w:id="1" w:name="_Toc190854892"/>
+          <w:bookmarkStart w:id="2" w:name="_Toc190854892"/>
           <w:r>
             <w:rPr>
               <w:lang w:bidi="ar-SA"/>
@@ -2685,7 +2693,7 @@
             <w:lastRenderedPageBreak/>
             <w:t>Overview</w:t>
           </w:r>
-          <w:bookmarkEnd w:id="1"/>
+          <w:bookmarkEnd w:id="2"/>
         </w:p>
         <w:p>
           <w:pPr>
@@ -3082,7 +3090,7 @@
           <w:pPr>
             <w:pStyle w:val="Heading3"/>
           </w:pPr>
-          <w:bookmarkStart w:id="2" w:name="_Toc190854893"/>
+          <w:bookmarkStart w:id="3" w:name="_Toc190854893"/>
           <w:r>
             <w:t>Upgrade to Ed-Fi v6.2 for</w:t>
           </w:r>
@@ -3098,7 +3106,7 @@
           <w:r>
             <w:t>6</w:t>
           </w:r>
-          <w:bookmarkEnd w:id="2"/>
+          <w:bookmarkEnd w:id="3"/>
         </w:p>
         <w:p>
           <w:pPr>
@@ -3152,11 +3160,11 @@
           <w:pPr>
             <w:pStyle w:val="Heading3"/>
           </w:pPr>
-          <w:bookmarkStart w:id="3" w:name="_Toc190854894"/>
+          <w:bookmarkStart w:id="4" w:name="_Toc190854894"/>
           <w:r>
             <w:t>SIS Vendor Certification Requirements for MDE’s Ed-Fi System</w:t>
           </w:r>
-          <w:bookmarkEnd w:id="3"/>
+          <w:bookmarkEnd w:id="4"/>
         </w:p>
         <w:p>
           <w:pPr>
@@ -3467,11 +3475,11 @@
           <w:pPr>
             <w:pStyle w:val="Heading4"/>
           </w:pPr>
-          <w:bookmarkStart w:id="4" w:name="_Toc190854895"/>
+          <w:bookmarkStart w:id="5" w:name="_Toc190854895"/>
           <w:r>
             <w:t>Preparation for Joint Powers SIS Vendor Certification</w:t>
           </w:r>
-          <w:bookmarkEnd w:id="4"/>
+          <w:bookmarkEnd w:id="5"/>
           <w:r>
             <w:t xml:space="preserve"> </w:t>
           </w:r>
@@ -3517,24 +3525,24 @@
           <w:pPr>
             <w:pStyle w:val="Heading3"/>
           </w:pPr>
-          <w:bookmarkStart w:id="5" w:name="_Toc190854896"/>
+          <w:bookmarkStart w:id="6" w:name="_Toc190854896"/>
           <w:r>
             <w:t>Reminders</w:t>
           </w:r>
-          <w:bookmarkEnd w:id="5"/>
+          <w:bookmarkEnd w:id="6"/>
         </w:p>
         <w:p>
           <w:pPr>
             <w:pStyle w:val="Heading4"/>
           </w:pPr>
-          <w:bookmarkStart w:id="6" w:name="_Toc190854897"/>
+          <w:bookmarkStart w:id="7" w:name="_Toc190854897"/>
           <w:r>
             <w:t xml:space="preserve">Production </w:t>
           </w:r>
           <w:r>
             <w:t>Ed-Fi Key &amp; Secret Update Process</w:t>
           </w:r>
-          <w:bookmarkEnd w:id="6"/>
+          <w:bookmarkEnd w:id="7"/>
         </w:p>
         <w:p>
           <w:r>
@@ -3602,11 +3610,11 @@
           <w:pPr>
             <w:pStyle w:val="Heading4"/>
           </w:pPr>
-          <w:bookmarkStart w:id="7" w:name="_Toc190854898"/>
+          <w:bookmarkStart w:id="8" w:name="_Toc190854898"/>
           <w:r>
             <w:t>Update Your Ed-Fi Descriptors Annually</w:t>
           </w:r>
-          <w:bookmarkEnd w:id="7"/>
+          <w:bookmarkEnd w:id="8"/>
         </w:p>
         <w:p>
           <w:r>
@@ -3623,11 +3631,11 @@
           <w:pPr>
             <w:pStyle w:val="Heading3"/>
           </w:pPr>
-          <w:bookmarkStart w:id="8" w:name="_Toc190854899"/>
+          <w:bookmarkStart w:id="9" w:name="_Toc190854899"/>
           <w:r>
             <w:t>Documentation Conventions</w:t>
           </w:r>
-          <w:bookmarkEnd w:id="8"/>
+          <w:bookmarkEnd w:id="9"/>
         </w:p>
         <w:p>
           <w:pPr>
@@ -3730,11 +3738,11 @@
           <w:pPr>
             <w:pStyle w:val="Heading2"/>
           </w:pPr>
-          <w:bookmarkStart w:id="9" w:name="_Toc190854900"/>
+          <w:bookmarkStart w:id="10" w:name="_Toc190854900"/>
           <w:r>
             <w:t>MDE Ed-Fi Test Sandbox Certification Testing</w:t>
           </w:r>
-          <w:bookmarkEnd w:id="9"/>
+          <w:bookmarkEnd w:id="10"/>
         </w:p>
         <w:p>
           <w:pPr>
@@ -3855,8 +3863,6 @@
             </w:rPr>
             <w:t>.</w:t>
           </w:r>
-          <w:bookmarkStart w:id="10" w:name="_GoBack"/>
-          <w:bookmarkEnd w:id="10"/>
         </w:p>
         <w:p>
           <w:pPr>
@@ -4133,7 +4139,7 @@
                           <a:tailEnd type="none" w="med" len="med"/>
                           <a:extLst>
                             <a:ext uri="{C807C97D-BFC1-408E-A445-0C87EB9F89A2}">
-                              <ask:lineSketchStyleProps xmlns="" xmlns:o="urn:schemas-microsoft-com:office:office" xmlns:oel="http://schemas.microsoft.com/office/2019/extlst" xmlns:v="urn:schemas-microsoft-com:vml" xmlns:w10="urn:schemas-microsoft-com:office:word" xmlns:w="http://schemas.openxmlformats.org/wordprocessingml/2006/main" xmlns:w16cex="http://schemas.microsoft.com/office/word/2018/wordml/cex" xmlns:w16="http://schemas.microsoft.com/office/word/2018/wordml" xmlns:w16du="http://schemas.microsoft.com/office/word/2023/wordml/word16du" xmlns:w16sdtdh="http://schemas.microsoft.com/office/word/2020/wordml/sdtdatahash" xmlns:ask="http://schemas.microsoft.com/office/drawing/2018/sketchyshapes" sd="0">
+                              <ask:lineSketchStyleProps xmlns:ask="http://schemas.microsoft.com/office/drawing/2018/sketchyshapes" xmlns:w16sdtdh="http://schemas.microsoft.com/office/word/2020/wordml/sdtdatahash" xmlns:w16du="http://schemas.microsoft.com/office/word/2023/wordml/word16du" xmlns:w16="http://schemas.microsoft.com/office/word/2018/wordml" xmlns:w16cex="http://schemas.microsoft.com/office/word/2018/wordml/cex" xmlns:w="http://schemas.openxmlformats.org/wordprocessingml/2006/main" xmlns:w10="urn:schemas-microsoft-com:office:word" xmlns:v="urn:schemas-microsoft-com:vml" xmlns:oel="http://schemas.microsoft.com/office/2019/extlst" xmlns:o="urn:schemas-microsoft-com:office:office" xmlns="" sd="0">
                                 <a:custGeom>
                                   <a:avLst/>
                                   <a:gdLst/>
@@ -4475,7 +4481,7 @@
                 <w:pict>
                   <v:group w14:anchorId="65F5C7F8" id="Group 1" o:spid="_x0000_s1026" style="position:absolute;margin-left:275.9pt;margin-top:153.55pt;width:252.25pt;height:165.9pt;z-index:251657216;mso-position-horizontal-relative:margin;mso-position-vertical-relative:margin" coordsize="32035,21073" o:gfxdata="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">
                     <v:shape id="Picture 4" o:spid="_x0000_s1027" type="#_x0000_t75" style="position:absolute;top:423;width:31508;height:20650;visibility:visible;mso-wrap-style:square" o:gfxdata="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">
-                      <v:imagedata r:id="rId18" o:title="" croptop="10077f"/>
+                      <v:imagedata r:id="rId16" o:title="" croptop="10077f"/>
                     </v:shape>
                     <v:oval id="Oval 2" o:spid="_x0000_s1028" style="position:absolute;left:9061;width:22974;height:3732;visibility:visible;mso-wrap-style:square;v-text-anchor:middle" o:gfxdata="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" filled="f" strokecolor="#c00000" strokeweight="2.25pt"/>
                     <v:shapetype id="_x0000_t47" coordsize="21600,21600" o:spt="47" adj="-8280,24300,-1800,4050" path="m@0@1l@2@3nfem,l21600,r,21600l,21600xe">
@@ -4544,7 +4550,7 @@
             </w:rPr>
             <w:t xml:space="preserve">he </w:t>
           </w:r>
-          <w:hyperlink r:id="rId19" w:history="1">
+          <w:hyperlink r:id="rId17" w:history="1">
             <w:r>
               <w:rPr>
                 <w:rStyle w:val="Hyperlink"/>
@@ -4664,7 +4670,7 @@
               <w:rStyle w:val="Hyperlink"/>
             </w:rPr>
           </w:pPr>
-          <w:hyperlink r:id="rId20" w:history="1">
+          <w:hyperlink r:id="rId18" w:history="1">
             <w:r>
               <w:rPr>
                 <w:rStyle w:val="Hyperlink"/>
@@ -6029,7 +6035,18 @@
               <w:szCs w:val="20"/>
               <w:highlight w:val="yellow"/>
             </w:rPr>
-            <w:t>2025</w:t>
+            <w:t>202</w:t>
+          </w:r>
+          <w:r>
+            <w:rPr>
+              <w:rFonts w:ascii="Courier New" w:hAnsi="Courier New" w:cs="Courier New"/>
+              <w:b/>
+              <w:bCs/>
+              <w:sz w:val="20"/>
+              <w:szCs w:val="20"/>
+              <w:highlight w:val="yellow"/>
+            </w:rPr>
+            <w:t>6</w:t>
           </w:r>
           <w:r>
             <w:rPr>
@@ -6120,11 +6137,22 @@
               <w:szCs w:val="20"/>
               <w:highlight w:val="yellow"/>
             </w:rPr>
-            <w:t>2025</w:t>
+            <w:t>202</w:t>
           </w:r>
           <w:r>
             <w:rPr>
               <w:rFonts w:ascii="Courier New" w:hAnsi="Courier New" w:cs="Courier New"/>
+              <w:b/>
+              <w:bCs/>
+              <w:sz w:val="20"/>
+              <w:szCs w:val="20"/>
+              <w:highlight w:val="yellow"/>
+            </w:rPr>
+            <w:t>6</w:t>
+          </w:r>
+          <w:r>
+            <w:rPr>
+              <w:rFonts w:ascii="Courier New" w:hAnsi="Courier New" w:cs="Courier New"/>
               <w:sz w:val="20"/>
               <w:szCs w:val="20"/>
             </w:rPr>
@@ -6323,7 +6351,7 @@
           <w:r>
             <w:t xml:space="preserve">the </w:t>
           </w:r>
-          <w:hyperlink r:id="rId21" w:history="1">
+          <w:hyperlink r:id="rId19" w:history="1">
             <w:r>
               <w:rPr>
                 <w:rStyle w:val="Hyperlink"/>
@@ -7071,7 +7099,7 @@
                         <pic:cNvPicPr/>
                       </pic:nvPicPr>
                       <pic:blipFill rotWithShape="1">
-                        <a:blip r:embed="rId22"/>
+                        <a:blip r:embed="rId20"/>
                         <a:srcRect t="20907"/>
                         <a:stretch/>
                       </pic:blipFill>
@@ -7093,7 +7121,7 @@
                           <a:tailEnd type="none" w="med" len="med"/>
                           <a:extLst>
                             <a:ext uri="{C807C97D-BFC1-408E-A445-0C87EB9F89A2}">
-                              <ask:lineSketchStyleProps xmlns="" xmlns:o="urn:schemas-microsoft-com:office:office" xmlns:oel="http://schemas.microsoft.com/office/2019/extlst" xmlns:v="urn:schemas-microsoft-com:vml" xmlns:w10="urn:schemas-microsoft-com:office:word" xmlns:w="http://schemas.openxmlformats.org/wordprocessingml/2006/main" xmlns:w16cex="http://schemas.microsoft.com/office/word/2018/wordml/cex" xmlns:w16="http://schemas.microsoft.com/office/word/2018/wordml" xmlns:w16du="http://schemas.microsoft.com/office/word/2023/wordml/word16du" xmlns:w16sdtdh="http://schemas.microsoft.com/office/word/2020/wordml/sdtdatahash" xmlns:ask="http://schemas.microsoft.com/office/drawing/2018/sketchyshapes" sd="0">
+                              <ask:lineSketchStyleProps xmlns:ask="http://schemas.microsoft.com/office/drawing/2018/sketchyshapes" xmlns:w16sdtdh="http://schemas.microsoft.com/office/word/2020/wordml/sdtdatahash" xmlns:w16du="http://schemas.microsoft.com/office/word/2023/wordml/word16du" xmlns:w16="http://schemas.microsoft.com/office/word/2018/wordml" xmlns:w16cex="http://schemas.microsoft.com/office/word/2018/wordml/cex" xmlns:w="http://schemas.openxmlformats.org/wordprocessingml/2006/main" xmlns:w10="urn:schemas-microsoft-com:office:word" xmlns:v="urn:schemas-microsoft-com:vml" xmlns:oel="http://schemas.microsoft.com/office/2019/extlst" xmlns:o="urn:schemas-microsoft-com:office:office" xmlns="" sd="0">
                                 <a:custGeom>
                                   <a:avLst/>
                                   <a:gdLst/>
@@ -7326,7 +7354,7 @@
                         <pic:cNvPicPr/>
                       </pic:nvPicPr>
                       <pic:blipFill rotWithShape="1">
-                        <a:blip r:embed="rId23"/>
+                        <a:blip r:embed="rId21"/>
                         <a:srcRect t="15850"/>
                         <a:stretch/>
                       </pic:blipFill>
@@ -7348,7 +7376,7 @@
                           <a:tailEnd type="none" w="med" len="med"/>
                           <a:extLst>
                             <a:ext uri="{C807C97D-BFC1-408E-A445-0C87EB9F89A2}">
-                              <ask:lineSketchStyleProps xmlns="" xmlns:o="urn:schemas-microsoft-com:office:office" xmlns:oel="http://schemas.microsoft.com/office/2019/extlst" xmlns:v="urn:schemas-microsoft-com:vml" xmlns:w10="urn:schemas-microsoft-com:office:word" xmlns:w="http://schemas.openxmlformats.org/wordprocessingml/2006/main" xmlns:w16cex="http://schemas.microsoft.com/office/word/2018/wordml/cex" xmlns:w16="http://schemas.microsoft.com/office/word/2018/wordml" xmlns:w16du="http://schemas.microsoft.com/office/word/2023/wordml/word16du" xmlns:w16sdtdh="http://schemas.microsoft.com/office/word/2020/wordml/sdtdatahash" xmlns:ask="http://schemas.microsoft.com/office/drawing/2018/sketchyshapes" sd="0">
+                              <ask:lineSketchStyleProps xmlns:ask="http://schemas.microsoft.com/office/drawing/2018/sketchyshapes" xmlns:w16sdtdh="http://schemas.microsoft.com/office/word/2020/wordml/sdtdatahash" xmlns:w16du="http://schemas.microsoft.com/office/word/2023/wordml/word16du" xmlns:w16="http://schemas.microsoft.com/office/word/2018/wordml" xmlns:w16cex="http://schemas.microsoft.com/office/word/2018/wordml/cex" xmlns:w="http://schemas.openxmlformats.org/wordprocessingml/2006/main" xmlns:w10="urn:schemas-microsoft-com:office:word" xmlns:v="urn:schemas-microsoft-com:vml" xmlns:oel="http://schemas.microsoft.com/office/2019/extlst" xmlns:o="urn:schemas-microsoft-com:office:office" xmlns="" sd="0">
                                 <a:custGeom>
                                   <a:avLst/>
                                   <a:gdLst/>
@@ -7581,7 +7609,7 @@
                         <pic:cNvPicPr/>
                       </pic:nvPicPr>
                       <pic:blipFill>
-                        <a:blip r:embed="rId24"/>
+                        <a:blip r:embed="rId22"/>
                         <a:stretch>
                           <a:fillRect/>
                         </a:stretch>
@@ -7813,7 +7841,7 @@
                         <pic:cNvPicPr/>
                       </pic:nvPicPr>
                       <pic:blipFill>
-                        <a:blip r:embed="rId25"/>
+                        <a:blip r:embed="rId23"/>
                         <a:stretch>
                           <a:fillRect/>
                         </a:stretch>
@@ -8851,7 +8879,7 @@
             </w:rPr>
             <w:t xml:space="preserve"> </w:t>
           </w:r>
-          <w:hyperlink r:id="rId26" w:history="1">
+          <w:hyperlink r:id="rId24" w:history="1">
             <w:r>
               <w:rPr>
                 <w:rStyle w:val="Hyperlink"/>
@@ -8914,7 +8942,7 @@
             </w:rPr>
             <w:t xml:space="preserve">See </w:t>
           </w:r>
-          <w:hyperlink r:id="rId27" w:history="1">
+          <w:hyperlink r:id="rId25" w:history="1">
             <w:r>
               <w:rPr>
                 <w:rStyle w:val="Hyperlink"/>
@@ -8929,7 +8957,7 @@
             </w:rPr>
             <w:t xml:space="preserve"> for the list of </w:t>
           </w:r>
-          <w:hyperlink r:id="rId28" w:history="1">
+          <w:hyperlink r:id="rId26" w:history="1">
             <w:r>
               <w:rPr>
                 <w:rStyle w:val="Hyperlink"/>
@@ -8944,7 +8972,7 @@
             </w:rPr>
             <w:t xml:space="preserve"> and additional documentation on </w:t>
           </w:r>
-          <w:hyperlink r:id="rId29" w:history="1">
+          <w:hyperlink r:id="rId27" w:history="1">
             <w:r>
               <w:rPr>
                 <w:rStyle w:val="Hyperlink"/>
@@ -10890,7 +10918,7 @@
                 <w:r>
                   <w:t xml:space="preserve">See </w:t>
                 </w:r>
-                <w:hyperlink r:id="rId30" w:anchor="ed-fi--marss-identities-api-integrations" w:history="1">
+                <w:hyperlink r:id="rId28" w:anchor="ed-fi--marss-identities-api-integrations" w:history="1">
                   <w:r>
                     <w:rPr>
                       <w:rStyle w:val="Hyperlink"/>
@@ -10971,7 +10999,7 @@
                 <w:r>
                   <w:t xml:space="preserve">See </w:t>
                 </w:r>
-                <w:hyperlink r:id="rId31" w:history="1">
+                <w:hyperlink r:id="rId29" w:history="1">
                   <w:r>
                     <w:rPr>
                       <w:rStyle w:val="Hyperlink"/>
@@ -10985,7 +11013,7 @@
                 <w:r>
                   <w:t xml:space="preserve">documentation on </w:t>
                 </w:r>
-                <w:hyperlink r:id="rId32" w:anchor="minnesota-district-and-school-ids" w:history="1">
+                <w:hyperlink r:id="rId30" w:anchor="minnesota-district-and-school-ids" w:history="1">
                   <w:r>
                     <w:rPr>
                       <w:rStyle w:val="Hyperlink"/>
@@ -11001,7 +11029,7 @@
                 <w:r>
                   <w:t xml:space="preserve">More information is available in </w:t>
                 </w:r>
-                <w:hyperlink r:id="rId33" w:history="1">
+                <w:hyperlink r:id="rId31" w:history="1">
                   <w:r>
                     <w:rPr>
                       <w:rStyle w:val="Hyperlink"/>
@@ -11012,7 +11040,7 @@
                 <w:r>
                   <w:t xml:space="preserve">, including this reference on </w:t>
                 </w:r>
-                <w:hyperlink r:id="rId34" w:history="1">
+                <w:hyperlink r:id="rId32" w:history="1">
                   <w:r>
                     <w:rPr>
                       <w:rStyle w:val="Hyperlink"/>
@@ -11075,7 +11103,7 @@
             </w:rPr>
             <w:t xml:space="preserve">See </w:t>
           </w:r>
-          <w:hyperlink r:id="rId35" w:history="1">
+          <w:hyperlink r:id="rId33" w:history="1">
             <w:r>
               <w:rPr>
                 <w:rStyle w:val="Hyperlink"/>
@@ -11096,7 +11124,7 @@
             </w:rPr>
             <w:t xml:space="preserve"> MDE Ed-Fi API requirements for </w:t>
           </w:r>
-          <w:hyperlink r:id="rId36" w:anchor="education-organization-id-usage-by-resource" w:history="1">
+          <w:hyperlink r:id="rId34" w:anchor="education-organization-id-usage-by-resource" w:history="1">
             <w:proofErr w:type="spellStart"/>
             <w:r>
               <w:rPr>
@@ -11166,7 +11194,7 @@
             </w:rPr>
             <w:t xml:space="preserve">See </w:t>
           </w:r>
-          <w:hyperlink r:id="rId37" w:history="1">
+          <w:hyperlink r:id="rId35" w:history="1">
             <w:r>
               <w:rPr>
                 <w:rStyle w:val="Hyperlink"/>
@@ -11181,7 +11209,7 @@
             </w:rPr>
             <w:t xml:space="preserve"> for </w:t>
           </w:r>
-          <w:hyperlink r:id="rId38" w:anchor="ed-fi-model-dependency" w:history="1">
+          <w:hyperlink r:id="rId36" w:anchor="ed-fi-model-dependency" w:history="1">
             <w:r>
               <w:rPr>
                 <w:rStyle w:val="Hyperlink"/>
@@ -11523,8 +11551,8 @@
       </w:sdtContent>
     </w:sdt>
     <w:sectPr>
-      <w:footerReference w:type="default" r:id="rId39"/>
-      <w:footerReference w:type="first" r:id="rId40"/>
+      <w:footerReference w:type="default" r:id="rId37"/>
+      <w:footerReference w:type="first" r:id="rId38"/>
       <w:type w:val="continuous"/>
       <w:pgSz w:w="12240" w:h="15840" w:code="1"/>
       <w:pgMar w:top="1440" w:right="1080" w:bottom="1440" w:left="1080" w:header="0" w:footer="504" w:gutter="0"/>
@@ -11687,7 +11715,7 @@
         <v:path o:extrusionok="f" gradientshapeok="t" o:connecttype="rect"/>
         <o:lock v:ext="edit" aspectratio="t"/>
       </v:shapetype>
-      <v:shape id="_x0000_i1041" type="#_x0000_t75" style="width:12.75pt;height:24.75pt" o:bullet="t">
+      <v:shape id="_x0000_i1088" type="#_x0000_t75" style="width:12.9pt;height:24.45pt" o:bullet="t">
         <v:imagedata r:id="rId1" o:title="Art_Bullet_Green-Svc-Descr"/>
       </v:shape>
     </w:pict>
@@ -16863,7 +16891,7 @@
 </file>
 
 <file path=customXml/itemProps1.xml><?xml version="1.0" encoding="utf-8"?>
-<ds:datastoreItem xmlns:ds="http://schemas.openxmlformats.org/officeDocument/2006/customXml" ds:itemID="{217E3419-D53A-4C96-AD97-8BB854B1903B}">
+<ds:datastoreItem xmlns:ds="http://schemas.openxmlformats.org/officeDocument/2006/customXml" ds:itemID="{A5881E18-BEC1-4989-AAF5-791800508CE6}">
   <ds:schemaRefs>
     <ds:schemaRef ds:uri="http://schemas.openxmlformats.org/officeDocument/2006/bibliography"/>
   </ds:schemaRefs>

</xml_diff>

<commit_message>
Added SY25-26 descriptor changes to SIS Vendor & District Overview.
</commit_message>
<xml_diff>
--- a/2025-26 MDE Ed-Fi Documentation/2025-2026 Ed-Fi ODS API Overview for SIS Vendors and Districts.docx
+++ b/2025-26 MDE Ed-Fi Documentation/2025-2026 Ed-Fi ODS API Overview for SIS Vendors and Districts.docx
@@ -123,10 +123,17 @@
             <w:t xml:space="preserve">Revision Date: </w:t>
           </w:r>
           <w:r>
-            <w:t>August 2, 2025</w:t>
-          </w:r>
-          <w:bookmarkStart w:id="0" w:name="_GoBack"/>
-          <w:bookmarkEnd w:id="0"/>
+            <w:t>August</w:t>
+          </w:r>
+          <w:r>
+            <w:t xml:space="preserve"> 2</w:t>
+          </w:r>
+          <w:r>
+            <w:t>0</w:t>
+          </w:r>
+          <w:r>
+            <w:t>, 2025</w:t>
+          </w:r>
         </w:p>
         <w:p>
           <w:pPr>
@@ -169,7 +176,7 @@
           <w:r>
             <w:fldChar w:fldCharType="separate"/>
           </w:r>
-          <w:hyperlink w:anchor="_Toc205024014" w:history="1">
+          <w:hyperlink w:anchor="_Toc206603656" w:history="1">
             <w:r>
               <w:rPr>
                 <w:rStyle w:val="Hyperlink"/>
@@ -196,7 +203,7 @@
                 <w:noProof/>
                 <w:webHidden/>
               </w:rPr>
-              <w:instrText xml:space="preserve"> PAGEREF _Toc205024014 \h </w:instrText>
+              <w:instrText xml:space="preserve"> PAGEREF _Toc206603656 \h </w:instrText>
             </w:r>
             <w:r>
               <w:rPr>
@@ -239,7 +246,7 @@
               <w:lang w:bidi="ar-SA"/>
             </w:rPr>
           </w:pPr>
-          <w:hyperlink w:anchor="_Toc205024015" w:history="1">
+          <w:hyperlink w:anchor="_Toc206603657" w:history="1">
             <w:r>
               <w:rPr>
                 <w:rStyle w:val="Hyperlink"/>
@@ -266,7 +273,7 @@
                 <w:noProof/>
                 <w:webHidden/>
               </w:rPr>
-              <w:instrText xml:space="preserve"> PAGEREF _Toc205024015 \h </w:instrText>
+              <w:instrText xml:space="preserve"> PAGEREF _Toc206603657 \h </w:instrText>
             </w:r>
             <w:r>
               <w:rPr>
@@ -309,7 +316,7 @@
               <w:lang w:bidi="ar-SA"/>
             </w:rPr>
           </w:pPr>
-          <w:hyperlink w:anchor="_Toc205024016" w:history="1">
+          <w:hyperlink w:anchor="_Toc206603658" w:history="1">
             <w:r>
               <w:rPr>
                 <w:rStyle w:val="Hyperlink"/>
@@ -336,7 +343,7 @@
                 <w:noProof/>
                 <w:webHidden/>
               </w:rPr>
-              <w:instrText xml:space="preserve"> PAGEREF _Toc205024016 \h </w:instrText>
+              <w:instrText xml:space="preserve"> PAGEREF _Toc206603658 \h </w:instrText>
             </w:r>
             <w:r>
               <w:rPr>
@@ -379,7 +386,7 @@
               <w:lang w:bidi="ar-SA"/>
             </w:rPr>
           </w:pPr>
-          <w:hyperlink w:anchor="_Toc205024017" w:history="1">
+          <w:hyperlink w:anchor="_Toc206603659" w:history="1">
             <w:r>
               <w:rPr>
                 <w:rStyle w:val="Hyperlink"/>
@@ -406,7 +413,7 @@
                 <w:noProof/>
                 <w:webHidden/>
               </w:rPr>
-              <w:instrText xml:space="preserve"> PAGEREF _Toc205024017 \h </w:instrText>
+              <w:instrText xml:space="preserve"> PAGEREF _Toc206603659 \h </w:instrText>
             </w:r>
             <w:r>
               <w:rPr>
@@ -449,7 +456,7 @@
               <w:lang w:bidi="ar-SA"/>
             </w:rPr>
           </w:pPr>
-          <w:hyperlink w:anchor="_Toc205024018" w:history="1">
+          <w:hyperlink w:anchor="_Toc206603660" w:history="1">
             <w:r>
               <w:rPr>
                 <w:rStyle w:val="Hyperlink"/>
@@ -476,7 +483,7 @@
                 <w:noProof/>
                 <w:webHidden/>
               </w:rPr>
-              <w:instrText xml:space="preserve"> PAGEREF _Toc205024018 \h </w:instrText>
+              <w:instrText xml:space="preserve"> PAGEREF _Toc206603660 \h </w:instrText>
             </w:r>
             <w:r>
               <w:rPr>
@@ -519,7 +526,7 @@
               <w:lang w:bidi="ar-SA"/>
             </w:rPr>
           </w:pPr>
-          <w:hyperlink w:anchor="_Toc205024019" w:history="1">
+          <w:hyperlink w:anchor="_Toc206603661" w:history="1">
             <w:r>
               <w:rPr>
                 <w:rStyle w:val="Hyperlink"/>
@@ -546,7 +553,7 @@
                 <w:noProof/>
                 <w:webHidden/>
               </w:rPr>
-              <w:instrText xml:space="preserve"> PAGEREF _Toc205024019 \h </w:instrText>
+              <w:instrText xml:space="preserve"> PAGEREF _Toc206603661 \h </w:instrText>
             </w:r>
             <w:r>
               <w:rPr>
@@ -589,7 +596,7 @@
               <w:lang w:bidi="ar-SA"/>
             </w:rPr>
           </w:pPr>
-          <w:hyperlink w:anchor="_Toc205024020" w:history="1">
+          <w:hyperlink w:anchor="_Toc206603662" w:history="1">
             <w:r>
               <w:rPr>
                 <w:rStyle w:val="Hyperlink"/>
@@ -616,7 +623,7 @@
                 <w:noProof/>
                 <w:webHidden/>
               </w:rPr>
-              <w:instrText xml:space="preserve"> PAGEREF _Toc205024020 \h </w:instrText>
+              <w:instrText xml:space="preserve"> PAGEREF _Toc206603662 \h </w:instrText>
             </w:r>
             <w:r>
               <w:rPr>
@@ -659,7 +666,7 @@
               <w:lang w:bidi="ar-SA"/>
             </w:rPr>
           </w:pPr>
-          <w:hyperlink w:anchor="_Toc205024021" w:history="1">
+          <w:hyperlink w:anchor="_Toc206603663" w:history="1">
             <w:r>
               <w:rPr>
                 <w:rStyle w:val="Hyperlink"/>
@@ -686,7 +693,7 @@
                 <w:noProof/>
                 <w:webHidden/>
               </w:rPr>
-              <w:instrText xml:space="preserve"> PAGEREF _Toc205024021 \h </w:instrText>
+              <w:instrText xml:space="preserve"> PAGEREF _Toc206603663 \h </w:instrText>
             </w:r>
             <w:r>
               <w:rPr>
@@ -729,7 +736,7 @@
               <w:lang w:bidi="ar-SA"/>
             </w:rPr>
           </w:pPr>
-          <w:hyperlink w:anchor="_Toc205024022" w:history="1">
+          <w:hyperlink w:anchor="_Toc206603664" w:history="1">
             <w:r>
               <w:rPr>
                 <w:rStyle w:val="Hyperlink"/>
@@ -756,7 +763,7 @@
                 <w:noProof/>
                 <w:webHidden/>
               </w:rPr>
-              <w:instrText xml:space="preserve"> PAGEREF _Toc205024022 \h </w:instrText>
+              <w:instrText xml:space="preserve"> PAGEREF _Toc206603664 \h </w:instrText>
             </w:r>
             <w:r>
               <w:rPr>
@@ -799,7 +806,7 @@
               <w:lang w:bidi="ar-SA"/>
             </w:rPr>
           </w:pPr>
-          <w:hyperlink w:anchor="_Toc205024023" w:history="1">
+          <w:hyperlink w:anchor="_Toc206603665" w:history="1">
             <w:r>
               <w:rPr>
                 <w:rStyle w:val="Hyperlink"/>
@@ -826,7 +833,7 @@
                 <w:noProof/>
                 <w:webHidden/>
               </w:rPr>
-              <w:instrText xml:space="preserve"> PAGEREF _Toc205024023 \h </w:instrText>
+              <w:instrText xml:space="preserve"> PAGEREF _Toc206603665 \h </w:instrText>
             </w:r>
             <w:r>
               <w:rPr>
@@ -869,12 +876,82 @@
               <w:lang w:bidi="ar-SA"/>
             </w:rPr>
           </w:pPr>
-          <w:hyperlink w:anchor="_Toc205024024" w:history="1">
+          <w:hyperlink w:anchor="_Toc206603666" w:history="1">
             <w:r>
               <w:rPr>
                 <w:rStyle w:val="Hyperlink"/>
                 <w:noProof/>
               </w:rPr>
+              <w:t>Descriptor Changes for SY 2025-2026</w:t>
+            </w:r>
+            <w:r>
+              <w:rPr>
+                <w:noProof/>
+                <w:webHidden/>
+              </w:rPr>
+              <w:tab/>
+            </w:r>
+            <w:r>
+              <w:rPr>
+                <w:noProof/>
+                <w:webHidden/>
+              </w:rPr>
+              <w:fldChar w:fldCharType="begin"/>
+            </w:r>
+            <w:r>
+              <w:rPr>
+                <w:noProof/>
+                <w:webHidden/>
+              </w:rPr>
+              <w:instrText xml:space="preserve"> PAGEREF _Toc206603666 \h </w:instrText>
+            </w:r>
+            <w:r>
+              <w:rPr>
+                <w:noProof/>
+                <w:webHidden/>
+              </w:rPr>
+            </w:r>
+            <w:r>
+              <w:rPr>
+                <w:noProof/>
+                <w:webHidden/>
+              </w:rPr>
+              <w:fldChar w:fldCharType="separate"/>
+            </w:r>
+            <w:r>
+              <w:rPr>
+                <w:noProof/>
+                <w:webHidden/>
+              </w:rPr>
+              <w:t>6</w:t>
+            </w:r>
+            <w:r>
+              <w:rPr>
+                <w:noProof/>
+                <w:webHidden/>
+              </w:rPr>
+              <w:fldChar w:fldCharType="end"/>
+            </w:r>
+          </w:hyperlink>
+        </w:p>
+        <w:p>
+          <w:pPr>
+            <w:pStyle w:val="TOC3"/>
+            <w:tabs>
+              <w:tab w:val="right" w:leader="dot" w:pos="10070"/>
+            </w:tabs>
+            <w:rPr>
+              <w:rFonts w:asciiTheme="minorHAnsi" w:eastAsiaTheme="minorEastAsia" w:hAnsiTheme="minorHAnsi" w:cstheme="minorBidi"/>
+              <w:noProof/>
+              <w:lang w:bidi="ar-SA"/>
+            </w:rPr>
+          </w:pPr>
+          <w:hyperlink w:anchor="_Toc206603667" w:history="1">
+            <w:r>
+              <w:rPr>
+                <w:rStyle w:val="Hyperlink"/>
+                <w:noProof/>
+              </w:rPr>
               <w:t>Ed-Fi v6.2 Production API URLs</w:t>
             </w:r>
             <w:r>
@@ -896,7 +973,7 @@
                 <w:noProof/>
                 <w:webHidden/>
               </w:rPr>
-              <w:instrText xml:space="preserve"> PAGEREF _Toc205024024 \h </w:instrText>
+              <w:instrText xml:space="preserve"> PAGEREF _Toc206603667 \h </w:instrText>
             </w:r>
             <w:r>
               <w:rPr>
@@ -939,7 +1016,7 @@
               <w:lang w:bidi="ar-SA"/>
             </w:rPr>
           </w:pPr>
-          <w:hyperlink w:anchor="_Toc205024025" w:history="1">
+          <w:hyperlink w:anchor="_Toc206603668" w:history="1">
             <w:r>
               <w:rPr>
                 <w:rStyle w:val="Hyperlink"/>
@@ -966,7 +1043,7 @@
                 <w:noProof/>
                 <w:webHidden/>
               </w:rPr>
-              <w:instrText xml:space="preserve"> PAGEREF _Toc205024025 \h </w:instrText>
+              <w:instrText xml:space="preserve"> PAGEREF _Toc206603668 \h </w:instrText>
             </w:r>
             <w:r>
               <w:rPr>
@@ -1009,7 +1086,7 @@
               <w:lang w:bidi="ar-SA"/>
             </w:rPr>
           </w:pPr>
-          <w:hyperlink w:anchor="_Toc205024026" w:history="1">
+          <w:hyperlink w:anchor="_Toc206603669" w:history="1">
             <w:r>
               <w:rPr>
                 <w:rStyle w:val="Hyperlink"/>
@@ -1036,7 +1113,7 @@
                 <w:noProof/>
                 <w:webHidden/>
               </w:rPr>
-              <w:instrText xml:space="preserve"> PAGEREF _Toc205024026 \h </w:instrText>
+              <w:instrText xml:space="preserve"> PAGEREF _Toc206603669 \h </w:instrText>
             </w:r>
             <w:r>
               <w:rPr>
@@ -1079,7 +1156,7 @@
               <w:lang w:bidi="ar-SA"/>
             </w:rPr>
           </w:pPr>
-          <w:hyperlink w:anchor="_Toc205024027" w:history="1">
+          <w:hyperlink w:anchor="_Toc206603670" w:history="1">
             <w:r>
               <w:rPr>
                 <w:rStyle w:val="Hyperlink"/>
@@ -1106,7 +1183,7 @@
                 <w:noProof/>
                 <w:webHidden/>
               </w:rPr>
-              <w:instrText xml:space="preserve"> PAGEREF _Toc205024027 \h </w:instrText>
+              <w:instrText xml:space="preserve"> PAGEREF _Toc206603670 \h </w:instrText>
             </w:r>
             <w:r>
               <w:rPr>
@@ -1149,7 +1226,7 @@
               <w:lang w:bidi="ar-SA"/>
             </w:rPr>
           </w:pPr>
-          <w:hyperlink w:anchor="_Toc205024028" w:history="1">
+          <w:hyperlink w:anchor="_Toc206603671" w:history="1">
             <w:r>
               <w:rPr>
                 <w:rStyle w:val="Hyperlink"/>
@@ -1176,7 +1253,7 @@
                 <w:noProof/>
                 <w:webHidden/>
               </w:rPr>
-              <w:instrText xml:space="preserve"> PAGEREF _Toc205024028 \h </w:instrText>
+              <w:instrText xml:space="preserve"> PAGEREF _Toc206603671 \h </w:instrText>
             </w:r>
             <w:r>
               <w:rPr>
@@ -1219,7 +1296,7 @@
               <w:lang w:bidi="ar-SA"/>
             </w:rPr>
           </w:pPr>
-          <w:hyperlink w:anchor="_Toc205024029" w:history="1">
+          <w:hyperlink w:anchor="_Toc206603672" w:history="1">
             <w:r>
               <w:rPr>
                 <w:rStyle w:val="Hyperlink"/>
@@ -1246,7 +1323,7 @@
                 <w:noProof/>
                 <w:webHidden/>
               </w:rPr>
-              <w:instrText xml:space="preserve"> PAGEREF _Toc205024029 \h </w:instrText>
+              <w:instrText xml:space="preserve"> PAGEREF _Toc206603672 \h </w:instrText>
             </w:r>
             <w:r>
               <w:rPr>
@@ -1289,7 +1366,7 @@
               <w:lang w:bidi="ar-SA"/>
             </w:rPr>
           </w:pPr>
-          <w:hyperlink w:anchor="_Toc205024030" w:history="1">
+          <w:hyperlink w:anchor="_Toc206603673" w:history="1">
             <w:r>
               <w:rPr>
                 <w:rStyle w:val="Hyperlink"/>
@@ -1316,7 +1393,7 @@
                 <w:noProof/>
                 <w:webHidden/>
               </w:rPr>
-              <w:instrText xml:space="preserve"> PAGEREF _Toc205024030 \h </w:instrText>
+              <w:instrText xml:space="preserve"> PAGEREF _Toc206603673 \h </w:instrText>
             </w:r>
             <w:r>
               <w:rPr>
@@ -1336,7 +1413,7 @@
                 <w:noProof/>
                 <w:webHidden/>
               </w:rPr>
-              <w:t>6</w:t>
+              <w:t>7</w:t>
             </w:r>
             <w:r>
               <w:rPr>
@@ -1359,7 +1436,7 @@
               <w:lang w:bidi="ar-SA"/>
             </w:rPr>
           </w:pPr>
-          <w:hyperlink w:anchor="_Toc205024031" w:history="1">
+          <w:hyperlink w:anchor="_Toc206603674" w:history="1">
             <w:r>
               <w:rPr>
                 <w:rStyle w:val="Hyperlink"/>
@@ -1386,7 +1463,7 @@
                 <w:noProof/>
                 <w:webHidden/>
               </w:rPr>
-              <w:instrText xml:space="preserve"> PAGEREF _Toc205024031 \h </w:instrText>
+              <w:instrText xml:space="preserve"> PAGEREF _Toc206603674 \h </w:instrText>
             </w:r>
             <w:r>
               <w:rPr>
@@ -1406,7 +1483,7 @@
                 <w:noProof/>
                 <w:webHidden/>
               </w:rPr>
-              <w:t>6</w:t>
+              <w:t>7</w:t>
             </w:r>
             <w:r>
               <w:rPr>
@@ -1429,7 +1506,7 @@
               <w:lang w:bidi="ar-SA"/>
             </w:rPr>
           </w:pPr>
-          <w:hyperlink w:anchor="_Toc205024032" w:history="1">
+          <w:hyperlink w:anchor="_Toc206603675" w:history="1">
             <w:r>
               <w:rPr>
                 <w:rStyle w:val="Hyperlink"/>
@@ -1456,7 +1533,7 @@
                 <w:noProof/>
                 <w:webHidden/>
               </w:rPr>
-              <w:instrText xml:space="preserve"> PAGEREF _Toc205024032 \h </w:instrText>
+              <w:instrText xml:space="preserve"> PAGEREF _Toc206603675 \h </w:instrText>
             </w:r>
             <w:r>
               <w:rPr>
@@ -1476,7 +1553,7 @@
                 <w:noProof/>
                 <w:webHidden/>
               </w:rPr>
-              <w:t>6</w:t>
+              <w:t>7</w:t>
             </w:r>
             <w:r>
               <w:rPr>
@@ -1499,7 +1576,7 @@
               <w:lang w:bidi="ar-SA"/>
             </w:rPr>
           </w:pPr>
-          <w:hyperlink w:anchor="_Toc205024033" w:history="1">
+          <w:hyperlink w:anchor="_Toc206603676" w:history="1">
             <w:r>
               <w:rPr>
                 <w:rStyle w:val="Hyperlink"/>
@@ -1526,7 +1603,7 @@
                 <w:noProof/>
                 <w:webHidden/>
               </w:rPr>
-              <w:instrText xml:space="preserve"> PAGEREF _Toc205024033 \h </w:instrText>
+              <w:instrText xml:space="preserve"> PAGEREF _Toc206603676 \h </w:instrText>
             </w:r>
             <w:r>
               <w:rPr>
@@ -1546,7 +1623,7 @@
                 <w:noProof/>
                 <w:webHidden/>
               </w:rPr>
-              <w:t>6</w:t>
+              <w:t>7</w:t>
             </w:r>
             <w:r>
               <w:rPr>
@@ -1569,7 +1646,7 @@
               <w:lang w:bidi="ar-SA"/>
             </w:rPr>
           </w:pPr>
-          <w:hyperlink w:anchor="_Toc205024034" w:history="1">
+          <w:hyperlink w:anchor="_Toc206603677" w:history="1">
             <w:r>
               <w:rPr>
                 <w:rStyle w:val="Hyperlink"/>
@@ -1596,7 +1673,7 @@
                 <w:noProof/>
                 <w:webHidden/>
               </w:rPr>
-              <w:instrText xml:space="preserve"> PAGEREF _Toc205024034 \h </w:instrText>
+              <w:instrText xml:space="preserve"> PAGEREF _Toc206603677 \h </w:instrText>
             </w:r>
             <w:r>
               <w:rPr>
@@ -1639,7 +1716,7 @@
               <w:lang w:bidi="ar-SA"/>
             </w:rPr>
           </w:pPr>
-          <w:hyperlink w:anchor="_Toc205024035" w:history="1">
+          <w:hyperlink w:anchor="_Toc206603678" w:history="1">
             <w:r>
               <w:rPr>
                 <w:rStyle w:val="Hyperlink"/>
@@ -1666,7 +1743,7 @@
                 <w:noProof/>
                 <w:webHidden/>
               </w:rPr>
-              <w:instrText xml:space="preserve"> PAGEREF _Toc205024035 \h </w:instrText>
+              <w:instrText xml:space="preserve"> PAGEREF _Toc206603678 \h </w:instrText>
             </w:r>
             <w:r>
               <w:rPr>
@@ -1709,7 +1786,7 @@
               <w:lang w:bidi="ar-SA"/>
             </w:rPr>
           </w:pPr>
-          <w:hyperlink w:anchor="_Toc205024036" w:history="1">
+          <w:hyperlink w:anchor="_Toc206603679" w:history="1">
             <w:r>
               <w:rPr>
                 <w:rStyle w:val="Hyperlink"/>
@@ -1736,7 +1813,7 @@
                 <w:noProof/>
                 <w:webHidden/>
               </w:rPr>
-              <w:instrText xml:space="preserve"> PAGEREF _Toc205024036 \h </w:instrText>
+              <w:instrText xml:space="preserve"> PAGEREF _Toc206603679 \h </w:instrText>
             </w:r>
             <w:r>
               <w:rPr>
@@ -1779,7 +1856,7 @@
               <w:lang w:bidi="ar-SA"/>
             </w:rPr>
           </w:pPr>
-          <w:hyperlink w:anchor="_Toc205024037" w:history="1">
+          <w:hyperlink w:anchor="_Toc206603680" w:history="1">
             <w:r>
               <w:rPr>
                 <w:rStyle w:val="Hyperlink"/>
@@ -1806,7 +1883,7 @@
                 <w:noProof/>
                 <w:webHidden/>
               </w:rPr>
-              <w:instrText xml:space="preserve"> PAGEREF _Toc205024037 \h </w:instrText>
+              <w:instrText xml:space="preserve"> PAGEREF _Toc206603680 \h </w:instrText>
             </w:r>
             <w:r>
               <w:rPr>
@@ -1826,7 +1903,7 @@
                 <w:noProof/>
                 <w:webHidden/>
               </w:rPr>
-              <w:t>7</w:t>
+              <w:t>8</w:t>
             </w:r>
             <w:r>
               <w:rPr>
@@ -1849,7 +1926,7 @@
               <w:lang w:bidi="ar-SA"/>
             </w:rPr>
           </w:pPr>
-          <w:hyperlink w:anchor="_Toc205024038" w:history="1">
+          <w:hyperlink w:anchor="_Toc206603681" w:history="1">
             <w:r>
               <w:rPr>
                 <w:rStyle w:val="Hyperlink"/>
@@ -1876,7 +1953,7 @@
                 <w:noProof/>
                 <w:webHidden/>
               </w:rPr>
-              <w:instrText xml:space="preserve"> PAGEREF _Toc205024038 \h </w:instrText>
+              <w:instrText xml:space="preserve"> PAGEREF _Toc206603681 \h </w:instrText>
             </w:r>
             <w:r>
               <w:rPr>
@@ -1919,7 +1996,7 @@
               <w:lang w:bidi="ar-SA"/>
             </w:rPr>
           </w:pPr>
-          <w:hyperlink w:anchor="_Toc205024039" w:history="1">
+          <w:hyperlink w:anchor="_Toc206603682" w:history="1">
             <w:r>
               <w:rPr>
                 <w:rStyle w:val="Hyperlink"/>
@@ -1946,7 +2023,7 @@
                 <w:noProof/>
                 <w:webHidden/>
               </w:rPr>
-              <w:instrText xml:space="preserve"> PAGEREF _Toc205024039 \h </w:instrText>
+              <w:instrText xml:space="preserve"> PAGEREF _Toc206603682 \h </w:instrText>
             </w:r>
             <w:r>
               <w:rPr>
@@ -1989,7 +2066,7 @@
               <w:lang w:bidi="ar-SA"/>
             </w:rPr>
           </w:pPr>
-          <w:hyperlink w:anchor="_Toc205024040" w:history="1">
+          <w:hyperlink w:anchor="_Toc206603683" w:history="1">
             <w:r>
               <w:rPr>
                 <w:rStyle w:val="Hyperlink"/>
@@ -2016,7 +2093,7 @@
                 <w:noProof/>
                 <w:webHidden/>
               </w:rPr>
-              <w:instrText xml:space="preserve"> PAGEREF _Toc205024040 \h </w:instrText>
+              <w:instrText xml:space="preserve"> PAGEREF _Toc206603683 \h </w:instrText>
             </w:r>
             <w:r>
               <w:rPr>
@@ -2036,7 +2113,7 @@
                 <w:noProof/>
                 <w:webHidden/>
               </w:rPr>
-              <w:t>8</w:t>
+              <w:t>9</w:t>
             </w:r>
             <w:r>
               <w:rPr>
@@ -2059,7 +2136,7 @@
               <w:lang w:bidi="ar-SA"/>
             </w:rPr>
           </w:pPr>
-          <w:hyperlink w:anchor="_Toc205024041" w:history="1">
+          <w:hyperlink w:anchor="_Toc206603684" w:history="1">
             <w:r>
               <w:rPr>
                 <w:rStyle w:val="Hyperlink"/>
@@ -2086,7 +2163,7 @@
                 <w:noProof/>
                 <w:webHidden/>
               </w:rPr>
-              <w:instrText xml:space="preserve"> PAGEREF _Toc205024041 \h </w:instrText>
+              <w:instrText xml:space="preserve"> PAGEREF _Toc206603684 \h </w:instrText>
             </w:r>
             <w:r>
               <w:rPr>
@@ -2129,7 +2206,7 @@
               <w:lang w:bidi="ar-SA"/>
             </w:rPr>
           </w:pPr>
-          <w:hyperlink w:anchor="_Toc205024042" w:history="1">
+          <w:hyperlink w:anchor="_Toc206603685" w:history="1">
             <w:r>
               <w:rPr>
                 <w:rStyle w:val="Hyperlink"/>
@@ -2156,7 +2233,7 @@
                 <w:noProof/>
                 <w:webHidden/>
               </w:rPr>
-              <w:instrText xml:space="preserve"> PAGEREF _Toc205024042 \h </w:instrText>
+              <w:instrText xml:space="preserve"> PAGEREF _Toc206603685 \h </w:instrText>
             </w:r>
             <w:r>
               <w:rPr>
@@ -2199,7 +2276,7 @@
               <w:lang w:bidi="ar-SA"/>
             </w:rPr>
           </w:pPr>
-          <w:hyperlink w:anchor="_Toc205024043" w:history="1">
+          <w:hyperlink w:anchor="_Toc206603686" w:history="1">
             <w:r>
               <w:rPr>
                 <w:rStyle w:val="Hyperlink"/>
@@ -2227,7 +2304,7 @@
                 <w:noProof/>
                 <w:webHidden/>
               </w:rPr>
-              <w:instrText xml:space="preserve"> PAGEREF _Toc205024043 \h </w:instrText>
+              <w:instrText xml:space="preserve"> PAGEREF _Toc206603686 \h </w:instrText>
             </w:r>
             <w:r>
               <w:rPr>
@@ -2270,7 +2347,7 @@
               <w:lang w:bidi="ar-SA"/>
             </w:rPr>
           </w:pPr>
-          <w:hyperlink w:anchor="_Toc205024044" w:history="1">
+          <w:hyperlink w:anchor="_Toc206603687" w:history="1">
             <w:r>
               <w:rPr>
                 <w:rStyle w:val="Hyperlink"/>
@@ -2298,7 +2375,7 @@
                 <w:noProof/>
                 <w:webHidden/>
               </w:rPr>
-              <w:instrText xml:space="preserve"> PAGEREF _Toc205024044 \h </w:instrText>
+              <w:instrText xml:space="preserve"> PAGEREF _Toc206603687 \h </w:instrText>
             </w:r>
             <w:r>
               <w:rPr>
@@ -2318,7 +2395,7 @@
                 <w:noProof/>
                 <w:webHidden/>
               </w:rPr>
-              <w:t>11</w:t>
+              <w:t>12</w:t>
             </w:r>
             <w:r>
               <w:rPr>
@@ -2341,7 +2418,7 @@
               <w:lang w:bidi="ar-SA"/>
             </w:rPr>
           </w:pPr>
-          <w:hyperlink w:anchor="_Toc205024045" w:history="1">
+          <w:hyperlink w:anchor="_Toc206603688" w:history="1">
             <w:r>
               <w:rPr>
                 <w:rStyle w:val="Hyperlink"/>
@@ -2368,7 +2445,7 @@
                 <w:noProof/>
                 <w:webHidden/>
               </w:rPr>
-              <w:instrText xml:space="preserve"> PAGEREF _Toc205024045 \h </w:instrText>
+              <w:instrText xml:space="preserve"> PAGEREF _Toc206603688 \h </w:instrText>
             </w:r>
             <w:r>
               <w:rPr>
@@ -2388,7 +2465,7 @@
                 <w:noProof/>
                 <w:webHidden/>
               </w:rPr>
-              <w:t>11</w:t>
+              <w:t>12</w:t>
             </w:r>
             <w:r>
               <w:rPr>
@@ -2411,7 +2488,7 @@
               <w:lang w:bidi="ar-SA"/>
             </w:rPr>
           </w:pPr>
-          <w:hyperlink w:anchor="_Toc205024046" w:history="1">
+          <w:hyperlink w:anchor="_Toc206603689" w:history="1">
             <w:r>
               <w:rPr>
                 <w:rStyle w:val="Hyperlink"/>
@@ -2438,7 +2515,7 @@
                 <w:noProof/>
                 <w:webHidden/>
               </w:rPr>
-              <w:instrText xml:space="preserve"> PAGEREF _Toc205024046 \h </w:instrText>
+              <w:instrText xml:space="preserve"> PAGEREF _Toc206603689 \h </w:instrText>
             </w:r>
             <w:r>
               <w:rPr>
@@ -2458,7 +2535,7 @@
                 <w:noProof/>
                 <w:webHidden/>
               </w:rPr>
-              <w:t>12</w:t>
+              <w:t>13</w:t>
             </w:r>
             <w:r>
               <w:rPr>
@@ -2481,7 +2558,7 @@
               <w:lang w:bidi="ar-SA"/>
             </w:rPr>
           </w:pPr>
-          <w:hyperlink w:anchor="_Toc205024047" w:history="1">
+          <w:hyperlink w:anchor="_Toc206603690" w:history="1">
             <w:r>
               <w:rPr>
                 <w:rStyle w:val="Hyperlink"/>
@@ -2508,7 +2585,7 @@
                 <w:noProof/>
                 <w:webHidden/>
               </w:rPr>
-              <w:instrText xml:space="preserve"> PAGEREF _Toc205024047 \h </w:instrText>
+              <w:instrText xml:space="preserve"> PAGEREF _Toc206603690 \h </w:instrText>
             </w:r>
             <w:r>
               <w:rPr>
@@ -2528,7 +2605,7 @@
                 <w:noProof/>
                 <w:webHidden/>
               </w:rPr>
-              <w:t>13</w:t>
+              <w:t>14</w:t>
             </w:r>
             <w:r>
               <w:rPr>
@@ -2551,7 +2628,7 @@
               <w:lang w:bidi="ar-SA"/>
             </w:rPr>
           </w:pPr>
-          <w:hyperlink w:anchor="_Toc205024048" w:history="1">
+          <w:hyperlink w:anchor="_Toc206603691" w:history="1">
             <w:r>
               <w:rPr>
                 <w:rStyle w:val="Hyperlink"/>
@@ -2578,7 +2655,7 @@
                 <w:noProof/>
                 <w:webHidden/>
               </w:rPr>
-              <w:instrText xml:space="preserve"> PAGEREF _Toc205024048 \h </w:instrText>
+              <w:instrText xml:space="preserve"> PAGEREF _Toc206603691 \h </w:instrText>
             </w:r>
             <w:r>
               <w:rPr>
@@ -2598,7 +2675,7 @@
                 <w:noProof/>
                 <w:webHidden/>
               </w:rPr>
-              <w:t>13</w:t>
+              <w:t>14</w:t>
             </w:r>
             <w:r>
               <w:rPr>
@@ -2621,7 +2698,7 @@
               <w:lang w:bidi="ar-SA"/>
             </w:rPr>
           </w:pPr>
-          <w:hyperlink w:anchor="_Toc205024049" w:history="1">
+          <w:hyperlink w:anchor="_Toc206603692" w:history="1">
             <w:r>
               <w:rPr>
                 <w:rStyle w:val="Hyperlink"/>
@@ -2648,7 +2725,7 @@
                 <w:noProof/>
                 <w:webHidden/>
               </w:rPr>
-              <w:instrText xml:space="preserve"> PAGEREF _Toc205024049 \h </w:instrText>
+              <w:instrText xml:space="preserve"> PAGEREF _Toc206603692 \h </w:instrText>
             </w:r>
             <w:r>
               <w:rPr>
@@ -2668,7 +2745,7 @@
                 <w:noProof/>
                 <w:webHidden/>
               </w:rPr>
-              <w:t>13</w:t>
+              <w:t>14</w:t>
             </w:r>
             <w:r>
               <w:rPr>
@@ -2691,7 +2768,7 @@
               <w:lang w:bidi="ar-SA"/>
             </w:rPr>
           </w:pPr>
-          <w:hyperlink w:anchor="_Toc205024050" w:history="1">
+          <w:hyperlink w:anchor="_Toc206603693" w:history="1">
             <w:r>
               <w:rPr>
                 <w:rStyle w:val="Hyperlink"/>
@@ -2718,7 +2795,7 @@
                 <w:noProof/>
                 <w:webHidden/>
               </w:rPr>
-              <w:instrText xml:space="preserve"> PAGEREF _Toc205024050 \h </w:instrText>
+              <w:instrText xml:space="preserve"> PAGEREF _Toc206603693 \h </w:instrText>
             </w:r>
             <w:r>
               <w:rPr>
@@ -2738,7 +2815,7 @@
                 <w:noProof/>
                 <w:webHidden/>
               </w:rPr>
-              <w:t>13</w:t>
+              <w:t>14</w:t>
             </w:r>
             <w:r>
               <w:rPr>
@@ -2761,7 +2838,7 @@
               <w:lang w:bidi="ar-SA"/>
             </w:rPr>
           </w:pPr>
-          <w:hyperlink w:anchor="_Toc205024051" w:history="1">
+          <w:hyperlink w:anchor="_Toc206603694" w:history="1">
             <w:r>
               <w:rPr>
                 <w:rStyle w:val="Hyperlink"/>
@@ -2788,7 +2865,7 @@
                 <w:noProof/>
                 <w:webHidden/>
               </w:rPr>
-              <w:instrText xml:space="preserve"> PAGEREF _Toc205024051 \h </w:instrText>
+              <w:instrText xml:space="preserve"> PAGEREF _Toc206603694 \h </w:instrText>
             </w:r>
             <w:r>
               <w:rPr>
@@ -2808,7 +2885,7 @@
                 <w:noProof/>
                 <w:webHidden/>
               </w:rPr>
-              <w:t>13</w:t>
+              <w:t>14</w:t>
             </w:r>
             <w:r>
               <w:rPr>
@@ -2831,7 +2908,7 @@
               <w:lang w:bidi="ar-SA"/>
             </w:rPr>
           </w:pPr>
-          <w:hyperlink w:anchor="_Toc205024052" w:history="1">
+          <w:hyperlink w:anchor="_Toc206603695" w:history="1">
             <w:r>
               <w:rPr>
                 <w:rStyle w:val="Hyperlink"/>
@@ -2858,7 +2935,7 @@
                 <w:noProof/>
                 <w:webHidden/>
               </w:rPr>
-              <w:instrText xml:space="preserve"> PAGEREF _Toc205024052 \h </w:instrText>
+              <w:instrText xml:space="preserve"> PAGEREF _Toc206603695 \h </w:instrText>
             </w:r>
             <w:r>
               <w:rPr>
@@ -2878,7 +2955,7 @@
                 <w:noProof/>
                 <w:webHidden/>
               </w:rPr>
-              <w:t>14</w:t>
+              <w:t>15</w:t>
             </w:r>
             <w:r>
               <w:rPr>
@@ -2901,7 +2978,7 @@
               <w:lang w:bidi="ar-SA"/>
             </w:rPr>
           </w:pPr>
-          <w:hyperlink w:anchor="_Toc205024053" w:history="1">
+          <w:hyperlink w:anchor="_Toc206603696" w:history="1">
             <w:r>
               <w:rPr>
                 <w:rStyle w:val="Hyperlink"/>
@@ -2928,7 +3005,7 @@
                 <w:noProof/>
                 <w:webHidden/>
               </w:rPr>
-              <w:instrText xml:space="preserve"> PAGEREF _Toc205024053 \h </w:instrText>
+              <w:instrText xml:space="preserve"> PAGEREF _Toc206603696 \h </w:instrText>
             </w:r>
             <w:r>
               <w:rPr>
@@ -2948,7 +3025,7 @@
                 <w:noProof/>
                 <w:webHidden/>
               </w:rPr>
-              <w:t>14</w:t>
+              <w:t>15</w:t>
             </w:r>
             <w:r>
               <w:rPr>
@@ -2971,7 +3048,7 @@
               <w:lang w:bidi="ar-SA"/>
             </w:rPr>
           </w:pPr>
-          <w:hyperlink w:anchor="_Toc205024054" w:history="1">
+          <w:hyperlink w:anchor="_Toc206603697" w:history="1">
             <w:r>
               <w:rPr>
                 <w:rStyle w:val="Hyperlink"/>
@@ -2998,7 +3075,7 @@
                 <w:noProof/>
                 <w:webHidden/>
               </w:rPr>
-              <w:instrText xml:space="preserve"> PAGEREF _Toc205024054 \h </w:instrText>
+              <w:instrText xml:space="preserve"> PAGEREF _Toc206603697 \h </w:instrText>
             </w:r>
             <w:r>
               <w:rPr>
@@ -3018,7 +3095,7 @@
                 <w:noProof/>
                 <w:webHidden/>
               </w:rPr>
-              <w:t>14</w:t>
+              <w:t>15</w:t>
             </w:r>
             <w:r>
               <w:rPr>
@@ -3034,14 +3111,13 @@
             <w:pStyle w:val="Heading2"/>
           </w:pPr>
           <w:r>
-            <w:lastRenderedPageBreak/>
             <w:fldChar w:fldCharType="end"/>
           </w:r>
-          <w:bookmarkStart w:id="1" w:name="_Toc205024014"/>
+          <w:bookmarkStart w:id="0" w:name="_Toc206603656"/>
           <w:r>
             <w:t>Change Log</w:t>
           </w:r>
-          <w:bookmarkEnd w:id="1"/>
+          <w:bookmarkEnd w:id="0"/>
         </w:p>
         <w:tbl>
           <w:tblPr>
@@ -3281,6 +3357,50 @@
               </w:p>
             </w:tc>
           </w:tr>
+          <w:tr>
+            <w:trPr>
+              <w:cnfStyle w:val="000000010000" w:firstRow="0" w:lastRow="0" w:firstColumn="0" w:lastColumn="0" w:oddVBand="0" w:evenVBand="0" w:oddHBand="0" w:evenHBand="1" w:firstRowFirstColumn="0" w:firstRowLastColumn="0" w:lastRowFirstColumn="0" w:lastRowLastColumn="0"/>
+              <w:cantSplit/>
+            </w:trPr>
+            <w:tc>
+              <w:tcPr>
+                <w:tcW w:w="1435" w:type="dxa"/>
+              </w:tcPr>
+              <w:p>
+                <w:pPr>
+                  <w:jc w:val="center"/>
+                </w:pPr>
+                <w:r>
+                  <w:t>v1.3</w:t>
+                </w:r>
+              </w:p>
+            </w:tc>
+            <w:tc>
+              <w:tcPr>
+                <w:tcW w:w="1530" w:type="dxa"/>
+              </w:tcPr>
+              <w:p>
+                <w:pPr>
+                  <w:jc w:val="center"/>
+                </w:pPr>
+                <w:r>
+                  <w:t>8/20/2025</w:t>
+                </w:r>
+              </w:p>
+            </w:tc>
+            <w:tc>
+              <w:tcPr>
+                <w:tcW w:w="6930" w:type="dxa"/>
+              </w:tcPr>
+              <w:p>
+                <w:r>
+                  <w:t>Added descriptor changes for SY 2025-2026 collection.</w:t>
+                </w:r>
+                <w:bookmarkStart w:id="1" w:name="_GoBack"/>
+                <w:bookmarkEnd w:id="1"/>
+              </w:p>
+            </w:tc>
+          </w:tr>
         </w:tbl>
         <w:p>
           <w:pPr>
@@ -3316,7 +3436,7 @@
               <w:lang w:bidi="ar-SA"/>
             </w:rPr>
           </w:pPr>
-          <w:bookmarkStart w:id="2" w:name="_Toc205024015"/>
+          <w:bookmarkStart w:id="2" w:name="_Toc206603657"/>
           <w:r>
             <w:rPr>
               <w:lang w:bidi="ar-SA"/>
@@ -3721,7 +3841,7 @@
           <w:pPr>
             <w:pStyle w:val="Heading3"/>
           </w:pPr>
-          <w:bookmarkStart w:id="3" w:name="_Toc205024016"/>
+          <w:bookmarkStart w:id="3" w:name="_Toc206603658"/>
           <w:r>
             <w:t>SIS Vendor Certification Requirements for MDE’s Ed-Fi System</w:t>
           </w:r>
@@ -4035,7 +4155,7 @@
           <w:pPr>
             <w:pStyle w:val="Heading4"/>
           </w:pPr>
-          <w:bookmarkStart w:id="4" w:name="_Toc205024017"/>
+          <w:bookmarkStart w:id="4" w:name="_Toc206603659"/>
           <w:r>
             <w:t xml:space="preserve">Preparation for </w:t>
           </w:r>
@@ -4076,330 +4196,1256 @@
         <w:p>
           <w:r>
             <w:lastRenderedPageBreak/>
-            <w:t xml:space="preserve">For </w:t>
-          </w:r>
-          <w:r>
-            <w:t>MARSS-related</w:t>
-          </w:r>
-          <w:r>
-            <w:t xml:space="preserve"> SIS Vendor Certification</w:t>
+            <w:t xml:space="preserve">For MARSS-related SIS Vendor Certifications, </w:t>
+          </w:r>
+          <w:r>
+            <w:t xml:space="preserve">MDE </w:t>
+          </w:r>
+          <w:r>
+            <w:t>is</w:t>
+          </w:r>
+          <w:r>
+            <w:t xml:space="preserve"> us</w:t>
+          </w:r>
+          <w:r>
+            <w:t>ing</w:t>
+          </w:r>
+          <w:r>
+            <w:t xml:space="preserve"> a new end-to-end testing process which allows MDE and MNIT to see how the data sync from the SIS vendor is translated by MDE’s Ed-Fi data pipeline for MARSS and validate the end results.  </w:t>
+          </w:r>
+          <w:r>
+            <w:t xml:space="preserve">This new end-to-end testing process was </w:t>
+          </w:r>
+          <w:r>
+            <w:t>first tested</w:t>
+          </w:r>
+          <w:r>
+            <w:t xml:space="preserve"> for Joint Powers SIS Vendor Certification.</w:t>
+          </w:r>
+        </w:p>
+        <w:p>
+          <w:r>
+            <w:t xml:space="preserve">To support this testing process, </w:t>
+          </w:r>
+          <w:r>
+            <w:rPr>
+              <w:b/>
+            </w:rPr>
+            <w:t>SIS vendors must communicate the test sandbox key at least one day before the certification meeting</w:t>
+          </w:r>
+          <w:r>
+            <w:t xml:space="preserve"> to allow the end-to-end test environment to be configured ahead of time.</w:t>
+          </w:r>
+        </w:p>
+        <w:p>
+          <w:pPr>
+            <w:pStyle w:val="Heading3"/>
+          </w:pPr>
+          <w:bookmarkStart w:id="5" w:name="_Toc206603660"/>
+          <w:r>
+            <w:t>Reminders</w:t>
+          </w:r>
+          <w:bookmarkEnd w:id="5"/>
+        </w:p>
+        <w:p>
+          <w:pPr>
+            <w:pStyle w:val="Heading4"/>
+          </w:pPr>
+          <w:bookmarkStart w:id="6" w:name="_Toc206603661"/>
+          <w:r>
+            <w:t xml:space="preserve">Production </w:t>
+          </w:r>
+          <w:r>
+            <w:t>Ed-Fi Key &amp; Secret Update Process</w:t>
+          </w:r>
+          <w:bookmarkEnd w:id="6"/>
+        </w:p>
+        <w:p>
+          <w:r>
+            <w:t xml:space="preserve">MDE’s </w:t>
+          </w:r>
+          <w:r>
+            <w:t>process to provide updated</w:t>
+          </w:r>
+          <w:r>
+            <w:t xml:space="preserve"> </w:t>
+          </w:r>
+          <w:r>
+            <w:t xml:space="preserve">production </w:t>
+          </w:r>
+          <w:r>
+            <w:t>key</w:t>
           </w:r>
           <w:r>
             <w:t>s</w:t>
           </w:r>
           <w:r>
-            <w:t xml:space="preserve">, </w:t>
-          </w:r>
-          <w:r>
-            <w:t xml:space="preserve">MDE </w:t>
-          </w:r>
-          <w:r>
-            <w:t>is</w:t>
-          </w:r>
-          <w:r>
-            <w:t xml:space="preserve"> us</w:t>
-          </w:r>
-          <w:r>
-            <w:t>ing</w:t>
-          </w:r>
-          <w:r>
-            <w:t xml:space="preserve"> a new end-to-end testing process which allows MDE and MNIT to see how the data sync from the SIS vendor is translated by MDE’s Ed-Fi data pipeline for MARSS and validate the end results.  </w:t>
-          </w:r>
-          <w:r>
-            <w:t xml:space="preserve">This new end-to-end testing process was </w:t>
-          </w:r>
-          <w:r>
-            <w:t>first tested</w:t>
-          </w:r>
-          <w:r>
-            <w:t xml:space="preserve"> for</w:t>
-          </w:r>
-          <w:r>
-            <w:t xml:space="preserve"> Joint Powers SIS Vendor Certification</w:t>
+            <w:t xml:space="preserve"> &amp; secret</w:t>
+          </w:r>
+          <w:r>
+            <w:t>s</w:t>
+          </w:r>
+          <w:r>
+            <w:t xml:space="preserve"> migrate</w:t>
+          </w:r>
+          <w:r>
+            <w:t>s</w:t>
+          </w:r>
+          <w:r>
+            <w:t xml:space="preserve"> LEA keys and secrets from the prior year with the year suffix on the Ed-Fi API key. We will be using the same process for SY 202</w:t>
+          </w:r>
+          <w:r>
+            <w:t>5</w:t>
+          </w:r>
+          <w:r>
+            <w:t>-</w:t>
+          </w:r>
+          <w:r>
+            <w:t>2026</w:t>
+          </w:r>
+          <w:r>
+            <w:t xml:space="preserve">, incrementing the Ed-Fi API key suffix to </w:t>
+          </w:r>
+          <w:r>
+            <w:t>‘</w:t>
+          </w:r>
+          <w:r>
+            <w:t>202</w:t>
+          </w:r>
+          <w:r>
+            <w:t>6</w:t>
+          </w:r>
+          <w:r>
+            <w:t>’</w:t>
           </w:r>
           <w:r>
             <w:t>.</w:t>
           </w:r>
         </w:p>
         <w:p>
-          <w:r>
-            <w:t xml:space="preserve">To support this testing process, </w:t>
-          </w:r>
-          <w:r>
+          <w:pPr>
+            <w:pStyle w:val="Heading4"/>
+          </w:pPr>
+          <w:bookmarkStart w:id="7" w:name="_Toc206603662"/>
+          <w:r>
+            <w:t>Update Your Ed-Fi Descriptors Annually</w:t>
+          </w:r>
+          <w:bookmarkEnd w:id="7"/>
+        </w:p>
+        <w:p>
+          <w:r>
+            <w:t xml:space="preserve">Whenever possible, MDE schedules updates to Ed-Fi descriptor values at the beginning of each new school year rather than mid-year updates. SIS vendors should annually update </w:t>
+          </w:r>
+          <w:r>
+            <w:t xml:space="preserve">their </w:t>
+          </w:r>
+          <w:r>
+            <w:t>Ed-Fi descriptor tables before the beginning of each school year.</w:t>
+          </w:r>
+        </w:p>
+        <w:p>
+          <w:pPr>
+            <w:pStyle w:val="Heading3"/>
+          </w:pPr>
+          <w:bookmarkStart w:id="8" w:name="_Toc206603663"/>
+          <w:r>
+            <w:t>Documentation Conventions</w:t>
+          </w:r>
+          <w:bookmarkEnd w:id="8"/>
+        </w:p>
+        <w:p>
+          <w:pPr>
+            <w:rPr>
+              <w:szCs w:val="20"/>
+            </w:rPr>
+          </w:pPr>
+          <w:r>
+            <w:rPr>
+              <w:szCs w:val="20"/>
+            </w:rPr>
+            <w:t xml:space="preserve">URLs in this document </w:t>
+          </w:r>
+          <w:r>
+            <w:rPr>
+              <w:szCs w:val="20"/>
+            </w:rPr>
+            <w:t>might</w:t>
+          </w:r>
+          <w:r>
+            <w:rPr>
+              <w:szCs w:val="20"/>
+            </w:rPr>
+            <w:t xml:space="preserve"> </w:t>
+          </w:r>
+          <w:r>
+            <w:rPr>
+              <w:szCs w:val="20"/>
+            </w:rPr>
+            <w:t xml:space="preserve">not be active at first, and </w:t>
+          </w:r>
+          <w:r>
+            <w:rPr>
+              <w:szCs w:val="20"/>
+            </w:rPr>
+            <w:t>will then be</w:t>
+          </w:r>
+          <w:r>
+            <w:rPr>
+              <w:szCs w:val="20"/>
+            </w:rPr>
+            <w:t xml:space="preserve"> </w:t>
+          </w:r>
+          <w:r>
+            <w:rPr>
+              <w:szCs w:val="20"/>
+            </w:rPr>
+            <w:t>marked with:</w:t>
+          </w:r>
+        </w:p>
+        <w:p>
+          <w:pPr>
+            <w:ind w:firstLine="720"/>
+            <w:rPr>
+              <w:color w:val="FF0000"/>
+              <w:szCs w:val="20"/>
+            </w:rPr>
+          </w:pPr>
+          <w:r>
+            <w:rPr>
+              <w:color w:val="FF0000"/>
+              <w:szCs w:val="20"/>
+            </w:rPr>
+            <w:t>Not currently active</w:t>
+          </w:r>
+        </w:p>
+        <w:p>
+          <w:r>
+            <w:rPr>
+              <w:szCs w:val="20"/>
+            </w:rPr>
+            <w:t>These URLs are also subject to change upon actual Ed-Fi implementation for the 202</w:t>
+          </w:r>
+          <w:r>
+            <w:rPr>
+              <w:szCs w:val="20"/>
+            </w:rPr>
+            <w:t>5</w:t>
+          </w:r>
+          <w:r>
+            <w:rPr>
+              <w:szCs w:val="20"/>
+            </w:rPr>
+            <w:t>-202</w:t>
+          </w:r>
+          <w:r>
+            <w:rPr>
+              <w:szCs w:val="20"/>
+            </w:rPr>
+            <w:t>6</w:t>
+          </w:r>
+          <w:r>
+            <w:rPr>
+              <w:szCs w:val="20"/>
+            </w:rPr>
+            <w:t xml:space="preserve"> school year.</w:t>
+          </w:r>
+        </w:p>
+        <w:p>
+          <w:pPr>
+            <w:pStyle w:val="Heading2"/>
+          </w:pPr>
+          <w:bookmarkStart w:id="9" w:name="_Toc206603664"/>
+          <w:r>
+            <w:t>Ed-Fi v6.2 API Reference for SY 2025-2026</w:t>
+          </w:r>
+          <w:bookmarkEnd w:id="9"/>
+        </w:p>
+        <w:p>
+          <w:pPr>
+            <w:pStyle w:val="Heading3"/>
+          </w:pPr>
+          <w:bookmarkStart w:id="10" w:name="_Toc206603665"/>
+          <w:r>
+            <w:t>Upgrade to Ed-Fi v6.2 for SY 2025-2026</w:t>
+          </w:r>
+          <w:bookmarkEnd w:id="10"/>
+        </w:p>
+        <w:p>
+          <w:pPr>
             <w:rPr>
               <w:b/>
             </w:rPr>
-            <w:t>SIS vendors must communicate the test sandbox key at least one day before the certification meeting</w:t>
-          </w:r>
-          <w:r>
-            <w:t xml:space="preserve"> to allow the end-to-end test environment to be configured ahead of time.</w:t>
+          </w:pPr>
+          <w:r>
+            <w:t xml:space="preserve">MDE has upgraded to Ed-Fi version 6.2 for the 2025-2026 school year.  This upgrade also moves MDE’s Ed-Fi system to cloud hosting in Microsoft Azure. This upgrade required system architecture changes that resulted in a new URL format for MDE Ed-Fi system components for the 2025-2026 school year.  </w:t>
+          </w:r>
+          <w:r>
+            <w:rPr>
+              <w:b/>
+            </w:rPr>
+            <w:t>Please use the new URL format for connecting to MDE’s Ed-Fi API for the 2025-2026 school year.</w:t>
+          </w:r>
+        </w:p>
+        <w:p>
+          <w:r>
+            <w:t>Note that MDE will continue to use the current Ed-Fi version 5.2 environment for the remainder of the 2024-2025 data collection.  The URLs for the Ed-Fi version 5.2 environment are unchanged.</w:t>
+          </w:r>
+        </w:p>
+        <w:p>
+          <w:pPr>
+            <w:spacing w:before="120" w:after="0"/>
+            <w:rPr>
+              <w:rFonts w:asciiTheme="minorHAnsi" w:eastAsiaTheme="majorEastAsia" w:hAnsiTheme="minorHAnsi" w:cs="Arial"/>
+              <w:b/>
+              <w:color w:val="003865" w:themeColor="accent1"/>
+              <w:sz w:val="26"/>
+              <w:szCs w:val="24"/>
+            </w:rPr>
+          </w:pPr>
+          <w:r>
+            <w:br w:type="page"/>
           </w:r>
         </w:p>
         <w:p>
           <w:pPr>
             <w:pStyle w:val="Heading3"/>
           </w:pPr>
-          <w:bookmarkStart w:id="5" w:name="_Toc205024018"/>
-          <w:r>
-            <w:t>Reminders</w:t>
-          </w:r>
-          <w:bookmarkEnd w:id="5"/>
+          <w:bookmarkStart w:id="11" w:name="_Toc206603666"/>
+          <w:r>
+            <w:lastRenderedPageBreak/>
+            <w:t>Descriptor Changes for SY 2025-2026</w:t>
+          </w:r>
+          <w:bookmarkEnd w:id="11"/>
+        </w:p>
+        <w:p>
+          <w:r>
+            <w:t xml:space="preserve">Each descriptor name links to the corresponding </w:t>
+          </w:r>
+          <w:hyperlink r:id="rId9" w:history="1">
+            <w:r>
+              <w:rPr>
+                <w:rStyle w:val="Hyperlink"/>
+                <w:szCs w:val="20"/>
+              </w:rPr>
+              <w:t>MDE Ed-Fi API Descri</w:t>
+            </w:r>
+            <w:r>
+              <w:rPr>
+                <w:rStyle w:val="Hyperlink"/>
+                <w:szCs w:val="20"/>
+              </w:rPr>
+              <w:t>p</w:t>
+            </w:r>
+            <w:r>
+              <w:rPr>
+                <w:rStyle w:val="Hyperlink"/>
+                <w:szCs w:val="20"/>
+              </w:rPr>
+              <w:t>tor Table</w:t>
+            </w:r>
+          </w:hyperlink>
+          <w:r>
+            <w:t xml:space="preserve"> on</w:t>
+          </w:r>
+          <w:r>
+            <w:rPr>
+              <w:rStyle w:val="Hyperlink"/>
+              <w:szCs w:val="20"/>
+            </w:rPr>
+            <w:t xml:space="preserve"> </w:t>
+          </w:r>
+          <w:hyperlink r:id="rId10" w:history="1">
+            <w:r>
+              <w:rPr>
+                <w:rStyle w:val="Hyperlink"/>
+                <w:szCs w:val="20"/>
+              </w:rPr>
+              <w:t>MDE’</w:t>
+            </w:r>
+            <w:r>
+              <w:rPr>
+                <w:rStyle w:val="Hyperlink"/>
+                <w:szCs w:val="20"/>
+              </w:rPr>
+              <w:t>s</w:t>
+            </w:r>
+            <w:r>
+              <w:rPr>
+                <w:rStyle w:val="Hyperlink"/>
+                <w:szCs w:val="20"/>
+              </w:rPr>
+              <w:t xml:space="preserve"> Ed-Fi Documentation GitHub site</w:t>
+            </w:r>
+          </w:hyperlink>
+          <w:r>
+            <w:rPr>
+              <w:rStyle w:val="Hyperlink"/>
+              <w:szCs w:val="20"/>
+            </w:rPr>
+            <w:t>.</w:t>
+          </w:r>
+        </w:p>
+        <w:tbl>
+          <w:tblPr>
+            <w:tblStyle w:val="TableGrid1"/>
+            <w:tblW w:w="0" w:type="auto"/>
+            <w:tblLook w:val="04A0" w:firstRow="1" w:lastRow="0" w:firstColumn="1" w:lastColumn="0" w:noHBand="0" w:noVBand="1"/>
+            <w:tblDescription w:val="Table"/>
+          </w:tblPr>
+          <w:tblGrid>
+            <w:gridCol w:w="4225"/>
+            <w:gridCol w:w="5760"/>
+          </w:tblGrid>
+          <w:tr>
+            <w:trPr>
+              <w:cnfStyle w:val="100000000000" w:firstRow="1" w:lastRow="0" w:firstColumn="0" w:lastColumn="0" w:oddVBand="0" w:evenVBand="0" w:oddHBand="0" w:evenHBand="0" w:firstRowFirstColumn="0" w:firstRowLastColumn="0" w:lastRowFirstColumn="0" w:lastRowLastColumn="0"/>
+              <w:cantSplit/>
+              <w:tblHeader/>
+            </w:trPr>
+            <w:tc>
+              <w:tcPr>
+                <w:tcW w:w="4225" w:type="dxa"/>
+                <w:vAlign w:val="bottom"/>
+              </w:tcPr>
+              <w:p>
+                <w:pPr>
+                  <w:spacing w:before="0" w:after="0"/>
+                </w:pPr>
+                <w:r>
+                  <w:t>Descriptor Name</w:t>
+                </w:r>
+              </w:p>
+            </w:tc>
+            <w:tc>
+              <w:tcPr>
+                <w:tcW w:w="5760" w:type="dxa"/>
+                <w:vAlign w:val="bottom"/>
+              </w:tcPr>
+              <w:p>
+                <w:pPr>
+                  <w:spacing w:before="0" w:after="0"/>
+                  <w:rPr>
+                    <w:b w:val="0"/>
+                  </w:rPr>
+                </w:pPr>
+                <w:r>
+                  <w:t>Change Summary</w:t>
+                </w:r>
+              </w:p>
+            </w:tc>
+          </w:tr>
+          <w:tr>
+            <w:trPr>
+              <w:cnfStyle w:val="000000100000" w:firstRow="0" w:lastRow="0" w:firstColumn="0" w:lastColumn="0" w:oddVBand="0" w:evenVBand="0" w:oddHBand="1" w:evenHBand="0" w:firstRowFirstColumn="0" w:firstRowLastColumn="0" w:lastRowFirstColumn="0" w:lastRowLastColumn="0"/>
+              <w:cantSplit/>
+            </w:trPr>
+            <w:tc>
+              <w:tcPr>
+                <w:tcW w:w="4225" w:type="dxa"/>
+                <w:vAlign w:val="center"/>
+              </w:tcPr>
+              <w:p>
+                <w:pPr>
+                  <w:spacing w:before="0" w:after="0"/>
+                </w:pPr>
+                <w:hyperlink r:id="rId11" w:history="1">
+                  <w:r>
+                    <w:rPr>
+                      <w:rStyle w:val="Hyperlink"/>
+                    </w:rPr>
+                    <w:t>Sex De</w:t>
+                  </w:r>
+                  <w:r>
+                    <w:rPr>
+                      <w:rStyle w:val="Hyperlink"/>
+                    </w:rPr>
+                    <w:t>s</w:t>
+                  </w:r>
+                  <w:r>
+                    <w:rPr>
+                      <w:rStyle w:val="Hyperlink"/>
+                    </w:rPr>
+                    <w:t>criptor</w:t>
+                  </w:r>
+                </w:hyperlink>
+              </w:p>
+            </w:tc>
+            <w:tc>
+              <w:tcPr>
+                <w:tcW w:w="5760" w:type="dxa"/>
+                <w:vAlign w:val="center"/>
+              </w:tcPr>
+              <w:p>
+                <w:pPr>
+                  <w:spacing w:before="0" w:after="0"/>
+                </w:pPr>
+                <w:r>
+                  <w:t>Change value namespace from “</w:t>
+                </w:r>
+                <w:proofErr w:type="spellStart"/>
+                <w:r>
+                  <w:t>uri</w:t>
+                </w:r>
+                <w:proofErr w:type="spellEnd"/>
+                <w:r>
+                  <w:t>://ed-fi.org/</w:t>
+                </w:r>
+                <w:proofErr w:type="spellStart"/>
+                <w:r>
+                  <w:t>SexDescriptor</w:t>
+                </w:r>
+                <w:proofErr w:type="spellEnd"/>
+                <w:r>
+                  <w:t>” to “</w:t>
+                </w:r>
+                <w:proofErr w:type="spellStart"/>
+                <w:r>
+                  <w:t>uri</w:t>
+                </w:r>
+                <w:proofErr w:type="spellEnd"/>
+                <w:r>
+                  <w:t>://education.mn.gov/</w:t>
+                </w:r>
+                <w:proofErr w:type="spellStart"/>
+                <w:r>
+                  <w:t>SexDescriptor</w:t>
+                </w:r>
+                <w:proofErr w:type="spellEnd"/>
+                <w:r>
+                  <w:t>.”</w:t>
+                </w:r>
+                <w:r>
+                  <w:tab/>
+                </w:r>
+              </w:p>
+            </w:tc>
+          </w:tr>
+          <w:tr>
+            <w:trPr>
+              <w:cnfStyle w:val="000000010000" w:firstRow="0" w:lastRow="0" w:firstColumn="0" w:lastColumn="0" w:oddVBand="0" w:evenVBand="0" w:oddHBand="0" w:evenHBand="1" w:firstRowFirstColumn="0" w:firstRowLastColumn="0" w:lastRowFirstColumn="0" w:lastRowLastColumn="0"/>
+              <w:cantSplit/>
+            </w:trPr>
+            <w:tc>
+              <w:tcPr>
+                <w:tcW w:w="4225" w:type="dxa"/>
+                <w:vAlign w:val="center"/>
+              </w:tcPr>
+              <w:p>
+                <w:pPr>
+                  <w:spacing w:before="0" w:after="0"/>
+                </w:pPr>
+                <w:hyperlink r:id="rId12" w:history="1">
+                  <w:r>
+                    <w:rPr>
+                      <w:rStyle w:val="Hyperlink"/>
+                    </w:rPr>
+                    <w:t>Special Education Setting Descriptor</w:t>
+                  </w:r>
+                </w:hyperlink>
+                <w:r>
+                  <w:br/>
+                </w:r>
+                <w:r>
+                  <w:rPr>
+                    <w:i/>
+                    <w:sz w:val="20"/>
+                  </w:rPr>
+                  <w:t>(change related to EE-SR+)</w:t>
+                </w:r>
+              </w:p>
+            </w:tc>
+            <w:tc>
+              <w:tcPr>
+                <w:tcW w:w="5760" w:type="dxa"/>
+                <w:vAlign w:val="center"/>
+              </w:tcPr>
+              <w:p>
+                <w:pPr>
+                  <w:spacing w:before="0" w:after="0"/>
+                </w:pPr>
+                <w:r>
+                  <w:t>Remove code value 39</w:t>
+                </w:r>
+              </w:p>
+            </w:tc>
+          </w:tr>
+          <w:tr>
+            <w:trPr>
+              <w:cnfStyle w:val="000000100000" w:firstRow="0" w:lastRow="0" w:firstColumn="0" w:lastColumn="0" w:oddVBand="0" w:evenVBand="0" w:oddHBand="1" w:evenHBand="0" w:firstRowFirstColumn="0" w:firstRowLastColumn="0" w:lastRowFirstColumn="0" w:lastRowLastColumn="0"/>
+              <w:cantSplit/>
+            </w:trPr>
+            <w:tc>
+              <w:tcPr>
+                <w:tcW w:w="4225" w:type="dxa"/>
+                <w:vAlign w:val="center"/>
+              </w:tcPr>
+              <w:p>
+                <w:pPr>
+                  <w:spacing w:before="0" w:after="0"/>
+                </w:pPr>
+                <w:hyperlink r:id="rId13" w:history="1">
+                  <w:r>
+                    <w:rPr>
+                      <w:rStyle w:val="Hyperlink"/>
+                    </w:rPr>
+                    <w:t>Program Type Descriptor</w:t>
+                  </w:r>
+                </w:hyperlink>
+              </w:p>
+            </w:tc>
+            <w:tc>
+              <w:tcPr>
+                <w:tcW w:w="5760" w:type="dxa"/>
+                <w:vAlign w:val="center"/>
+              </w:tcPr>
+              <w:p>
+                <w:pPr>
+                  <w:spacing w:before="0" w:after="0"/>
+                </w:pPr>
+                <w:r>
+                  <w:t>Remove code value EE-SR+</w:t>
+                </w:r>
+              </w:p>
+            </w:tc>
+          </w:tr>
+          <w:tr>
+            <w:trPr>
+              <w:cnfStyle w:val="000000010000" w:firstRow="0" w:lastRow="0" w:firstColumn="0" w:lastColumn="0" w:oddVBand="0" w:evenVBand="0" w:oddHBand="0" w:evenHBand="1" w:firstRowFirstColumn="0" w:firstRowLastColumn="0" w:lastRowFirstColumn="0" w:lastRowLastColumn="0"/>
+              <w:cantSplit/>
+            </w:trPr>
+            <w:tc>
+              <w:tcPr>
+                <w:tcW w:w="4225" w:type="dxa"/>
+                <w:vAlign w:val="center"/>
+              </w:tcPr>
+              <w:p>
+                <w:pPr>
+                  <w:spacing w:before="0" w:after="0"/>
+                </w:pPr>
+                <w:hyperlink r:id="rId14" w:history="1">
+                  <w:r>
+                    <w:rPr>
+                      <w:rStyle w:val="Hyperlink"/>
+                    </w:rPr>
+                    <w:t>Language Instruction Program Service Descriptor</w:t>
+                  </w:r>
+                </w:hyperlink>
+              </w:p>
+            </w:tc>
+            <w:tc>
+              <w:tcPr>
+                <w:tcW w:w="5760" w:type="dxa"/>
+                <w:vAlign w:val="center"/>
+              </w:tcPr>
+              <w:p>
+                <w:pPr>
+                  <w:spacing w:before="0" w:after="0"/>
+                </w:pPr>
+                <w:r>
+                  <w:t>Remove code value Other</w:t>
+                </w:r>
+              </w:p>
+            </w:tc>
+          </w:tr>
+          <w:tr>
+            <w:trPr>
+              <w:cnfStyle w:val="000000100000" w:firstRow="0" w:lastRow="0" w:firstColumn="0" w:lastColumn="0" w:oddVBand="0" w:evenVBand="0" w:oddHBand="1" w:evenHBand="0" w:firstRowFirstColumn="0" w:firstRowLastColumn="0" w:lastRowFirstColumn="0" w:lastRowLastColumn="0"/>
+              <w:cantSplit/>
+            </w:trPr>
+            <w:tc>
+              <w:tcPr>
+                <w:tcW w:w="4225" w:type="dxa"/>
+                <w:vAlign w:val="center"/>
+              </w:tcPr>
+              <w:p>
+                <w:pPr>
+                  <w:spacing w:before="0" w:after="0"/>
+                </w:pPr>
+                <w:r>
+                  <w:t>School Year Type</w:t>
+                </w:r>
+              </w:p>
+              <w:p>
+                <w:pPr>
+                  <w:spacing w:before="0" w:after="0"/>
+                </w:pPr>
+                <w:r>
+                  <w:rPr>
+                    <w:i/>
+                    <w:sz w:val="20"/>
+                  </w:rPr>
+                  <w:t>(doesn’t apply to test sandbox populated template)</w:t>
+                </w:r>
+              </w:p>
+            </w:tc>
+            <w:tc>
+              <w:tcPr>
+                <w:tcW w:w="5760" w:type="dxa"/>
+                <w:vAlign w:val="center"/>
+              </w:tcPr>
+              <w:p>
+                <w:pPr>
+                  <w:spacing w:before="0" w:after="0"/>
+                </w:pPr>
+                <w:r>
+                  <w:t>The c</w:t>
+                </w:r>
+                <w:r>
+                  <w:t xml:space="preserve">urrent </w:t>
+                </w:r>
+                <w:r>
+                  <w:t xml:space="preserve">school </w:t>
+                </w:r>
+                <w:r>
+                  <w:t>year is the only valid school year</w:t>
+                </w:r>
+              </w:p>
+            </w:tc>
+          </w:tr>
+          <w:tr>
+            <w:trPr>
+              <w:cnfStyle w:val="000000010000" w:firstRow="0" w:lastRow="0" w:firstColumn="0" w:lastColumn="0" w:oddVBand="0" w:evenVBand="0" w:oddHBand="0" w:evenHBand="1" w:firstRowFirstColumn="0" w:firstRowLastColumn="0" w:lastRowFirstColumn="0" w:lastRowLastColumn="0"/>
+              <w:cantSplit/>
+            </w:trPr>
+            <w:tc>
+              <w:tcPr>
+                <w:tcW w:w="4225" w:type="dxa"/>
+                <w:vAlign w:val="center"/>
+              </w:tcPr>
+              <w:p>
+                <w:pPr>
+                  <w:spacing w:before="0" w:after="0"/>
+                </w:pPr>
+                <w:hyperlink r:id="rId15" w:history="1">
+                  <w:r>
+                    <w:rPr>
+                      <w:rStyle w:val="Hyperlink"/>
+                    </w:rPr>
+                    <w:t>Section Enrollment Type Descriptor</w:t>
+                  </w:r>
+                </w:hyperlink>
+              </w:p>
+            </w:tc>
+            <w:tc>
+              <w:tcPr>
+                <w:tcW w:w="5760" w:type="dxa"/>
+                <w:vAlign w:val="center"/>
+              </w:tcPr>
+              <w:p>
+                <w:pPr>
+                  <w:spacing w:before="0" w:after="0"/>
+                </w:pPr>
+                <w:r>
+                  <w:t>Remove code value OP</w:t>
+                </w:r>
+              </w:p>
+            </w:tc>
+          </w:tr>
+          <w:tr>
+            <w:trPr>
+              <w:cnfStyle w:val="000000100000" w:firstRow="0" w:lastRow="0" w:firstColumn="0" w:lastColumn="0" w:oddVBand="0" w:evenVBand="0" w:oddHBand="1" w:evenHBand="0" w:firstRowFirstColumn="0" w:firstRowLastColumn="0" w:lastRowFirstColumn="0" w:lastRowLastColumn="0"/>
+              <w:cantSplit/>
+            </w:trPr>
+            <w:tc>
+              <w:tcPr>
+                <w:tcW w:w="4225" w:type="dxa"/>
+                <w:vAlign w:val="center"/>
+              </w:tcPr>
+              <w:p>
+                <w:pPr>
+                  <w:spacing w:before="0" w:after="0"/>
+                </w:pPr>
+                <w:hyperlink r:id="rId16" w:history="1">
+                  <w:r>
+                    <w:rPr>
+                      <w:rStyle w:val="Hyperlink"/>
+                    </w:rPr>
+                    <w:t>Implementation Status Descriptor</w:t>
+                  </w:r>
+                </w:hyperlink>
+              </w:p>
+            </w:tc>
+            <w:tc>
+              <w:tcPr>
+                <w:tcW w:w="5760" w:type="dxa"/>
+                <w:vAlign w:val="center"/>
+              </w:tcPr>
+              <w:p>
+                <w:pPr>
+                  <w:spacing w:before="0" w:after="0"/>
+                </w:pPr>
+                <w:r>
+                  <w:t>Remove code value</w:t>
+                </w:r>
+                <w:r>
+                  <w:t>s</w:t>
+                </w:r>
+                <w:r>
+                  <w:t xml:space="preserve"> CMNT</w:t>
+                </w:r>
+                <w:r>
+                  <w:t>, CEXP, and CBEG</w:t>
+                </w:r>
+              </w:p>
+            </w:tc>
+          </w:tr>
+          <w:tr>
+            <w:trPr>
+              <w:cnfStyle w:val="000000010000" w:firstRow="0" w:lastRow="0" w:firstColumn="0" w:lastColumn="0" w:oddVBand="0" w:evenVBand="0" w:oddHBand="0" w:evenHBand="1" w:firstRowFirstColumn="0" w:firstRowLastColumn="0" w:lastRowFirstColumn="0" w:lastRowLastColumn="0"/>
+              <w:cantSplit/>
+            </w:trPr>
+            <w:tc>
+              <w:tcPr>
+                <w:tcW w:w="4225" w:type="dxa"/>
+                <w:vAlign w:val="center"/>
+              </w:tcPr>
+              <w:p>
+                <w:pPr>
+                  <w:spacing w:before="0" w:after="0"/>
+                </w:pPr>
+                <w:hyperlink r:id="rId17" w:history="1">
+                  <w:r>
+                    <w:rPr>
+                      <w:rStyle w:val="Hyperlink"/>
+                    </w:rPr>
+                    <w:t xml:space="preserve">Medium </w:t>
+                  </w:r>
+                  <w:proofErr w:type="gramStart"/>
+                  <w:r>
+                    <w:rPr>
+                      <w:rStyle w:val="Hyperlink"/>
+                    </w:rPr>
+                    <w:t>Of</w:t>
+                  </w:r>
+                  <w:proofErr w:type="gramEnd"/>
+                  <w:r>
+                    <w:rPr>
+                      <w:rStyle w:val="Hyperlink"/>
+                    </w:rPr>
+                    <w:t xml:space="preserve"> Instruction Descriptor</w:t>
+                  </w:r>
+                </w:hyperlink>
+              </w:p>
+            </w:tc>
+            <w:tc>
+              <w:tcPr>
+                <w:tcW w:w="5760" w:type="dxa"/>
+                <w:vAlign w:val="center"/>
+              </w:tcPr>
+              <w:p>
+                <w:pPr>
+                  <w:spacing w:before="0" w:after="0"/>
+                </w:pPr>
+                <w:r>
+                  <w:t xml:space="preserve">Add </w:t>
+                </w:r>
+                <w:r>
+                  <w:t xml:space="preserve">new </w:t>
+                </w:r>
+                <w:r>
+                  <w:t>code value AN</w:t>
+                </w:r>
+              </w:p>
+              <w:p>
+                <w:pPr>
+                  <w:spacing w:before="0" w:after="0"/>
+                </w:pPr>
+                <w:r>
+                  <w:t xml:space="preserve">Description = </w:t>
+                </w:r>
+                <w:r>
+                  <w:t>“</w:t>
+                </w:r>
+                <w:r>
+                  <w:t>Applied Instruction</w:t>
+                </w:r>
+                <w:r>
+                  <w:t>”</w:t>
+                </w:r>
+              </w:p>
+            </w:tc>
+          </w:tr>
+          <w:tr>
+            <w:trPr>
+              <w:cnfStyle w:val="000000100000" w:firstRow="0" w:lastRow="0" w:firstColumn="0" w:lastColumn="0" w:oddVBand="0" w:evenVBand="0" w:oddHBand="1" w:evenHBand="0" w:firstRowFirstColumn="0" w:firstRowLastColumn="0" w:lastRowFirstColumn="0" w:lastRowLastColumn="0"/>
+              <w:cantSplit/>
+            </w:trPr>
+            <w:tc>
+              <w:tcPr>
+                <w:tcW w:w="4225" w:type="dxa"/>
+                <w:vAlign w:val="center"/>
+              </w:tcPr>
+              <w:p>
+                <w:pPr>
+                  <w:spacing w:before="0" w:after="0"/>
+                </w:pPr>
+                <w:hyperlink r:id="rId18" w:history="1">
+                  <w:r>
+                    <w:rPr>
+                      <w:rStyle w:val="Hyperlink"/>
+                    </w:rPr>
+                    <w:t>Academic Subject Descriptor</w:t>
+                  </w:r>
+                </w:hyperlink>
+              </w:p>
+            </w:tc>
+            <w:tc>
+              <w:tcPr>
+                <w:tcW w:w="5760" w:type="dxa"/>
+                <w:vAlign w:val="center"/>
+              </w:tcPr>
+              <w:p>
+                <w:pPr>
+                  <w:spacing w:before="0" w:after="0"/>
+                </w:pPr>
+                <w:r>
+                  <w:t>Add</w:t>
+                </w:r>
+                <w:r>
+                  <w:t xml:space="preserve"> new</w:t>
+                </w:r>
+                <w:r>
+                  <w:t xml:space="preserve"> code value 25</w:t>
+                </w:r>
+              </w:p>
+              <w:p>
+                <w:pPr>
+                  <w:spacing w:before="0" w:after="0"/>
+                </w:pPr>
+                <w:r>
+                  <w:t xml:space="preserve">Description = </w:t>
+                </w:r>
+                <w:r>
+                  <w:t>“</w:t>
+                </w:r>
+                <w:r>
+                  <w:t>Integrative Learning K-12</w:t>
+                </w:r>
+                <w:r>
+                  <w:t>”</w:t>
+                </w:r>
+              </w:p>
+            </w:tc>
+          </w:tr>
+        </w:tbl>
+        <w:p>
+          <w:pPr>
+            <w:pStyle w:val="Heading3"/>
+          </w:pPr>
+          <w:bookmarkStart w:id="12" w:name="_Toc206603667"/>
+          <w:r>
+            <w:t xml:space="preserve">Ed-Fi </w:t>
+          </w:r>
+          <w:r>
+            <w:t xml:space="preserve">v6.2 </w:t>
+          </w:r>
+          <w:r>
+            <w:t>Production API URLs</w:t>
+          </w:r>
+          <w:bookmarkEnd w:id="12"/>
+        </w:p>
+        <w:p>
+          <w:pPr>
+            <w:keepNext/>
+            <w:spacing w:line="259" w:lineRule="auto"/>
+            <w:rPr>
+              <w:szCs w:val="20"/>
+            </w:rPr>
+          </w:pPr>
+          <w:r>
+            <w:rPr>
+              <w:szCs w:val="20"/>
+            </w:rPr>
+            <w:t xml:space="preserve">Production system integration with MDE’s Ed-Fi </w:t>
+          </w:r>
+          <w:r>
+            <w:rPr>
+              <w:szCs w:val="20"/>
+            </w:rPr>
+            <w:t xml:space="preserve">v6.2 </w:t>
+          </w:r>
+          <w:r>
+            <w:rPr>
+              <w:szCs w:val="20"/>
+            </w:rPr>
+            <w:t xml:space="preserve">API should use the URLs in this section. </w:t>
+          </w:r>
         </w:p>
         <w:p>
           <w:pPr>
             <w:pStyle w:val="Heading4"/>
           </w:pPr>
-          <w:bookmarkStart w:id="6" w:name="_Toc205024019"/>
-          <w:r>
-            <w:t xml:space="preserve">Production </w:t>
-          </w:r>
-          <w:r>
-            <w:t>Ed-Fi Key &amp; Secret Update Process</w:t>
-          </w:r>
-          <w:bookmarkEnd w:id="6"/>
-        </w:p>
-        <w:p>
-          <w:r>
-            <w:t xml:space="preserve">MDE’s </w:t>
-          </w:r>
-          <w:r>
-            <w:t>process to provide updated</w:t>
-          </w:r>
-          <w:r>
-            <w:t xml:space="preserve"> </w:t>
-          </w:r>
-          <w:r>
-            <w:t xml:space="preserve">production </w:t>
-          </w:r>
-          <w:r>
-            <w:t>key</w:t>
-          </w:r>
-          <w:r>
-            <w:t>s</w:t>
-          </w:r>
-          <w:r>
-            <w:t xml:space="preserve"> &amp; secret</w:t>
-          </w:r>
-          <w:r>
-            <w:t>s</w:t>
-          </w:r>
-          <w:r>
-            <w:t xml:space="preserve"> migrate</w:t>
-          </w:r>
-          <w:r>
-            <w:t>s</w:t>
-          </w:r>
-          <w:r>
-            <w:t xml:space="preserve"> LEA keys and secrets from the prior year with the year suffix on the Ed-Fi API key. We will be using the same process for SY 202</w:t>
-          </w:r>
-          <w:r>
-            <w:t>5</w:t>
-          </w:r>
-          <w:r>
-            <w:t>-</w:t>
-          </w:r>
-          <w:r>
-            <w:t>2026</w:t>
-          </w:r>
-          <w:r>
-            <w:t xml:space="preserve">, incrementing the Ed-Fi API key suffix to </w:t>
-          </w:r>
-          <w:r>
-            <w:t>‘</w:t>
-          </w:r>
-          <w:r>
-            <w:t>202</w:t>
-          </w:r>
-          <w:r>
-            <w:t>6</w:t>
-          </w:r>
-          <w:r>
-            <w:t>’</w:t>
-          </w:r>
-          <w:r>
-            <w:t>.</w:t>
+          <w:bookmarkStart w:id="13" w:name="_Toc206603668"/>
+          <w:r>
+            <w:t xml:space="preserve">Ed-Fi </w:t>
+          </w:r>
+          <w:r>
+            <w:t xml:space="preserve">v6.2 </w:t>
+          </w:r>
+          <w:r>
+            <w:t>API Base URL</w:t>
+          </w:r>
+          <w:bookmarkEnd w:id="13"/>
+        </w:p>
+        <w:p>
+          <w:pPr>
+            <w:spacing w:line="259" w:lineRule="auto"/>
+            <w:rPr>
+              <w:rFonts w:ascii="Courier New" w:hAnsi="Courier New" w:cs="Courier New"/>
+            </w:rPr>
+          </w:pPr>
+          <w:r>
+            <w:rPr>
+              <w:rFonts w:ascii="Courier New" w:hAnsi="Courier New" w:cs="Courier New"/>
+            </w:rPr>
+            <w:t>https://api</w:t>
+          </w:r>
+          <w:r>
+            <w:rPr>
+              <w:rFonts w:ascii="Courier New" w:hAnsi="Courier New" w:cs="Courier New"/>
+            </w:rPr>
+            <w:t>.education.mn.gov/</w:t>
+          </w:r>
+          <w:r>
+            <w:rPr>
+              <w:rFonts w:ascii="Courier New" w:hAnsi="Courier New" w:cs="Courier New"/>
+            </w:rPr>
+            <w:t>edfi</w:t>
+          </w:r>
+          <w:r>
+            <w:rPr>
+              <w:rFonts w:ascii="Courier New" w:hAnsi="Courier New" w:cs="Courier New"/>
+            </w:rPr>
+            <w:t>api/</w:t>
           </w:r>
         </w:p>
         <w:p>
           <w:pPr>
             <w:pStyle w:val="Heading4"/>
           </w:pPr>
-          <w:bookmarkStart w:id="7" w:name="_Toc205024020"/>
-          <w:r>
-            <w:t>Update Your Ed-Fi Descriptors Annually</w:t>
-          </w:r>
-          <w:bookmarkEnd w:id="7"/>
-        </w:p>
-        <w:p>
-          <w:r>
-            <w:t xml:space="preserve">Whenever possible, MDE schedules updates to Ed-Fi descriptor values at the beginning of each new school year rather than mid-year updates. SIS vendors should annually update </w:t>
-          </w:r>
-          <w:r>
-            <w:t xml:space="preserve">their </w:t>
-          </w:r>
-          <w:r>
-            <w:t>Ed-Fi descriptor tables before the beginning of each school year.</w:t>
+          <w:bookmarkStart w:id="14" w:name="_Toc206603669"/>
+          <w:r>
+            <w:t xml:space="preserve">Ed-Fi </w:t>
+          </w:r>
+          <w:r>
+            <w:t xml:space="preserve">v6.2 </w:t>
+          </w:r>
+          <w:r>
+            <w:t>API Data Management URL</w:t>
+          </w:r>
+          <w:bookmarkEnd w:id="14"/>
+        </w:p>
+        <w:p>
+          <w:pPr>
+            <w:spacing w:line="259" w:lineRule="auto"/>
+            <w:rPr>
+              <w:szCs w:val="20"/>
+            </w:rPr>
+          </w:pPr>
+          <w:r>
+            <w:rPr>
+              <w:rFonts w:ascii="Courier New" w:hAnsi="Courier New" w:cs="Courier New"/>
+            </w:rPr>
+            <w:t>https://api</w:t>
+          </w:r>
+          <w:r>
+            <w:rPr>
+              <w:rFonts w:ascii="Courier New" w:hAnsi="Courier New" w:cs="Courier New"/>
+            </w:rPr>
+            <w:t>.education.mn.gov/</w:t>
+          </w:r>
+          <w:r>
+            <w:rPr>
+              <w:rFonts w:ascii="Courier New" w:hAnsi="Courier New" w:cs="Courier New"/>
+            </w:rPr>
+            <w:t>edfi</w:t>
+          </w:r>
+          <w:r>
+            <w:rPr>
+              <w:rFonts w:ascii="Courier New" w:hAnsi="Courier New" w:cs="Courier New"/>
+            </w:rPr>
+            <w:t>api/</w:t>
+          </w:r>
+          <w:r>
+            <w:rPr>
+              <w:rFonts w:ascii="Courier New" w:hAnsi="Courier New" w:cs="Courier New"/>
+            </w:rPr>
+            <w:t>data/v3</w:t>
+          </w:r>
+        </w:p>
+        <w:p>
+          <w:pPr>
+            <w:pStyle w:val="Heading4"/>
+          </w:pPr>
+          <w:bookmarkStart w:id="15" w:name="_Toc206603670"/>
+          <w:r>
+            <w:t xml:space="preserve">Ed-Fi </w:t>
+          </w:r>
+          <w:r>
+            <w:t xml:space="preserve">v6.2 </w:t>
+          </w:r>
+          <w:r>
+            <w:t>API OAuth URL</w:t>
+          </w:r>
+          <w:bookmarkEnd w:id="15"/>
+        </w:p>
+        <w:p>
+          <w:pPr>
+            <w:spacing w:line="259" w:lineRule="auto"/>
+            <w:rPr>
+              <w:szCs w:val="20"/>
+            </w:rPr>
+          </w:pPr>
+          <w:r>
+            <w:rPr>
+              <w:rFonts w:ascii="Courier New" w:hAnsi="Courier New" w:cs="Courier New"/>
+            </w:rPr>
+            <w:t>https://api</w:t>
+          </w:r>
+          <w:r>
+            <w:rPr>
+              <w:rFonts w:ascii="Courier New" w:hAnsi="Courier New" w:cs="Courier New"/>
+            </w:rPr>
+            <w:t>.education.mn.gov/</w:t>
+          </w:r>
+          <w:r>
+            <w:rPr>
+              <w:rFonts w:ascii="Courier New" w:hAnsi="Courier New" w:cs="Courier New"/>
+            </w:rPr>
+            <w:t>edfi</w:t>
+          </w:r>
+          <w:r>
+            <w:rPr>
+              <w:rFonts w:ascii="Courier New" w:hAnsi="Courier New" w:cs="Courier New"/>
+            </w:rPr>
+            <w:t>api/</w:t>
+          </w:r>
+          <w:r>
+            <w:rPr>
+              <w:rFonts w:ascii="Courier New" w:hAnsi="Courier New" w:cs="Courier New"/>
+            </w:rPr>
+            <w:t>oauth</w:t>
           </w:r>
         </w:p>
         <w:p>
           <w:pPr>
             <w:pStyle w:val="Heading3"/>
           </w:pPr>
-          <w:bookmarkStart w:id="8" w:name="_Toc205024021"/>
-          <w:r>
-            <w:t>Documentation Conventions</w:t>
-          </w:r>
-          <w:bookmarkEnd w:id="8"/>
-        </w:p>
-        <w:p>
-          <w:pPr>
-            <w:rPr>
-              <w:szCs w:val="20"/>
-            </w:rPr>
-          </w:pPr>
-          <w:r>
-            <w:rPr>
-              <w:szCs w:val="20"/>
-            </w:rPr>
-            <w:t xml:space="preserve">URLs in this document </w:t>
-          </w:r>
-          <w:r>
-            <w:rPr>
-              <w:szCs w:val="20"/>
-            </w:rPr>
-            <w:t>might</w:t>
-          </w:r>
-          <w:r>
-            <w:rPr>
-              <w:szCs w:val="20"/>
-            </w:rPr>
-            <w:t xml:space="preserve"> </w:t>
-          </w:r>
-          <w:r>
-            <w:rPr>
-              <w:szCs w:val="20"/>
-            </w:rPr>
-            <w:t xml:space="preserve">not be active at first, and </w:t>
-          </w:r>
-          <w:r>
-            <w:rPr>
-              <w:szCs w:val="20"/>
-            </w:rPr>
-            <w:t>will then be</w:t>
-          </w:r>
-          <w:r>
-            <w:rPr>
-              <w:szCs w:val="20"/>
-            </w:rPr>
-            <w:t xml:space="preserve"> </w:t>
-          </w:r>
-          <w:r>
-            <w:rPr>
-              <w:szCs w:val="20"/>
-            </w:rPr>
-            <w:t>marked with:</w:t>
-          </w:r>
-        </w:p>
-        <w:p>
-          <w:pPr>
-            <w:ind w:firstLine="720"/>
-            <w:rPr>
-              <w:color w:val="FF0000"/>
-              <w:szCs w:val="20"/>
-            </w:rPr>
-          </w:pPr>
-          <w:r>
-            <w:rPr>
-              <w:color w:val="FF0000"/>
-              <w:szCs w:val="20"/>
-            </w:rPr>
-            <w:t>Not currently active</w:t>
-          </w:r>
-        </w:p>
-        <w:p>
-          <w:r>
-            <w:rPr>
-              <w:szCs w:val="20"/>
-            </w:rPr>
-            <w:t>These URLs are also subject to change upon actual Ed-Fi implementation for the 202</w:t>
-          </w:r>
-          <w:r>
-            <w:rPr>
-              <w:szCs w:val="20"/>
-            </w:rPr>
-            <w:t>5</w:t>
-          </w:r>
-          <w:r>
-            <w:rPr>
-              <w:szCs w:val="20"/>
-            </w:rPr>
-            <w:t>-202</w:t>
-          </w:r>
-          <w:r>
-            <w:rPr>
-              <w:szCs w:val="20"/>
-            </w:rPr>
-            <w:t>6</w:t>
-          </w:r>
-          <w:r>
-            <w:rPr>
-              <w:szCs w:val="20"/>
-            </w:rPr>
-            <w:t xml:space="preserve"> school year.</w:t>
-          </w:r>
-        </w:p>
-        <w:p>
-          <w:pPr>
-            <w:pStyle w:val="Heading2"/>
-          </w:pPr>
-          <w:bookmarkStart w:id="9" w:name="_Toc205024022"/>
-          <w:r>
-            <w:t xml:space="preserve">Ed-Fi v6.2 </w:t>
-          </w:r>
-          <w:r>
-            <w:t xml:space="preserve">API Reference </w:t>
-          </w:r>
-          <w:r>
-            <w:t>for SY 2025-2026</w:t>
-          </w:r>
-          <w:bookmarkEnd w:id="9"/>
-        </w:p>
-        <w:p>
-          <w:pPr>
-            <w:pStyle w:val="Heading3"/>
-          </w:pPr>
-          <w:bookmarkStart w:id="10" w:name="_Toc205024023"/>
-          <w:r>
-            <w:t>Upgrade to Ed-Fi v6.2 for SY 2025-2026</w:t>
-          </w:r>
-          <w:bookmarkEnd w:id="10"/>
-        </w:p>
-        <w:p>
-          <w:pPr>
-            <w:rPr>
-              <w:b/>
-            </w:rPr>
-          </w:pPr>
-          <w:r>
-            <w:t xml:space="preserve">MDE has upgraded to Ed-Fi version 6.2 for the 2025-2026 school year.  This upgrade also moves MDE’s Ed-Fi system to cloud hosting in Microsoft Azure. This upgrade required system architecture changes that resulted in a new URL format for MDE Ed-Fi system components for the 2025-2026 school year.  </w:t>
-          </w:r>
-          <w:r>
-            <w:rPr>
-              <w:b/>
-            </w:rPr>
-            <w:t>Please use the new URL format for connecting to MDE’s Ed-Fi API for the 2025-2026 school year.</w:t>
-          </w:r>
-        </w:p>
-        <w:p>
-          <w:r>
-            <w:t>Note that MDE will continue to use the current Ed-Fi version 5.2 environment for the remainder of the 2024-2025 data collection.  The URLs for the Ed-Fi version 5.2 environment are unchanged.</w:t>
-          </w:r>
-        </w:p>
-        <w:p>
-          <w:pPr>
-            <w:pStyle w:val="Heading3"/>
-          </w:pPr>
-          <w:bookmarkStart w:id="11" w:name="_Toc205024024"/>
+          <w:bookmarkStart w:id="16" w:name="_Toc206603671"/>
+          <w:r>
+            <w:t xml:space="preserve">Ed-Fi </w:t>
+          </w:r>
+          <w:r>
+            <w:t xml:space="preserve">v6.2 </w:t>
+          </w:r>
+          <w:r>
+            <w:t>Test Sandbox API URLs</w:t>
+          </w:r>
+          <w:bookmarkEnd w:id="16"/>
+        </w:p>
+        <w:p>
+          <w:pPr>
+            <w:spacing w:line="259" w:lineRule="auto"/>
+            <w:rPr>
+              <w:szCs w:val="20"/>
+            </w:rPr>
+          </w:pPr>
+          <w:r>
+            <w:rPr>
+              <w:szCs w:val="20"/>
+            </w:rPr>
+            <w:t xml:space="preserve">Developers should test their code integration </w:t>
+          </w:r>
+          <w:r>
+            <w:rPr>
+              <w:szCs w:val="20"/>
+            </w:rPr>
+            <w:t xml:space="preserve">with MDE’s Ed-Fi </w:t>
+          </w:r>
+          <w:r>
+            <w:rPr>
+              <w:szCs w:val="20"/>
+            </w:rPr>
+            <w:t xml:space="preserve">v6.2 </w:t>
+          </w:r>
+          <w:r>
+            <w:rPr>
+              <w:szCs w:val="20"/>
+            </w:rPr>
+            <w:t xml:space="preserve">API </w:t>
+          </w:r>
+          <w:r>
+            <w:rPr>
+              <w:szCs w:val="20"/>
+            </w:rPr>
+            <w:t xml:space="preserve">in their test sandbox environment </w:t>
+          </w:r>
+          <w:r>
+            <w:rPr>
+              <w:szCs w:val="20"/>
+            </w:rPr>
+            <w:t>using</w:t>
+          </w:r>
+          <w:r>
+            <w:rPr>
+              <w:szCs w:val="20"/>
+            </w:rPr>
+            <w:t xml:space="preserve"> the URLs in this section. </w:t>
+          </w:r>
+        </w:p>
+        <w:p>
+          <w:pPr>
+            <w:pStyle w:val="Heading4"/>
+          </w:pPr>
+          <w:bookmarkStart w:id="17" w:name="_Toc206603672"/>
+          <w:r>
+            <w:t xml:space="preserve">Ed-Fi </w:t>
+          </w:r>
+          <w:r>
+            <w:t xml:space="preserve">v6.2 </w:t>
+          </w:r>
+          <w:r>
+            <w:t>API Base URL</w:t>
+          </w:r>
+          <w:bookmarkEnd w:id="17"/>
+        </w:p>
+        <w:p>
+          <w:pPr>
+            <w:spacing w:line="259" w:lineRule="auto"/>
+            <w:rPr>
+              <w:rFonts w:ascii="Courier New" w:hAnsi="Courier New" w:cs="Courier New"/>
+            </w:rPr>
+          </w:pPr>
+          <w:r>
+            <w:rPr>
+              <w:rFonts w:ascii="Courier New" w:hAnsi="Courier New" w:cs="Courier New"/>
+            </w:rPr>
+            <w:t>https://test.api</w:t>
+          </w:r>
+          <w:r>
+            <w:rPr>
+              <w:rFonts w:ascii="Courier New" w:hAnsi="Courier New" w:cs="Courier New"/>
+            </w:rPr>
+            <w:t>.education.mn.gov/</w:t>
+          </w:r>
+          <w:r>
+            <w:rPr>
+              <w:rFonts w:ascii="Courier New" w:hAnsi="Courier New" w:cs="Courier New"/>
+            </w:rPr>
+            <w:t>edfi</w:t>
+          </w:r>
+          <w:r>
+            <w:rPr>
+              <w:rFonts w:ascii="Courier New" w:hAnsi="Courier New" w:cs="Courier New"/>
+            </w:rPr>
+            <w:t>api/</w:t>
+          </w:r>
+        </w:p>
+        <w:p>
+          <w:pPr>
+            <w:pStyle w:val="Heading4"/>
+          </w:pPr>
+          <w:bookmarkStart w:id="18" w:name="_Toc206603673"/>
           <w:r>
             <w:lastRenderedPageBreak/>
             <w:t xml:space="preserve">Ed-Fi </w:t>
@@ -4408,16 +5454,12 @@
             <w:t xml:space="preserve">v6.2 </w:t>
           </w:r>
           <w:r>
-            <w:t>Production</w:t>
-          </w:r>
-          <w:r>
-            <w:t xml:space="preserve"> API URLs</w:t>
-          </w:r>
-          <w:bookmarkEnd w:id="11"/>
-        </w:p>
-        <w:p>
-          <w:pPr>
-            <w:keepNext/>
+            <w:t>API Data Management URL</w:t>
+          </w:r>
+          <w:bookmarkEnd w:id="18"/>
+        </w:p>
+        <w:p>
+          <w:pPr>
             <w:spacing w:line="259" w:lineRule="auto"/>
             <w:rPr>
               <w:szCs w:val="20"/>
@@ -4425,516 +5467,111 @@
           </w:pPr>
           <w:r>
             <w:rPr>
-              <w:szCs w:val="20"/>
-            </w:rPr>
-            <w:t>Production</w:t>
-          </w:r>
-          <w:r>
-            <w:rPr>
-              <w:szCs w:val="20"/>
-            </w:rPr>
-            <w:t xml:space="preserve"> </w:t>
-          </w:r>
-          <w:r>
-            <w:rPr>
-              <w:szCs w:val="20"/>
-            </w:rPr>
-            <w:t>system</w:t>
-          </w:r>
-          <w:r>
-            <w:rPr>
-              <w:szCs w:val="20"/>
-            </w:rPr>
-            <w:t xml:space="preserve"> integration with MDE’s Ed-Fi </w:t>
-          </w:r>
-          <w:r>
-            <w:rPr>
-              <w:szCs w:val="20"/>
-            </w:rPr>
-            <w:t xml:space="preserve">v6.2 </w:t>
-          </w:r>
-          <w:r>
-            <w:rPr>
-              <w:szCs w:val="20"/>
-            </w:rPr>
-            <w:t xml:space="preserve">API </w:t>
-          </w:r>
-          <w:r>
-            <w:rPr>
-              <w:szCs w:val="20"/>
-            </w:rPr>
-            <w:t>should use</w:t>
-          </w:r>
-          <w:r>
-            <w:rPr>
-              <w:szCs w:val="20"/>
-            </w:rPr>
-            <w:t xml:space="preserve"> the URLs in this section. </w:t>
+              <w:rFonts w:ascii="Courier New" w:hAnsi="Courier New" w:cs="Courier New"/>
+            </w:rPr>
+            <w:t>https://test.api</w:t>
+          </w:r>
+          <w:r>
+            <w:rPr>
+              <w:rFonts w:ascii="Courier New" w:hAnsi="Courier New" w:cs="Courier New"/>
+            </w:rPr>
+            <w:t>.education.mn.gov/</w:t>
+          </w:r>
+          <w:r>
+            <w:rPr>
+              <w:rFonts w:ascii="Courier New" w:hAnsi="Courier New" w:cs="Courier New"/>
+            </w:rPr>
+            <w:t>edfi</w:t>
+          </w:r>
+          <w:r>
+            <w:rPr>
+              <w:rFonts w:ascii="Courier New" w:hAnsi="Courier New" w:cs="Courier New"/>
+            </w:rPr>
+            <w:t>api/</w:t>
+          </w:r>
+          <w:r>
+            <w:rPr>
+              <w:rFonts w:ascii="Courier New" w:hAnsi="Courier New" w:cs="Courier New"/>
+            </w:rPr>
+            <w:t>data/v3</w:t>
           </w:r>
         </w:p>
         <w:p>
           <w:pPr>
             <w:pStyle w:val="Heading4"/>
           </w:pPr>
-          <w:bookmarkStart w:id="12" w:name="_Toc205024025"/>
+          <w:bookmarkStart w:id="19" w:name="_Toc206603674"/>
           <w:r>
             <w:t xml:space="preserve">Ed-Fi </w:t>
           </w:r>
           <w:r>
-            <w:t xml:space="preserve">v6.2 </w:t>
-          </w:r>
-          <w:r>
-            <w:t xml:space="preserve">API </w:t>
-          </w:r>
-          <w:r>
-            <w:t>Base</w:t>
-          </w:r>
-          <w:r>
-            <w:t xml:space="preserve"> URL</w:t>
-          </w:r>
-          <w:bookmarkEnd w:id="12"/>
+            <w:t xml:space="preserve">v.6.2 </w:t>
+          </w:r>
+          <w:r>
+            <w:t>API OAuth URL</w:t>
+          </w:r>
+          <w:bookmarkEnd w:id="19"/>
         </w:p>
         <w:p>
           <w:pPr>
             <w:spacing w:line="259" w:lineRule="auto"/>
             <w:rPr>
+              <w:szCs w:val="20"/>
+            </w:rPr>
+          </w:pPr>
+          <w:r>
+            <w:rPr>
               <w:rFonts w:ascii="Courier New" w:hAnsi="Courier New" w:cs="Courier New"/>
             </w:rPr>
-          </w:pPr>
+            <w:t>https://test.api</w:t>
+          </w:r>
           <w:r>
             <w:rPr>
               <w:rFonts w:ascii="Courier New" w:hAnsi="Courier New" w:cs="Courier New"/>
             </w:rPr>
-            <w:t>https://</w:t>
+            <w:t>.education.mn.gov/</w:t>
           </w:r>
           <w:r>
             <w:rPr>
               <w:rFonts w:ascii="Courier New" w:hAnsi="Courier New" w:cs="Courier New"/>
             </w:rPr>
-            <w:t>api</w:t>
+            <w:t>edfi</w:t>
           </w:r>
           <w:r>
             <w:rPr>
               <w:rFonts w:ascii="Courier New" w:hAnsi="Courier New" w:cs="Courier New"/>
             </w:rPr>
-            <w:t>.education.mn.gov/</w:t>
+            <w:t>api/</w:t>
           </w:r>
           <w:r>
             <w:rPr>
               <w:rFonts w:ascii="Courier New" w:hAnsi="Courier New" w:cs="Courier New"/>
             </w:rPr>
-            <w:t>edfi</w:t>
-          </w:r>
-          <w:r>
-            <w:rPr>
-              <w:rFonts w:ascii="Courier New" w:hAnsi="Courier New" w:cs="Courier New"/>
-            </w:rPr>
-            <w:t>api/</w:t>
-          </w:r>
+            <w:t>oauth</w:t>
+          </w:r>
+        </w:p>
+        <w:p>
+          <w:pPr>
+            <w:pStyle w:val="Heading3"/>
+          </w:pPr>
+          <w:bookmarkStart w:id="20" w:name="_Toc206603675"/>
+          <w:r>
+            <w:t>Ed-Fi API URL</w:t>
+          </w:r>
+          <w:r>
+            <w:t xml:space="preserve"> Construction</w:t>
+          </w:r>
+          <w:bookmarkEnd w:id="20"/>
         </w:p>
         <w:p>
           <w:pPr>
             <w:pStyle w:val="Heading4"/>
           </w:pPr>
-          <w:bookmarkStart w:id="13" w:name="_Toc205024026"/>
-          <w:r>
-            <w:t xml:space="preserve">Ed-Fi </w:t>
-          </w:r>
-          <w:r>
-            <w:t xml:space="preserve">v6.2 </w:t>
-          </w:r>
-          <w:r>
-            <w:t xml:space="preserve">API </w:t>
-          </w:r>
-          <w:r>
-            <w:t>Data Management</w:t>
-          </w:r>
-          <w:r>
-            <w:t xml:space="preserve"> URL</w:t>
-          </w:r>
-          <w:bookmarkEnd w:id="13"/>
-        </w:p>
-        <w:p>
-          <w:pPr>
-            <w:spacing w:line="259" w:lineRule="auto"/>
-            <w:rPr>
-              <w:szCs w:val="20"/>
-            </w:rPr>
-          </w:pPr>
-          <w:r>
-            <w:rPr>
-              <w:rFonts w:ascii="Courier New" w:hAnsi="Courier New" w:cs="Courier New"/>
-            </w:rPr>
-            <w:t>https://api</w:t>
-          </w:r>
-          <w:r>
-            <w:rPr>
-              <w:rFonts w:ascii="Courier New" w:hAnsi="Courier New" w:cs="Courier New"/>
-            </w:rPr>
-            <w:t>.education.mn.gov/</w:t>
-          </w:r>
-          <w:r>
-            <w:rPr>
-              <w:rFonts w:ascii="Courier New" w:hAnsi="Courier New" w:cs="Courier New"/>
-            </w:rPr>
-            <w:t>edfi</w:t>
-          </w:r>
-          <w:r>
-            <w:rPr>
-              <w:rFonts w:ascii="Courier New" w:hAnsi="Courier New" w:cs="Courier New"/>
-            </w:rPr>
-            <w:t>api/</w:t>
-          </w:r>
-          <w:r>
-            <w:rPr>
-              <w:rFonts w:ascii="Courier New" w:hAnsi="Courier New" w:cs="Courier New"/>
-            </w:rPr>
-            <w:t>data/v3</w:t>
-          </w:r>
-        </w:p>
-        <w:p>
-          <w:pPr>
-            <w:pStyle w:val="Heading4"/>
-          </w:pPr>
-          <w:bookmarkStart w:id="14" w:name="_Toc205024027"/>
-          <w:r>
-            <w:t xml:space="preserve">Ed-Fi </w:t>
-          </w:r>
-          <w:r>
-            <w:t xml:space="preserve">v6.2 </w:t>
-          </w:r>
-          <w:r>
-            <w:t xml:space="preserve">API </w:t>
-          </w:r>
-          <w:r>
-            <w:t>OAuth</w:t>
-          </w:r>
-          <w:r>
-            <w:t xml:space="preserve"> URL</w:t>
-          </w:r>
-          <w:bookmarkEnd w:id="14"/>
-        </w:p>
-        <w:p>
-          <w:pPr>
-            <w:spacing w:line="259" w:lineRule="auto"/>
-            <w:rPr>
-              <w:szCs w:val="20"/>
-            </w:rPr>
-          </w:pPr>
-          <w:r>
-            <w:rPr>
-              <w:rFonts w:ascii="Courier New" w:hAnsi="Courier New" w:cs="Courier New"/>
-            </w:rPr>
-            <w:t>https://api</w:t>
-          </w:r>
-          <w:r>
-            <w:rPr>
-              <w:rFonts w:ascii="Courier New" w:hAnsi="Courier New" w:cs="Courier New"/>
-            </w:rPr>
-            <w:t>.education.mn.gov/</w:t>
-          </w:r>
-          <w:r>
-            <w:rPr>
-              <w:rFonts w:ascii="Courier New" w:hAnsi="Courier New" w:cs="Courier New"/>
-            </w:rPr>
-            <w:t>edfi</w:t>
-          </w:r>
-          <w:r>
-            <w:rPr>
-              <w:rFonts w:ascii="Courier New" w:hAnsi="Courier New" w:cs="Courier New"/>
-            </w:rPr>
-            <w:t>api/</w:t>
-          </w:r>
-          <w:r>
-            <w:rPr>
-              <w:rFonts w:ascii="Courier New" w:hAnsi="Courier New" w:cs="Courier New"/>
-            </w:rPr>
-            <w:t>oauth</w:t>
-          </w:r>
-        </w:p>
-        <w:p>
-          <w:pPr>
-            <w:pStyle w:val="Heading3"/>
-          </w:pPr>
-          <w:bookmarkStart w:id="15" w:name="_Toc205024028"/>
-          <w:r>
-            <w:t xml:space="preserve">Ed-Fi </w:t>
-          </w:r>
-          <w:r>
-            <w:t xml:space="preserve">v6.2 </w:t>
-          </w:r>
-          <w:r>
-            <w:t>Test Sandbox</w:t>
-          </w:r>
-          <w:r>
-            <w:t xml:space="preserve"> API URLs</w:t>
-          </w:r>
-          <w:bookmarkEnd w:id="15"/>
-        </w:p>
-        <w:p>
-          <w:pPr>
-            <w:spacing w:line="259" w:lineRule="auto"/>
-            <w:rPr>
-              <w:szCs w:val="20"/>
-            </w:rPr>
-          </w:pPr>
-          <w:r>
-            <w:rPr>
-              <w:szCs w:val="20"/>
-            </w:rPr>
-            <w:t xml:space="preserve">Developers should test their code integration </w:t>
-          </w:r>
-          <w:r>
-            <w:rPr>
-              <w:szCs w:val="20"/>
-            </w:rPr>
-            <w:t xml:space="preserve">with MDE’s Ed-Fi </w:t>
-          </w:r>
-          <w:r>
-            <w:rPr>
-              <w:szCs w:val="20"/>
-            </w:rPr>
-            <w:t xml:space="preserve">v6.2 </w:t>
-          </w:r>
-          <w:r>
-            <w:rPr>
-              <w:szCs w:val="20"/>
-            </w:rPr>
-            <w:t xml:space="preserve">API </w:t>
-          </w:r>
-          <w:r>
-            <w:rPr>
-              <w:szCs w:val="20"/>
-            </w:rPr>
-            <w:t xml:space="preserve">in their test sandbox environment </w:t>
-          </w:r>
-          <w:r>
-            <w:rPr>
-              <w:szCs w:val="20"/>
-            </w:rPr>
-            <w:t>using</w:t>
-          </w:r>
-          <w:r>
-            <w:rPr>
-              <w:szCs w:val="20"/>
-            </w:rPr>
-            <w:t xml:space="preserve"> the URLs in this section. </w:t>
-          </w:r>
-        </w:p>
-        <w:p>
-          <w:pPr>
-            <w:pStyle w:val="Heading4"/>
-          </w:pPr>
-          <w:bookmarkStart w:id="16" w:name="_Toc205024029"/>
-          <w:r>
-            <w:t xml:space="preserve">Ed-Fi </w:t>
-          </w:r>
-          <w:r>
-            <w:t xml:space="preserve">v6.2 </w:t>
-          </w:r>
-          <w:r>
-            <w:t>API Base URL</w:t>
-          </w:r>
-          <w:bookmarkEnd w:id="16"/>
-        </w:p>
-        <w:p>
-          <w:pPr>
-            <w:spacing w:line="259" w:lineRule="auto"/>
-            <w:rPr>
-              <w:rFonts w:ascii="Courier New" w:hAnsi="Courier New" w:cs="Courier New"/>
-            </w:rPr>
-          </w:pPr>
-          <w:r>
-            <w:rPr>
-              <w:rFonts w:ascii="Courier New" w:hAnsi="Courier New" w:cs="Courier New"/>
-            </w:rPr>
-            <w:t>https://</w:t>
-          </w:r>
-          <w:r>
-            <w:rPr>
-              <w:rFonts w:ascii="Courier New" w:hAnsi="Courier New" w:cs="Courier New"/>
-            </w:rPr>
-            <w:t>test.</w:t>
-          </w:r>
-          <w:r>
-            <w:rPr>
-              <w:rFonts w:ascii="Courier New" w:hAnsi="Courier New" w:cs="Courier New"/>
-            </w:rPr>
-            <w:t>api</w:t>
-          </w:r>
-          <w:r>
-            <w:rPr>
-              <w:rFonts w:ascii="Courier New" w:hAnsi="Courier New" w:cs="Courier New"/>
-            </w:rPr>
-            <w:t>.education.mn.gov/</w:t>
-          </w:r>
-          <w:r>
-            <w:rPr>
-              <w:rFonts w:ascii="Courier New" w:hAnsi="Courier New" w:cs="Courier New"/>
-            </w:rPr>
-            <w:t>edfi</w:t>
-          </w:r>
-          <w:r>
-            <w:rPr>
-              <w:rFonts w:ascii="Courier New" w:hAnsi="Courier New" w:cs="Courier New"/>
-            </w:rPr>
-            <w:t>api/</w:t>
-          </w:r>
-        </w:p>
-        <w:p>
-          <w:pPr>
-            <w:pStyle w:val="Heading4"/>
-          </w:pPr>
-          <w:bookmarkStart w:id="17" w:name="_Toc205024030"/>
-          <w:r>
-            <w:t xml:space="preserve">Ed-Fi </w:t>
-          </w:r>
-          <w:r>
-            <w:t xml:space="preserve">v6.2 </w:t>
-          </w:r>
-          <w:r>
-            <w:t>API Data Management URL</w:t>
-          </w:r>
-          <w:bookmarkEnd w:id="17"/>
-        </w:p>
-        <w:p>
-          <w:pPr>
-            <w:spacing w:line="259" w:lineRule="auto"/>
-            <w:rPr>
-              <w:szCs w:val="20"/>
-            </w:rPr>
-          </w:pPr>
-          <w:r>
-            <w:rPr>
-              <w:rFonts w:ascii="Courier New" w:hAnsi="Courier New" w:cs="Courier New"/>
-            </w:rPr>
-            <w:t>https://</w:t>
-          </w:r>
-          <w:r>
-            <w:rPr>
-              <w:rFonts w:ascii="Courier New" w:hAnsi="Courier New" w:cs="Courier New"/>
-            </w:rPr>
-            <w:t>test.</w:t>
-          </w:r>
-          <w:r>
-            <w:rPr>
-              <w:rFonts w:ascii="Courier New" w:hAnsi="Courier New" w:cs="Courier New"/>
-            </w:rPr>
-            <w:t>api</w:t>
-          </w:r>
-          <w:r>
-            <w:rPr>
-              <w:rFonts w:ascii="Courier New" w:hAnsi="Courier New" w:cs="Courier New"/>
-            </w:rPr>
-            <w:t>.education.mn.gov/</w:t>
-          </w:r>
-          <w:r>
-            <w:rPr>
-              <w:rFonts w:ascii="Courier New" w:hAnsi="Courier New" w:cs="Courier New"/>
-            </w:rPr>
-            <w:t>edfi</w:t>
-          </w:r>
-          <w:r>
-            <w:rPr>
-              <w:rFonts w:ascii="Courier New" w:hAnsi="Courier New" w:cs="Courier New"/>
-            </w:rPr>
-            <w:t>api/</w:t>
-          </w:r>
-          <w:r>
-            <w:rPr>
-              <w:rFonts w:ascii="Courier New" w:hAnsi="Courier New" w:cs="Courier New"/>
-            </w:rPr>
-            <w:t>data/v3</w:t>
-          </w:r>
-        </w:p>
-        <w:p>
-          <w:pPr>
-            <w:pStyle w:val="Heading4"/>
-          </w:pPr>
-          <w:bookmarkStart w:id="18" w:name="_Toc205024031"/>
-          <w:r>
-            <w:t xml:space="preserve">Ed-Fi </w:t>
-          </w:r>
-          <w:r>
-            <w:t xml:space="preserve">v.6.2 </w:t>
-          </w:r>
-          <w:r>
-            <w:t>API OAuth URL</w:t>
-          </w:r>
-          <w:bookmarkEnd w:id="18"/>
-        </w:p>
-        <w:p>
-          <w:pPr>
-            <w:spacing w:line="259" w:lineRule="auto"/>
-            <w:rPr>
-              <w:szCs w:val="20"/>
-            </w:rPr>
-          </w:pPr>
-          <w:r>
-            <w:rPr>
-              <w:rFonts w:ascii="Courier New" w:hAnsi="Courier New" w:cs="Courier New"/>
-            </w:rPr>
-            <w:t>https://</w:t>
-          </w:r>
-          <w:r>
-            <w:rPr>
-              <w:rFonts w:ascii="Courier New" w:hAnsi="Courier New" w:cs="Courier New"/>
-            </w:rPr>
-            <w:t>test.</w:t>
-          </w:r>
-          <w:r>
-            <w:rPr>
-              <w:rFonts w:ascii="Courier New" w:hAnsi="Courier New" w:cs="Courier New"/>
-            </w:rPr>
-            <w:t>api</w:t>
-          </w:r>
-          <w:r>
-            <w:rPr>
-              <w:rFonts w:ascii="Courier New" w:hAnsi="Courier New" w:cs="Courier New"/>
-            </w:rPr>
-            <w:t>.education.mn.gov/</w:t>
-          </w:r>
-          <w:r>
-            <w:rPr>
-              <w:rFonts w:ascii="Courier New" w:hAnsi="Courier New" w:cs="Courier New"/>
-            </w:rPr>
-            <w:t>edfi</w:t>
-          </w:r>
-          <w:r>
-            <w:rPr>
-              <w:rFonts w:ascii="Courier New" w:hAnsi="Courier New" w:cs="Courier New"/>
-            </w:rPr>
-            <w:t>api/</w:t>
-          </w:r>
-          <w:r>
-            <w:rPr>
-              <w:rFonts w:ascii="Courier New" w:hAnsi="Courier New" w:cs="Courier New"/>
-            </w:rPr>
-            <w:t>oauth</w:t>
-          </w:r>
-        </w:p>
-        <w:p>
-          <w:pPr>
-            <w:pStyle w:val="Heading3"/>
-          </w:pPr>
-          <w:bookmarkStart w:id="19" w:name="_Toc205024032"/>
-          <w:r>
-            <w:t>Ed-Fi API URL</w:t>
-          </w:r>
-          <w:r>
-            <w:t xml:space="preserve"> Construction</w:t>
-          </w:r>
-          <w:bookmarkEnd w:id="19"/>
-        </w:p>
-        <w:p>
-          <w:pPr>
-            <w:pStyle w:val="Heading4"/>
-          </w:pPr>
-          <w:bookmarkStart w:id="20" w:name="_Toc205024033"/>
+          <w:bookmarkStart w:id="21" w:name="_Toc206603676"/>
           <w:r>
             <w:t>URLs in Test Sandbox vs. Production Environments</w:t>
           </w:r>
-          <w:bookmarkEnd w:id="20"/>
+          <w:bookmarkEnd w:id="21"/>
         </w:p>
         <w:p>
           <w:pPr>
@@ -5183,7 +5820,6 @@
             <w:rPr>
               <w:bCs/>
             </w:rPr>
-            <w:lastRenderedPageBreak/>
             <w:t xml:space="preserve">In the </w:t>
           </w:r>
           <w:r>
@@ -5344,11 +5980,11 @@
           <w:pPr>
             <w:pStyle w:val="Heading4"/>
           </w:pPr>
-          <w:bookmarkStart w:id="21" w:name="_Toc205024034"/>
+          <w:bookmarkStart w:id="22" w:name="_Toc206603677"/>
           <w:r>
             <w:t>Ed-Fi API Extension URLs</w:t>
           </w:r>
-          <w:bookmarkEnd w:id="21"/>
+          <w:bookmarkEnd w:id="22"/>
         </w:p>
         <w:p>
           <w:pPr>
@@ -5514,11 +6150,11 @@
           <w:pPr>
             <w:pStyle w:val="Heading4"/>
           </w:pPr>
-          <w:bookmarkStart w:id="22" w:name="_Toc205024035"/>
+          <w:bookmarkStart w:id="23" w:name="_Toc206603678"/>
           <w:r>
             <w:t>Ed-Fi API Core URLs</w:t>
           </w:r>
-          <w:bookmarkEnd w:id="22"/>
+          <w:bookmarkEnd w:id="23"/>
         </w:p>
         <w:p>
           <w:pPr>
@@ -5730,7 +6366,7 @@
           <w:pPr>
             <w:pStyle w:val="Heading4"/>
           </w:pPr>
-          <w:bookmarkStart w:id="23" w:name="_Toc205024036"/>
+          <w:bookmarkStart w:id="24" w:name="_Toc206603679"/>
           <w:proofErr w:type="spellStart"/>
           <w:r>
             <w:t>Ed-FI</w:t>
@@ -5739,7 +6375,7 @@
           <w:r>
             <w:t xml:space="preserve"> API Authentication (OAuth) URL</w:t>
           </w:r>
-          <w:bookmarkEnd w:id="23"/>
+          <w:bookmarkEnd w:id="24"/>
         </w:p>
         <w:p>
           <w:r>
@@ -5805,7 +6441,7 @@
           <w:r>
             <w:t xml:space="preserve">the </w:t>
           </w:r>
-          <w:hyperlink r:id="rId9" w:history="1">
+          <w:hyperlink r:id="rId19" w:history="1">
             <w:r>
               <w:rPr>
                 <w:rStyle w:val="Hyperlink"/>
@@ -5817,19 +6453,13 @@
               <w:rPr>
                 <w:rStyle w:val="Hyperlink"/>
               </w:rPr>
-              <w:t>T</w:t>
-            </w:r>
+              <w:t>TechDocs</w:t>
+            </w:r>
+            <w:proofErr w:type="spellEnd"/>
             <w:r>
               <w:rPr>
                 <w:rStyle w:val="Hyperlink"/>
               </w:rPr>
-              <w:t>echDocs</w:t>
-            </w:r>
-            <w:proofErr w:type="spellEnd"/>
-            <w:r>
-              <w:rPr>
-                <w:rStyle w:val="Hyperlink"/>
-              </w:rPr>
               <w:t xml:space="preserve"> Website</w:t>
             </w:r>
           </w:hyperlink>
@@ -5841,11 +6471,12 @@
           <w:pPr>
             <w:pStyle w:val="Heading2"/>
           </w:pPr>
-          <w:bookmarkStart w:id="24" w:name="_Toc205024037"/>
-          <w:r>
+          <w:bookmarkStart w:id="25" w:name="_Toc206603680"/>
+          <w:r>
+            <w:lastRenderedPageBreak/>
             <w:t>MDE Ed-Fi Test Sandbox Certification Testing</w:t>
           </w:r>
-          <w:bookmarkEnd w:id="24"/>
+          <w:bookmarkEnd w:id="25"/>
         </w:p>
         <w:p>
           <w:pPr>
@@ -5860,7 +6491,7 @@
             </w:rPr>
             <w:t xml:space="preserve">See </w:t>
           </w:r>
-          <w:hyperlink r:id="rId10" w:history="1">
+          <w:hyperlink r:id="rId20" w:history="1">
             <w:r>
               <w:rPr>
                 <w:rStyle w:val="Hyperlink"/>
@@ -5887,7 +6518,7 @@
             </w:rPr>
             <w:t xml:space="preserve"> </w:t>
           </w:r>
-          <w:hyperlink r:id="rId11" w:history="1">
+          <w:hyperlink r:id="rId21" w:history="1">
             <w:r>
               <w:rPr>
                 <w:rStyle w:val="Hyperlink"/>
@@ -5951,7 +6582,7 @@
             </w:rPr>
             <w:t xml:space="preserve"> and </w:t>
           </w:r>
-          <w:hyperlink r:id="rId12" w:history="1">
+          <w:hyperlink r:id="rId22" w:history="1">
             <w:r>
               <w:rPr>
                 <w:rStyle w:val="Hyperlink"/>
@@ -6177,13 +6808,12 @@
           <w:pPr>
             <w:pStyle w:val="Heading3"/>
           </w:pPr>
-          <w:bookmarkStart w:id="25" w:name="_Toc205024038"/>
+          <w:bookmarkStart w:id="26" w:name="_Toc206603681"/>
           <w:r>
             <w:rPr>
               <w:noProof/>
               <w:szCs w:val="20"/>
             </w:rPr>
-            <w:lastRenderedPageBreak/>
             <w:drawing>
               <wp:anchor distT="0" distB="0" distL="114300" distR="114300" simplePos="0" relativeHeight="251653120" behindDoc="0" locked="0" layoutInCell="1" allowOverlap="1" wp14:anchorId="16D9BCAA" wp14:editId="122B4A95">
                 <wp:simplePos x="0" y="0"/>
@@ -6208,7 +6838,7 @@
                         <pic:cNvPicPr/>
                       </pic:nvPicPr>
                       <pic:blipFill rotWithShape="1">
-                        <a:blip r:embed="rId13" cstate="print">
+                        <a:blip r:embed="rId23" cstate="print">
                           <a:extLst>
                             <a:ext uri="{28A0092B-C50C-407E-A947-70E740481C1C}">
                               <a14:useLocalDpi xmlns:a14="http://schemas.microsoft.com/office/drawing/2010/main" val="0"/>
@@ -6236,7 +6866,7 @@
                           <a:tailEnd type="none" w="med" len="med"/>
                           <a:extLst>
                             <a:ext uri="{C807C97D-BFC1-408E-A445-0C87EB9F89A2}">
-                              <ask:lineSketchStyleProps xmlns="" xmlns:o="urn:schemas-microsoft-com:office:office" xmlns:oel="http://schemas.microsoft.com/office/2019/extlst" xmlns:v="urn:schemas-microsoft-com:vml" xmlns:w10="urn:schemas-microsoft-com:office:word" xmlns:w="http://schemas.openxmlformats.org/wordprocessingml/2006/main" xmlns:w16cex="http://schemas.microsoft.com/office/word/2018/wordml/cex" xmlns:w16="http://schemas.microsoft.com/office/word/2018/wordml" xmlns:w16du="http://schemas.microsoft.com/office/word/2023/wordml/word16du" xmlns:w16sdtdh="http://schemas.microsoft.com/office/word/2020/wordml/sdtdatahash" xmlns:ask="http://schemas.microsoft.com/office/drawing/2018/sketchyshapes" sd="0">
+                              <ask:lineSketchStyleProps xmlns:ask="http://schemas.microsoft.com/office/drawing/2018/sketchyshapes" xmlns:w16sdtdh="http://schemas.microsoft.com/office/word/2020/wordml/sdtdatahash" xmlns:w16du="http://schemas.microsoft.com/office/word/2023/wordml/word16du" xmlns:w16="http://schemas.microsoft.com/office/word/2018/wordml" xmlns:w16cex="http://schemas.microsoft.com/office/word/2018/wordml/cex" xmlns:w="http://schemas.openxmlformats.org/wordprocessingml/2006/main" xmlns:w10="urn:schemas-microsoft-com:office:word" xmlns:v="urn:schemas-microsoft-com:vml" xmlns:oel="http://schemas.microsoft.com/office/2019/extlst" xmlns:o="urn:schemas-microsoft-com:office:office" xmlns="" sd="0">
                                 <a:custGeom>
                                   <a:avLst/>
                                   <a:gdLst/>
@@ -6281,10 +6911,10 @@
           <w:r>
             <w:t>Portal</w:t>
           </w:r>
-          <w:bookmarkEnd w:id="25"/>
-        </w:p>
-        <w:p>
-          <w:hyperlink r:id="rId14" w:history="1">
+          <w:bookmarkEnd w:id="26"/>
+        </w:p>
+        <w:p>
+          <w:hyperlink r:id="rId24" w:history="1">
             <w:r>
               <w:rPr>
                 <w:rStyle w:val="Hyperlink"/>
@@ -6353,7 +6983,7 @@
             </w:rPr>
             <w:t>. To request an account, </w:t>
           </w:r>
-          <w:hyperlink r:id="rId15" w:history="1">
+          <w:hyperlink r:id="rId25" w:history="1">
             <w:r>
               <w:rPr>
                 <w:rStyle w:val="Hyperlink"/>
@@ -6438,7 +7068,7 @@
                               </pic:cNvPicPr>
                             </pic:nvPicPr>
                             <pic:blipFill rotWithShape="1">
-                              <a:blip r:embed="rId16" cstate="print">
+                              <a:blip r:embed="rId26" cstate="print">
                                 <a:extLst>
                                   <a:ext uri="{28A0092B-C50C-407E-A947-70E740481C1C}">
                                     <a14:useLocalDpi xmlns:a14="http://schemas.microsoft.com/office/drawing/2010/main" val="0"/>
@@ -6578,7 +7208,7 @@
                 <w:pict>
                   <v:group w14:anchorId="65F5C7F8" id="Group 1" o:spid="_x0000_s1026" style="position:absolute;margin-left:275.9pt;margin-top:153.55pt;width:252.25pt;height:165.9pt;z-index:251657216;mso-position-horizontal-relative:margin;mso-position-vertical-relative:margin" coordsize="32035,21073" o:gfxdata="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">
                     <v:shape id="Picture 4" o:spid="_x0000_s1027" type="#_x0000_t75" style="position:absolute;top:423;width:31508;height:20650;visibility:visible;mso-wrap-style:square" o:gfxdata="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">
-                      <v:imagedata r:id="rId17" o:title="" croptop="10077f"/>
+                      <v:imagedata r:id="rId27" o:title="" croptop="10077f"/>
                     </v:shape>
                     <v:oval id="Oval 2" o:spid="_x0000_s1028" style="position:absolute;left:9061;width:22974;height:3732;visibility:visible;mso-wrap-style:square;v-text-anchor:middle" o:gfxdata="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" filled="f" strokecolor="#c00000" strokeweight="2.25pt"/>
                     <v:shapetype id="_x0000_t47" coordsize="21600,21600" o:spt="47" adj="-8280,24300,-1800,4050" path="m@0@1l@2@3nfem,l21600,r,21600l,21600xe">
@@ -6647,7 +7277,7 @@
             </w:rPr>
             <w:t xml:space="preserve">he </w:t>
           </w:r>
-          <w:hyperlink r:id="rId18" w:history="1">
+          <w:hyperlink r:id="rId28" w:history="1">
             <w:r>
               <w:rPr>
                 <w:rStyle w:val="Hyperlink"/>
@@ -6752,14 +7382,14 @@
           <w:pPr>
             <w:pStyle w:val="Heading3"/>
           </w:pPr>
-          <w:bookmarkStart w:id="26" w:name="_Toc205024039"/>
+          <w:bookmarkStart w:id="27" w:name="_Toc206603682"/>
           <w:r>
             <w:t xml:space="preserve">Ed-Fi Swagger </w:t>
           </w:r>
           <w:r>
             <w:t>Interface</w:t>
           </w:r>
-          <w:bookmarkEnd w:id="26"/>
+          <w:bookmarkEnd w:id="27"/>
         </w:p>
         <w:p>
           <w:pPr>
@@ -6767,7 +7397,7 @@
               <w:rStyle w:val="Hyperlink"/>
             </w:rPr>
           </w:pPr>
-          <w:hyperlink r:id="rId19" w:history="1">
+          <w:hyperlink r:id="rId29" w:history="1">
             <w:r>
               <w:rPr>
                 <w:rStyle w:val="Hyperlink"/>
@@ -7482,11 +8112,12 @@
           <w:pPr>
             <w:pStyle w:val="Heading3"/>
           </w:pPr>
-          <w:bookmarkStart w:id="27" w:name="_Toc205024040"/>
-          <w:r>
+          <w:bookmarkStart w:id="28" w:name="_Toc206603683"/>
+          <w:r>
+            <w:lastRenderedPageBreak/>
             <w:t>Minimal vs. Populated Test Sandbox ODS Databases</w:t>
           </w:r>
-          <w:bookmarkEnd w:id="27"/>
+          <w:bookmarkEnd w:id="28"/>
         </w:p>
         <w:p>
           <w:pPr>
@@ -7626,7 +8257,6 @@
             <w:rPr>
               <w:i/>
             </w:rPr>
-            <w:lastRenderedPageBreak/>
             <w:t xml:space="preserve">NOTE: Due to the limited usefulness of the “populated” data set, the populated database template is no longer maintained but is still available as an option for creating test sandbox Ed-Fi ODS databases. </w:t>
           </w:r>
         </w:p>
@@ -7655,14 +8285,14 @@
           <w:pPr>
             <w:pStyle w:val="Heading3"/>
           </w:pPr>
-          <w:bookmarkStart w:id="28" w:name="_Toc205024041"/>
+          <w:bookmarkStart w:id="29" w:name="_Toc206603684"/>
           <w:r>
             <w:t xml:space="preserve">Other </w:t>
           </w:r>
           <w:r>
             <w:t>Ed-Fi Test Sandbox Environment Helpful Tips</w:t>
           </w:r>
-          <w:bookmarkEnd w:id="28"/>
+          <w:bookmarkEnd w:id="29"/>
         </w:p>
         <w:p>
           <w:pPr>
@@ -7822,11 +8452,11 @@
           <w:pPr>
             <w:pStyle w:val="Heading2"/>
           </w:pPr>
-          <w:bookmarkStart w:id="29" w:name="_Toc205024042"/>
+          <w:bookmarkStart w:id="30" w:name="_Toc206603685"/>
           <w:r>
             <w:t>MDE Ed-Fi API Documentation</w:t>
           </w:r>
-          <w:bookmarkEnd w:id="29"/>
+          <w:bookmarkEnd w:id="30"/>
         </w:p>
         <w:p>
           <w:pPr>
@@ -7835,14 +8465,14 @@
               <w:shd w:val="clear" w:color="auto" w:fill="FFFFFF"/>
             </w:rPr>
           </w:pPr>
-          <w:bookmarkStart w:id="30" w:name="_Toc205024043"/>
+          <w:bookmarkStart w:id="31" w:name="_Toc206603686"/>
           <w:r>
             <w:rPr>
               <w:shd w:val="clear" w:color="auto" w:fill="FFFFFF"/>
             </w:rPr>
             <w:t>Browsing MDE’s Ed-Fi API Using the Ed-Fi Swagger Tool</w:t>
           </w:r>
-          <w:bookmarkEnd w:id="30"/>
+          <w:bookmarkEnd w:id="31"/>
         </w:p>
         <w:p>
           <w:pPr>
@@ -8000,6 +8630,7 @@
               <w:noProof/>
               <w:szCs w:val="20"/>
             </w:rPr>
+            <w:lastRenderedPageBreak/>
             <mc:AlternateContent>
               <mc:Choice Requires="wpg">
                 <w:drawing>
@@ -8200,7 +8831,7 @@
                         <pic:cNvPicPr/>
                       </pic:nvPicPr>
                       <pic:blipFill rotWithShape="1">
-                        <a:blip r:embed="rId20"/>
+                        <a:blip r:embed="rId30"/>
                         <a:srcRect t="20907"/>
                         <a:stretch/>
                       </pic:blipFill>
@@ -8222,7 +8853,7 @@
                           <a:tailEnd type="none" w="med" len="med"/>
                           <a:extLst>
                             <a:ext uri="{C807C97D-BFC1-408E-A445-0C87EB9F89A2}">
-                              <ask:lineSketchStyleProps xmlns="" xmlns:o="urn:schemas-microsoft-com:office:office" xmlns:oel="http://schemas.microsoft.com/office/2019/extlst" xmlns:v="urn:schemas-microsoft-com:vml" xmlns:w10="urn:schemas-microsoft-com:office:word" xmlns:w="http://schemas.openxmlformats.org/wordprocessingml/2006/main" xmlns:w16cex="http://schemas.microsoft.com/office/word/2018/wordml/cex" xmlns:w16="http://schemas.microsoft.com/office/word/2018/wordml" xmlns:w16du="http://schemas.microsoft.com/office/word/2023/wordml/word16du" xmlns:w16sdtdh="http://schemas.microsoft.com/office/word/2020/wordml/sdtdatahash" xmlns:ask="http://schemas.microsoft.com/office/drawing/2018/sketchyshapes" sd="0">
+                              <ask:lineSketchStyleProps xmlns:ask="http://schemas.microsoft.com/office/drawing/2018/sketchyshapes" xmlns:w16sdtdh="http://schemas.microsoft.com/office/word/2020/wordml/sdtdatahash" xmlns:w16du="http://schemas.microsoft.com/office/word/2023/wordml/word16du" xmlns:w16="http://schemas.microsoft.com/office/word/2018/wordml" xmlns:w16cex="http://schemas.microsoft.com/office/word/2018/wordml/cex" xmlns:w="http://schemas.openxmlformats.org/wordprocessingml/2006/main" xmlns:w10="urn:schemas-microsoft-com:office:word" xmlns:v="urn:schemas-microsoft-com:vml" xmlns:oel="http://schemas.microsoft.com/office/2019/extlst" xmlns:o="urn:schemas-microsoft-com:office:office" xmlns="" sd="0">
                                 <a:custGeom>
                                   <a:avLst/>
                                   <a:gdLst/>
@@ -8266,7 +8897,6 @@
             <w:rPr>
               <w:noProof/>
             </w:rPr>
-            <w:lastRenderedPageBreak/>
             <mc:AlternateContent>
               <mc:Choice Requires="wpg">
                 <w:drawing>
@@ -8455,7 +9085,7 @@
                         <pic:cNvPicPr/>
                       </pic:nvPicPr>
                       <pic:blipFill rotWithShape="1">
-                        <a:blip r:embed="rId21"/>
+                        <a:blip r:embed="rId31"/>
                         <a:srcRect t="15850"/>
                         <a:stretch/>
                       </pic:blipFill>
@@ -8477,7 +9107,7 @@
                           <a:tailEnd type="none" w="med" len="med"/>
                           <a:extLst>
                             <a:ext uri="{C807C97D-BFC1-408E-A445-0C87EB9F89A2}">
-                              <ask:lineSketchStyleProps xmlns="" xmlns:o="urn:schemas-microsoft-com:office:office" xmlns:oel="http://schemas.microsoft.com/office/2019/extlst" xmlns:v="urn:schemas-microsoft-com:vml" xmlns:w10="urn:schemas-microsoft-com:office:word" xmlns:w="http://schemas.openxmlformats.org/wordprocessingml/2006/main" xmlns:w16cex="http://schemas.microsoft.com/office/word/2018/wordml/cex" xmlns:w16="http://schemas.microsoft.com/office/word/2018/wordml" xmlns:w16du="http://schemas.microsoft.com/office/word/2023/wordml/word16du" xmlns:w16sdtdh="http://schemas.microsoft.com/office/word/2020/wordml/sdtdatahash" xmlns:ask="http://schemas.microsoft.com/office/drawing/2018/sketchyshapes" sd="0">
+                              <ask:lineSketchStyleProps xmlns:ask="http://schemas.microsoft.com/office/drawing/2018/sketchyshapes" xmlns:w16sdtdh="http://schemas.microsoft.com/office/word/2020/wordml/sdtdatahash" xmlns:w16du="http://schemas.microsoft.com/office/word/2023/wordml/word16du" xmlns:w16="http://schemas.microsoft.com/office/word/2018/wordml" xmlns:w16cex="http://schemas.microsoft.com/office/word/2018/wordml/cex" xmlns:w="http://schemas.openxmlformats.org/wordprocessingml/2006/main" xmlns:w10="urn:schemas-microsoft-com:office:word" xmlns:v="urn:schemas-microsoft-com:vml" xmlns:oel="http://schemas.microsoft.com/office/2019/extlst" xmlns:o="urn:schemas-microsoft-com:office:office" xmlns="" sd="0">
                                 <a:custGeom>
                                   <a:avLst/>
                                   <a:gdLst/>
@@ -8710,7 +9340,7 @@
                         <pic:cNvPicPr/>
                       </pic:nvPicPr>
                       <pic:blipFill>
-                        <a:blip r:embed="rId22"/>
+                        <a:blip r:embed="rId32"/>
                         <a:stretch>
                           <a:fillRect/>
                         </a:stretch>
@@ -8754,6 +9384,7 @@
               <w:noProof/>
               <w:lang w:val="es-ES"/>
             </w:rPr>
+            <w:lastRenderedPageBreak/>
             <mc:AlternateContent>
               <mc:Choice Requires="wpg">
                 <w:drawing>
@@ -8942,7 +9573,7 @@
                         <pic:cNvPicPr/>
                       </pic:nvPicPr>
                       <pic:blipFill>
-                        <a:blip r:embed="rId23"/>
+                        <a:blip r:embed="rId33"/>
                         <a:stretch>
                           <a:fillRect/>
                         </a:stretch>
@@ -9908,14 +10539,14 @@
               <w:shd w:val="clear" w:color="auto" w:fill="FFFFFF"/>
             </w:rPr>
           </w:pPr>
-          <w:bookmarkStart w:id="31" w:name="_Toc205024044"/>
+          <w:bookmarkStart w:id="32" w:name="_Toc206603687"/>
           <w:r>
             <w:rPr>
               <w:shd w:val="clear" w:color="auto" w:fill="FFFFFF"/>
             </w:rPr>
             <w:t>Mapping Documentation</w:t>
           </w:r>
-          <w:bookmarkEnd w:id="31"/>
+          <w:bookmarkEnd w:id="32"/>
         </w:p>
         <w:p>
           <w:pPr>
@@ -9980,7 +10611,7 @@
             </w:rPr>
             <w:t xml:space="preserve"> </w:t>
           </w:r>
-          <w:hyperlink r:id="rId24" w:history="1">
+          <w:hyperlink r:id="rId34" w:history="1">
             <w:r>
               <w:rPr>
                 <w:rStyle w:val="Hyperlink"/>
@@ -10024,11 +10655,11 @@
           <w:pPr>
             <w:pStyle w:val="Heading3"/>
           </w:pPr>
-          <w:bookmarkStart w:id="32" w:name="_Toc205024045"/>
+          <w:bookmarkStart w:id="33" w:name="_Toc206603688"/>
           <w:r>
             <w:t>Ed-Fi Descriptor References</w:t>
           </w:r>
-          <w:bookmarkEnd w:id="32"/>
+          <w:bookmarkEnd w:id="33"/>
         </w:p>
         <w:p>
           <w:pPr>
@@ -10043,7 +10674,7 @@
             </w:rPr>
             <w:t xml:space="preserve">See </w:t>
           </w:r>
-          <w:hyperlink r:id="rId25" w:history="1">
+          <w:hyperlink r:id="rId35" w:history="1">
             <w:r>
               <w:rPr>
                 <w:rStyle w:val="Hyperlink"/>
@@ -10058,7 +10689,7 @@
             </w:rPr>
             <w:t xml:space="preserve"> for the list of </w:t>
           </w:r>
-          <w:hyperlink r:id="rId26" w:history="1">
+          <w:hyperlink r:id="rId36" w:history="1">
             <w:r>
               <w:rPr>
                 <w:rStyle w:val="Hyperlink"/>
@@ -10073,7 +10704,7 @@
             </w:rPr>
             <w:t xml:space="preserve"> and additional documentation on </w:t>
           </w:r>
-          <w:hyperlink r:id="rId27" w:history="1">
+          <w:hyperlink r:id="rId37" w:history="1">
             <w:r>
               <w:rPr>
                 <w:rStyle w:val="Hyperlink"/>
@@ -11905,11 +12536,11 @@
           <w:pPr>
             <w:pStyle w:val="Heading3"/>
           </w:pPr>
-          <w:bookmarkStart w:id="33" w:name="_Toc205024046"/>
+          <w:bookmarkStart w:id="34" w:name="_Toc206603689"/>
           <w:r>
             <w:t>MDE Identifiers</w:t>
           </w:r>
-          <w:bookmarkEnd w:id="33"/>
+          <w:bookmarkEnd w:id="34"/>
         </w:p>
         <w:tbl>
           <w:tblPr>
@@ -12019,7 +12650,7 @@
                 <w:r>
                   <w:t xml:space="preserve">See </w:t>
                 </w:r>
-                <w:hyperlink r:id="rId28" w:anchor="ed-fi--marss-identities-api-integrations" w:history="1">
+                <w:hyperlink r:id="rId38" w:anchor="ed-fi--marss-identities-api-integrations" w:history="1">
                   <w:r>
                     <w:rPr>
                       <w:rStyle w:val="Hyperlink"/>
@@ -12100,7 +12731,7 @@
                 <w:r>
                   <w:t xml:space="preserve">See </w:t>
                 </w:r>
-                <w:hyperlink r:id="rId29" w:history="1">
+                <w:hyperlink r:id="rId39" w:history="1">
                   <w:r>
                     <w:rPr>
                       <w:rStyle w:val="Hyperlink"/>
@@ -12114,7 +12745,7 @@
                 <w:r>
                   <w:t xml:space="preserve">documentation on </w:t>
                 </w:r>
-                <w:hyperlink r:id="rId30" w:anchor="minnesota-district-and-school-ids" w:history="1">
+                <w:hyperlink r:id="rId40" w:anchor="minnesota-district-and-school-ids" w:history="1">
                   <w:r>
                     <w:rPr>
                       <w:rStyle w:val="Hyperlink"/>
@@ -12130,7 +12761,7 @@
                 <w:r>
                   <w:t xml:space="preserve">More information is available in </w:t>
                 </w:r>
-                <w:hyperlink r:id="rId31" w:history="1">
+                <w:hyperlink r:id="rId41" w:history="1">
                   <w:r>
                     <w:rPr>
                       <w:rStyle w:val="Hyperlink"/>
@@ -12141,7 +12772,7 @@
                 <w:r>
                   <w:t xml:space="preserve">, including this reference on </w:t>
                 </w:r>
-                <w:hyperlink r:id="rId32" w:history="1">
+                <w:hyperlink r:id="rId42" w:history="1">
                   <w:r>
                     <w:rPr>
                       <w:rStyle w:val="Hyperlink"/>
@@ -12204,7 +12835,7 @@
             </w:rPr>
             <w:t xml:space="preserve">See </w:t>
           </w:r>
-          <w:hyperlink r:id="rId33" w:history="1">
+          <w:hyperlink r:id="rId43" w:history="1">
             <w:r>
               <w:rPr>
                 <w:rStyle w:val="Hyperlink"/>
@@ -12225,7 +12856,7 @@
             </w:rPr>
             <w:t xml:space="preserve"> MDE Ed-Fi API requirements for </w:t>
           </w:r>
-          <w:hyperlink r:id="rId34" w:anchor="education-organization-id-usage-by-resource" w:history="1">
+          <w:hyperlink r:id="rId44" w:anchor="education-organization-id-usage-by-resource" w:history="1">
             <w:proofErr w:type="spellStart"/>
             <w:r>
               <w:rPr>
@@ -12254,11 +12885,11 @@
           <w:pPr>
             <w:pStyle w:val="Heading3"/>
           </w:pPr>
-          <w:bookmarkStart w:id="34" w:name="_Toc205024047"/>
+          <w:bookmarkStart w:id="35" w:name="_Toc206603690"/>
           <w:r>
             <w:t>Ed-Fi Model Dependency</w:t>
           </w:r>
-          <w:bookmarkEnd w:id="34"/>
+          <w:bookmarkEnd w:id="35"/>
         </w:p>
         <w:p>
           <w:pPr>
@@ -12295,7 +12926,7 @@
             </w:rPr>
             <w:t xml:space="preserve">See </w:t>
           </w:r>
-          <w:hyperlink r:id="rId35" w:history="1">
+          <w:hyperlink r:id="rId45" w:history="1">
             <w:r>
               <w:rPr>
                 <w:rStyle w:val="Hyperlink"/>
@@ -12310,7 +12941,7 @@
             </w:rPr>
             <w:t xml:space="preserve"> for </w:t>
           </w:r>
-          <w:hyperlink r:id="rId36" w:anchor="ed-fi-model-dependency" w:history="1">
+          <w:hyperlink r:id="rId46" w:anchor="ed-fi-model-dependency" w:history="1">
             <w:r>
               <w:rPr>
                 <w:rStyle w:val="Hyperlink"/>
@@ -12330,11 +12961,11 @@
           <w:pPr>
             <w:pStyle w:val="Heading3"/>
           </w:pPr>
-          <w:bookmarkStart w:id="35" w:name="_Toc205024048"/>
+          <w:bookmarkStart w:id="36" w:name="_Toc206603691"/>
           <w:r>
             <w:t>Read-Only Ed-Fi API Endpoints</w:t>
           </w:r>
-          <w:bookmarkEnd w:id="35"/>
+          <w:bookmarkEnd w:id="36"/>
         </w:p>
         <w:p>
           <w:r>
@@ -12378,7 +13009,7 @@
           <w:pPr>
             <w:pStyle w:val="Heading4"/>
           </w:pPr>
-          <w:bookmarkStart w:id="36" w:name="_Toc205024049"/>
+          <w:bookmarkStart w:id="37" w:name="_Toc206603692"/>
           <w:r>
             <w:t>Resource: /</w:t>
           </w:r>
@@ -12394,7 +13025,7 @@
           <w:r>
             <w:t>localEducationAgencies</w:t>
           </w:r>
-          <w:bookmarkEnd w:id="36"/>
+          <w:bookmarkEnd w:id="37"/>
           <w:proofErr w:type="spellEnd"/>
         </w:p>
         <w:p>
@@ -12422,11 +13053,11 @@
           <w:pPr>
             <w:pStyle w:val="Heading4"/>
           </w:pPr>
-          <w:bookmarkStart w:id="37" w:name="_Toc205024050"/>
+          <w:bookmarkStart w:id="38" w:name="_Toc206603693"/>
           <w:r>
             <w:t>Resource: /ed-fi/schools</w:t>
           </w:r>
-          <w:bookmarkEnd w:id="37"/>
+          <w:bookmarkEnd w:id="38"/>
         </w:p>
         <w:p>
           <w:pPr>
@@ -12453,7 +13084,7 @@
           <w:pPr>
             <w:pStyle w:val="Heading4"/>
           </w:pPr>
-          <w:bookmarkStart w:id="38" w:name="_Toc205024051"/>
+          <w:bookmarkStart w:id="39" w:name="_Toc206603694"/>
           <w:r>
             <w:t>Resource: /</w:t>
           </w:r>
@@ -12469,7 +13100,7 @@
           <w:r>
             <w:t>postSecondaryInstitutions</w:t>
           </w:r>
-          <w:bookmarkEnd w:id="38"/>
+          <w:bookmarkEnd w:id="39"/>
           <w:proofErr w:type="spellEnd"/>
         </w:p>
         <w:p>
@@ -12498,11 +13129,11 @@
           <w:pPr>
             <w:pStyle w:val="Heading4"/>
           </w:pPr>
-          <w:bookmarkStart w:id="39" w:name="_Toc205024052"/>
+          <w:bookmarkStart w:id="40" w:name="_Toc206603695"/>
           <w:r>
             <w:t>Resource: /ed-fi/programs</w:t>
           </w:r>
-          <w:bookmarkEnd w:id="39"/>
+          <w:bookmarkEnd w:id="40"/>
         </w:p>
         <w:p>
           <w:pPr>
@@ -12556,11 +13187,11 @@
           <w:pPr>
             <w:pStyle w:val="Heading4"/>
           </w:pPr>
-          <w:bookmarkStart w:id="40" w:name="_Toc205024053"/>
+          <w:bookmarkStart w:id="41" w:name="_Toc206603696"/>
           <w:r>
             <w:t>Resource: /ed-fi/courses</w:t>
           </w:r>
-          <w:bookmarkEnd w:id="40"/>
+          <w:bookmarkEnd w:id="41"/>
         </w:p>
         <w:p>
           <w:pPr>
@@ -12601,11 +13232,11 @@
           <w:pPr>
             <w:pStyle w:val="Heading4"/>
           </w:pPr>
-          <w:bookmarkStart w:id="41" w:name="_Toc205024054"/>
+          <w:bookmarkStart w:id="42" w:name="_Toc206603697"/>
           <w:r>
             <w:t>Resource: /ed-fi/staffs</w:t>
           </w:r>
-          <w:bookmarkEnd w:id="41"/>
+          <w:bookmarkEnd w:id="42"/>
         </w:p>
         <w:p>
           <w:pPr>
@@ -12652,8 +13283,8 @@
       </w:sdtContent>
     </w:sdt>
     <w:sectPr>
-      <w:footerReference w:type="default" r:id="rId37"/>
-      <w:footerReference w:type="first" r:id="rId38"/>
+      <w:footerReference w:type="default" r:id="rId47"/>
+      <w:footerReference w:type="first" r:id="rId48"/>
       <w:type w:val="continuous"/>
       <w:pgSz w:w="12240" w:h="15840" w:code="1"/>
       <w:pgMar w:top="1440" w:right="1080" w:bottom="1440" w:left="1080" w:header="0" w:footer="504" w:gutter="0"/>
@@ -12698,7 +13329,6 @@
         <w:dataBinding w:prefixMappings="xmlns:ns0='http://purl.org/dc/elements/1.1/' xmlns:ns1='http://schemas.openxmlformats.org/package/2006/metadata/core-properties' " w:xpath="/ns1:coreProperties[1]/ns0:title[1]" w:storeItemID="{6C3C8BC8-F283-45AE-878A-BAB7291924A1}"/>
         <w:text/>
       </w:sdtPr>
-      <w:sdtEndPr/>
       <w:sdtContent>
         <w:r>
           <w:rPr>
@@ -12816,7 +13446,7 @@
         <v:path o:extrusionok="f" gradientshapeok="t" o:connecttype="rect"/>
         <o:lock v:ext="edit" aspectratio="t"/>
       </v:shapetype>
-      <v:shape id="_x0000_i1054" type="#_x0000_t75" style="width:12.75pt;height:24.75pt" o:bullet="t">
+      <v:shape id="_x0000_i1037" type="#_x0000_t75" style="width:12.75pt;height:24.75pt" o:bullet="t">
         <v:imagedata r:id="rId1" o:title="Art_Bullet_Green-Svc-Descr"/>
       </v:shape>
     </w:pict>
@@ -16936,7 +17566,6 @@
   <w:style w:type="character" w:default="1" w:styleId="DefaultParagraphFont">
     <w:name w:val="Default Paragraph Font"/>
     <w:uiPriority w:val="1"/>
-    <w:semiHidden/>
     <w:unhideWhenUsed/>
   </w:style>
   <w:style w:type="table" w:default="1" w:styleId="TableNormal">
@@ -17992,7 +18621,7 @@
 </file>
 
 <file path=customXml/itemProps1.xml><?xml version="1.0" encoding="utf-8"?>
-<ds:datastoreItem xmlns:ds="http://schemas.openxmlformats.org/officeDocument/2006/customXml" ds:itemID="{058635E8-FA12-4B3B-BA84-4B8ECCF8AA0C}">
+<ds:datastoreItem xmlns:ds="http://schemas.openxmlformats.org/officeDocument/2006/customXml" ds:itemID="{29D54F1E-979C-4BF2-835F-97E87F519C8C}">
   <ds:schemaRefs>
     <ds:schemaRef ds:uri="http://schemas.openxmlformats.org/officeDocument/2006/bibliography"/>
   </ds:schemaRefs>

</xml_diff>